<commit_message>
finished functions listed under meeting_notes date 28/3
</commit_message>
<xml_diff>
--- a/assignment_notes.docx
+++ b/assignment_notes.docx
@@ -49,9 +49,9 @@
         <w:tblLook w:val="04A0" w:firstRow="1" w:lastRow="0" w:firstColumn="1" w:lastColumn="0" w:noHBand="0" w:noVBand="1"/>
       </w:tblPr>
       <w:tblGrid>
-        <w:gridCol w:w="2346"/>
-        <w:gridCol w:w="2346"/>
-        <w:gridCol w:w="5890"/>
+        <w:gridCol w:w="2611"/>
+        <w:gridCol w:w="2283"/>
+        <w:gridCol w:w="5688"/>
       </w:tblGrid>
       <w:tr>
         <w:trPr>
@@ -59,7 +59,7 @@
         </w:trPr>
         <w:tc>
           <w:tcPr>
-            <w:tcW w:w="2346" w:type="dxa"/>
+            <w:tcW w:w="2611" w:type="dxa"/>
           </w:tcPr>
           <w:p>
             <w:pPr>
@@ -78,7 +78,7 @@
         </w:tc>
         <w:tc>
           <w:tcPr>
-            <w:tcW w:w="2346" w:type="dxa"/>
+            <w:tcW w:w="2283" w:type="dxa"/>
           </w:tcPr>
           <w:p>
             <w:pPr>
@@ -97,7 +97,7 @@
         </w:tc>
         <w:tc>
           <w:tcPr>
-            <w:tcW w:w="5890" w:type="dxa"/>
+            <w:tcW w:w="5688" w:type="dxa"/>
           </w:tcPr>
           <w:p>
             <w:pPr>
@@ -121,32 +121,42 @@
         </w:trPr>
         <w:tc>
           <w:tcPr>
-            <w:tcW w:w="2346" w:type="dxa"/>
-          </w:tcPr>
-          <w:p>
-            <w:r>
-              <w:t>Empty()</w:t>
-            </w:r>
-          </w:p>
-        </w:tc>
-        <w:tc>
-          <w:tcPr>
-            <w:tcW w:w="2346" w:type="dxa"/>
-          </w:tcPr>
-          <w:p>
-            <w:pPr>
-              <w:rPr>
-                <w:rtl/>
-              </w:rPr>
-            </w:pPr>
-            <w:r>
-              <w:t>O(1)</w:t>
-            </w:r>
-          </w:p>
-        </w:tc>
-        <w:tc>
-          <w:tcPr>
-            <w:tcW w:w="5890" w:type="dxa"/>
+            <w:tcW w:w="2611" w:type="dxa"/>
+          </w:tcPr>
+          <w:p>
+            <w:proofErr w:type="gramStart"/>
+            <w:r>
+              <w:t>Empty(</w:t>
+            </w:r>
+            <w:proofErr w:type="gramEnd"/>
+            <w:r>
+              <w:t>)</w:t>
+            </w:r>
+          </w:p>
+        </w:tc>
+        <w:tc>
+          <w:tcPr>
+            <w:tcW w:w="2283" w:type="dxa"/>
+          </w:tcPr>
+          <w:p>
+            <w:pPr>
+              <w:rPr>
+                <w:rtl/>
+              </w:rPr>
+            </w:pPr>
+            <w:proofErr w:type="gramStart"/>
+            <w:r>
+              <w:t>O(</w:t>
+            </w:r>
+            <w:proofErr w:type="gramEnd"/>
+            <w:r>
+              <w:t>1)</w:t>
+            </w:r>
+          </w:p>
+        </w:tc>
+        <w:tc>
+          <w:tcPr>
+            <w:tcW w:w="5688" w:type="dxa"/>
           </w:tcPr>
           <w:p>
             <w:pPr>
@@ -170,32 +180,39 @@
         </w:trPr>
         <w:tc>
           <w:tcPr>
-            <w:tcW w:w="2346" w:type="dxa"/>
-          </w:tcPr>
-          <w:p>
-            <w:r>
-              <w:t>Retrieve()</w:t>
-            </w:r>
-          </w:p>
-        </w:tc>
-        <w:tc>
-          <w:tcPr>
-            <w:tcW w:w="2346" w:type="dxa"/>
-          </w:tcPr>
-          <w:p>
-            <w:pPr>
-              <w:rPr>
-                <w:rtl/>
-              </w:rPr>
-            </w:pPr>
+            <w:tcW w:w="2611" w:type="dxa"/>
+          </w:tcPr>
+          <w:p>
+            <w:proofErr w:type="gramStart"/>
+            <w:r>
+              <w:t>Retrieve(</w:t>
+            </w:r>
+            <w:proofErr w:type="gramEnd"/>
+            <w:r>
+              <w:t>)</w:t>
+            </w:r>
+          </w:p>
+        </w:tc>
+        <w:tc>
+          <w:tcPr>
+            <w:tcW w:w="2283" w:type="dxa"/>
+          </w:tcPr>
+          <w:p>
+            <w:pPr>
+              <w:rPr>
+                <w:rtl/>
+              </w:rPr>
+            </w:pPr>
+            <w:proofErr w:type="spellStart"/>
             <w:r>
               <w:t>logn</w:t>
             </w:r>
-          </w:p>
-        </w:tc>
-        <w:tc>
-          <w:tcPr>
-            <w:tcW w:w="5890" w:type="dxa"/>
+            <w:proofErr w:type="spellEnd"/>
+          </w:p>
+        </w:tc>
+        <w:tc>
+          <w:tcPr>
+            <w:tcW w:w="5688" w:type="dxa"/>
           </w:tcPr>
           <w:p>
             <w:r>
@@ -215,8 +232,13 @@
               </w:rPr>
               <w:t xml:space="preserve"> </w:t>
             </w:r>
-            <w:r>
-              <w:t>TreeSelectRec()</w:t>
+            <w:proofErr w:type="spellStart"/>
+            <w:r>
+              <w:t>TreeSelectRec</w:t>
+            </w:r>
+            <w:proofErr w:type="spellEnd"/>
+            <w:r>
+              <w:t>()</w:t>
             </w:r>
             <w:r>
               <w:rPr>
@@ -234,32 +256,44 @@
         </w:trPr>
         <w:tc>
           <w:tcPr>
-            <w:tcW w:w="2346" w:type="dxa"/>
-          </w:tcPr>
-          <w:p>
-            <w:r>
-              <w:t>TreeSelectRec()</w:t>
-            </w:r>
-          </w:p>
-        </w:tc>
-        <w:tc>
-          <w:tcPr>
-            <w:tcW w:w="2346" w:type="dxa"/>
-          </w:tcPr>
-          <w:p>
-            <w:pPr>
-              <w:rPr>
-                <w:rtl/>
-              </w:rPr>
-            </w:pPr>
+            <w:tcW w:w="2611" w:type="dxa"/>
+          </w:tcPr>
+          <w:p>
+            <w:proofErr w:type="spellStart"/>
+            <w:proofErr w:type="gramStart"/>
+            <w:r>
+              <w:t>TreeSelectRec</w:t>
+            </w:r>
+            <w:proofErr w:type="spellEnd"/>
+            <w:r>
+              <w:t>(</w:t>
+            </w:r>
+            <w:proofErr w:type="gramEnd"/>
+            <w:r>
+              <w:t>)</w:t>
+            </w:r>
+          </w:p>
+        </w:tc>
+        <w:tc>
+          <w:tcPr>
+            <w:tcW w:w="2283" w:type="dxa"/>
+          </w:tcPr>
+          <w:p>
+            <w:pPr>
+              <w:rPr>
+                <w:rtl/>
+              </w:rPr>
+            </w:pPr>
+            <w:proofErr w:type="spellStart"/>
             <w:r>
               <w:t>logn</w:t>
             </w:r>
-          </w:p>
-        </w:tc>
-        <w:tc>
-          <w:tcPr>
-            <w:tcW w:w="5890" w:type="dxa"/>
+            <w:proofErr w:type="spellEnd"/>
+          </w:p>
+        </w:tc>
+        <w:tc>
+          <w:tcPr>
+            <w:tcW w:w="5688" w:type="dxa"/>
           </w:tcPr>
           <w:p>
             <w:pPr>
@@ -315,9 +349,11 @@
               </w:rPr>
               <w:t xml:space="preserve"> גובה העץ יהיה </w:t>
             </w:r>
+            <w:proofErr w:type="spellStart"/>
             <w:r>
               <w:t>logn</w:t>
             </w:r>
+            <w:proofErr w:type="spellEnd"/>
             <w:r>
               <w:rPr>
                 <w:rFonts w:hint="cs"/>
@@ -325,9 +361,11 @@
               </w:rPr>
               <w:t xml:space="preserve">. ולכן במקרה הגרוע יהיו </w:t>
             </w:r>
+            <w:proofErr w:type="spellStart"/>
             <w:r>
               <w:t>logn</w:t>
             </w:r>
+            <w:proofErr w:type="spellEnd"/>
             <w:r>
               <w:rPr>
                 <w:rFonts w:hint="cs"/>
@@ -348,9 +386,11 @@
               </w:rPr>
               <w:t xml:space="preserve"> כלומר הסיבוכיות הכוללת תהיה </w:t>
             </w:r>
+            <w:proofErr w:type="spellStart"/>
             <w:r>
               <w:t>logn</w:t>
             </w:r>
+            <w:proofErr w:type="spellEnd"/>
             <w:r>
               <w:rPr>
                 <w:rFonts w:hint="cs"/>
@@ -367,22 +407,27 @@
         </w:trPr>
         <w:tc>
           <w:tcPr>
-            <w:tcW w:w="2346" w:type="dxa"/>
-          </w:tcPr>
-          <w:p>
-            <w:pPr>
-              <w:rPr>
-                <w:rtl/>
-              </w:rPr>
-            </w:pPr>
-            <w:r>
-              <w:t>First()</w:t>
-            </w:r>
-          </w:p>
-        </w:tc>
-        <w:tc>
-          <w:tcPr>
-            <w:tcW w:w="2346" w:type="dxa"/>
+            <w:tcW w:w="2611" w:type="dxa"/>
+          </w:tcPr>
+          <w:p>
+            <w:pPr>
+              <w:rPr>
+                <w:rtl/>
+              </w:rPr>
+            </w:pPr>
+            <w:proofErr w:type="gramStart"/>
+            <w:r>
+              <w:t>First(</w:t>
+            </w:r>
+            <w:proofErr w:type="gramEnd"/>
+            <w:r>
+              <w:t>)</w:t>
+            </w:r>
+          </w:p>
+        </w:tc>
+        <w:tc>
+          <w:tcPr>
+            <w:tcW w:w="2283" w:type="dxa"/>
           </w:tcPr>
           <w:p>
             <w:pPr>
@@ -397,12 +442,11 @@
         </w:tc>
         <w:tc>
           <w:tcPr>
-            <w:tcW w:w="5890" w:type="dxa"/>
-          </w:tcPr>
-          <w:p>
-            <w:pPr>
-              <w:rPr>
-                <w:rFonts w:hint="cs"/>
+            <w:tcW w:w="5688" w:type="dxa"/>
+          </w:tcPr>
+          <w:p>
+            <w:pPr>
+              <w:rPr>
                 <w:rtl/>
               </w:rPr>
             </w:pPr>
@@ -459,7 +503,23 @@
                 <w:rFonts w:hint="cs"/>
                 <w:rtl/>
               </w:rPr>
-              <w:t xml:space="preserve"> איטרציות.</w:t>
+              <w:t xml:space="preserve"> </w:t>
+            </w:r>
+            <w:proofErr w:type="spellStart"/>
+            <w:r>
+              <w:rPr>
+                <w:rFonts w:hint="cs"/>
+                <w:rtl/>
+              </w:rPr>
+              <w:t>איטרציות</w:t>
+            </w:r>
+            <w:proofErr w:type="spellEnd"/>
+            <w:r>
+              <w:rPr>
+                <w:rFonts w:hint="cs"/>
+                <w:rtl/>
+              </w:rPr>
+              <w:t>.</w:t>
             </w:r>
           </w:p>
         </w:tc>
@@ -470,17 +530,22 @@
         </w:trPr>
         <w:tc>
           <w:tcPr>
-            <w:tcW w:w="2346" w:type="dxa"/>
-          </w:tcPr>
-          <w:p>
-            <w:r>
-              <w:t>Last()</w:t>
-            </w:r>
-          </w:p>
-        </w:tc>
-        <w:tc>
-          <w:tcPr>
-            <w:tcW w:w="2346" w:type="dxa"/>
+            <w:tcW w:w="2611" w:type="dxa"/>
+          </w:tcPr>
+          <w:p>
+            <w:proofErr w:type="gramStart"/>
+            <w:r>
+              <w:t>Last(</w:t>
+            </w:r>
+            <w:proofErr w:type="gramEnd"/>
+            <w:r>
+              <w:t>)</w:t>
+            </w:r>
+          </w:p>
+        </w:tc>
+        <w:tc>
+          <w:tcPr>
+            <w:tcW w:w="2283" w:type="dxa"/>
           </w:tcPr>
           <w:p>
             <w:pPr>
@@ -495,12 +560,11 @@
         </w:tc>
         <w:tc>
           <w:tcPr>
-            <w:tcW w:w="5890" w:type="dxa"/>
-          </w:tcPr>
-          <w:p>
-            <w:pPr>
-              <w:rPr>
-                <w:rFonts w:hint="cs"/>
+            <w:tcW w:w="5688" w:type="dxa"/>
+          </w:tcPr>
+          <w:p>
+            <w:pPr>
+              <w:rPr>
                 <w:rtl/>
               </w:rPr>
             </w:pPr>
@@ -530,27 +594,42 @@
         </w:trPr>
         <w:tc>
           <w:tcPr>
-            <w:tcW w:w="2346" w:type="dxa"/>
-          </w:tcPr>
-          <w:p>
-            <w:r>
-              <w:t>getRoot()</w:t>
-            </w:r>
-          </w:p>
-        </w:tc>
-        <w:tc>
-          <w:tcPr>
-            <w:tcW w:w="2346" w:type="dxa"/>
-          </w:tcPr>
-          <w:p>
-            <w:r>
-              <w:t>O(1)</w:t>
-            </w:r>
-          </w:p>
-        </w:tc>
-        <w:tc>
-          <w:tcPr>
-            <w:tcW w:w="5890" w:type="dxa"/>
+            <w:tcW w:w="2611" w:type="dxa"/>
+          </w:tcPr>
+          <w:p>
+            <w:proofErr w:type="spellStart"/>
+            <w:proofErr w:type="gramStart"/>
+            <w:r>
+              <w:t>getRoot</w:t>
+            </w:r>
+            <w:proofErr w:type="spellEnd"/>
+            <w:r>
+              <w:t>(</w:t>
+            </w:r>
+            <w:proofErr w:type="gramEnd"/>
+            <w:r>
+              <w:t>)</w:t>
+            </w:r>
+          </w:p>
+        </w:tc>
+        <w:tc>
+          <w:tcPr>
+            <w:tcW w:w="2283" w:type="dxa"/>
+          </w:tcPr>
+          <w:p>
+            <w:proofErr w:type="gramStart"/>
+            <w:r>
+              <w:t>O(</w:t>
+            </w:r>
+            <w:proofErr w:type="gramEnd"/>
+            <w:r>
+              <w:t>1)</w:t>
+            </w:r>
+          </w:p>
+        </w:tc>
+        <w:tc>
+          <w:tcPr>
+            <w:tcW w:w="5688" w:type="dxa"/>
           </w:tcPr>
           <w:p>
             <w:pPr>
@@ -567,17 +646,19 @@
         </w:trPr>
         <w:tc>
           <w:tcPr>
-            <w:tcW w:w="2346" w:type="dxa"/>
-          </w:tcPr>
-          <w:p>
+            <w:tcW w:w="2611" w:type="dxa"/>
+          </w:tcPr>
+          <w:p>
+            <w:proofErr w:type="spellStart"/>
             <w:r>
               <w:t>listToArray</w:t>
             </w:r>
-          </w:p>
-        </w:tc>
-        <w:tc>
-          <w:tcPr>
-            <w:tcW w:w="2346" w:type="dxa"/>
+            <w:proofErr w:type="spellEnd"/>
+          </w:p>
+        </w:tc>
+        <w:tc>
+          <w:tcPr>
+            <w:tcW w:w="2283" w:type="dxa"/>
           </w:tcPr>
           <w:p>
             <w:pPr>
@@ -592,7 +673,7 @@
         </w:tc>
         <w:tc>
           <w:tcPr>
-            <w:tcW w:w="5890" w:type="dxa"/>
+            <w:tcW w:w="5688" w:type="dxa"/>
           </w:tcPr>
           <w:p>
             <w:pPr>
@@ -607,9 +688,11 @@
               </w:rPr>
               <w:t>עברנו על כל צומת פעם אחת בלבד בעזרת פונקציה רקורסיבית דומה ל-</w:t>
             </w:r>
+            <w:proofErr w:type="spellStart"/>
             <w:r>
               <w:t>tree_walk</w:t>
             </w:r>
+            <w:proofErr w:type="spellEnd"/>
             <w:r>
               <w:rPr>
                 <w:rFonts w:hint="cs"/>
@@ -653,7 +736,23 @@
                 <w:rFonts w:hint="cs"/>
                 <w:rtl/>
               </w:rPr>
-              <w:t xml:space="preserve">אז סהכ יש </w:t>
+              <w:t xml:space="preserve">אז </w:t>
+            </w:r>
+            <w:proofErr w:type="spellStart"/>
+            <w:r>
+              <w:rPr>
+                <w:rFonts w:hint="cs"/>
+                <w:rtl/>
+              </w:rPr>
+              <w:t>סהכ</w:t>
+            </w:r>
+            <w:proofErr w:type="spellEnd"/>
+            <w:r>
+              <w:rPr>
+                <w:rFonts w:hint="cs"/>
+                <w:rtl/>
+              </w:rPr>
+              <w:t xml:space="preserve"> יש </w:t>
             </w:r>
             <w:r>
               <w:t>n</w:t>
@@ -680,7 +779,23 @@
                 <w:rFonts w:hint="cs"/>
                 <w:rtl/>
               </w:rPr>
-              <w:t xml:space="preserve">- סהכ </w:t>
+              <w:t xml:space="preserve">- </w:t>
+            </w:r>
+            <w:proofErr w:type="spellStart"/>
+            <w:r>
+              <w:rPr>
+                <w:rFonts w:hint="cs"/>
+                <w:rtl/>
+              </w:rPr>
+              <w:t>סהכ</w:t>
+            </w:r>
+            <w:proofErr w:type="spellEnd"/>
+            <w:r>
+              <w:rPr>
+                <w:rFonts w:hint="cs"/>
+                <w:rtl/>
+              </w:rPr>
+              <w:t xml:space="preserve"> </w:t>
             </w:r>
             <w:r>
               <w:rPr>
@@ -700,32 +815,42 @@
         </w:trPr>
         <w:tc>
           <w:tcPr>
-            <w:tcW w:w="2346" w:type="dxa"/>
-          </w:tcPr>
-          <w:p>
-            <w:r>
-              <w:t>Length()</w:t>
-            </w:r>
-          </w:p>
-        </w:tc>
-        <w:tc>
-          <w:tcPr>
-            <w:tcW w:w="2346" w:type="dxa"/>
-          </w:tcPr>
-          <w:p>
-            <w:pPr>
-              <w:rPr>
-                <w:rtl/>
-              </w:rPr>
-            </w:pPr>
-            <w:r>
-              <w:t>O(1)</w:t>
-            </w:r>
-          </w:p>
-        </w:tc>
-        <w:tc>
-          <w:tcPr>
-            <w:tcW w:w="5890" w:type="dxa"/>
+            <w:tcW w:w="2611" w:type="dxa"/>
+          </w:tcPr>
+          <w:p>
+            <w:proofErr w:type="gramStart"/>
+            <w:r>
+              <w:t>Length(</w:t>
+            </w:r>
+            <w:proofErr w:type="gramEnd"/>
+            <w:r>
+              <w:t>)</w:t>
+            </w:r>
+          </w:p>
+        </w:tc>
+        <w:tc>
+          <w:tcPr>
+            <w:tcW w:w="2283" w:type="dxa"/>
+          </w:tcPr>
+          <w:p>
+            <w:pPr>
+              <w:rPr>
+                <w:rtl/>
+              </w:rPr>
+            </w:pPr>
+            <w:proofErr w:type="gramStart"/>
+            <w:r>
+              <w:t>O(</w:t>
+            </w:r>
+            <w:proofErr w:type="gramEnd"/>
+            <w:r>
+              <w:t>1)</w:t>
+            </w:r>
+          </w:p>
+        </w:tc>
+        <w:tc>
+          <w:tcPr>
+            <w:tcW w:w="5688" w:type="dxa"/>
           </w:tcPr>
           <w:p>
             <w:pPr>
@@ -749,17 +874,30 @@
         </w:trPr>
         <w:tc>
           <w:tcPr>
-            <w:tcW w:w="2346" w:type="dxa"/>
-          </w:tcPr>
-          <w:p>
-            <w:r>
-              <w:t>Tree_Rank()</w:t>
-            </w:r>
-          </w:p>
-        </w:tc>
-        <w:tc>
-          <w:tcPr>
-            <w:tcW w:w="2346" w:type="dxa"/>
+            <w:tcW w:w="2611" w:type="dxa"/>
+          </w:tcPr>
+          <w:p>
+            <w:proofErr w:type="spellStart"/>
+            <w:r>
+              <w:t>Tree_</w:t>
+            </w:r>
+            <w:proofErr w:type="gramStart"/>
+            <w:r>
+              <w:t>Rank</w:t>
+            </w:r>
+            <w:proofErr w:type="spellEnd"/>
+            <w:r>
+              <w:t>(</w:t>
+            </w:r>
+            <w:proofErr w:type="gramEnd"/>
+            <w:r>
+              <w:t>)</w:t>
+            </w:r>
+          </w:p>
+        </w:tc>
+        <w:tc>
+          <w:tcPr>
+            <w:tcW w:w="2283" w:type="dxa"/>
           </w:tcPr>
           <w:p>
             <w:pPr>
@@ -774,14 +912,9 @@
         </w:tc>
         <w:tc>
           <w:tcPr>
-            <w:tcW w:w="5890" w:type="dxa"/>
-          </w:tcPr>
-          <w:p>
-            <w:pPr>
-              <w:rPr>
-                <w:rFonts w:hint="cs"/>
-              </w:rPr>
-            </w:pPr>
+            <w:tcW w:w="5688" w:type="dxa"/>
+          </w:tcPr>
+          <w:p>
             <w:r>
               <w:rPr>
                 <w:rFonts w:hint="cs"/>
@@ -811,17 +944,22 @@
         </w:trPr>
         <w:tc>
           <w:tcPr>
-            <w:tcW w:w="2346" w:type="dxa"/>
-          </w:tcPr>
-          <w:p>
-            <w:r>
-              <w:t>Search()</w:t>
-            </w:r>
-          </w:p>
-        </w:tc>
-        <w:tc>
-          <w:tcPr>
-            <w:tcW w:w="2346" w:type="dxa"/>
+            <w:tcW w:w="2611" w:type="dxa"/>
+          </w:tcPr>
+          <w:p>
+            <w:proofErr w:type="gramStart"/>
+            <w:r>
+              <w:t>Search(</w:t>
+            </w:r>
+            <w:proofErr w:type="gramEnd"/>
+            <w:r>
+              <w:t>)</w:t>
+            </w:r>
+          </w:p>
+        </w:tc>
+        <w:tc>
+          <w:tcPr>
+            <w:tcW w:w="2283" w:type="dxa"/>
           </w:tcPr>
           <w:p>
             <w:pPr>
@@ -836,7 +974,7 @@
         </w:tc>
         <w:tc>
           <w:tcPr>
-            <w:tcW w:w="5890" w:type="dxa"/>
+            <w:tcW w:w="5688" w:type="dxa"/>
           </w:tcPr>
           <w:p>
             <w:pPr>
@@ -941,7 +1079,6 @@
           <w:p>
             <w:pPr>
               <w:rPr>
-                <w:rFonts w:hint="cs"/>
                 <w:rtl/>
               </w:rPr>
             </w:pPr>
@@ -952,9 +1089,11 @@
               </w:rPr>
               <w:t>בסוף קוראים ל</w:t>
             </w:r>
+            <w:proofErr w:type="spellStart"/>
             <w:r>
               <w:t>tree_rank</w:t>
             </w:r>
+            <w:proofErr w:type="spellEnd"/>
             <w:r>
               <w:rPr>
                 <w:rFonts w:hint="cs"/>
@@ -998,32 +1137,81 @@
         </w:trPr>
         <w:tc>
           <w:tcPr>
-            <w:tcW w:w="2346" w:type="dxa"/>
-          </w:tcPr>
-          <w:p/>
-        </w:tc>
-        <w:tc>
-          <w:tcPr>
-            <w:tcW w:w="2346" w:type="dxa"/>
-          </w:tcPr>
-          <w:p>
-            <w:pPr>
-              <w:rPr>
-                <w:rtl/>
-              </w:rPr>
-            </w:pPr>
-          </w:p>
-        </w:tc>
-        <w:tc>
-          <w:tcPr>
-            <w:tcW w:w="5890" w:type="dxa"/>
-          </w:tcPr>
-          <w:p>
-            <w:pPr>
-              <w:rPr>
-                <w:rtl/>
-              </w:rPr>
-            </w:pPr>
+            <w:tcW w:w="2611" w:type="dxa"/>
+          </w:tcPr>
+          <w:p>
+            <w:proofErr w:type="spellStart"/>
+            <w:r>
+              <w:t>MinNode</w:t>
+            </w:r>
+            <w:proofErr w:type="spellEnd"/>
+          </w:p>
+        </w:tc>
+        <w:tc>
+          <w:tcPr>
+            <w:tcW w:w="2283" w:type="dxa"/>
+          </w:tcPr>
+          <w:p>
+            <w:pPr>
+              <w:rPr>
+                <w:rtl/>
+              </w:rPr>
+            </w:pPr>
+            <w:r>
+              <w:t>O(log(n))</w:t>
+            </w:r>
+          </w:p>
+        </w:tc>
+        <w:tc>
+          <w:tcPr>
+            <w:tcW w:w="5688" w:type="dxa"/>
+          </w:tcPr>
+          <w:p>
+            <w:pPr>
+              <w:rPr>
+                <w:rFonts w:hint="cs"/>
+                <w:rtl/>
+              </w:rPr>
+            </w:pPr>
+            <w:r>
+              <w:rPr>
+                <w:rFonts w:hint="cs"/>
+                <w:rtl/>
+              </w:rPr>
+              <w:t xml:space="preserve">אותו קוד כמו </w:t>
+            </w:r>
+            <w:r>
+              <w:t>first</w:t>
+            </w:r>
+            <w:r>
+              <w:rPr>
+                <w:rFonts w:hint="cs"/>
+                <w:rtl/>
+              </w:rPr>
+              <w:t xml:space="preserve">, רק מחזיר </w:t>
+            </w:r>
+            <w:proofErr w:type="spellStart"/>
+            <w:r>
+              <w:t>AVLnode</w:t>
+            </w:r>
+            <w:proofErr w:type="spellEnd"/>
+            <w:r>
+              <w:rPr>
+                <w:rFonts w:hint="cs"/>
+                <w:rtl/>
+              </w:rPr>
+              <w:t xml:space="preserve"> וניתן להתחיל עם כל </w:t>
+            </w:r>
+            <w:r>
+              <w:t>node</w:t>
+            </w:r>
+            <w:r>
+              <w:rPr>
+                <w:rFonts w:hint="cs"/>
+                <w:rtl/>
+              </w:rPr>
+              <w:t xml:space="preserve"> שנרצה (שלא וירטואלי)</w:t>
+            </w:r>
           </w:p>
         </w:tc>
       </w:tr>
@@ -1033,32 +1221,52 @@
         </w:trPr>
         <w:tc>
           <w:tcPr>
-            <w:tcW w:w="2346" w:type="dxa"/>
-          </w:tcPr>
-          <w:p/>
-        </w:tc>
-        <w:tc>
-          <w:tcPr>
-            <w:tcW w:w="2346" w:type="dxa"/>
-          </w:tcPr>
-          <w:p>
-            <w:pPr>
-              <w:rPr>
-                <w:rtl/>
-              </w:rPr>
-            </w:pPr>
-          </w:p>
-        </w:tc>
-        <w:tc>
-          <w:tcPr>
-            <w:tcW w:w="5890" w:type="dxa"/>
-          </w:tcPr>
-          <w:p>
-            <w:pPr>
-              <w:rPr>
-                <w:rtl/>
-              </w:rPr>
-            </w:pPr>
+            <w:tcW w:w="2611" w:type="dxa"/>
+          </w:tcPr>
+          <w:p>
+            <w:proofErr w:type="spellStart"/>
+            <w:r>
+              <w:t>get</w:t>
+            </w:r>
+            <w:r>
+              <w:t>Successor</w:t>
+            </w:r>
+            <w:proofErr w:type="spellEnd"/>
+          </w:p>
+        </w:tc>
+        <w:tc>
+          <w:tcPr>
+            <w:tcW w:w="2283" w:type="dxa"/>
+          </w:tcPr>
+          <w:p>
+            <w:pPr>
+              <w:rPr>
+                <w:rtl/>
+              </w:rPr>
+            </w:pPr>
+            <w:r>
+              <w:t>O(log(n))</w:t>
+            </w:r>
+          </w:p>
+        </w:tc>
+        <w:tc>
+          <w:tcPr>
+            <w:tcW w:w="5688" w:type="dxa"/>
+          </w:tcPr>
+          <w:p>
+            <w:pPr>
+              <w:rPr>
+                <w:rFonts w:hint="cs"/>
+                <w:rtl/>
+              </w:rPr>
+            </w:pPr>
+            <w:r>
+              <w:rPr>
+                <w:rFonts w:hint="cs"/>
+                <w:rtl/>
+              </w:rPr>
+              <w:t>מימשנו כמן בשיעור****</w:t>
+            </w:r>
           </w:p>
         </w:tc>
       </w:tr>
@@ -1068,32 +1276,48 @@
         </w:trPr>
         <w:tc>
           <w:tcPr>
-            <w:tcW w:w="2346" w:type="dxa"/>
-          </w:tcPr>
-          <w:p/>
-        </w:tc>
-        <w:tc>
-          <w:tcPr>
-            <w:tcW w:w="2346" w:type="dxa"/>
-          </w:tcPr>
-          <w:p>
-            <w:pPr>
-              <w:rPr>
-                <w:rtl/>
-              </w:rPr>
-            </w:pPr>
-          </w:p>
-        </w:tc>
-        <w:tc>
-          <w:tcPr>
-            <w:tcW w:w="5890" w:type="dxa"/>
-          </w:tcPr>
-          <w:p>
-            <w:pPr>
-              <w:rPr>
-                <w:rtl/>
-              </w:rPr>
-            </w:pPr>
+            <w:tcW w:w="2611" w:type="dxa"/>
+          </w:tcPr>
+          <w:p>
+            <w:proofErr w:type="spellStart"/>
+            <w:r>
+              <w:t>getPredecesor</w:t>
+            </w:r>
+            <w:proofErr w:type="spellEnd"/>
+          </w:p>
+        </w:tc>
+        <w:tc>
+          <w:tcPr>
+            <w:tcW w:w="2283" w:type="dxa"/>
+          </w:tcPr>
+          <w:p>
+            <w:pPr>
+              <w:rPr>
+                <w:rtl/>
+              </w:rPr>
+            </w:pPr>
+            <w:r>
+              <w:t>O(log(n))</w:t>
+            </w:r>
+          </w:p>
+        </w:tc>
+        <w:tc>
+          <w:tcPr>
+            <w:tcW w:w="5688" w:type="dxa"/>
+          </w:tcPr>
+          <w:p>
+            <w:pPr>
+              <w:rPr>
+                <w:rtl/>
+              </w:rPr>
+            </w:pPr>
+            <w:r>
+              <w:rPr>
+                <w:rFonts w:hint="cs"/>
+                <w:rtl/>
+              </w:rPr>
+              <w:t>מימשנו כמן בשיעור****</w:t>
+            </w:r>
           </w:p>
         </w:tc>
       </w:tr>
@@ -1103,29 +1327,369 @@
         </w:trPr>
         <w:tc>
           <w:tcPr>
-            <w:tcW w:w="2346" w:type="dxa"/>
+            <w:tcW w:w="2611" w:type="dxa"/>
+          </w:tcPr>
+          <w:p>
+            <w:proofErr w:type="spellStart"/>
+            <w:r>
+              <w:t>MaxNode</w:t>
+            </w:r>
+            <w:proofErr w:type="spellEnd"/>
+          </w:p>
+        </w:tc>
+        <w:tc>
+          <w:tcPr>
+            <w:tcW w:w="2283" w:type="dxa"/>
+          </w:tcPr>
+          <w:p>
+            <w:pPr>
+              <w:rPr>
+                <w:rtl/>
+              </w:rPr>
+            </w:pPr>
+            <w:r>
+              <w:t>O(log(n)</w:t>
+            </w:r>
+          </w:p>
+        </w:tc>
+        <w:tc>
+          <w:tcPr>
+            <w:tcW w:w="5688" w:type="dxa"/>
+          </w:tcPr>
+          <w:p>
+            <w:pPr>
+              <w:rPr>
+                <w:rtl/>
+              </w:rPr>
+            </w:pPr>
+            <w:r>
+              <w:rPr>
+                <w:rFonts w:hint="cs"/>
+                <w:rtl/>
+              </w:rPr>
+              <w:t xml:space="preserve">אותו קוד כמו </w:t>
+            </w:r>
+            <w:r>
+              <w:t>last</w:t>
+            </w:r>
+            <w:r>
+              <w:rPr>
+                <w:rFonts w:hint="cs"/>
+                <w:rtl/>
+              </w:rPr>
+              <w:t xml:space="preserve">, רק מחזיר </w:t>
+            </w:r>
+            <w:proofErr w:type="spellStart"/>
+            <w:r>
+              <w:t>AVLnode</w:t>
+            </w:r>
+            <w:proofErr w:type="spellEnd"/>
+            <w:r>
+              <w:rPr>
+                <w:rFonts w:hint="cs"/>
+                <w:rtl/>
+              </w:rPr>
+              <w:t xml:space="preserve"> וניתן להתחיל עם כל </w:t>
+            </w:r>
+            <w:r>
+              <w:t>node</w:t>
+            </w:r>
+            <w:r>
+              <w:rPr>
+                <w:rFonts w:hint="cs"/>
+                <w:rtl/>
+              </w:rPr>
+              <w:t xml:space="preserve"> שנרצה (שלא וירטואלי)</w:t>
+            </w:r>
+          </w:p>
+        </w:tc>
+      </w:tr>
+      <w:tr>
+        <w:trPr>
+          <w:trHeight w:val="283"/>
+        </w:trPr>
+        <w:tc>
+          <w:tcPr>
+            <w:tcW w:w="2611" w:type="dxa"/>
+          </w:tcPr>
+          <w:p>
+            <w:proofErr w:type="spellStart"/>
+            <w:r>
+              <w:t>updatePathMeasurements</w:t>
+            </w:r>
+            <w:proofErr w:type="spellEnd"/>
+          </w:p>
+        </w:tc>
+        <w:tc>
+          <w:tcPr>
+            <w:tcW w:w="2283" w:type="dxa"/>
+          </w:tcPr>
+          <w:p>
+            <w:r>
+              <w:t>O(log(n))</w:t>
+            </w:r>
+          </w:p>
+        </w:tc>
+        <w:tc>
+          <w:tcPr>
+            <w:tcW w:w="5688" w:type="dxa"/>
+          </w:tcPr>
+          <w:p>
+            <w:r>
+              <w:t xml:space="preserve"> </w:t>
+            </w:r>
+            <w:r>
+              <w:rPr>
+                <w:rFonts w:hint="cs"/>
+                <w:rtl/>
+              </w:rPr>
+              <w:t>עובר על כל צומת מה</w:t>
+            </w:r>
+            <w:r>
+              <w:t>node</w:t>
+            </w:r>
+            <w:r>
+              <w:rPr>
+                <w:rFonts w:hint="cs"/>
+                <w:rtl/>
+              </w:rPr>
+              <w:t xml:space="preserve"> ל</w:t>
+            </w:r>
+            <w:r>
+              <w:t>root</w:t>
+            </w:r>
+            <w:r>
+              <w:rPr>
+                <w:rFonts w:hint="cs"/>
+                <w:rtl/>
+              </w:rPr>
+              <w:t xml:space="preserve">, ומעדכן שדות </w:t>
+            </w:r>
+          </w:p>
+        </w:tc>
+      </w:tr>
+      <w:tr>
+        <w:trPr>
+          <w:trHeight w:val="283"/>
+        </w:trPr>
+        <w:tc>
+          <w:tcPr>
+            <w:tcW w:w="2611" w:type="dxa"/>
+          </w:tcPr>
+          <w:p>
+            <w:proofErr w:type="spellStart"/>
+            <w:r>
+              <w:t>InsertRotation</w:t>
+            </w:r>
+            <w:proofErr w:type="spellEnd"/>
+          </w:p>
+        </w:tc>
+        <w:tc>
+          <w:tcPr>
+            <w:tcW w:w="2283" w:type="dxa"/>
           </w:tcPr>
           <w:p/>
         </w:tc>
         <w:tc>
           <w:tcPr>
-            <w:tcW w:w="2346" w:type="dxa"/>
-          </w:tcPr>
-          <w:p>
-            <w:pPr>
-              <w:rPr>
-                <w:rtl/>
-              </w:rPr>
-            </w:pPr>
-          </w:p>
-        </w:tc>
-        <w:tc>
-          <w:tcPr>
-            <w:tcW w:w="5890" w:type="dxa"/>
-          </w:tcPr>
-          <w:p>
-            <w:pPr>
-              <w:rPr>
+            <w:tcW w:w="5688" w:type="dxa"/>
+          </w:tcPr>
+          <w:p>
+            <w:pPr>
+              <w:rPr>
+                <w:rFonts w:hint="cs"/>
+                <w:rtl/>
+              </w:rPr>
+            </w:pPr>
+          </w:p>
+        </w:tc>
+      </w:tr>
+      <w:tr>
+        <w:trPr>
+          <w:trHeight w:val="283"/>
+        </w:trPr>
+        <w:tc>
+          <w:tcPr>
+            <w:tcW w:w="2611" w:type="dxa"/>
+          </w:tcPr>
+          <w:p>
+            <w:proofErr w:type="spellStart"/>
+            <w:r>
+              <w:t>LeftRotation</w:t>
+            </w:r>
+            <w:proofErr w:type="spellEnd"/>
+          </w:p>
+        </w:tc>
+        <w:tc>
+          <w:tcPr>
+            <w:tcW w:w="2283" w:type="dxa"/>
+          </w:tcPr>
+          <w:p/>
+        </w:tc>
+        <w:tc>
+          <w:tcPr>
+            <w:tcW w:w="5688" w:type="dxa"/>
+          </w:tcPr>
+          <w:p>
+            <w:pPr>
+              <w:rPr>
+                <w:rFonts w:hint="cs"/>
+                <w:rtl/>
+              </w:rPr>
+            </w:pPr>
+          </w:p>
+        </w:tc>
+      </w:tr>
+      <w:tr>
+        <w:trPr>
+          <w:trHeight w:val="283"/>
+        </w:trPr>
+        <w:tc>
+          <w:tcPr>
+            <w:tcW w:w="2611" w:type="dxa"/>
+          </w:tcPr>
+          <w:p>
+            <w:proofErr w:type="spellStart"/>
+            <w:r>
+              <w:t>RightRotation</w:t>
+            </w:r>
+            <w:proofErr w:type="spellEnd"/>
+          </w:p>
+        </w:tc>
+        <w:tc>
+          <w:tcPr>
+            <w:tcW w:w="2283" w:type="dxa"/>
+          </w:tcPr>
+          <w:p/>
+        </w:tc>
+        <w:tc>
+          <w:tcPr>
+            <w:tcW w:w="5688" w:type="dxa"/>
+          </w:tcPr>
+          <w:p>
+            <w:pPr>
+              <w:rPr>
+                <w:rFonts w:hint="cs"/>
+                <w:rtl/>
+              </w:rPr>
+            </w:pPr>
+          </w:p>
+        </w:tc>
+      </w:tr>
+      <w:tr>
+        <w:trPr>
+          <w:trHeight w:val="283"/>
+        </w:trPr>
+        <w:tc>
+          <w:tcPr>
+            <w:tcW w:w="2611" w:type="dxa"/>
+          </w:tcPr>
+          <w:p/>
+        </w:tc>
+        <w:tc>
+          <w:tcPr>
+            <w:tcW w:w="2283" w:type="dxa"/>
+          </w:tcPr>
+          <w:p/>
+        </w:tc>
+        <w:tc>
+          <w:tcPr>
+            <w:tcW w:w="5688" w:type="dxa"/>
+          </w:tcPr>
+          <w:p>
+            <w:pPr>
+              <w:rPr>
+                <w:rFonts w:hint="cs"/>
+                <w:rtl/>
+              </w:rPr>
+            </w:pPr>
+          </w:p>
+        </w:tc>
+      </w:tr>
+      <w:tr>
+        <w:trPr>
+          <w:trHeight w:val="283"/>
+        </w:trPr>
+        <w:tc>
+          <w:tcPr>
+            <w:tcW w:w="2611" w:type="dxa"/>
+          </w:tcPr>
+          <w:p/>
+        </w:tc>
+        <w:tc>
+          <w:tcPr>
+            <w:tcW w:w="2283" w:type="dxa"/>
+          </w:tcPr>
+          <w:p/>
+        </w:tc>
+        <w:tc>
+          <w:tcPr>
+            <w:tcW w:w="5688" w:type="dxa"/>
+          </w:tcPr>
+          <w:p>
+            <w:pPr>
+              <w:rPr>
+                <w:rFonts w:hint="cs"/>
+                <w:rtl/>
+              </w:rPr>
+            </w:pPr>
+          </w:p>
+        </w:tc>
+      </w:tr>
+      <w:tr>
+        <w:trPr>
+          <w:trHeight w:val="283"/>
+        </w:trPr>
+        <w:tc>
+          <w:tcPr>
+            <w:tcW w:w="2611" w:type="dxa"/>
+          </w:tcPr>
+          <w:p/>
+        </w:tc>
+        <w:tc>
+          <w:tcPr>
+            <w:tcW w:w="2283" w:type="dxa"/>
+          </w:tcPr>
+          <w:p/>
+        </w:tc>
+        <w:tc>
+          <w:tcPr>
+            <w:tcW w:w="5688" w:type="dxa"/>
+          </w:tcPr>
+          <w:p>
+            <w:pPr>
+              <w:rPr>
+                <w:rFonts w:hint="cs"/>
+                <w:rtl/>
+              </w:rPr>
+            </w:pPr>
+          </w:p>
+        </w:tc>
+      </w:tr>
+      <w:tr>
+        <w:trPr>
+          <w:trHeight w:val="283"/>
+        </w:trPr>
+        <w:tc>
+          <w:tcPr>
+            <w:tcW w:w="2611" w:type="dxa"/>
+          </w:tcPr>
+          <w:p/>
+        </w:tc>
+        <w:tc>
+          <w:tcPr>
+            <w:tcW w:w="2283" w:type="dxa"/>
+          </w:tcPr>
+          <w:p/>
+        </w:tc>
+        <w:tc>
+          <w:tcPr>
+            <w:tcW w:w="5688" w:type="dxa"/>
+          </w:tcPr>
+          <w:p>
+            <w:pPr>
+              <w:rPr>
+                <w:rFonts w:hint="cs"/>
                 <w:rtl/>
               </w:rPr>
             </w:pPr>

</xml_diff>

<commit_message>
13/04  change in doc
</commit_message>
<xml_diff>
--- a/assignment_notes.docx
+++ b/assignment_notes.docx
@@ -118,13 +118,8 @@
             <w:tcW w:w="2611" w:type="dxa"/>
           </w:tcPr>
           <w:p>
-            <w:proofErr w:type="gramStart"/>
-            <w:r>
-              <w:t>Empty(</w:t>
-            </w:r>
-            <w:proofErr w:type="gramEnd"/>
-            <w:r>
-              <w:t>)</w:t>
+            <w:r>
+              <w:t>Empty()</w:t>
             </w:r>
           </w:p>
         </w:tc>
@@ -138,13 +133,8 @@
                 <w:rtl/>
               </w:rPr>
             </w:pPr>
-            <w:proofErr w:type="gramStart"/>
-            <w:r>
-              <w:t>O(</w:t>
-            </w:r>
-            <w:proofErr w:type="gramEnd"/>
-            <w:r>
-              <w:t>1)</w:t>
+            <w:r>
+              <w:t>O(1)</w:t>
             </w:r>
           </w:p>
         </w:tc>
@@ -177,13 +167,8 @@
             <w:tcW w:w="2611" w:type="dxa"/>
           </w:tcPr>
           <w:p>
-            <w:proofErr w:type="gramStart"/>
-            <w:r>
-              <w:t>Retrieve(</w:t>
-            </w:r>
-            <w:proofErr w:type="gramEnd"/>
-            <w:r>
-              <w:t>)</w:t>
+            <w:r>
+              <w:t>Retrieve()</w:t>
             </w:r>
           </w:p>
         </w:tc>
@@ -253,18 +238,47 @@
             <w:tcW w:w="2611" w:type="dxa"/>
           </w:tcPr>
           <w:p>
-            <w:proofErr w:type="spellStart"/>
-            <w:proofErr w:type="gramStart"/>
+            <w:pPr>
+              <w:rPr>
+                <w:rtl/>
+              </w:rPr>
+            </w:pPr>
+            <w:proofErr w:type="spellStart"/>
             <w:r>
               <w:t>TreeSelectRec</w:t>
             </w:r>
             <w:proofErr w:type="spellEnd"/>
             <w:r>
-              <w:t>(</w:t>
-            </w:r>
-            <w:proofErr w:type="gramEnd"/>
-            <w:r>
-              <w:t>)</w:t>
+              <w:t>()</w:t>
+            </w:r>
+          </w:p>
+          <w:p>
+            <w:r>
+              <w:t xml:space="preserve">Tree select – </w:t>
+            </w:r>
+          </w:p>
+          <w:p>
+            <w:pPr>
+              <w:rPr>
+                <w:rFonts w:hint="cs"/>
+                <w:rtl/>
+              </w:rPr>
+            </w:pPr>
+            <w:proofErr w:type="spellStart"/>
+            <w:r>
+              <w:rPr>
+                <w:rFonts w:hint="cs"/>
+                <w:rtl/>
+              </w:rPr>
+              <w:t>הפונקציית</w:t>
+            </w:r>
+            <w:proofErr w:type="spellEnd"/>
+            <w:r>
+              <w:rPr>
+                <w:rFonts w:hint="cs"/>
+                <w:rtl/>
+              </w:rPr>
+              <w:t xml:space="preserve"> מעטפת</w:t>
             </w:r>
           </w:p>
         </w:tc>
@@ -289,6 +303,27 @@
           <w:tcPr>
             <w:tcW w:w="5688" w:type="dxa"/>
           </w:tcPr>
+          <w:p>
+            <w:pPr>
+              <w:rPr>
+                <w:rtl/>
+              </w:rPr>
+            </w:pPr>
+            <w:r>
+              <w:rPr>
+                <w:rFonts w:hint="cs"/>
+                <w:rtl/>
+              </w:rPr>
+              <w:t>מקבלת אינדקס ומחזירה את האיבר באינדקס המתאים.</w:t>
+            </w:r>
+          </w:p>
+          <w:p>
+            <w:pPr>
+              <w:rPr>
+                <w:rtl/>
+              </w:rPr>
+            </w:pPr>
+          </w:p>
           <w:p>
             <w:pPr>
               <w:rPr>
@@ -409,13 +444,8 @@
                 <w:rtl/>
               </w:rPr>
             </w:pPr>
-            <w:proofErr w:type="gramStart"/>
-            <w:r>
-              <w:t>First(</w:t>
-            </w:r>
-            <w:proofErr w:type="gramEnd"/>
-            <w:r>
-              <w:t>)</w:t>
+            <w:r>
+              <w:t>First()</w:t>
             </w:r>
           </w:p>
         </w:tc>
@@ -463,13 +493,8 @@
             <w:tcW w:w="2611" w:type="dxa"/>
           </w:tcPr>
           <w:p>
-            <w:proofErr w:type="gramStart"/>
-            <w:r>
-              <w:t>Last(</w:t>
-            </w:r>
-            <w:proofErr w:type="gramEnd"/>
-            <w:r>
-              <w:t>)</w:t>
+            <w:r>
+              <w:t>Last()</w:t>
             </w:r>
           </w:p>
         </w:tc>
@@ -518,17 +543,12 @@
           </w:tcPr>
           <w:p>
             <w:proofErr w:type="spellStart"/>
-            <w:proofErr w:type="gramStart"/>
             <w:r>
               <w:t>getRoot</w:t>
             </w:r>
             <w:proofErr w:type="spellEnd"/>
             <w:r>
-              <w:t>(</w:t>
-            </w:r>
-            <w:proofErr w:type="gramEnd"/>
-            <w:r>
-              <w:t>)</w:t>
+              <w:t>()</w:t>
             </w:r>
           </w:p>
         </w:tc>
@@ -537,13 +557,8 @@
             <w:tcW w:w="2283" w:type="dxa"/>
           </w:tcPr>
           <w:p>
-            <w:proofErr w:type="gramStart"/>
-            <w:r>
-              <w:t>O(</w:t>
-            </w:r>
-            <w:proofErr w:type="gramEnd"/>
-            <w:r>
-              <w:t>1)</w:t>
+            <w:r>
+              <w:t>O(1)</w:t>
             </w:r>
           </w:p>
         </w:tc>
@@ -738,13 +753,8 @@
             <w:tcW w:w="2611" w:type="dxa"/>
           </w:tcPr>
           <w:p>
-            <w:proofErr w:type="gramStart"/>
-            <w:r>
-              <w:t>Length(</w:t>
-            </w:r>
-            <w:proofErr w:type="gramEnd"/>
-            <w:r>
-              <w:t>)</w:t>
+            <w:r>
+              <w:t>Length()</w:t>
             </w:r>
           </w:p>
         </w:tc>
@@ -758,13 +768,8 @@
                 <w:rtl/>
               </w:rPr>
             </w:pPr>
-            <w:proofErr w:type="gramStart"/>
-            <w:r>
-              <w:t>O(</w:t>
-            </w:r>
-            <w:proofErr w:type="gramEnd"/>
-            <w:r>
-              <w:t>1)</w:t>
+            <w:r>
+              <w:t>O(1)</w:t>
             </w:r>
           </w:p>
         </w:tc>
@@ -799,19 +804,11 @@
           <w:p>
             <w:proofErr w:type="spellStart"/>
             <w:r>
-              <w:t>Tree_</w:t>
-            </w:r>
-            <w:proofErr w:type="gramStart"/>
-            <w:r>
-              <w:t>Rank</w:t>
-            </w:r>
-            <w:proofErr w:type="spellEnd"/>
-            <w:r>
-              <w:t>(</w:t>
-            </w:r>
-            <w:proofErr w:type="gramEnd"/>
-            <w:r>
-              <w:t>)</w:t>
+              <w:t>Tree_Rank</w:t>
+            </w:r>
+            <w:proofErr w:type="spellEnd"/>
+            <w:r>
+              <w:t>()</w:t>
             </w:r>
           </w:p>
         </w:tc>
@@ -834,6 +831,74 @@
           <w:tcPr>
             <w:tcW w:w="5688" w:type="dxa"/>
           </w:tcPr>
+          <w:p>
+            <w:pPr>
+              <w:rPr>
+                <w:rFonts w:hint="cs"/>
+                <w:rtl/>
+              </w:rPr>
+            </w:pPr>
+            <w:r>
+              <w:rPr>
+                <w:rFonts w:hint="cs"/>
+                <w:rtl/>
+              </w:rPr>
+              <w:t xml:space="preserve">מקבלת </w:t>
+            </w:r>
+            <w:r>
+              <w:t>node</w:t>
+            </w:r>
+            <w:r>
+              <w:rPr>
+                <w:rFonts w:hint="cs"/>
+                <w:rtl/>
+              </w:rPr>
+              <w:t xml:space="preserve"> ומחזירה את </w:t>
+            </w:r>
+            <w:proofErr w:type="spellStart"/>
+            <w:r>
+              <w:rPr>
+                <w:rFonts w:hint="cs"/>
+                <w:rtl/>
+              </w:rPr>
+              <w:t>האידנקס</w:t>
+            </w:r>
+            <w:proofErr w:type="spellEnd"/>
+            <w:r>
+              <w:rPr>
+                <w:rFonts w:hint="cs"/>
+                <w:rtl/>
+              </w:rPr>
+              <w:t xml:space="preserve"> של ה-</w:t>
+            </w:r>
+            <w:r>
+              <w:t>node</w:t>
+            </w:r>
+            <w:r>
+              <w:rPr>
+                <w:rFonts w:hint="cs"/>
+                <w:rtl/>
+              </w:rPr>
+              <w:t>. ה</w:t>
+            </w:r>
+            <w:r>
+              <w:t>node</w:t>
+            </w:r>
+            <w:r>
+              <w:rPr>
+                <w:rFonts w:hint="cs"/>
+                <w:rtl/>
+              </w:rPr>
+              <w:t xml:space="preserve"> בהכרח נמצא בעץ.</w:t>
+            </w:r>
+          </w:p>
+          <w:p>
+            <w:pPr>
+              <w:rPr>
+                <w:rtl/>
+              </w:rPr>
+            </w:pPr>
+          </w:p>
           <w:p>
             <w:r>
               <w:rPr>
@@ -867,13 +932,8 @@
             <w:tcW w:w="2611" w:type="dxa"/>
           </w:tcPr>
           <w:p>
-            <w:proofErr w:type="gramStart"/>
-            <w:r>
-              <w:t>Search(</w:t>
-            </w:r>
-            <w:proofErr w:type="gramEnd"/>
-            <w:r>
-              <w:t>)</w:t>
+            <w:r>
+              <w:t>Search()</w:t>
             </w:r>
           </w:p>
         </w:tc>
@@ -1288,13 +1348,8 @@
             <w:tcW w:w="2283" w:type="dxa"/>
           </w:tcPr>
           <w:p>
-            <w:proofErr w:type="gramStart"/>
-            <w:r>
-              <w:t>O(</w:t>
-            </w:r>
-            <w:proofErr w:type="gramEnd"/>
-            <w:r>
-              <w:t>1))</w:t>
+            <w:r>
+              <w:t>O(1))</w:t>
             </w:r>
           </w:p>
         </w:tc>
@@ -1422,7 +1477,15 @@
             <w:tcW w:w="2283" w:type="dxa"/>
           </w:tcPr>
           <w:p>
-            <w:r>
+            <w:pPr>
+              <w:rPr>
+                <w:highlight w:val="yellow"/>
+              </w:rPr>
+            </w:pPr>
+            <w:r>
+              <w:rPr>
+                <w:highlight w:val="yellow"/>
+              </w:rPr>
               <w:t>O(log(n))</w:t>
             </w:r>
           </w:p>
@@ -1434,35 +1497,48 @@
           <w:p>
             <w:pPr>
               <w:rPr>
-                <w:rtl/>
-              </w:rPr>
-            </w:pPr>
-            <w:r>
+                <w:highlight w:val="yellow"/>
+                <w:rtl/>
+              </w:rPr>
+            </w:pPr>
+            <w:r>
+              <w:rPr>
+                <w:highlight w:val="yellow"/>
+              </w:rPr>
               <w:t xml:space="preserve"> </w:t>
             </w:r>
             <w:r>
               <w:rPr>
                 <w:rFonts w:hint="cs"/>
+                <w:highlight w:val="yellow"/>
                 <w:rtl/>
               </w:rPr>
               <w:t>עובר על כל צומת מה</w:t>
             </w:r>
             <w:r>
+              <w:rPr>
+                <w:highlight w:val="yellow"/>
+              </w:rPr>
               <w:t>node</w:t>
             </w:r>
             <w:r>
               <w:rPr>
                 <w:rFonts w:hint="cs"/>
+                <w:highlight w:val="yellow"/>
                 <w:rtl/>
               </w:rPr>
               <w:t xml:space="preserve"> ל</w:t>
             </w:r>
             <w:r>
+              <w:rPr>
+                <w:highlight w:val="yellow"/>
+              </w:rPr>
               <w:t>root</w:t>
             </w:r>
             <w:r>
               <w:rPr>
                 <w:rFonts w:hint="cs"/>
+                <w:highlight w:val="yellow"/>
                 <w:rtl/>
               </w:rPr>
               <w:t>, ומעדכן שדות</w:t>
@@ -1470,6 +1546,7 @@
             <w:r>
               <w:rPr>
                 <w:rFonts w:hint="cs"/>
+                <w:highlight w:val="yellow"/>
                 <w:rtl/>
               </w:rPr>
               <w:t xml:space="preserve"> גובה וגודל.</w:t>
@@ -1488,6 +1565,7 @@
           <w:p>
             <w:proofErr w:type="spellStart"/>
             <w:r>
+              <w:lastRenderedPageBreak/>
               <w:t>ImplementRotation</w:t>
             </w:r>
             <w:proofErr w:type="spellEnd"/>
@@ -1498,13 +1576,8 @@
             <w:tcW w:w="2283" w:type="dxa"/>
           </w:tcPr>
           <w:p>
-            <w:proofErr w:type="gramStart"/>
-            <w:r>
-              <w:t>O(</w:t>
-            </w:r>
-            <w:proofErr w:type="gramEnd"/>
-            <w:r>
-              <w:t>1)</w:t>
+            <w:r>
+              <w:t>O(1)</w:t>
             </w:r>
           </w:p>
         </w:tc>
@@ -1606,13 +1679,8 @@
             <w:tcW w:w="2283" w:type="dxa"/>
           </w:tcPr>
           <w:p>
-            <w:proofErr w:type="gramStart"/>
-            <w:r>
-              <w:t>O(</w:t>
-            </w:r>
-            <w:proofErr w:type="gramEnd"/>
-            <w:r>
-              <w:t>1)</w:t>
+            <w:r>
+              <w:t>O(1)</w:t>
             </w:r>
           </w:p>
         </w:tc>
@@ -1663,7 +1731,6 @@
           <w:p>
             <w:proofErr w:type="spellStart"/>
             <w:r>
-              <w:lastRenderedPageBreak/>
               <w:t>RightRotation</w:t>
             </w:r>
             <w:proofErr w:type="spellEnd"/>
@@ -1674,13 +1741,8 @@
             <w:tcW w:w="2283" w:type="dxa"/>
           </w:tcPr>
           <w:p>
-            <w:proofErr w:type="gramStart"/>
-            <w:r>
-              <w:t>O(</w:t>
-            </w:r>
-            <w:proofErr w:type="gramEnd"/>
-            <w:r>
-              <w:t>1)</w:t>
+            <w:r>
+              <w:t>O(1)</w:t>
             </w:r>
           </w:p>
         </w:tc>
@@ -1774,57 +1836,42 @@
               </w:rPr>
             </w:pPr>
             <w:proofErr w:type="spellStart"/>
-            <w:proofErr w:type="gramStart"/>
             <w:r>
               <w:t>MaxNode</w:t>
             </w:r>
             <w:proofErr w:type="spellEnd"/>
             <w:r>
-              <w:t>(</w:t>
-            </w:r>
-            <w:proofErr w:type="gramEnd"/>
-            <w:r>
-              <w:t>)</w:t>
-            </w:r>
-          </w:p>
-          <w:p>
-            <w:pPr>
-              <w:rPr>
-                <w:rtl/>
-              </w:rPr>
-            </w:pPr>
-            <w:proofErr w:type="spellStart"/>
-            <w:proofErr w:type="gramStart"/>
+              <w:t>()</w:t>
+            </w:r>
+          </w:p>
+          <w:p>
+            <w:pPr>
+              <w:rPr>
+                <w:rtl/>
+              </w:rPr>
+            </w:pPr>
+            <w:proofErr w:type="spellStart"/>
             <w:r>
               <w:t>TreeSelectRec</w:t>
             </w:r>
             <w:proofErr w:type="spellEnd"/>
             <w:r>
-              <w:t>(</w:t>
-            </w:r>
-            <w:proofErr w:type="gramEnd"/>
-            <w:r>
-              <w:t>)</w:t>
-            </w:r>
-          </w:p>
-          <w:p>
-            <w:pPr>
-              <w:rPr>
-                <w:rtl/>
-              </w:rPr>
-            </w:pPr>
-            <w:proofErr w:type="spellStart"/>
-            <w:proofErr w:type="gramStart"/>
+              <w:t>()</w:t>
+            </w:r>
+          </w:p>
+          <w:p>
+            <w:pPr>
+              <w:rPr>
+                <w:rtl/>
+              </w:rPr>
+            </w:pPr>
+            <w:proofErr w:type="spellStart"/>
             <w:r>
               <w:t>getPredecesor</w:t>
             </w:r>
             <w:proofErr w:type="spellEnd"/>
             <w:r>
-              <w:t>(</w:t>
-            </w:r>
-            <w:proofErr w:type="gramEnd"/>
-            <w:r>
-              <w:t>)</w:t>
+              <w:t>()</w:t>
             </w:r>
             <w:r>
               <w:rPr>
@@ -1842,17 +1889,12 @@
               </w:rPr>
             </w:pPr>
             <w:proofErr w:type="spellStart"/>
-            <w:proofErr w:type="gramStart"/>
             <w:r>
               <w:t>updatePathMeasurements</w:t>
             </w:r>
             <w:proofErr w:type="spellEnd"/>
             <w:r>
-              <w:t>(</w:t>
-            </w:r>
-            <w:proofErr w:type="gramEnd"/>
-            <w:r>
-              <w:t>)</w:t>
+              <w:t>()</w:t>
             </w:r>
           </w:p>
           <w:p>
@@ -1864,17 +1906,12 @@
               </w:rPr>
             </w:pPr>
             <w:proofErr w:type="spellStart"/>
-            <w:proofErr w:type="gramStart"/>
             <w:r>
               <w:t>getBF</w:t>
             </w:r>
             <w:proofErr w:type="spellEnd"/>
             <w:r>
-              <w:t>(</w:t>
-            </w:r>
-            <w:proofErr w:type="gramEnd"/>
-            <w:r>
-              <w:t>)</w:t>
+              <w:t>()</w:t>
             </w:r>
           </w:p>
           <w:p>
@@ -1965,13 +2002,8 @@
             <w:tcW w:w="2283" w:type="dxa"/>
           </w:tcPr>
           <w:p>
-            <w:proofErr w:type="gramStart"/>
-            <w:r>
-              <w:t>O(</w:t>
-            </w:r>
-            <w:proofErr w:type="gramEnd"/>
-            <w:r>
-              <w:t>1)</w:t>
+            <w:r>
+              <w:t>O(1)</w:t>
             </w:r>
           </w:p>
         </w:tc>
@@ -2074,6 +2106,79 @@
             </w:pPr>
             <w:r>
               <w:rPr>
+                <w:rtl/>
+              </w:rPr>
+              <w:t>מחיקת האיבר במקום ה</w:t>
+            </w:r>
+            <w:r>
+              <w:t>-</w:t>
+            </w:r>
+            <w:proofErr w:type="spellStart"/>
+            <w:r>
+              <w:t>i</w:t>
+            </w:r>
+            <w:proofErr w:type="spellEnd"/>
+            <w:r>
+              <w:t xml:space="preserve"> </w:t>
+            </w:r>
+            <w:r>
+              <w:rPr>
+                <w:rtl/>
+              </w:rPr>
+              <w:t>ברשימה, אם הוא קיים. הפונקציה מחזירה את מספר</w:t>
+            </w:r>
+            <w:r>
+              <w:t xml:space="preserve"> (</w:t>
+            </w:r>
+            <w:proofErr w:type="spellStart"/>
+            <w:r>
+              <w:t>i</w:t>
+            </w:r>
+            <w:proofErr w:type="spellEnd"/>
+            <w:r>
+              <w:t xml:space="preserve">(delete </w:t>
+            </w:r>
+            <w:r>
+              <w:rPr>
+                <w:rtl/>
+              </w:rPr>
+              <w:t xml:space="preserve">פעולות האיזון שנדרשו בסך </w:t>
+            </w:r>
+            <w:proofErr w:type="spellStart"/>
+            <w:r>
+              <w:rPr>
+                <w:rtl/>
+              </w:rPr>
+              <w:t>הכל</w:t>
+            </w:r>
+            <w:proofErr w:type="spellEnd"/>
+            <w:r>
+              <w:rPr>
+                <w:rtl/>
+              </w:rPr>
+              <w:t xml:space="preserve"> בשלב תיקון העץ על מנת לשמר את תכונת האיזון</w:t>
+            </w:r>
+            <w:r>
+              <w:t xml:space="preserve">. </w:t>
+            </w:r>
+            <w:r>
+              <w:rPr>
+                <w:rtl/>
+              </w:rPr>
+              <w:t>אם לא קיימים מספיק איברים ברשימה הפונקציה מחזירה 1</w:t>
+            </w:r>
+            <w:r>
+              <w:t>.</w:t>
+            </w:r>
+          </w:p>
+          <w:p>
+            <w:pPr>
+              <w:rPr>
+                <w:rtl/>
+              </w:rPr>
+            </w:pPr>
+            <w:r>
+              <w:rPr>
                 <w:rFonts w:hint="cs"/>
                 <w:rtl/>
               </w:rPr>
@@ -2094,32 +2199,22 @@
               </w:rPr>
             </w:pPr>
             <w:proofErr w:type="spellStart"/>
-            <w:proofErr w:type="gramStart"/>
             <w:r>
               <w:t>TreeSelectRec</w:t>
             </w:r>
             <w:proofErr w:type="spellEnd"/>
             <w:r>
-              <w:t>(</w:t>
-            </w:r>
-            <w:proofErr w:type="gramEnd"/>
-            <w:r>
-              <w:t>)</w:t>
-            </w:r>
-          </w:p>
-          <w:p>
-            <w:proofErr w:type="spellStart"/>
-            <w:proofErr w:type="gramStart"/>
+              <w:t>()</w:t>
+            </w:r>
+          </w:p>
+          <w:p>
+            <w:proofErr w:type="spellStart"/>
             <w:r>
               <w:t>getSuccessor</w:t>
             </w:r>
             <w:proofErr w:type="spellEnd"/>
             <w:r>
-              <w:t>(</w:t>
-            </w:r>
-            <w:proofErr w:type="gramEnd"/>
-            <w:r>
-              <w:t xml:space="preserve">) </w:t>
+              <w:t xml:space="preserve">() </w:t>
             </w:r>
           </w:p>
           <w:p>
@@ -2131,17 +2226,12 @@
               </w:rPr>
             </w:pPr>
             <w:proofErr w:type="spellStart"/>
-            <w:proofErr w:type="gramStart"/>
             <w:r>
               <w:t>updatePathMeasurements</w:t>
             </w:r>
             <w:proofErr w:type="spellEnd"/>
             <w:r>
-              <w:t>(</w:t>
-            </w:r>
-            <w:proofErr w:type="gramEnd"/>
-            <w:r>
-              <w:t>)</w:t>
+              <w:t>()</w:t>
             </w:r>
           </w:p>
           <w:p>
@@ -2409,11 +2499,7 @@
             </w:r>
             <w:proofErr w:type="spellEnd"/>
             <w:r>
-              <w:t xml:space="preserve"> (</w:t>
-            </w:r>
-            <w:proofErr w:type="gramStart"/>
-            <w:r>
-              <w:t>)</w:t>
+              <w:t xml:space="preserve"> ()</w:t>
             </w:r>
             <w:r>
               <w:rPr>
@@ -2427,7 +2513,6 @@
               <w:t>getBF</w:t>
             </w:r>
             <w:proofErr w:type="spellEnd"/>
-            <w:proofErr w:type="gramEnd"/>
             <w:r>
               <w:t>()</w:t>
             </w:r>
@@ -2495,13 +2580,8 @@
             <w:tcW w:w="2283" w:type="dxa"/>
           </w:tcPr>
           <w:p>
-            <w:proofErr w:type="gramStart"/>
-            <w:r>
-              <w:t>O(</w:t>
-            </w:r>
-            <w:proofErr w:type="gramEnd"/>
-            <w:r>
-              <w:t>1)</w:t>
+            <w:r>
+              <w:t>O(1)</w:t>
             </w:r>
           </w:p>
         </w:tc>
@@ -2726,6 +2806,7 @@
                 <w:rFonts w:hint="cs"/>
                 <w:rtl/>
               </w:rPr>
+              <w:lastRenderedPageBreak/>
               <w:t xml:space="preserve">טיפול מקרה קצה: אם רשימה אחת ריקה, אז במקום להפעיל </w:t>
             </w:r>
             <w:r>
@@ -2856,6 +2937,7 @@
           <w:p>
             <w:proofErr w:type="spellStart"/>
             <w:r>
+              <w:lastRenderedPageBreak/>
               <w:t>C</w:t>
             </w:r>
             <w:r>
@@ -2869,11 +2951,9 @@
             <w:tcW w:w="2283" w:type="dxa"/>
           </w:tcPr>
           <w:p>
-            <w:proofErr w:type="gramStart"/>
             <w:r>
               <w:t>O(</w:t>
             </w:r>
-            <w:proofErr w:type="gramEnd"/>
             <w:r>
               <w:t>||</w:t>
             </w:r>
@@ -2956,7 +3036,6 @@
                 <w:rFonts w:hint="cs"/>
                 <w:rtl/>
               </w:rPr>
-              <w:lastRenderedPageBreak/>
               <w:t>בתחילת הפונקציה אין לולאה/רקורסיה לכן הסיבוכיות היא כסיבוכיות הפעולות/קריאות לפונקציות שאנו משתמשים בהם בפונקציה-</w:t>
             </w:r>
           </w:p>
@@ -3030,7 +3109,6 @@
           </w:tcPr>
           <w:p>
             <w:r>
-              <w:lastRenderedPageBreak/>
               <w:t>Split</w:t>
             </w:r>
           </w:p>
@@ -3168,11 +3246,175 @@
     <w:p>
       <w:pPr>
         <w:rPr>
+          <w:rFonts w:hint="cs"/>
+          <w:b/>
+          <w:bCs/>
+          <w:u w:val="single"/>
+          <w:rtl/>
+        </w:rPr>
+      </w:pPr>
+      <w:r>
+        <w:rPr>
+          <w:rFonts w:hint="cs"/>
+          <w:b/>
+          <w:bCs/>
+          <w:u w:val="single"/>
+          <w:rtl/>
+        </w:rPr>
+        <w:t xml:space="preserve"> </w:t>
+      </w:r>
+      <w:r>
+        <w:rPr>
           <w:b/>
           <w:bCs/>
           <w:u w:val="single"/>
         </w:rPr>
-      </w:pPr>
+        <w:t>Fix size rec</w:t>
+      </w:r>
+      <w:r>
+        <w:rPr>
+          <w:rFonts w:hint="cs"/>
+          <w:b/>
+          <w:bCs/>
+          <w:u w:val="single"/>
+          <w:rtl/>
+        </w:rPr>
+        <w:t xml:space="preserve"> </w:t>
+      </w:r>
+      <w:r>
+        <w:rPr>
+          <w:b/>
+          <w:bCs/>
+          <w:u w:val="single"/>
+          <w:rtl/>
+        </w:rPr>
+        <w:t>–</w:t>
+      </w:r>
+      <w:r>
+        <w:rPr>
+          <w:rFonts w:hint="cs"/>
+          <w:b/>
+          <w:bCs/>
+          <w:u w:val="single"/>
+          <w:rtl/>
+        </w:rPr>
+        <w:t xml:space="preserve"> לוג </w:t>
+      </w:r>
+      <w:r>
+        <w:rPr>
+          <w:b/>
+          <w:bCs/>
+          <w:u w:val="single"/>
+        </w:rPr>
+        <w:t>n</w:t>
+      </w:r>
+      <w:r>
+        <w:rPr>
+          <w:rFonts w:hint="cs"/>
+          <w:b/>
+          <w:bCs/>
+          <w:u w:val="single"/>
+          <w:rtl/>
+        </w:rPr>
+        <w:t xml:space="preserve"> </w:t>
+      </w:r>
+      <w:r>
+        <w:rPr>
+          <w:b/>
+          <w:bCs/>
+          <w:u w:val="single"/>
+          <w:rtl/>
+        </w:rPr>
+        <w:t>–</w:t>
+      </w:r>
+      <w:r>
+        <w:rPr>
+          <w:rFonts w:hint="cs"/>
+          <w:b/>
+          <w:bCs/>
+          <w:u w:val="single"/>
+          <w:rtl/>
+        </w:rPr>
+        <w:t xml:space="preserve"> לעדכן </w:t>
+      </w:r>
+      <w:proofErr w:type="spellStart"/>
+      <w:r>
+        <w:rPr>
+          <w:rFonts w:hint="cs"/>
+          <w:b/>
+          <w:bCs/>
+          <w:u w:val="single"/>
+          <w:rtl/>
+        </w:rPr>
+        <w:t>שמתמשות</w:t>
+      </w:r>
+      <w:proofErr w:type="spellEnd"/>
+      <w:r>
+        <w:rPr>
+          <w:rFonts w:hint="cs"/>
+          <w:b/>
+          <w:bCs/>
+          <w:u w:val="single"/>
+          <w:rtl/>
+        </w:rPr>
+        <w:t xml:space="preserve"> בה גם </w:t>
+      </w:r>
+      <w:proofErr w:type="spellStart"/>
+      <w:r>
+        <w:rPr>
+          <w:rFonts w:hint="cs"/>
+          <w:b/>
+          <w:bCs/>
+          <w:u w:val="single"/>
+          <w:rtl/>
+        </w:rPr>
+        <w:t>בדליט</w:t>
+      </w:r>
+      <w:proofErr w:type="spellEnd"/>
+      <w:r>
+        <w:rPr>
+          <w:rFonts w:hint="cs"/>
+          <w:b/>
+          <w:bCs/>
+          <w:u w:val="single"/>
+          <w:rtl/>
+        </w:rPr>
+        <w:t xml:space="preserve"> </w:t>
+      </w:r>
+      <w:proofErr w:type="spellStart"/>
+      <w:r>
+        <w:rPr>
+          <w:rFonts w:hint="cs"/>
+          <w:b/>
+          <w:bCs/>
+          <w:u w:val="single"/>
+          <w:rtl/>
+        </w:rPr>
+        <w:t>וג</w:t>
+      </w:r>
+      <w:proofErr w:type="spellEnd"/>
+      <w:r>
+        <w:rPr>
+          <w:rFonts w:hint="cs"/>
+          <w:b/>
+          <w:bCs/>
+          <w:u w:val="single"/>
+          <w:rtl/>
+        </w:rPr>
+        <w:t xml:space="preserve"> </w:t>
+      </w:r>
+      <w:proofErr w:type="spellStart"/>
+      <w:r>
+        <w:rPr>
+          <w:rFonts w:hint="cs"/>
+          <w:b/>
+          <w:bCs/>
+          <w:u w:val="single"/>
+          <w:rtl/>
+        </w:rPr>
+        <w:t>באינסרט</w:t>
+      </w:r>
+      <w:proofErr w:type="spellEnd"/>
     </w:p>
     <w:p>
       <w:pPr>

</xml_diff>

<commit_message>
added to word doc a funtion
</commit_message>
<xml_diff>
--- a/assignment_notes.docx
+++ b/assignment_notes.docx
@@ -561,7 +561,7 @@
     </w:p>
     <w:p>
       <w:pPr>
-        <w:pStyle w:val="a8"/>
+        <w:pStyle w:val="ListParagraph"/>
         <w:numPr>
           <w:ilvl w:val="0"/>
           <w:numId w:val="4"/>
@@ -585,7 +585,7 @@
     </w:p>
     <w:p>
       <w:pPr>
-        <w:pStyle w:val="a8"/>
+        <w:pStyle w:val="ListParagraph"/>
         <w:numPr>
           <w:ilvl w:val="0"/>
           <w:numId w:val="4"/>
@@ -630,7 +630,7 @@
     </w:p>
     <w:p>
       <w:pPr>
-        <w:pStyle w:val="a8"/>
+        <w:pStyle w:val="ListParagraph"/>
         <w:numPr>
           <w:ilvl w:val="0"/>
           <w:numId w:val="4"/>
@@ -654,7 +654,7 @@
     </w:p>
     <w:p>
       <w:pPr>
-        <w:pStyle w:val="a8"/>
+        <w:pStyle w:val="ListParagraph"/>
         <w:numPr>
           <w:ilvl w:val="0"/>
           <w:numId w:val="4"/>
@@ -1054,7 +1054,7 @@
     </w:p>
     <w:p>
       <w:pPr>
-        <w:pStyle w:val="a8"/>
+        <w:pStyle w:val="ListParagraph"/>
         <w:numPr>
           <w:ilvl w:val="0"/>
           <w:numId w:val="1"/>
@@ -1104,7 +1104,7 @@
     </w:p>
     <w:p>
       <w:pPr>
-        <w:pStyle w:val="a8"/>
+        <w:pStyle w:val="ListParagraph"/>
         <w:numPr>
           <w:ilvl w:val="0"/>
           <w:numId w:val="1"/>
@@ -1162,7 +1162,7 @@
     </w:p>
     <w:p>
       <w:pPr>
-        <w:pStyle w:val="a8"/>
+        <w:pStyle w:val="ListParagraph"/>
         <w:numPr>
           <w:ilvl w:val="0"/>
           <w:numId w:val="1"/>
@@ -1220,7 +1220,7 @@
     </w:p>
     <w:p>
       <w:pPr>
-        <w:pStyle w:val="a8"/>
+        <w:pStyle w:val="ListParagraph"/>
         <w:numPr>
           <w:ilvl w:val="0"/>
           <w:numId w:val="1"/>
@@ -1260,7 +1260,7 @@
     </w:p>
     <w:p>
       <w:pPr>
-        <w:pStyle w:val="a8"/>
+        <w:pStyle w:val="ListParagraph"/>
         <w:numPr>
           <w:ilvl w:val="0"/>
           <w:numId w:val="1"/>
@@ -1310,7 +1310,7 @@
     </w:p>
     <w:p>
       <w:pPr>
-        <w:pStyle w:val="a8"/>
+        <w:pStyle w:val="ListParagraph"/>
         <w:numPr>
           <w:ilvl w:val="0"/>
           <w:numId w:val="1"/>
@@ -1342,7 +1342,7 @@
     </w:p>
     <w:p>
       <w:pPr>
-        <w:pStyle w:val="a8"/>
+        <w:pStyle w:val="ListParagraph"/>
         <w:numPr>
           <w:ilvl w:val="0"/>
           <w:numId w:val="1"/>
@@ -1503,7 +1503,7 @@
     </w:p>
     <w:p>
       <w:pPr>
-        <w:pStyle w:val="a8"/>
+        <w:pStyle w:val="ListParagraph"/>
         <w:numPr>
           <w:ilvl w:val="0"/>
           <w:numId w:val="1"/>
@@ -1578,7 +1578,7 @@
     </w:p>
     <w:p>
       <w:pPr>
-        <w:pStyle w:val="a8"/>
+        <w:pStyle w:val="ListParagraph"/>
         <w:numPr>
           <w:ilvl w:val="0"/>
           <w:numId w:val="1"/>
@@ -1644,7 +1644,7 @@
     </w:p>
     <w:p>
       <w:pPr>
-        <w:pStyle w:val="a8"/>
+        <w:pStyle w:val="ListParagraph"/>
         <w:numPr>
           <w:ilvl w:val="0"/>
           <w:numId w:val="1"/>
@@ -1710,7 +1710,7 @@
     </w:p>
     <w:p>
       <w:pPr>
-        <w:pStyle w:val="a8"/>
+        <w:pStyle w:val="ListParagraph"/>
         <w:numPr>
           <w:ilvl w:val="0"/>
           <w:numId w:val="1"/>
@@ -1758,7 +1758,7 @@
     </w:p>
     <w:p>
       <w:pPr>
-        <w:pStyle w:val="a8"/>
+        <w:pStyle w:val="ListParagraph"/>
         <w:numPr>
           <w:ilvl w:val="0"/>
           <w:numId w:val="1"/>
@@ -1816,7 +1816,7 @@
     </w:p>
     <w:p>
       <w:pPr>
-        <w:pStyle w:val="a8"/>
+        <w:pStyle w:val="ListParagraph"/>
         <w:numPr>
           <w:ilvl w:val="0"/>
           <w:numId w:val="1"/>
@@ -1848,7 +1848,7 @@
     </w:p>
     <w:p>
       <w:pPr>
-        <w:pStyle w:val="a8"/>
+        <w:pStyle w:val="ListParagraph"/>
         <w:numPr>
           <w:ilvl w:val="0"/>
           <w:numId w:val="1"/>
@@ -1956,7 +1956,7 @@
     </w:p>
     <w:tbl>
       <w:tblPr>
-        <w:tblStyle w:val="a3"/>
+        <w:tblStyle w:val="TableGrid"/>
         <w:bidiVisual/>
         <w:tblW w:w="0" w:type="auto"/>
         <w:tblLook w:val="04A0" w:firstRow="1" w:lastRow="0" w:firstColumn="1" w:lastColumn="0" w:noHBand="0" w:noVBand="1"/>
@@ -4948,7 +4948,7 @@
     </w:p>
     <w:p>
       <w:pPr>
-        <w:pStyle w:val="a8"/>
+        <w:pStyle w:val="ListParagraph"/>
         <w:numPr>
           <w:ilvl w:val="0"/>
           <w:numId w:val="3"/>
@@ -4998,7 +4998,7 @@
     </w:p>
     <w:p>
       <w:pPr>
-        <w:pStyle w:val="a8"/>
+        <w:pStyle w:val="ListParagraph"/>
         <w:numPr>
           <w:ilvl w:val="0"/>
           <w:numId w:val="3"/>
@@ -5065,7 +5065,7 @@
     </w:p>
     <w:p>
       <w:pPr>
-        <w:pStyle w:val="a8"/>
+        <w:pStyle w:val="ListParagraph"/>
         <w:numPr>
           <w:ilvl w:val="0"/>
           <w:numId w:val="3"/>
@@ -5241,7 +5241,7 @@
     </w:p>
     <w:p>
       <w:pPr>
-        <w:pStyle w:val="a8"/>
+        <w:pStyle w:val="ListParagraph"/>
         <w:numPr>
           <w:ilvl w:val="0"/>
           <w:numId w:val="3"/>
@@ -5317,7 +5317,7 @@
     </w:p>
     <w:p>
       <w:pPr>
-        <w:pStyle w:val="a8"/>
+        <w:pStyle w:val="ListParagraph"/>
         <w:numPr>
           <w:ilvl w:val="0"/>
           <w:numId w:val="3"/>
@@ -5367,7 +5367,7 @@
     </w:p>
     <w:p>
       <w:pPr>
-        <w:pStyle w:val="a8"/>
+        <w:pStyle w:val="ListParagraph"/>
         <w:numPr>
           <w:ilvl w:val="0"/>
           <w:numId w:val="3"/>
@@ -5455,7 +5455,7 @@
     </w:p>
     <w:tbl>
       <w:tblPr>
-        <w:tblStyle w:val="a3"/>
+        <w:tblStyle w:val="TableGrid"/>
         <w:bidiVisual/>
         <w:tblW w:w="0" w:type="auto"/>
         <w:tblLook w:val="04A0" w:firstRow="1" w:lastRow="0" w:firstColumn="1" w:lastColumn="0" w:noHBand="0" w:noVBand="1"/>
@@ -5795,14 +5795,10 @@
                 <w:rFonts w:ascii="David" w:hAnsi="David" w:cs="David"/>
                 <w:sz w:val="24"/>
                 <w:szCs w:val="24"/>
-                <w:highlight w:val="magenta"/>
-                <w:rtl/>
-              </w:rPr>
-            </w:pPr>
-            <w:r>
-              <w:rPr>
-                <w:highlight w:val="magenta"/>
-              </w:rPr>
+                <w:rtl/>
+              </w:rPr>
+            </w:pPr>
+            <w:r>
               <w:t>insert</w:t>
             </w:r>
           </w:p>
@@ -5815,13 +5811,21 @@
             <w:pPr>
               <w:spacing w:line="360" w:lineRule="auto"/>
               <w:rPr>
-                <w:rFonts w:ascii="David" w:hAnsi="David" w:cs="David"/>
-                <w:sz w:val="24"/>
-                <w:szCs w:val="24"/>
-                <w:highlight w:val="magenta"/>
-                <w:rtl/>
-              </w:rPr>
-            </w:pPr>
+                <w:rFonts w:ascii="David" w:hAnsi="David" w:cs="David" w:hint="cs"/>
+                <w:sz w:val="24"/>
+                <w:szCs w:val="24"/>
+                <w:rtl/>
+              </w:rPr>
+            </w:pPr>
+            <w:r>
+              <w:rPr>
+                <w:rFonts w:ascii="David" w:hAnsi="David" w:cs="David" w:hint="cs"/>
+                <w:sz w:val="24"/>
+                <w:szCs w:val="24"/>
+                <w:rtl/>
+              </w:rPr>
+              <w:t>מבצע הכנסת צומת לפי האלגוריתם מהשיעור</w:t>
+            </w:r>
           </w:p>
         </w:tc>
         <w:tc>
@@ -5835,10 +5839,443 @@
                 <w:rFonts w:ascii="David" w:hAnsi="David" w:cs="David"/>
                 <w:sz w:val="24"/>
                 <w:szCs w:val="24"/>
-                <w:highlight w:val="magenta"/>
-                <w:rtl/>
-              </w:rPr>
-            </w:pPr>
+                <w:rtl/>
+              </w:rPr>
+            </w:pPr>
+            <w:r>
+              <w:rPr>
+                <w:rFonts w:ascii="David" w:hAnsi="David" w:cs="David" w:hint="cs"/>
+                <w:sz w:val="24"/>
+                <w:szCs w:val="24"/>
+                <w:rtl/>
+              </w:rPr>
+              <w:t>-אם</w:t>
+            </w:r>
+            <w:r>
+              <w:rPr>
+                <w:rFonts w:ascii="David" w:hAnsi="David" w:cs="David" w:hint="cs"/>
+                <w:sz w:val="24"/>
+                <w:szCs w:val="24"/>
+                <w:rtl/>
+              </w:rPr>
+              <w:t xml:space="preserve"> ה</w:t>
+            </w:r>
+            <w:r>
+              <w:rPr>
+                <w:rFonts w:ascii="David" w:hAnsi="David" w:cs="David" w:hint="cs"/>
+                <w:sz w:val="24"/>
+                <w:szCs w:val="24"/>
+                <w:rtl/>
+              </w:rPr>
+              <w:t>עץ ריק,</w:t>
+            </w:r>
+            <w:r>
+              <w:rPr>
+                <w:rFonts w:ascii="David" w:hAnsi="David" w:cs="David" w:hint="cs"/>
+                <w:sz w:val="24"/>
+                <w:szCs w:val="24"/>
+                <w:rtl/>
+              </w:rPr>
+              <w:t xml:space="preserve"> מתבצע פעולות שלו</w:t>
+            </w:r>
+            <w:r>
+              <w:rPr>
+                <w:rFonts w:ascii="David" w:hAnsi="David" w:cs="David" w:hint="cs"/>
+                <w:sz w:val="24"/>
+                <w:szCs w:val="24"/>
+                <w:rtl/>
+              </w:rPr>
+              <w:t>קחות זמן קבוע</w:t>
+            </w:r>
+          </w:p>
+          <w:p>
+            <w:pPr>
+              <w:spacing w:line="360" w:lineRule="auto"/>
+              <w:rPr>
+                <w:rFonts w:ascii="David" w:hAnsi="David" w:cs="David"/>
+                <w:sz w:val="24"/>
+                <w:szCs w:val="24"/>
+                <w:rtl/>
+              </w:rPr>
+            </w:pPr>
+            <w:r>
+              <w:rPr>
+                <w:rFonts w:ascii="David" w:hAnsi="David" w:cs="David" w:hint="cs"/>
+                <w:sz w:val="24"/>
+                <w:szCs w:val="24"/>
+                <w:rtl/>
+              </w:rPr>
+              <w:t>-אחרת:</w:t>
+            </w:r>
+          </w:p>
+          <w:p>
+            <w:pPr>
+              <w:spacing w:line="360" w:lineRule="auto"/>
+              <w:rPr>
+                <w:rFonts w:ascii="David" w:hAnsi="David" w:cs="David"/>
+                <w:sz w:val="24"/>
+                <w:szCs w:val="24"/>
+                <w:rtl/>
+              </w:rPr>
+            </w:pPr>
+            <w:r>
+              <w:rPr>
+                <w:rFonts w:ascii="David" w:hAnsi="David" w:cs="David" w:hint="cs"/>
+                <w:sz w:val="24"/>
+                <w:szCs w:val="24"/>
+                <w:rtl/>
+              </w:rPr>
+              <w:t xml:space="preserve">    -אם האינ</w:t>
+            </w:r>
+            <w:r>
+              <w:rPr>
+                <w:rFonts w:ascii="David" w:hAnsi="David" w:cs="David" w:hint="cs"/>
+                <w:sz w:val="24"/>
+                <w:szCs w:val="24"/>
+                <w:rtl/>
+              </w:rPr>
+              <w:t>דקס 0 או אורך הרשימה, מבעצים הכנסה בעזרת מינימום ומקסימום- זמן קבוע</w:t>
+            </w:r>
+          </w:p>
+          <w:p>
+            <w:pPr>
+              <w:spacing w:line="360" w:lineRule="auto"/>
+              <w:rPr>
+                <w:rFonts w:ascii="David" w:hAnsi="David" w:cs="David"/>
+                <w:sz w:val="24"/>
+                <w:szCs w:val="24"/>
+                <w:rtl/>
+              </w:rPr>
+            </w:pPr>
+            <w:r>
+              <w:rPr>
+                <w:rFonts w:ascii="David" w:hAnsi="David" w:cs="David" w:hint="cs"/>
+                <w:sz w:val="24"/>
+                <w:szCs w:val="24"/>
+                <w:rtl/>
+              </w:rPr>
+              <w:t xml:space="preserve">-אחרת, מוצאים את מקום ההכנסה בעזרת </w:t>
+            </w:r>
+            <w:r>
+              <w:rPr>
+                <w:rFonts w:ascii="David" w:hAnsi="David" w:cs="David"/>
+                <w:sz w:val="24"/>
+                <w:szCs w:val="24"/>
+              </w:rPr>
+              <w:t>TreeSelect</w:t>
+            </w:r>
+            <w:r>
+              <w:rPr>
+                <w:rFonts w:ascii="David" w:hAnsi="David" w:cs="David" w:hint="cs"/>
+                <w:sz w:val="24"/>
+                <w:szCs w:val="24"/>
+                <w:rtl/>
+              </w:rPr>
+              <w:t xml:space="preserve">, סיבוכיות </w:t>
+            </w:r>
+            <w:r>
+              <w:rPr>
+                <w:rFonts w:ascii="David" w:hAnsi="David" w:cs="David"/>
+                <w:sz w:val="24"/>
+                <w:szCs w:val="24"/>
+              </w:rPr>
+              <w:t>log(n)</w:t>
+            </w:r>
+          </w:p>
+          <w:p>
+            <w:pPr>
+              <w:spacing w:line="360" w:lineRule="auto"/>
+              <w:rPr>
+                <w:rFonts w:ascii="David" w:hAnsi="David" w:cs="David"/>
+                <w:sz w:val="24"/>
+                <w:szCs w:val="24"/>
+                <w:rtl/>
+              </w:rPr>
+            </w:pPr>
+            <w:r>
+              <w:rPr>
+                <w:rFonts w:ascii="David" w:hAnsi="David" w:cs="David" w:hint="cs"/>
+                <w:sz w:val="24"/>
+                <w:szCs w:val="24"/>
+                <w:rtl/>
+              </w:rPr>
+              <w:t>- בסוף</w:t>
+            </w:r>
+            <w:r>
+              <w:rPr>
+                <w:rFonts w:ascii="David" w:hAnsi="David" w:cs="David" w:hint="cs"/>
+                <w:sz w:val="24"/>
+                <w:szCs w:val="24"/>
+                <w:rtl/>
+              </w:rPr>
+              <w:t xml:space="preserve"> מתקיים לולאת </w:t>
+            </w:r>
+            <w:r>
+              <w:rPr>
+                <w:rFonts w:ascii="David" w:hAnsi="David" w:cs="David"/>
+                <w:sz w:val="24"/>
+                <w:szCs w:val="24"/>
+              </w:rPr>
+              <w:t>while</w:t>
+            </w:r>
+            <w:r>
+              <w:rPr>
+                <w:rFonts w:ascii="David" w:hAnsi="David" w:cs="David" w:hint="cs"/>
+                <w:sz w:val="24"/>
+                <w:szCs w:val="24"/>
+                <w:rtl/>
+              </w:rPr>
+              <w:t xml:space="preserve"> שיכולה לעבור</w:t>
+            </w:r>
+            <w:r>
+              <w:rPr>
+                <w:rFonts w:ascii="David" w:hAnsi="David" w:cs="David" w:hint="cs"/>
+                <w:sz w:val="24"/>
+                <w:szCs w:val="24"/>
+                <w:rtl/>
+              </w:rPr>
+              <w:t xml:space="preserve"> על גובה העץ בזמן גרוע, לפי הצורך תבצע גלגול </w:t>
+            </w:r>
+            <w:r>
+              <w:rPr>
+                <w:rFonts w:ascii="David" w:hAnsi="David" w:cs="David" w:hint="cs"/>
+                <w:sz w:val="24"/>
+                <w:szCs w:val="24"/>
+                <w:rtl/>
+              </w:rPr>
+              <w:t xml:space="preserve">יחיד (סיבוכיות </w:t>
+            </w:r>
+            <w:r>
+              <w:rPr>
+                <w:rFonts w:ascii="David" w:hAnsi="David" w:cs="David"/>
+                <w:sz w:val="24"/>
+                <w:szCs w:val="24"/>
+              </w:rPr>
+              <w:t>log(n)</w:t>
+            </w:r>
+            <w:r>
+              <w:rPr>
+                <w:rFonts w:ascii="David" w:hAnsi="David" w:cs="David" w:hint="cs"/>
+                <w:sz w:val="24"/>
+                <w:szCs w:val="24"/>
+                <w:rtl/>
+              </w:rPr>
+              <w:t xml:space="preserve"> ללולאה)</w:t>
+            </w:r>
+          </w:p>
+          <w:p>
+            <w:pPr>
+              <w:spacing w:line="360" w:lineRule="auto"/>
+              <w:rPr>
+                <w:rFonts w:ascii="David" w:hAnsi="David" w:cs="David"/>
+                <w:sz w:val="24"/>
+                <w:szCs w:val="24"/>
+              </w:rPr>
+            </w:pPr>
+            <w:r>
+              <w:rPr>
+                <w:rFonts w:ascii="David" w:hAnsi="David" w:cs="David" w:hint="cs"/>
+                <w:sz w:val="24"/>
+                <w:szCs w:val="24"/>
+                <w:rtl/>
+              </w:rPr>
+              <w:t xml:space="preserve">אם נכנסים לאיטרציה של לולאה, אתקיים </w:t>
+            </w:r>
+            <w:r>
+              <w:rPr>
+                <w:rFonts w:ascii="David" w:hAnsi="David" w:cs="David"/>
+                <w:sz w:val="24"/>
+                <w:szCs w:val="24"/>
+              </w:rPr>
+              <w:t>update measurements</w:t>
+            </w:r>
+            <w:r>
+              <w:rPr>
+                <w:rFonts w:ascii="David" w:hAnsi="David" w:cs="David" w:hint="cs"/>
+                <w:sz w:val="24"/>
+                <w:szCs w:val="24"/>
+                <w:rtl/>
+              </w:rPr>
+              <w:t xml:space="preserve"> על הצומת</w:t>
+            </w:r>
+            <w:r>
+              <w:rPr>
+                <w:rFonts w:ascii="David" w:hAnsi="David" w:cs="David" w:hint="cs"/>
+                <w:sz w:val="24"/>
+                <w:szCs w:val="24"/>
+                <w:rtl/>
+              </w:rPr>
+              <w:t>, שלוקח</w:t>
+            </w:r>
+            <w:r>
+              <w:rPr>
+                <w:rFonts w:ascii="David" w:hAnsi="David" w:cs="David" w:hint="cs"/>
+                <w:sz w:val="24"/>
+                <w:szCs w:val="24"/>
+                <w:rtl/>
+              </w:rPr>
+              <w:t xml:space="preserve"> </w:t>
+            </w:r>
+            <w:r>
+              <w:rPr>
+                <w:rFonts w:ascii="David" w:hAnsi="David" w:cs="David" w:hint="cs"/>
+                <w:sz w:val="24"/>
+                <w:szCs w:val="24"/>
+                <w:rtl/>
+              </w:rPr>
+              <w:t xml:space="preserve">זמן </w:t>
+            </w:r>
+            <w:r>
+              <w:rPr>
+                <w:rFonts w:ascii="David" w:hAnsi="David" w:cs="David" w:hint="cs"/>
+                <w:sz w:val="24"/>
+                <w:szCs w:val="24"/>
+                <w:rtl/>
+              </w:rPr>
+              <w:t>ק</w:t>
+            </w:r>
+            <w:r>
+              <w:rPr>
+                <w:rFonts w:ascii="David" w:hAnsi="David" w:cs="David" w:hint="cs"/>
+                <w:sz w:val="24"/>
+                <w:szCs w:val="24"/>
+                <w:rtl/>
+              </w:rPr>
+              <w:t>בוע. ייתכן כי</w:t>
+            </w:r>
+            <w:r>
+              <w:rPr>
+                <w:rFonts w:ascii="David" w:hAnsi="David" w:cs="David" w:hint="cs"/>
+                <w:sz w:val="24"/>
+                <w:szCs w:val="24"/>
+                <w:rtl/>
+              </w:rPr>
+              <w:t xml:space="preserve"> יתבצע </w:t>
+            </w:r>
+            <w:r>
+              <w:rPr>
+                <w:rFonts w:ascii="David" w:hAnsi="David" w:cs="David"/>
+                <w:sz w:val="24"/>
+                <w:szCs w:val="24"/>
+              </w:rPr>
+              <w:t>ImplementRotation</w:t>
+            </w:r>
+            <w:r>
+              <w:rPr>
+                <w:rFonts w:ascii="David" w:hAnsi="David" w:cs="David" w:hint="cs"/>
+                <w:sz w:val="24"/>
+                <w:szCs w:val="24"/>
+                <w:rtl/>
+              </w:rPr>
+              <w:t xml:space="preserve"> אם ה</w:t>
+            </w:r>
+            <w:r>
+              <w:rPr>
+                <w:rFonts w:ascii="David" w:hAnsi="David" w:cs="David"/>
+                <w:sz w:val="24"/>
+                <w:szCs w:val="24"/>
+              </w:rPr>
+              <w:t>balanceFactor</w:t>
+            </w:r>
+            <w:r>
+              <w:rPr>
+                <w:rFonts w:ascii="David" w:hAnsi="David" w:cs="David" w:hint="cs"/>
+                <w:sz w:val="24"/>
+                <w:szCs w:val="24"/>
+                <w:rtl/>
+              </w:rPr>
+              <w:t xml:space="preserve"> גדול מ</w:t>
+            </w:r>
+            <w:r>
+              <w:rPr>
+                <w:rFonts w:ascii="David" w:hAnsi="David" w:cs="David" w:hint="cs"/>
+                <w:sz w:val="24"/>
+                <w:szCs w:val="24"/>
+                <w:rtl/>
+              </w:rPr>
+              <w:t>1.</w:t>
+            </w:r>
+          </w:p>
+          <w:p>
+            <w:pPr>
+              <w:pStyle w:val="ListParagraph"/>
+              <w:numPr>
+                <w:ilvl w:val="0"/>
+                <w:numId w:val="7"/>
+              </w:numPr>
+              <w:spacing w:line="360" w:lineRule="auto"/>
+              <w:rPr>
+                <w:rFonts w:ascii="David" w:hAnsi="David" w:cs="David"/>
+                <w:sz w:val="24"/>
+                <w:szCs w:val="24"/>
+              </w:rPr>
+            </w:pPr>
+            <w:r>
+              <w:rPr>
+                <w:rFonts w:ascii="David" w:hAnsi="David" w:cs="David" w:hint="cs"/>
+                <w:sz w:val="24"/>
+                <w:szCs w:val="24"/>
+              </w:rPr>
+              <w:t>I</w:t>
+            </w:r>
+            <w:r>
+              <w:rPr>
+                <w:rFonts w:ascii="David" w:hAnsi="David" w:cs="David"/>
+                <w:sz w:val="24"/>
+                <w:szCs w:val="24"/>
+              </w:rPr>
+              <w:t>mplement</w:t>
+            </w:r>
+            <w:r>
+              <w:rPr>
+                <w:rFonts w:ascii="David" w:hAnsi="David" w:cs="David"/>
+                <w:sz w:val="24"/>
+                <w:szCs w:val="24"/>
+              </w:rPr>
+              <w:t>Rotation</w:t>
+            </w:r>
+            <w:r>
+              <w:rPr>
+                <w:rFonts w:ascii="David" w:hAnsi="David" w:cs="David" w:hint="cs"/>
+                <w:sz w:val="24"/>
+                <w:szCs w:val="24"/>
+                <w:rtl/>
+              </w:rPr>
+              <w:t xml:space="preserve"> מתקיים בזמן קבוע</w:t>
+            </w:r>
+          </w:p>
+          <w:p>
+            <w:pPr>
+              <w:pStyle w:val="ListParagraph"/>
+              <w:numPr>
+                <w:ilvl w:val="0"/>
+                <w:numId w:val="7"/>
+              </w:numPr>
+              <w:spacing w:line="360" w:lineRule="auto"/>
+              <w:rPr>
+                <w:rFonts w:ascii="David" w:hAnsi="David" w:cs="David"/>
+                <w:sz w:val="24"/>
+                <w:szCs w:val="24"/>
+                <w:rtl/>
+              </w:rPr>
+            </w:pPr>
+            <w:r>
+              <w:rPr>
+                <w:rFonts w:ascii="David" w:hAnsi="David" w:cs="David" w:hint="cs"/>
+                <w:sz w:val="24"/>
+                <w:szCs w:val="24"/>
+                <w:rtl/>
+              </w:rPr>
+              <w:t xml:space="preserve">סה"כ במקרה הכי גרוע, הסיבוכיות הינו </w:t>
+            </w:r>
+            <w:r>
+              <w:rPr>
+                <w:rFonts w:ascii="David" w:hAnsi="David" w:cs="David"/>
+                <w:sz w:val="24"/>
+                <w:szCs w:val="24"/>
+              </w:rPr>
+              <w:t>log(n)</w:t>
+            </w:r>
           </w:p>
         </w:tc>
       </w:tr>
@@ -5854,14 +6291,10 @@
                 <w:rFonts w:ascii="David" w:hAnsi="David" w:cs="David"/>
                 <w:sz w:val="24"/>
                 <w:szCs w:val="24"/>
-                <w:highlight w:val="magenta"/>
-                <w:rtl/>
-              </w:rPr>
-            </w:pPr>
-            <w:r>
-              <w:rPr>
-                <w:highlight w:val="magenta"/>
-              </w:rPr>
+                <w:rtl/>
+              </w:rPr>
+            </w:pPr>
+            <w:r>
               <w:t>ImplementRotation</w:t>
             </w:r>
           </w:p>
@@ -5877,7 +6310,6 @@
                 <w:rFonts w:ascii="David" w:hAnsi="David" w:cs="David"/>
                 <w:sz w:val="24"/>
                 <w:szCs w:val="24"/>
-                <w:highlight w:val="magenta"/>
                 <w:rtl/>
               </w:rPr>
             </w:pPr>
@@ -5894,7 +6326,6 @@
                 <w:rFonts w:ascii="David" w:hAnsi="David" w:cs="David"/>
                 <w:sz w:val="24"/>
                 <w:szCs w:val="24"/>
-                <w:highlight w:val="magenta"/>
                 <w:rtl/>
               </w:rPr>
             </w:pPr>
@@ -5913,14 +6344,11 @@
                 <w:rFonts w:ascii="David" w:hAnsi="David" w:cs="David"/>
                 <w:sz w:val="24"/>
                 <w:szCs w:val="24"/>
-                <w:highlight w:val="magenta"/>
-                <w:rtl/>
-              </w:rPr>
-            </w:pPr>
-            <w:r>
-              <w:rPr>
-                <w:highlight w:val="magenta"/>
-              </w:rPr>
+                <w:rtl/>
+              </w:rPr>
+            </w:pPr>
+            <w:r>
+              <w:lastRenderedPageBreak/>
               <w:t>RightRotation</w:t>
             </w:r>
           </w:p>
@@ -5936,7 +6364,6 @@
                 <w:rFonts w:ascii="David" w:hAnsi="David" w:cs="David"/>
                 <w:sz w:val="24"/>
                 <w:szCs w:val="24"/>
-                <w:highlight w:val="magenta"/>
                 <w:rtl/>
               </w:rPr>
             </w:pPr>
@@ -5953,7 +6380,6 @@
                 <w:rFonts w:ascii="David" w:hAnsi="David" w:cs="David"/>
                 <w:sz w:val="24"/>
                 <w:szCs w:val="24"/>
-                <w:highlight w:val="magenta"/>
                 <w:rtl/>
               </w:rPr>
             </w:pPr>
@@ -5972,14 +6398,10 @@
                 <w:rFonts w:ascii="David" w:hAnsi="David" w:cs="David"/>
                 <w:sz w:val="24"/>
                 <w:szCs w:val="24"/>
-                <w:highlight w:val="magenta"/>
-                <w:rtl/>
-              </w:rPr>
-            </w:pPr>
-            <w:r>
-              <w:rPr>
-                <w:highlight w:val="magenta"/>
-              </w:rPr>
+                <w:rtl/>
+              </w:rPr>
+            </w:pPr>
+            <w:r>
               <w:t>LeftRotation</w:t>
             </w:r>
           </w:p>
@@ -5995,7 +6417,6 @@
                 <w:rFonts w:ascii="David" w:hAnsi="David" w:cs="David"/>
                 <w:sz w:val="24"/>
                 <w:szCs w:val="24"/>
-                <w:highlight w:val="magenta"/>
                 <w:rtl/>
               </w:rPr>
             </w:pPr>
@@ -6012,7 +6433,6 @@
                 <w:rFonts w:ascii="David" w:hAnsi="David" w:cs="David"/>
                 <w:sz w:val="24"/>
                 <w:szCs w:val="24"/>
-                <w:highlight w:val="magenta"/>
                 <w:rtl/>
               </w:rPr>
             </w:pPr>
@@ -6031,14 +6451,10 @@
                 <w:rFonts w:ascii="David" w:hAnsi="David" w:cs="David"/>
                 <w:sz w:val="24"/>
                 <w:szCs w:val="24"/>
-                <w:highlight w:val="magenta"/>
-                <w:rtl/>
-              </w:rPr>
-            </w:pPr>
-            <w:r>
-              <w:rPr>
-                <w:highlight w:val="magenta"/>
-              </w:rPr>
+                <w:rtl/>
+              </w:rPr>
+            </w:pPr>
+            <w:r>
               <w:t>delete</w:t>
             </w:r>
           </w:p>
@@ -6054,7 +6470,6 @@
                 <w:rFonts w:ascii="David" w:hAnsi="David" w:cs="David"/>
                 <w:sz w:val="24"/>
                 <w:szCs w:val="24"/>
-                <w:highlight w:val="magenta"/>
                 <w:rtl/>
               </w:rPr>
             </w:pPr>
@@ -6071,7 +6486,6 @@
                 <w:rFonts w:ascii="David" w:hAnsi="David" w:cs="David"/>
                 <w:sz w:val="24"/>
                 <w:szCs w:val="24"/>
-                <w:highlight w:val="magenta"/>
                 <w:rtl/>
               </w:rPr>
             </w:pPr>
@@ -6090,14 +6504,10 @@
                 <w:rFonts w:ascii="David" w:hAnsi="David" w:cs="David"/>
                 <w:sz w:val="24"/>
                 <w:szCs w:val="24"/>
-                <w:highlight w:val="magenta"/>
-                <w:rtl/>
-              </w:rPr>
-            </w:pPr>
-            <w:r>
-              <w:rPr>
-                <w:highlight w:val="magenta"/>
-              </w:rPr>
+                <w:rtl/>
+              </w:rPr>
+            </w:pPr>
+            <w:r>
               <w:t>delete_style_balancing</w:t>
             </w:r>
           </w:p>
@@ -6113,7 +6523,6 @@
                 <w:rFonts w:ascii="David" w:hAnsi="David" w:cs="David"/>
                 <w:sz w:val="24"/>
                 <w:szCs w:val="24"/>
-                <w:highlight w:val="magenta"/>
                 <w:rtl/>
               </w:rPr>
             </w:pPr>
@@ -6130,7 +6539,6 @@
                 <w:rFonts w:ascii="David" w:hAnsi="David" w:cs="David"/>
                 <w:sz w:val="24"/>
                 <w:szCs w:val="24"/>
-                <w:highlight w:val="magenta"/>
                 <w:rtl/>
               </w:rPr>
             </w:pPr>
@@ -6149,14 +6557,10 @@
                 <w:rFonts w:ascii="David" w:hAnsi="David" w:cs="David"/>
                 <w:sz w:val="24"/>
                 <w:szCs w:val="24"/>
-                <w:highlight w:val="magenta"/>
-                <w:rtl/>
-              </w:rPr>
-            </w:pPr>
-            <w:r>
-              <w:rPr>
-                <w:highlight w:val="magenta"/>
-              </w:rPr>
+                <w:rtl/>
+              </w:rPr>
+            </w:pPr>
+            <w:r>
               <w:t>first</w:t>
             </w:r>
           </w:p>
@@ -6172,7 +6576,6 @@
                 <w:rFonts w:ascii="David" w:hAnsi="David" w:cs="David"/>
                 <w:sz w:val="24"/>
                 <w:szCs w:val="24"/>
-                <w:highlight w:val="magenta"/>
                 <w:rtl/>
               </w:rPr>
             </w:pPr>
@@ -6189,7 +6592,6 @@
                 <w:rFonts w:ascii="David" w:hAnsi="David" w:cs="David"/>
                 <w:sz w:val="24"/>
                 <w:szCs w:val="24"/>
-                <w:highlight w:val="magenta"/>
                 <w:rtl/>
               </w:rPr>
             </w:pPr>
@@ -6208,14 +6610,10 @@
                 <w:rFonts w:ascii="David" w:hAnsi="David" w:cs="David"/>
                 <w:sz w:val="24"/>
                 <w:szCs w:val="24"/>
-                <w:highlight w:val="magenta"/>
-                <w:rtl/>
-              </w:rPr>
-            </w:pPr>
-            <w:r>
-              <w:rPr>
-                <w:highlight w:val="magenta"/>
-              </w:rPr>
+                <w:rtl/>
+              </w:rPr>
+            </w:pPr>
+            <w:r>
               <w:t>last</w:t>
             </w:r>
           </w:p>
@@ -6231,7 +6629,6 @@
                 <w:rFonts w:ascii="David" w:hAnsi="David" w:cs="David"/>
                 <w:sz w:val="24"/>
                 <w:szCs w:val="24"/>
-                <w:highlight w:val="magenta"/>
                 <w:rtl/>
               </w:rPr>
             </w:pPr>
@@ -6248,7 +6645,6 @@
                 <w:rFonts w:ascii="David" w:hAnsi="David" w:cs="David"/>
                 <w:sz w:val="24"/>
                 <w:szCs w:val="24"/>
-                <w:highlight w:val="magenta"/>
                 <w:rtl/>
               </w:rPr>
             </w:pPr>
@@ -6267,27 +6663,24 @@
                 <w:rFonts w:ascii="David" w:hAnsi="David" w:cs="David"/>
                 <w:sz w:val="24"/>
                 <w:szCs w:val="24"/>
-                <w:highlight w:val="magenta"/>
-                <w:rtl/>
-              </w:rPr>
-            </w:pPr>
-          </w:p>
-          <w:p>
-            <w:pPr>
-              <w:spacing w:line="360" w:lineRule="auto"/>
-              <w:rPr>
-                <w:rFonts w:ascii="David" w:hAnsi="David" w:cs="David"/>
-                <w:sz w:val="24"/>
-                <w:szCs w:val="24"/>
-                <w:highlight w:val="magenta"/>
-              </w:rPr>
-            </w:pPr>
-            <w:r>
-              <w:rPr>
-                <w:rFonts w:ascii="David" w:hAnsi="David" w:cs="David"/>
-                <w:sz w:val="24"/>
-                <w:szCs w:val="24"/>
-                <w:highlight w:val="magenta"/>
+                <w:rtl/>
+              </w:rPr>
+            </w:pPr>
+          </w:p>
+          <w:p>
+            <w:pPr>
+              <w:spacing w:line="360" w:lineRule="auto"/>
+              <w:rPr>
+                <w:rFonts w:ascii="David" w:hAnsi="David" w:cs="David"/>
+                <w:sz w:val="24"/>
+                <w:szCs w:val="24"/>
+              </w:rPr>
+            </w:pPr>
+            <w:r>
+              <w:rPr>
+                <w:rFonts w:ascii="David" w:hAnsi="David" w:cs="David"/>
+                <w:sz w:val="24"/>
+                <w:szCs w:val="24"/>
               </w:rPr>
               <w:t>listToArray</w:t>
             </w:r>
@@ -6299,16 +6692,14 @@
                 <w:rFonts w:ascii="David" w:hAnsi="David" w:cs="David"/>
                 <w:sz w:val="24"/>
                 <w:szCs w:val="24"/>
-                <w:highlight w:val="magenta"/>
-                <w:rtl/>
-              </w:rPr>
-            </w:pPr>
-            <w:r>
-              <w:rPr>
-                <w:rFonts w:ascii="David" w:hAnsi="David" w:cs="David"/>
-                <w:sz w:val="24"/>
-                <w:szCs w:val="24"/>
-                <w:highlight w:val="magenta"/>
+                <w:rtl/>
+              </w:rPr>
+            </w:pPr>
+            <w:r>
+              <w:rPr>
+                <w:rFonts w:ascii="David" w:hAnsi="David" w:cs="David"/>
+                <w:sz w:val="24"/>
+                <w:szCs w:val="24"/>
               </w:rPr>
               <w:t>listtoArray_rec</w:t>
             </w:r>
@@ -6317,7 +6708,6 @@
                 <w:rFonts w:ascii="David" w:hAnsi="David" w:cs="David"/>
                 <w:sz w:val="24"/>
                 <w:szCs w:val="24"/>
-                <w:highlight w:val="magenta"/>
                 <w:rtl/>
               </w:rPr>
               <w:t xml:space="preserve"> - פונקציה פנימית של </w:t>
@@ -6327,7 +6717,6 @@
                 <w:rFonts w:ascii="David" w:hAnsi="David" w:cs="David"/>
                 <w:sz w:val="24"/>
                 <w:szCs w:val="24"/>
-                <w:highlight w:val="magenta"/>
               </w:rPr>
               <w:t>listToArray</w:t>
             </w:r>
@@ -6344,7 +6733,6 @@
                 <w:rFonts w:ascii="David" w:hAnsi="David" w:cs="David"/>
                 <w:sz w:val="24"/>
                 <w:szCs w:val="24"/>
-                <w:highlight w:val="magenta"/>
                 <w:rtl/>
               </w:rPr>
             </w:pPr>
@@ -6361,7 +6749,6 @@
                 <w:rFonts w:ascii="David" w:hAnsi="David" w:cs="David"/>
                 <w:sz w:val="24"/>
                 <w:szCs w:val="24"/>
-                <w:highlight w:val="magenta"/>
                 <w:rtl/>
               </w:rPr>
             </w:pPr>
@@ -6380,14 +6767,10 @@
                 <w:rFonts w:ascii="David" w:hAnsi="David" w:cs="David"/>
                 <w:sz w:val="24"/>
                 <w:szCs w:val="24"/>
-                <w:highlight w:val="magenta"/>
-                <w:rtl/>
-              </w:rPr>
-            </w:pPr>
-            <w:r>
-              <w:rPr>
-                <w:highlight w:val="magenta"/>
-              </w:rPr>
+                <w:rtl/>
+              </w:rPr>
+            </w:pPr>
+            <w:r>
               <w:t>length</w:t>
             </w:r>
           </w:p>
@@ -6403,7 +6786,6 @@
                 <w:rFonts w:ascii="David" w:hAnsi="David" w:cs="David"/>
                 <w:sz w:val="24"/>
                 <w:szCs w:val="24"/>
-                <w:highlight w:val="magenta"/>
                 <w:rtl/>
               </w:rPr>
             </w:pPr>
@@ -6420,7 +6802,6 @@
                 <w:rFonts w:ascii="David" w:hAnsi="David" w:cs="David"/>
                 <w:sz w:val="24"/>
                 <w:szCs w:val="24"/>
-                <w:highlight w:val="magenta"/>
                 <w:rtl/>
               </w:rPr>
             </w:pPr>
@@ -6439,14 +6820,10 @@
                 <w:rFonts w:ascii="David" w:hAnsi="David" w:cs="David"/>
                 <w:sz w:val="24"/>
                 <w:szCs w:val="24"/>
-                <w:highlight w:val="magenta"/>
-                <w:rtl/>
-              </w:rPr>
-            </w:pPr>
-            <w:r>
-              <w:rPr>
-                <w:highlight w:val="magenta"/>
-              </w:rPr>
+                <w:rtl/>
+              </w:rPr>
+            </w:pPr>
+            <w:r>
               <w:t>split</w:t>
             </w:r>
           </w:p>
@@ -6462,7 +6839,6 @@
                 <w:rFonts w:ascii="David" w:hAnsi="David" w:cs="David"/>
                 <w:sz w:val="24"/>
                 <w:szCs w:val="24"/>
-                <w:highlight w:val="magenta"/>
                 <w:rtl/>
               </w:rPr>
             </w:pPr>
@@ -6479,7 +6855,6 @@
                 <w:rFonts w:ascii="David" w:hAnsi="David" w:cs="David"/>
                 <w:sz w:val="24"/>
                 <w:szCs w:val="24"/>
-                <w:highlight w:val="magenta"/>
                 <w:rtl/>
               </w:rPr>
             </w:pPr>
@@ -6498,16 +6873,14 @@
                 <w:rFonts w:ascii="David" w:hAnsi="David" w:cs="David"/>
                 <w:sz w:val="24"/>
                 <w:szCs w:val="24"/>
-                <w:highlight w:val="magenta"/>
-                <w:rtl/>
-              </w:rPr>
-            </w:pPr>
-            <w:r>
-              <w:rPr>
-                <w:rFonts w:ascii="David" w:hAnsi="David" w:cs="David"/>
-                <w:sz w:val="24"/>
-                <w:szCs w:val="24"/>
-                <w:highlight w:val="magenta"/>
+                <w:rtl/>
+              </w:rPr>
+            </w:pPr>
+            <w:r>
+              <w:rPr>
+                <w:rFonts w:ascii="David" w:hAnsi="David" w:cs="David"/>
+                <w:sz w:val="24"/>
+                <w:szCs w:val="24"/>
               </w:rPr>
               <w:t>concat</w:t>
             </w:r>
@@ -6524,7 +6897,6 @@
                 <w:rFonts w:ascii="David" w:hAnsi="David" w:cs="David"/>
                 <w:sz w:val="24"/>
                 <w:szCs w:val="24"/>
-                <w:highlight w:val="magenta"/>
                 <w:rtl/>
               </w:rPr>
             </w:pPr>
@@ -6541,7 +6913,6 @@
                 <w:rFonts w:ascii="David" w:hAnsi="David" w:cs="David"/>
                 <w:sz w:val="24"/>
                 <w:szCs w:val="24"/>
-                <w:highlight w:val="magenta"/>
                 <w:rtl/>
               </w:rPr>
             </w:pPr>
@@ -6560,27 +6931,24 @@
                 <w:rFonts w:ascii="David" w:hAnsi="David" w:cs="David"/>
                 <w:sz w:val="24"/>
                 <w:szCs w:val="24"/>
-                <w:highlight w:val="magenta"/>
-                <w:rtl/>
-              </w:rPr>
-            </w:pPr>
-          </w:p>
-          <w:p>
-            <w:pPr>
-              <w:spacing w:line="360" w:lineRule="auto"/>
-              <w:rPr>
-                <w:rFonts w:ascii="David" w:hAnsi="David" w:cs="David"/>
-                <w:sz w:val="24"/>
-                <w:szCs w:val="24"/>
-                <w:highlight w:val="magenta"/>
-              </w:rPr>
-            </w:pPr>
-            <w:r>
-              <w:rPr>
-                <w:rFonts w:ascii="David" w:hAnsi="David" w:cs="David"/>
-                <w:sz w:val="24"/>
-                <w:szCs w:val="24"/>
-                <w:highlight w:val="magenta"/>
+                <w:rtl/>
+              </w:rPr>
+            </w:pPr>
+          </w:p>
+          <w:p>
+            <w:pPr>
+              <w:spacing w:line="360" w:lineRule="auto"/>
+              <w:rPr>
+                <w:rFonts w:ascii="David" w:hAnsi="David" w:cs="David"/>
+                <w:sz w:val="24"/>
+                <w:szCs w:val="24"/>
+              </w:rPr>
+            </w:pPr>
+            <w:r>
+              <w:rPr>
+                <w:rFonts w:ascii="David" w:hAnsi="David" w:cs="David"/>
+                <w:sz w:val="24"/>
+                <w:szCs w:val="24"/>
               </w:rPr>
               <w:t>AVL_join</w:t>
             </w:r>
@@ -6592,16 +6960,14 @@
                 <w:rFonts w:ascii="David" w:hAnsi="David" w:cs="David"/>
                 <w:sz w:val="24"/>
                 <w:szCs w:val="24"/>
-                <w:highlight w:val="magenta"/>
-                <w:rtl/>
-              </w:rPr>
-            </w:pPr>
-            <w:r>
-              <w:rPr>
-                <w:rFonts w:ascii="David" w:hAnsi="David" w:cs="David"/>
-                <w:sz w:val="24"/>
-                <w:szCs w:val="24"/>
-                <w:highlight w:val="magenta"/>
+                <w:rtl/>
+              </w:rPr>
+            </w:pPr>
+            <w:r>
+              <w:rPr>
+                <w:rFonts w:ascii="David" w:hAnsi="David" w:cs="David"/>
+                <w:sz w:val="24"/>
+                <w:szCs w:val="24"/>
               </w:rPr>
               <w:t>join</w:t>
             </w:r>
@@ -6610,7 +6976,6 @@
                 <w:rFonts w:ascii="David" w:hAnsi="David" w:cs="David"/>
                 <w:sz w:val="24"/>
                 <w:szCs w:val="24"/>
-                <w:highlight w:val="magenta"/>
                 <w:rtl/>
               </w:rPr>
               <w:t xml:space="preserve"> פונקציה פנימית של </w:t>
@@ -6620,7 +6985,6 @@
                 <w:rFonts w:ascii="David" w:hAnsi="David" w:cs="David"/>
                 <w:sz w:val="24"/>
                 <w:szCs w:val="24"/>
-                <w:highlight w:val="magenta"/>
               </w:rPr>
               <w:t>AVL_join</w:t>
             </w:r>
@@ -6632,16 +6996,14 @@
                 <w:rFonts w:ascii="David" w:hAnsi="David" w:cs="David"/>
                 <w:sz w:val="24"/>
                 <w:szCs w:val="24"/>
-                <w:highlight w:val="magenta"/>
-                <w:rtl/>
-              </w:rPr>
-            </w:pPr>
-            <w:r>
-              <w:rPr>
-                <w:rFonts w:ascii="David" w:hAnsi="David" w:cs="David"/>
-                <w:sz w:val="24"/>
-                <w:szCs w:val="24"/>
-                <w:highlight w:val="magenta"/>
+                <w:rtl/>
+              </w:rPr>
+            </w:pPr>
+            <w:r>
+              <w:rPr>
+                <w:rFonts w:ascii="David" w:hAnsi="David" w:cs="David"/>
+                <w:sz w:val="24"/>
+                <w:szCs w:val="24"/>
               </w:rPr>
               <w:t>has_left_child</w:t>
             </w:r>
@@ -6650,7 +7012,6 @@
                 <w:rFonts w:ascii="David" w:hAnsi="David" w:cs="David"/>
                 <w:sz w:val="24"/>
                 <w:szCs w:val="24"/>
-                <w:highlight w:val="magenta"/>
                 <w:rtl/>
               </w:rPr>
               <w:t xml:space="preserve"> - פונקציה פנימית של </w:t>
@@ -6660,7 +7021,6 @@
                 <w:rFonts w:ascii="David" w:hAnsi="David" w:cs="David"/>
                 <w:sz w:val="24"/>
                 <w:szCs w:val="24"/>
-                <w:highlight w:val="magenta"/>
               </w:rPr>
               <w:t>join</w:t>
             </w:r>
@@ -6672,16 +7032,14 @@
                 <w:rFonts w:ascii="David" w:hAnsi="David" w:cs="David"/>
                 <w:sz w:val="24"/>
                 <w:szCs w:val="24"/>
-                <w:highlight w:val="magenta"/>
-                <w:rtl/>
-              </w:rPr>
-            </w:pPr>
-            <w:r>
-              <w:rPr>
-                <w:rFonts w:ascii="David" w:hAnsi="David" w:cs="David"/>
-                <w:sz w:val="24"/>
-                <w:szCs w:val="24"/>
-                <w:highlight w:val="magenta"/>
+                <w:rtl/>
+              </w:rPr>
+            </w:pPr>
+            <w:r>
+              <w:rPr>
+                <w:rFonts w:ascii="David" w:hAnsi="David" w:cs="David"/>
+                <w:sz w:val="24"/>
+                <w:szCs w:val="24"/>
               </w:rPr>
               <w:t>has_right_child</w:t>
             </w:r>
@@ -6690,7 +7048,6 @@
                 <w:rFonts w:ascii="David" w:hAnsi="David" w:cs="David"/>
                 <w:sz w:val="24"/>
                 <w:szCs w:val="24"/>
-                <w:highlight w:val="magenta"/>
                 <w:rtl/>
               </w:rPr>
               <w:t xml:space="preserve">- פונקציה פנימית של </w:t>
@@ -6700,7 +7057,6 @@
                 <w:rFonts w:ascii="David" w:hAnsi="David" w:cs="David"/>
                 <w:sz w:val="24"/>
                 <w:szCs w:val="24"/>
-                <w:highlight w:val="magenta"/>
               </w:rPr>
               <w:t>join</w:t>
             </w:r>
@@ -6717,7 +7073,6 @@
                 <w:rFonts w:ascii="David" w:hAnsi="David" w:cs="David"/>
                 <w:sz w:val="24"/>
                 <w:szCs w:val="24"/>
-                <w:highlight w:val="magenta"/>
                 <w:rtl/>
               </w:rPr>
             </w:pPr>
@@ -6734,7 +7089,6 @@
                 <w:rFonts w:ascii="David" w:hAnsi="David" w:cs="David"/>
                 <w:sz w:val="24"/>
                 <w:szCs w:val="24"/>
-                <w:highlight w:val="magenta"/>
                 <w:rtl/>
               </w:rPr>
             </w:pPr>
@@ -6772,7 +7126,6 @@
                 <w:sz w:val="24"/>
                 <w:szCs w:val="24"/>
               </w:rPr>
-              <w:lastRenderedPageBreak/>
               <w:t>search</w:t>
             </w:r>
           </w:p>
@@ -7367,7 +7720,7 @@
     </w:p>
     <w:tbl>
       <w:tblPr>
-        <w:tblStyle w:val="a3"/>
+        <w:tblStyle w:val="TableGrid"/>
         <w:tblpPr w:leftFromText="180" w:rightFromText="180" w:vertAnchor="text" w:horzAnchor="margin" w:tblpXSpec="center" w:tblpY="935"/>
         <w:bidiVisual/>
         <w:tblW w:w="10582" w:type="dxa"/>
@@ -7866,7 +8219,6 @@
                 <w:highlight w:val="lightGray"/>
                 <w:rtl/>
               </w:rPr>
-              <w:lastRenderedPageBreak/>
               <w:t xml:space="preserve">במקרה הגרוע נגיע לעלה, כלומר יהיו כמות קריאות בגודל גובה העץ. כיוון שמדובר בעצי </w:t>
             </w:r>
             <w:r>
@@ -7974,7 +8326,6 @@
                 <w:szCs w:val="24"/>
                 <w:highlight w:val="lightGray"/>
               </w:rPr>
-              <w:lastRenderedPageBreak/>
               <w:t>First()</w:t>
             </w:r>
           </w:p>
@@ -8657,6 +9008,7 @@
                 <w:highlight w:val="lightGray"/>
                 <w:rtl/>
               </w:rPr>
+              <w:lastRenderedPageBreak/>
               <w:t>בכל רמה בעץ אנחנו מבזבזים זמן קבוע לכן הסיבוכיות</w:t>
             </w:r>
             <w:r>
@@ -8715,6 +9067,7 @@
                 <w:szCs w:val="24"/>
                 <w:highlight w:val="lightGray"/>
               </w:rPr>
+              <w:lastRenderedPageBreak/>
               <w:t>Search()</w:t>
             </w:r>
           </w:p>
@@ -9705,7 +10058,6 @@
                 <w:szCs w:val="24"/>
                 <w:highlight w:val="lightGray"/>
               </w:rPr>
-              <w:lastRenderedPageBreak/>
               <w:t>ImplementRotation</w:t>
             </w:r>
           </w:p>
@@ -10379,6 +10731,7 @@
                 <w:highlight w:val="lightGray"/>
                 <w:rtl/>
               </w:rPr>
+              <w:lastRenderedPageBreak/>
               <w:t xml:space="preserve">לא מכיל לולאה/רקורסיה והפעולות שיש הן בזמן קבוע לכן הסיבוכיות היא </w:t>
             </w:r>
             <w:r>
@@ -10429,6 +10782,7 @@
                 <w:szCs w:val="24"/>
                 <w:highlight w:val="lightGray"/>
               </w:rPr>
+              <w:lastRenderedPageBreak/>
               <w:t>delete</w:t>
             </w:r>
           </w:p>
@@ -10856,7 +11210,6 @@
                 <w:highlight w:val="lightGray"/>
                 <w:rtl/>
               </w:rPr>
-              <w:lastRenderedPageBreak/>
               <w:t xml:space="preserve"> יש לולאה אשר עושה </w:t>
             </w:r>
             <w:r>
@@ -11009,7 +11362,6 @@
                 <w:szCs w:val="24"/>
                 <w:highlight w:val="lightGray"/>
               </w:rPr>
-              <w:lastRenderedPageBreak/>
               <w:t>AVLDelete</w:t>
             </w:r>
           </w:p>
@@ -11555,6 +11907,7 @@
                 <w:szCs w:val="24"/>
                 <w:highlight w:val="lightGray"/>
               </w:rPr>
+              <w:lastRenderedPageBreak/>
               <w:t>C</w:t>
             </w:r>
             <w:r>
@@ -11982,7 +12335,6 @@
           <w:u w:val="single"/>
           <w:rtl/>
         </w:rPr>
-        <w:lastRenderedPageBreak/>
         <w:t>חלק ניסויי/תיאורטי</w:t>
       </w:r>
     </w:p>
@@ -13206,6 +13558,7 @@
           <w:u w:val="single"/>
           <w:rtl/>
         </w:rPr>
+        <w:lastRenderedPageBreak/>
         <w:t xml:space="preserve">שאלה 1 - </w:t>
       </w:r>
       <w:r>
@@ -13464,31 +13817,7 @@
           <w:u w:val="single"/>
           <w:rtl/>
         </w:rPr>
-        <w:t xml:space="preserve">שאלה </w:t>
-      </w:r>
-      <w:r>
-        <w:rPr>
-          <w:rFonts w:ascii="David" w:hAnsi="David" w:cs="David"/>
-          <w:b/>
-          <w:bCs/>
-          <w:sz w:val="24"/>
-          <w:szCs w:val="24"/>
-          <w:u w:val="single"/>
-          <w:rtl/>
-        </w:rPr>
-        <w:t xml:space="preserve"> 2</w:t>
-      </w:r>
-      <w:r>
-        <w:rPr>
-          <w:rFonts w:ascii="David" w:hAnsi="David" w:cs="David"/>
-          <w:b/>
-          <w:bCs/>
-          <w:sz w:val="24"/>
-          <w:szCs w:val="24"/>
-          <w:u w:val="single"/>
-          <w:rtl/>
-        </w:rPr>
-        <w:t xml:space="preserve">- סעיף 1 </w:t>
+        <w:t xml:space="preserve">שאלה  2- סעיף 1 </w:t>
       </w:r>
     </w:p>
     <w:tbl>
@@ -14096,7 +14425,6 @@
                 <w:szCs w:val="24"/>
                 <w:rtl/>
               </w:rPr>
-              <w:lastRenderedPageBreak/>
               <w:t>2</w:t>
             </w:r>
           </w:p>
@@ -15149,31 +15477,7 @@
           <w:u w:val="single"/>
           <w:rtl/>
         </w:rPr>
-        <w:t xml:space="preserve">שאלה  2- סעיף </w:t>
-      </w:r>
-      <w:r>
-        <w:rPr>
-          <w:rFonts w:ascii="David" w:hAnsi="David" w:cs="David"/>
-          <w:b/>
-          <w:bCs/>
-          <w:sz w:val="24"/>
-          <w:szCs w:val="24"/>
-          <w:u w:val="single"/>
-          <w:rtl/>
-        </w:rPr>
-        <w:t>2</w:t>
-      </w:r>
-      <w:r>
-        <w:rPr>
-          <w:rFonts w:ascii="David" w:hAnsi="David" w:cs="David"/>
-          <w:b/>
-          <w:bCs/>
-          <w:sz w:val="24"/>
-          <w:szCs w:val="24"/>
-          <w:u w:val="single"/>
-          <w:rtl/>
-        </w:rPr>
-        <w:t xml:space="preserve"> </w:t>
+        <w:t xml:space="preserve">שאלה  2- סעיף 2 </w:t>
       </w:r>
     </w:p>
     <w:p>
@@ -15277,19 +15581,7 @@
           <w:u w:val="single"/>
           <w:rtl/>
         </w:rPr>
-        <w:t xml:space="preserve">שאלה  2- סעיף </w:t>
-      </w:r>
-      <w:r>
-        <w:rPr>
-          <w:rFonts w:ascii="David" w:hAnsi="David" w:cs="David"/>
-          <w:b/>
-          <w:bCs/>
-          <w:sz w:val="24"/>
-          <w:szCs w:val="24"/>
-          <w:u w:val="single"/>
-          <w:rtl/>
-        </w:rPr>
-        <w:t>3</w:t>
+        <w:t>שאלה  2- סעיף 3</w:t>
       </w:r>
     </w:p>
     <w:p>
@@ -15323,6 +15615,7 @@
           <w:highlight w:val="cyan"/>
           <w:rtl/>
         </w:rPr>
+        <w:lastRenderedPageBreak/>
         <w:t xml:space="preserve">נתחו באופן תיאורטי את העלות של </w:t>
       </w:r>
       <w:r>
@@ -16623,7 +16916,6 @@
                 <w:szCs w:val="24"/>
                 <w:rtl/>
               </w:rPr>
-              <w:lastRenderedPageBreak/>
               <w:t>5</w:t>
             </w:r>
           </w:p>
@@ -18631,6 +18923,7 @@
                 <w:szCs w:val="24"/>
                 <w:rtl/>
               </w:rPr>
+              <w:lastRenderedPageBreak/>
               <w:t>4</w:t>
             </w:r>
           </w:p>
@@ -20479,6 +20772,118 @@
       </w:rPr>
     </w:lvl>
   </w:abstractNum>
+  <w:abstractNum w:abstractNumId="6" w15:restartNumberingAfterBreak="0">
+    <w:nsid w:val="5E2275A1"/>
+    <w:multiLevelType w:val="hybridMultilevel"/>
+    <w:tmpl w:val="B00E8F74"/>
+    <w:lvl w:ilvl="0" w:tplc="D75A511A">
+      <w:numFmt w:val="bullet"/>
+      <w:lvlText w:val="-"/>
+      <w:lvlJc w:val="left"/>
+      <w:pPr>
+        <w:ind w:left="720" w:hanging="360"/>
+      </w:pPr>
+      <w:rPr>
+        <w:rFonts w:ascii="David" w:eastAsiaTheme="minorHAnsi" w:hAnsi="David" w:cs="David" w:hint="default"/>
+      </w:rPr>
+    </w:lvl>
+    <w:lvl w:ilvl="1" w:tplc="20000003" w:tentative="1">
+      <w:start w:val="1"/>
+      <w:numFmt w:val="bullet"/>
+      <w:lvlText w:val="o"/>
+      <w:lvlJc w:val="left"/>
+      <w:pPr>
+        <w:ind w:left="1440" w:hanging="360"/>
+      </w:pPr>
+      <w:rPr>
+        <w:rFonts w:ascii="Courier New" w:hAnsi="Courier New" w:cs="Courier New" w:hint="default"/>
+      </w:rPr>
+    </w:lvl>
+    <w:lvl w:ilvl="2" w:tplc="20000005" w:tentative="1">
+      <w:start w:val="1"/>
+      <w:numFmt w:val="bullet"/>
+      <w:lvlText w:val=""/>
+      <w:lvlJc w:val="left"/>
+      <w:pPr>
+        <w:ind w:left="2160" w:hanging="360"/>
+      </w:pPr>
+      <w:rPr>
+        <w:rFonts w:ascii="Wingdings" w:hAnsi="Wingdings" w:hint="default"/>
+      </w:rPr>
+    </w:lvl>
+    <w:lvl w:ilvl="3" w:tplc="20000001" w:tentative="1">
+      <w:start w:val="1"/>
+      <w:numFmt w:val="bullet"/>
+      <w:lvlText w:val=""/>
+      <w:lvlJc w:val="left"/>
+      <w:pPr>
+        <w:ind w:left="2880" w:hanging="360"/>
+      </w:pPr>
+      <w:rPr>
+        <w:rFonts w:ascii="Symbol" w:hAnsi="Symbol" w:hint="default"/>
+      </w:rPr>
+    </w:lvl>
+    <w:lvl w:ilvl="4" w:tplc="20000003" w:tentative="1">
+      <w:start w:val="1"/>
+      <w:numFmt w:val="bullet"/>
+      <w:lvlText w:val="o"/>
+      <w:lvlJc w:val="left"/>
+      <w:pPr>
+        <w:ind w:left="3600" w:hanging="360"/>
+      </w:pPr>
+      <w:rPr>
+        <w:rFonts w:ascii="Courier New" w:hAnsi="Courier New" w:cs="Courier New" w:hint="default"/>
+      </w:rPr>
+    </w:lvl>
+    <w:lvl w:ilvl="5" w:tplc="20000005" w:tentative="1">
+      <w:start w:val="1"/>
+      <w:numFmt w:val="bullet"/>
+      <w:lvlText w:val=""/>
+      <w:lvlJc w:val="left"/>
+      <w:pPr>
+        <w:ind w:left="4320" w:hanging="360"/>
+      </w:pPr>
+      <w:rPr>
+        <w:rFonts w:ascii="Wingdings" w:hAnsi="Wingdings" w:hint="default"/>
+      </w:rPr>
+    </w:lvl>
+    <w:lvl w:ilvl="6" w:tplc="20000001" w:tentative="1">
+      <w:start w:val="1"/>
+      <w:numFmt w:val="bullet"/>
+      <w:lvlText w:val=""/>
+      <w:lvlJc w:val="left"/>
+      <w:pPr>
+        <w:ind w:left="5040" w:hanging="360"/>
+      </w:pPr>
+      <w:rPr>
+        <w:rFonts w:ascii="Symbol" w:hAnsi="Symbol" w:hint="default"/>
+      </w:rPr>
+    </w:lvl>
+    <w:lvl w:ilvl="7" w:tplc="20000003" w:tentative="1">
+      <w:start w:val="1"/>
+      <w:numFmt w:val="bullet"/>
+      <w:lvlText w:val="o"/>
+      <w:lvlJc w:val="left"/>
+      <w:pPr>
+        <w:ind w:left="5760" w:hanging="360"/>
+      </w:pPr>
+      <w:rPr>
+        <w:rFonts w:ascii="Courier New" w:hAnsi="Courier New" w:cs="Courier New" w:hint="default"/>
+      </w:rPr>
+    </w:lvl>
+    <w:lvl w:ilvl="8" w:tplc="20000005" w:tentative="1">
+      <w:start w:val="1"/>
+      <w:numFmt w:val="bullet"/>
+      <w:lvlText w:val=""/>
+      <w:lvlJc w:val="left"/>
+      <w:pPr>
+        <w:ind w:left="6480" w:hanging="360"/>
+      </w:pPr>
+      <w:rPr>
+        <w:rFonts w:ascii="Wingdings" w:hAnsi="Wingdings" w:hint="default"/>
+      </w:rPr>
+    </w:lvl>
+  </w:abstractNum>
   <w:num w:numId="1" w16cid:durableId="535965316">
     <w:abstractNumId w:val="3"/>
   </w:num>
@@ -20550,6 +20955,9 @@
     <w:lvlOverride w:ilvl="8">
       <w:startOverride w:val="1"/>
     </w:lvlOverride>
+  </w:num>
+  <w:num w:numId="7" w16cid:durableId="2121140223">
+    <w:abstractNumId w:val="6"/>
   </w:num>
 </w:numbering>
 </file>
@@ -20949,20 +21357,20 @@
     <w:lsdException w:name="Unresolved Mention" w:semiHidden="1" w:unhideWhenUsed="1"/>
     <w:lsdException w:name="Smart Link" w:semiHidden="1" w:unhideWhenUsed="1"/>
   </w:latentStyles>
-  <w:style w:type="paragraph" w:default="1" w:styleId="a">
+  <w:style w:type="paragraph" w:default="1" w:styleId="Normal">
     <w:name w:val="Normal"/>
     <w:qFormat/>
     <w:pPr>
       <w:bidi/>
     </w:pPr>
   </w:style>
-  <w:style w:type="character" w:default="1" w:styleId="a0">
+  <w:style w:type="character" w:default="1" w:styleId="DefaultParagraphFont">
     <w:name w:val="Default Paragraph Font"/>
     <w:uiPriority w:val="1"/>
     <w:semiHidden/>
     <w:unhideWhenUsed/>
   </w:style>
-  <w:style w:type="table" w:default="1" w:styleId="a1">
+  <w:style w:type="table" w:default="1" w:styleId="TableNormal">
     <w:name w:val="Normal Table"/>
     <w:uiPriority w:val="99"/>
     <w:semiHidden/>
@@ -20977,15 +21385,15 @@
       </w:tblCellMar>
     </w:tblPr>
   </w:style>
-  <w:style w:type="numbering" w:default="1" w:styleId="a2">
+  <w:style w:type="numbering" w:default="1" w:styleId="NoList">
     <w:name w:val="No List"/>
     <w:uiPriority w:val="99"/>
     <w:semiHidden/>
     <w:unhideWhenUsed/>
   </w:style>
-  <w:style w:type="table" w:styleId="a3">
+  <w:style w:type="table" w:styleId="TableGrid">
     <w:name w:val="Table Grid"/>
-    <w:basedOn w:val="a1"/>
+    <w:basedOn w:val="TableNormal"/>
     <w:uiPriority w:val="39"/>
     <w:rsid w:val="00352870"/>
     <w:pPr>
@@ -21002,10 +21410,10 @@
       </w:tblBorders>
     </w:tblPr>
   </w:style>
-  <w:style w:type="paragraph" w:styleId="a4">
+  <w:style w:type="paragraph" w:styleId="Header">
     <w:name w:val="header"/>
-    <w:basedOn w:val="a"/>
-    <w:link w:val="a5"/>
+    <w:basedOn w:val="Normal"/>
+    <w:link w:val="HeaderChar"/>
     <w:uiPriority w:val="99"/>
     <w:unhideWhenUsed/>
     <w:rsid w:val="001A5763"/>
@@ -21017,17 +21425,17 @@
       <w:spacing w:after="0" w:line="240" w:lineRule="auto"/>
     </w:pPr>
   </w:style>
-  <w:style w:type="character" w:customStyle="1" w:styleId="a5">
-    <w:name w:val="כותרת עליונה תו"/>
-    <w:basedOn w:val="a0"/>
-    <w:link w:val="a4"/>
+  <w:style w:type="character" w:customStyle="1" w:styleId="HeaderChar">
+    <w:name w:val="Header Char"/>
+    <w:basedOn w:val="DefaultParagraphFont"/>
+    <w:link w:val="Header"/>
     <w:uiPriority w:val="99"/>
     <w:rsid w:val="001A5763"/>
   </w:style>
-  <w:style w:type="paragraph" w:styleId="a6">
+  <w:style w:type="paragraph" w:styleId="Footer">
     <w:name w:val="footer"/>
-    <w:basedOn w:val="a"/>
-    <w:link w:val="a7"/>
+    <w:basedOn w:val="Normal"/>
+    <w:link w:val="FooterChar"/>
     <w:uiPriority w:val="99"/>
     <w:unhideWhenUsed/>
     <w:rsid w:val="001A5763"/>
@@ -21039,16 +21447,16 @@
       <w:spacing w:after="0" w:line="240" w:lineRule="auto"/>
     </w:pPr>
   </w:style>
-  <w:style w:type="character" w:customStyle="1" w:styleId="a7">
-    <w:name w:val="כותרת תחתונה תו"/>
-    <w:basedOn w:val="a0"/>
-    <w:link w:val="a6"/>
+  <w:style w:type="character" w:customStyle="1" w:styleId="FooterChar">
+    <w:name w:val="Footer Char"/>
+    <w:basedOn w:val="DefaultParagraphFont"/>
+    <w:link w:val="Footer"/>
     <w:uiPriority w:val="99"/>
     <w:rsid w:val="001A5763"/>
   </w:style>
-  <w:style w:type="paragraph" w:styleId="a8">
+  <w:style w:type="paragraph" w:styleId="ListParagraph">
     <w:name w:val="List Paragraph"/>
-    <w:basedOn w:val="a"/>
+    <w:basedOn w:val="Normal"/>
     <w:uiPriority w:val="34"/>
     <w:qFormat/>
     <w:rsid w:val="00D01A4B"/>

</xml_diff>

<commit_message>
added data for all questions
</commit_message>
<xml_diff>
--- a/assignment_notes.docx
+++ b/assignment_notes.docx
@@ -616,7 +616,7 @@
     </w:p>
     <w:p>
       <w:pPr>
-        <w:pStyle w:val="ListParagraph"/>
+        <w:pStyle w:val="a8"/>
         <w:numPr>
           <w:ilvl w:val="0"/>
           <w:numId w:val="4"/>
@@ -640,7 +640,7 @@
     </w:p>
     <w:p>
       <w:pPr>
-        <w:pStyle w:val="ListParagraph"/>
+        <w:pStyle w:val="a8"/>
         <w:numPr>
           <w:ilvl w:val="0"/>
           <w:numId w:val="4"/>
@@ -696,7 +696,7 @@
     </w:p>
     <w:p>
       <w:pPr>
-        <w:pStyle w:val="ListParagraph"/>
+        <w:pStyle w:val="a8"/>
         <w:numPr>
           <w:ilvl w:val="0"/>
           <w:numId w:val="4"/>
@@ -720,7 +720,7 @@
     </w:p>
     <w:p>
       <w:pPr>
-        <w:pStyle w:val="ListParagraph"/>
+        <w:pStyle w:val="a8"/>
         <w:numPr>
           <w:ilvl w:val="0"/>
           <w:numId w:val="4"/>
@@ -1128,7 +1128,7 @@
     </w:p>
     <w:p>
       <w:pPr>
-        <w:pStyle w:val="ListParagraph"/>
+        <w:pStyle w:val="a8"/>
         <w:numPr>
           <w:ilvl w:val="0"/>
           <w:numId w:val="1"/>
@@ -1178,7 +1178,7 @@
     </w:p>
     <w:p>
       <w:pPr>
-        <w:pStyle w:val="ListParagraph"/>
+        <w:pStyle w:val="a8"/>
         <w:numPr>
           <w:ilvl w:val="0"/>
           <w:numId w:val="1"/>
@@ -1246,7 +1246,7 @@
     </w:p>
     <w:p>
       <w:pPr>
-        <w:pStyle w:val="ListParagraph"/>
+        <w:pStyle w:val="a8"/>
         <w:numPr>
           <w:ilvl w:val="0"/>
           <w:numId w:val="1"/>
@@ -1314,7 +1314,7 @@
     </w:p>
     <w:p>
       <w:pPr>
-        <w:pStyle w:val="ListParagraph"/>
+        <w:pStyle w:val="a8"/>
         <w:numPr>
           <w:ilvl w:val="0"/>
           <w:numId w:val="1"/>
@@ -1364,7 +1364,7 @@
     </w:p>
     <w:p>
       <w:pPr>
-        <w:pStyle w:val="ListParagraph"/>
+        <w:pStyle w:val="a8"/>
         <w:numPr>
           <w:ilvl w:val="0"/>
           <w:numId w:val="1"/>
@@ -1414,7 +1414,7 @@
     </w:p>
     <w:p>
       <w:pPr>
-        <w:pStyle w:val="ListParagraph"/>
+        <w:pStyle w:val="a8"/>
         <w:numPr>
           <w:ilvl w:val="0"/>
           <w:numId w:val="1"/>
@@ -1446,7 +1446,7 @@
     </w:p>
     <w:p>
       <w:pPr>
-        <w:pStyle w:val="ListParagraph"/>
+        <w:pStyle w:val="a8"/>
         <w:numPr>
           <w:ilvl w:val="0"/>
           <w:numId w:val="1"/>
@@ -1609,7 +1609,7 @@
     </w:p>
     <w:p>
       <w:pPr>
-        <w:pStyle w:val="ListParagraph"/>
+        <w:pStyle w:val="a8"/>
         <w:numPr>
           <w:ilvl w:val="0"/>
           <w:numId w:val="1"/>
@@ -1684,7 +1684,7 @@
     </w:p>
     <w:p>
       <w:pPr>
-        <w:pStyle w:val="ListParagraph"/>
+        <w:pStyle w:val="a8"/>
         <w:numPr>
           <w:ilvl w:val="0"/>
           <w:numId w:val="1"/>
@@ -1760,7 +1760,7 @@
     </w:p>
     <w:p>
       <w:pPr>
-        <w:pStyle w:val="ListParagraph"/>
+        <w:pStyle w:val="a8"/>
         <w:numPr>
           <w:ilvl w:val="0"/>
           <w:numId w:val="1"/>
@@ -1836,7 +1836,7 @@
     </w:p>
     <w:p>
       <w:pPr>
-        <w:pStyle w:val="ListParagraph"/>
+        <w:pStyle w:val="a8"/>
         <w:numPr>
           <w:ilvl w:val="0"/>
           <w:numId w:val="1"/>
@@ -1894,7 +1894,7 @@
     </w:p>
     <w:p>
       <w:pPr>
-        <w:pStyle w:val="ListParagraph"/>
+        <w:pStyle w:val="a8"/>
         <w:numPr>
           <w:ilvl w:val="0"/>
           <w:numId w:val="1"/>
@@ -1952,7 +1952,7 @@
     </w:p>
     <w:p>
       <w:pPr>
-        <w:pStyle w:val="ListParagraph"/>
+        <w:pStyle w:val="a8"/>
         <w:numPr>
           <w:ilvl w:val="0"/>
           <w:numId w:val="1"/>
@@ -1984,7 +1984,7 @@
     </w:p>
     <w:p>
       <w:pPr>
-        <w:pStyle w:val="ListParagraph"/>
+        <w:pStyle w:val="a8"/>
         <w:numPr>
           <w:ilvl w:val="0"/>
           <w:numId w:val="1"/>
@@ -2094,7 +2094,7 @@
     </w:p>
     <w:tbl>
       <w:tblPr>
-        <w:tblStyle w:val="TableGrid"/>
+        <w:tblStyle w:val="a3"/>
         <w:bidiVisual/>
         <w:tblW w:w="0" w:type="auto"/>
         <w:tblLook w:val="04A0" w:firstRow="1" w:lastRow="0" w:firstColumn="1" w:lastColumn="0" w:noHBand="0" w:noVBand="1"/>
@@ -5408,7 +5408,7 @@
     </w:p>
     <w:p>
       <w:pPr>
-        <w:pStyle w:val="ListParagraph"/>
+        <w:pStyle w:val="a8"/>
         <w:numPr>
           <w:ilvl w:val="0"/>
           <w:numId w:val="3"/>
@@ -5458,7 +5458,7 @@
     </w:p>
     <w:p>
       <w:pPr>
-        <w:pStyle w:val="ListParagraph"/>
+        <w:pStyle w:val="a8"/>
         <w:numPr>
           <w:ilvl w:val="0"/>
           <w:numId w:val="3"/>
@@ -5527,7 +5527,7 @@
     </w:p>
     <w:p>
       <w:pPr>
-        <w:pStyle w:val="ListParagraph"/>
+        <w:pStyle w:val="a8"/>
         <w:numPr>
           <w:ilvl w:val="0"/>
           <w:numId w:val="3"/>
@@ -5716,7 +5716,7 @@
     </w:p>
     <w:p>
       <w:pPr>
-        <w:pStyle w:val="ListParagraph"/>
+        <w:pStyle w:val="a8"/>
         <w:numPr>
           <w:ilvl w:val="0"/>
           <w:numId w:val="3"/>
@@ -5803,7 +5803,7 @@
     </w:p>
     <w:p>
       <w:pPr>
-        <w:pStyle w:val="ListParagraph"/>
+        <w:pStyle w:val="a8"/>
         <w:numPr>
           <w:ilvl w:val="0"/>
           <w:numId w:val="3"/>
@@ -5853,7 +5853,7 @@
     </w:p>
     <w:p>
       <w:pPr>
-        <w:pStyle w:val="ListParagraph"/>
+        <w:pStyle w:val="a8"/>
         <w:numPr>
           <w:ilvl w:val="0"/>
           <w:numId w:val="3"/>
@@ -5952,7 +5952,7 @@
     </w:p>
     <w:tbl>
       <w:tblPr>
-        <w:tblStyle w:val="TableGrid"/>
+        <w:tblStyle w:val="a3"/>
         <w:bidiVisual/>
         <w:tblW w:w="0" w:type="auto"/>
         <w:tblLook w:val="04A0" w:firstRow="1" w:lastRow="0" w:firstColumn="1" w:lastColumn="0" w:noHBand="0" w:noVBand="1"/>
@@ -6617,7 +6617,7 @@
           </w:p>
           <w:p>
             <w:pPr>
-              <w:pStyle w:val="ListParagraph"/>
+              <w:pStyle w:val="a8"/>
               <w:numPr>
                 <w:ilvl w:val="0"/>
                 <w:numId w:val="7"/>
@@ -8249,7 +8249,7 @@
     </w:p>
     <w:tbl>
       <w:tblPr>
-        <w:tblStyle w:val="TableGrid"/>
+        <w:tblStyle w:val="a3"/>
         <w:tblpPr w:leftFromText="180" w:rightFromText="180" w:vertAnchor="text" w:horzAnchor="margin" w:tblpXSpec="center" w:tblpY="935"/>
         <w:bidiVisual/>
         <w:tblW w:w="10582" w:type="dxa"/>
@@ -14121,20 +14121,21 @@
           <w:p>
             <w:pPr>
               <w:spacing w:line="360" w:lineRule="auto"/>
-              <w:rPr>
-                <w:rFonts w:ascii="David" w:eastAsia="Gisha" w:hAnsi="David" w:cs="David"/>
-                <w:sz w:val="24"/>
-                <w:szCs w:val="24"/>
-              </w:rPr>
-            </w:pPr>
-            <w:r>
-              <w:rPr>
-                <w:rFonts w:ascii="David" w:eastAsia="Gisha" w:hAnsi="David" w:cs="David"/>
-                <w:sz w:val="24"/>
-                <w:szCs w:val="24"/>
-                <w:rtl/>
-              </w:rPr>
-              <w:t>4952</w:t>
+              <w:jc w:val="center"/>
+              <w:rPr>
+                <w:rFonts w:ascii="David" w:eastAsia="Gisha" w:hAnsi="David" w:cs="David"/>
+                <w:sz w:val="24"/>
+                <w:szCs w:val="24"/>
+              </w:rPr>
+            </w:pPr>
+            <w:r>
+              <w:rPr>
+                <w:rFonts w:ascii="David" w:eastAsia="Gisha" w:hAnsi="David" w:cs="David"/>
+                <w:sz w:val="24"/>
+                <w:szCs w:val="24"/>
+                <w:rtl/>
+              </w:rPr>
+              <w:t>4935</w:t>
             </w:r>
           </w:p>
         </w:tc>
@@ -14151,20 +14152,21 @@
           <w:p>
             <w:pPr>
               <w:spacing w:line="360" w:lineRule="auto"/>
-              <w:rPr>
-                <w:rFonts w:ascii="David" w:eastAsia="Gisha" w:hAnsi="David" w:cs="David"/>
-                <w:sz w:val="24"/>
-                <w:szCs w:val="24"/>
-              </w:rPr>
-            </w:pPr>
-            <w:r>
-              <w:rPr>
-                <w:rFonts w:ascii="David" w:eastAsia="Gisha" w:hAnsi="David" w:cs="David"/>
-                <w:sz w:val="24"/>
-                <w:szCs w:val="24"/>
-                <w:rtl/>
-              </w:rPr>
-              <w:t>7091</w:t>
+              <w:jc w:val="center"/>
+              <w:rPr>
+                <w:rFonts w:ascii="David" w:eastAsia="Gisha" w:hAnsi="David" w:cs="David"/>
+                <w:sz w:val="24"/>
+                <w:szCs w:val="24"/>
+              </w:rPr>
+            </w:pPr>
+            <w:r>
+              <w:rPr>
+                <w:rFonts w:ascii="David" w:eastAsia="Gisha" w:hAnsi="David" w:cs="David"/>
+                <w:sz w:val="24"/>
+                <w:szCs w:val="24"/>
+                <w:rtl/>
+              </w:rPr>
+              <w:t>2130</w:t>
             </w:r>
           </w:p>
         </w:tc>
@@ -14180,22 +14182,26 @@
           </w:tcPr>
           <w:p>
             <w:pPr>
-              <w:spacing w:line="360" w:lineRule="auto"/>
-              <w:rPr>
-                <w:rFonts w:ascii="David" w:eastAsia="Gisha" w:hAnsi="David" w:cs="David"/>
-                <w:sz w:val="24"/>
-                <w:szCs w:val="24"/>
-                <w:rtl/>
-              </w:rPr>
-            </w:pPr>
-            <w:r>
-              <w:rPr>
-                <w:rFonts w:ascii="David" w:eastAsia="Gisha" w:hAnsi="David" w:cs="David"/>
-                <w:sz w:val="24"/>
-                <w:szCs w:val="24"/>
-                <w:rtl/>
-              </w:rPr>
-              <w:t>460</w:t>
+              <w:tabs>
+                <w:tab w:val="center" w:pos="1168"/>
+              </w:tabs>
+              <w:spacing w:line="360" w:lineRule="auto"/>
+              <w:jc w:val="center"/>
+              <w:rPr>
+                <w:rFonts w:ascii="David" w:eastAsia="Gisha" w:hAnsi="David" w:cs="David"/>
+                <w:sz w:val="24"/>
+                <w:szCs w:val="24"/>
+                <w:rtl/>
+              </w:rPr>
+            </w:pPr>
+            <w:r>
+              <w:rPr>
+                <w:rFonts w:ascii="David" w:eastAsia="Gisha" w:hAnsi="David" w:cs="David"/>
+                <w:sz w:val="24"/>
+                <w:szCs w:val="24"/>
+                <w:rtl/>
+              </w:rPr>
+              <w:t>1749</w:t>
             </w:r>
           </w:p>
         </w:tc>
@@ -14244,20 +14250,21 @@
           <w:p>
             <w:pPr>
               <w:spacing w:line="360" w:lineRule="auto"/>
-              <w:rPr>
-                <w:rFonts w:ascii="David" w:eastAsia="Gisha" w:hAnsi="David" w:cs="David"/>
-                <w:sz w:val="24"/>
-                <w:szCs w:val="24"/>
-              </w:rPr>
-            </w:pPr>
-            <w:r>
-              <w:rPr>
-                <w:rFonts w:ascii="David" w:eastAsia="Gisha" w:hAnsi="David" w:cs="David"/>
-                <w:sz w:val="24"/>
-                <w:szCs w:val="24"/>
-                <w:rtl/>
-              </w:rPr>
-              <w:t>9804</w:t>
+              <w:jc w:val="center"/>
+              <w:rPr>
+                <w:rFonts w:ascii="David" w:eastAsia="Gisha" w:hAnsi="David" w:cs="David"/>
+                <w:sz w:val="24"/>
+                <w:szCs w:val="24"/>
+              </w:rPr>
+            </w:pPr>
+            <w:r>
+              <w:rPr>
+                <w:rFonts w:ascii="David" w:eastAsia="Gisha" w:hAnsi="David" w:cs="David"/>
+                <w:sz w:val="24"/>
+                <w:szCs w:val="24"/>
+                <w:rtl/>
+              </w:rPr>
+              <w:t>9816</w:t>
             </w:r>
           </w:p>
         </w:tc>
@@ -14274,20 +14281,21 @@
           <w:p>
             <w:pPr>
               <w:spacing w:line="360" w:lineRule="auto"/>
-              <w:rPr>
-                <w:rFonts w:ascii="David" w:eastAsia="Gisha" w:hAnsi="David" w:cs="David"/>
-                <w:sz w:val="24"/>
-                <w:szCs w:val="24"/>
-              </w:rPr>
-            </w:pPr>
-            <w:r>
-              <w:rPr>
-                <w:rFonts w:ascii="David" w:eastAsia="Gisha" w:hAnsi="David" w:cs="David"/>
-                <w:sz w:val="24"/>
-                <w:szCs w:val="24"/>
-                <w:rtl/>
-              </w:rPr>
-              <w:t>14089</w:t>
+              <w:jc w:val="center"/>
+              <w:rPr>
+                <w:rFonts w:ascii="David" w:eastAsia="Gisha" w:hAnsi="David" w:cs="David"/>
+                <w:sz w:val="24"/>
+                <w:szCs w:val="24"/>
+              </w:rPr>
+            </w:pPr>
+            <w:r>
+              <w:rPr>
+                <w:rFonts w:ascii="David" w:eastAsia="Gisha" w:hAnsi="David" w:cs="David"/>
+                <w:sz w:val="24"/>
+                <w:szCs w:val="24"/>
+                <w:rtl/>
+              </w:rPr>
+              <w:t>4245</w:t>
             </w:r>
           </w:p>
         </w:tc>
@@ -14304,21 +14312,22 @@
           <w:p>
             <w:pPr>
               <w:spacing w:line="360" w:lineRule="auto"/>
-              <w:rPr>
-                <w:rFonts w:ascii="David" w:eastAsia="Gisha" w:hAnsi="David" w:cs="David"/>
-                <w:sz w:val="24"/>
-                <w:szCs w:val="24"/>
-                <w:rtl/>
-              </w:rPr>
-            </w:pPr>
-            <w:r>
-              <w:rPr>
-                <w:rFonts w:ascii="David" w:eastAsia="Gisha" w:hAnsi="David" w:cs="David"/>
-                <w:sz w:val="24"/>
-                <w:szCs w:val="24"/>
-                <w:rtl/>
-              </w:rPr>
-              <w:t>1105</w:t>
+              <w:jc w:val="center"/>
+              <w:rPr>
+                <w:rFonts w:ascii="David" w:eastAsia="Gisha" w:hAnsi="David" w:cs="David"/>
+                <w:sz w:val="24"/>
+                <w:szCs w:val="24"/>
+                <w:rtl/>
+              </w:rPr>
+            </w:pPr>
+            <w:r>
+              <w:rPr>
+                <w:rFonts w:ascii="David" w:eastAsia="Gisha" w:hAnsi="David" w:cs="David"/>
+                <w:sz w:val="24"/>
+                <w:szCs w:val="24"/>
+                <w:rtl/>
+              </w:rPr>
+              <w:t>3473</w:t>
             </w:r>
           </w:p>
         </w:tc>
@@ -14367,20 +14376,21 @@
           <w:p>
             <w:pPr>
               <w:spacing w:line="360" w:lineRule="auto"/>
-              <w:rPr>
-                <w:rFonts w:ascii="David" w:eastAsia="Gisha" w:hAnsi="David" w:cs="David"/>
-                <w:sz w:val="24"/>
-                <w:szCs w:val="24"/>
-              </w:rPr>
-            </w:pPr>
-            <w:r>
-              <w:rPr>
-                <w:rFonts w:ascii="David" w:eastAsia="Gisha" w:hAnsi="David" w:cs="David"/>
-                <w:sz w:val="24"/>
-                <w:szCs w:val="24"/>
-                <w:rtl/>
-              </w:rPr>
-              <w:t>19854</w:t>
+              <w:jc w:val="center"/>
+              <w:rPr>
+                <w:rFonts w:ascii="David" w:eastAsia="Gisha" w:hAnsi="David" w:cs="David"/>
+                <w:sz w:val="24"/>
+                <w:szCs w:val="24"/>
+              </w:rPr>
+            </w:pPr>
+            <w:r>
+              <w:rPr>
+                <w:rFonts w:ascii="David" w:eastAsia="Gisha" w:hAnsi="David" w:cs="David"/>
+                <w:sz w:val="24"/>
+                <w:szCs w:val="24"/>
+                <w:rtl/>
+              </w:rPr>
+              <w:t>19726</w:t>
             </w:r>
           </w:p>
         </w:tc>
@@ -14397,20 +14407,21 @@
           <w:p>
             <w:pPr>
               <w:spacing w:line="360" w:lineRule="auto"/>
-              <w:rPr>
-                <w:rFonts w:ascii="David" w:eastAsia="Gisha" w:hAnsi="David" w:cs="David"/>
-                <w:sz w:val="24"/>
-                <w:szCs w:val="24"/>
-              </w:rPr>
-            </w:pPr>
-            <w:r>
-              <w:rPr>
-                <w:rFonts w:ascii="David" w:eastAsia="Gisha" w:hAnsi="David" w:cs="David"/>
-                <w:sz w:val="24"/>
-                <w:szCs w:val="24"/>
-                <w:rtl/>
-              </w:rPr>
-              <w:t>28343</w:t>
+              <w:jc w:val="center"/>
+              <w:rPr>
+                <w:rFonts w:ascii="David" w:eastAsia="Gisha" w:hAnsi="David" w:cs="David"/>
+                <w:sz w:val="24"/>
+                <w:szCs w:val="24"/>
+              </w:rPr>
+            </w:pPr>
+            <w:r>
+              <w:rPr>
+                <w:rFonts w:ascii="David" w:eastAsia="Gisha" w:hAnsi="David" w:cs="David"/>
+                <w:sz w:val="24"/>
+                <w:szCs w:val="24"/>
+                <w:rtl/>
+              </w:rPr>
+              <w:t>8522</w:t>
             </w:r>
           </w:p>
         </w:tc>
@@ -14427,21 +14438,22 @@
           <w:p>
             <w:pPr>
               <w:spacing w:line="360" w:lineRule="auto"/>
-              <w:rPr>
-                <w:rFonts w:ascii="David" w:eastAsia="Gisha" w:hAnsi="David" w:cs="David"/>
-                <w:sz w:val="24"/>
-                <w:szCs w:val="24"/>
-                <w:rtl/>
-              </w:rPr>
-            </w:pPr>
-            <w:r>
-              <w:rPr>
-                <w:rFonts w:ascii="David" w:eastAsia="Gisha" w:hAnsi="David" w:cs="David"/>
-                <w:sz w:val="24"/>
-                <w:szCs w:val="24"/>
-                <w:rtl/>
-              </w:rPr>
-              <w:t>2166</w:t>
+              <w:jc w:val="center"/>
+              <w:rPr>
+                <w:rFonts w:ascii="David" w:eastAsia="Gisha" w:hAnsi="David" w:cs="David"/>
+                <w:sz w:val="24"/>
+                <w:szCs w:val="24"/>
+                <w:rtl/>
+              </w:rPr>
+            </w:pPr>
+            <w:r>
+              <w:rPr>
+                <w:rFonts w:ascii="David" w:eastAsia="Gisha" w:hAnsi="David" w:cs="David"/>
+                <w:sz w:val="24"/>
+                <w:szCs w:val="24"/>
+                <w:rtl/>
+              </w:rPr>
+              <w:t>6866</w:t>
             </w:r>
           </w:p>
         </w:tc>
@@ -14493,20 +14505,21 @@
           <w:p>
             <w:pPr>
               <w:spacing w:line="360" w:lineRule="auto"/>
-              <w:rPr>
-                <w:rFonts w:ascii="David" w:eastAsia="Gisha" w:hAnsi="David" w:cs="David"/>
-                <w:sz w:val="24"/>
-                <w:szCs w:val="24"/>
-              </w:rPr>
-            </w:pPr>
-            <w:r>
-              <w:rPr>
-                <w:rFonts w:ascii="David" w:eastAsia="Gisha" w:hAnsi="David" w:cs="David"/>
-                <w:sz w:val="24"/>
-                <w:szCs w:val="24"/>
-                <w:rtl/>
-              </w:rPr>
-              <w:t>39866</w:t>
+              <w:jc w:val="center"/>
+              <w:rPr>
+                <w:rFonts w:ascii="David" w:eastAsia="Gisha" w:hAnsi="David" w:cs="David"/>
+                <w:sz w:val="24"/>
+                <w:szCs w:val="24"/>
+              </w:rPr>
+            </w:pPr>
+            <w:r>
+              <w:rPr>
+                <w:rFonts w:ascii="David" w:eastAsia="Gisha" w:hAnsi="David" w:cs="David"/>
+                <w:sz w:val="24"/>
+                <w:szCs w:val="24"/>
+                <w:rtl/>
+              </w:rPr>
+              <w:t>39586</w:t>
             </w:r>
           </w:p>
         </w:tc>
@@ -14523,20 +14536,21 @@
           <w:p>
             <w:pPr>
               <w:spacing w:line="360" w:lineRule="auto"/>
-              <w:rPr>
-                <w:rFonts w:ascii="David" w:eastAsia="Gisha" w:hAnsi="David" w:cs="David"/>
-                <w:sz w:val="24"/>
-                <w:szCs w:val="24"/>
-              </w:rPr>
-            </w:pPr>
-            <w:r>
-              <w:rPr>
-                <w:rFonts w:ascii="David" w:eastAsia="Gisha" w:hAnsi="David" w:cs="David"/>
-                <w:sz w:val="24"/>
-                <w:szCs w:val="24"/>
-                <w:rtl/>
-              </w:rPr>
-              <w:t>57114</w:t>
+              <w:jc w:val="center"/>
+              <w:rPr>
+                <w:rFonts w:ascii="David" w:eastAsia="Gisha" w:hAnsi="David" w:cs="David"/>
+                <w:sz w:val="24"/>
+                <w:szCs w:val="24"/>
+              </w:rPr>
+            </w:pPr>
+            <w:r>
+              <w:rPr>
+                <w:rFonts w:ascii="David" w:eastAsia="Gisha" w:hAnsi="David" w:cs="David"/>
+                <w:sz w:val="24"/>
+                <w:szCs w:val="24"/>
+                <w:rtl/>
+              </w:rPr>
+              <w:t>17073</w:t>
             </w:r>
           </w:p>
         </w:tc>
@@ -14553,21 +14567,22 @@
           <w:p>
             <w:pPr>
               <w:spacing w:line="360" w:lineRule="auto"/>
-              <w:rPr>
-                <w:rFonts w:ascii="David" w:eastAsia="Gisha" w:hAnsi="David" w:cs="David"/>
-                <w:sz w:val="24"/>
-                <w:szCs w:val="24"/>
-                <w:rtl/>
-              </w:rPr>
-            </w:pPr>
-            <w:r>
-              <w:rPr>
-                <w:rFonts w:ascii="David" w:eastAsia="Gisha" w:hAnsi="David" w:cs="David"/>
-                <w:sz w:val="24"/>
-                <w:szCs w:val="24"/>
-                <w:rtl/>
-              </w:rPr>
-              <w:t>4115</w:t>
+              <w:jc w:val="center"/>
+              <w:rPr>
+                <w:rFonts w:ascii="David" w:eastAsia="Gisha" w:hAnsi="David" w:cs="David"/>
+                <w:sz w:val="24"/>
+                <w:szCs w:val="24"/>
+                <w:rtl/>
+              </w:rPr>
+            </w:pPr>
+            <w:r>
+              <w:rPr>
+                <w:rFonts w:ascii="David" w:eastAsia="Gisha" w:hAnsi="David" w:cs="David"/>
+                <w:sz w:val="24"/>
+                <w:szCs w:val="24"/>
+                <w:rtl/>
+              </w:rPr>
+              <w:t>13598</w:t>
             </w:r>
           </w:p>
         </w:tc>
@@ -14619,20 +14634,21 @@
           <w:p>
             <w:pPr>
               <w:spacing w:line="360" w:lineRule="auto"/>
-              <w:rPr>
-                <w:rFonts w:ascii="David" w:eastAsia="Gisha" w:hAnsi="David" w:cs="David"/>
-                <w:sz w:val="24"/>
-                <w:szCs w:val="24"/>
-              </w:rPr>
-            </w:pPr>
-            <w:r>
-              <w:rPr>
-                <w:rFonts w:ascii="David" w:eastAsia="Gisha" w:hAnsi="David" w:cs="David"/>
-                <w:sz w:val="24"/>
-                <w:szCs w:val="24"/>
-                <w:rtl/>
-              </w:rPr>
-              <w:t>79351</w:t>
+              <w:jc w:val="center"/>
+              <w:rPr>
+                <w:rFonts w:ascii="David" w:eastAsia="Gisha" w:hAnsi="David" w:cs="David"/>
+                <w:sz w:val="24"/>
+                <w:szCs w:val="24"/>
+              </w:rPr>
+            </w:pPr>
+            <w:r>
+              <w:rPr>
+                <w:rFonts w:ascii="David" w:eastAsia="Gisha" w:hAnsi="David" w:cs="David"/>
+                <w:sz w:val="24"/>
+                <w:szCs w:val="24"/>
+                <w:rtl/>
+              </w:rPr>
+              <w:t>79221</w:t>
             </w:r>
           </w:p>
         </w:tc>
@@ -14649,20 +14665,21 @@
           <w:p>
             <w:pPr>
               <w:spacing w:line="360" w:lineRule="auto"/>
-              <w:rPr>
-                <w:rFonts w:ascii="David" w:eastAsia="Gisha" w:hAnsi="David" w:cs="David"/>
-                <w:sz w:val="24"/>
-                <w:szCs w:val="24"/>
-              </w:rPr>
-            </w:pPr>
-            <w:r>
-              <w:rPr>
-                <w:rFonts w:ascii="David" w:eastAsia="Gisha" w:hAnsi="David" w:cs="David"/>
-                <w:sz w:val="24"/>
-                <w:szCs w:val="24"/>
-                <w:rtl/>
-              </w:rPr>
-              <w:t>113623</w:t>
+              <w:jc w:val="center"/>
+              <w:rPr>
+                <w:rFonts w:ascii="David" w:eastAsia="Gisha" w:hAnsi="David" w:cs="David"/>
+                <w:sz w:val="24"/>
+                <w:szCs w:val="24"/>
+              </w:rPr>
+            </w:pPr>
+            <w:r>
+              <w:rPr>
+                <w:rFonts w:ascii="David" w:eastAsia="Gisha" w:hAnsi="David" w:cs="David"/>
+                <w:sz w:val="24"/>
+                <w:szCs w:val="24"/>
+                <w:rtl/>
+              </w:rPr>
+              <w:t>34146</w:t>
             </w:r>
           </w:p>
         </w:tc>
@@ -14679,21 +14696,22 @@
           <w:p>
             <w:pPr>
               <w:spacing w:line="360" w:lineRule="auto"/>
-              <w:rPr>
-                <w:rFonts w:ascii="David" w:eastAsia="Gisha" w:hAnsi="David" w:cs="David"/>
-                <w:sz w:val="24"/>
-                <w:szCs w:val="24"/>
-                <w:rtl/>
-              </w:rPr>
-            </w:pPr>
-            <w:r>
-              <w:rPr>
-                <w:rFonts w:ascii="David" w:eastAsia="Gisha" w:hAnsi="David" w:cs="David"/>
-                <w:sz w:val="24"/>
-                <w:szCs w:val="24"/>
-                <w:rtl/>
-              </w:rPr>
-              <w:t>8165</w:t>
+              <w:jc w:val="center"/>
+              <w:rPr>
+                <w:rFonts w:ascii="David" w:eastAsia="Gisha" w:hAnsi="David" w:cs="David"/>
+                <w:sz w:val="24"/>
+                <w:szCs w:val="24"/>
+                <w:rtl/>
+              </w:rPr>
+            </w:pPr>
+            <w:r>
+              <w:rPr>
+                <w:rFonts w:ascii="David" w:eastAsia="Gisha" w:hAnsi="David" w:cs="David"/>
+                <w:sz w:val="24"/>
+                <w:szCs w:val="24"/>
+                <w:rtl/>
+              </w:rPr>
+              <w:t>27523</w:t>
             </w:r>
           </w:p>
         </w:tc>
@@ -14745,20 +14763,21 @@
           <w:p>
             <w:pPr>
               <w:spacing w:line="360" w:lineRule="auto"/>
-              <w:rPr>
-                <w:rFonts w:ascii="David" w:eastAsia="Gisha" w:hAnsi="David" w:cs="David"/>
-                <w:sz w:val="24"/>
-                <w:szCs w:val="24"/>
-              </w:rPr>
-            </w:pPr>
-            <w:r>
-              <w:rPr>
-                <w:rFonts w:ascii="David" w:eastAsia="Gisha" w:hAnsi="David" w:cs="David"/>
-                <w:sz w:val="24"/>
-                <w:szCs w:val="24"/>
-                <w:rtl/>
-              </w:rPr>
-              <w:t>158696</w:t>
+              <w:jc w:val="center"/>
+              <w:rPr>
+                <w:rFonts w:ascii="David" w:eastAsia="Gisha" w:hAnsi="David" w:cs="David"/>
+                <w:sz w:val="24"/>
+                <w:szCs w:val="24"/>
+              </w:rPr>
+            </w:pPr>
+            <w:r>
+              <w:rPr>
+                <w:rFonts w:ascii="David" w:eastAsia="Gisha" w:hAnsi="David" w:cs="David"/>
+                <w:sz w:val="24"/>
+                <w:szCs w:val="24"/>
+                <w:rtl/>
+              </w:rPr>
+              <w:t>158789</w:t>
             </w:r>
           </w:p>
         </w:tc>
@@ -14775,20 +14794,21 @@
           <w:p>
             <w:pPr>
               <w:spacing w:line="360" w:lineRule="auto"/>
-              <w:rPr>
-                <w:rFonts w:ascii="David" w:eastAsia="Gisha" w:hAnsi="David" w:cs="David"/>
-                <w:sz w:val="24"/>
-                <w:szCs w:val="24"/>
-              </w:rPr>
-            </w:pPr>
-            <w:r>
-              <w:rPr>
-                <w:rFonts w:ascii="David" w:eastAsia="Gisha" w:hAnsi="David" w:cs="David"/>
-                <w:sz w:val="24"/>
-                <w:szCs w:val="24"/>
-                <w:rtl/>
-              </w:rPr>
-              <w:t>226975</w:t>
+              <w:jc w:val="center"/>
+              <w:rPr>
+                <w:rFonts w:ascii="David" w:eastAsia="Gisha" w:hAnsi="David" w:cs="David"/>
+                <w:sz w:val="24"/>
+                <w:szCs w:val="24"/>
+              </w:rPr>
+            </w:pPr>
+            <w:r>
+              <w:rPr>
+                <w:rFonts w:ascii="David" w:eastAsia="Gisha" w:hAnsi="David" w:cs="David"/>
+                <w:sz w:val="24"/>
+                <w:szCs w:val="24"/>
+                <w:rtl/>
+              </w:rPr>
+              <w:t>68393</w:t>
             </w:r>
           </w:p>
         </w:tc>
@@ -14805,21 +14825,22 @@
           <w:p>
             <w:pPr>
               <w:spacing w:line="360" w:lineRule="auto"/>
-              <w:rPr>
-                <w:rFonts w:ascii="David" w:eastAsia="Gisha" w:hAnsi="David" w:cs="David"/>
-                <w:sz w:val="24"/>
-                <w:szCs w:val="24"/>
-                <w:rtl/>
-              </w:rPr>
-            </w:pPr>
-            <w:r>
-              <w:rPr>
-                <w:rFonts w:ascii="David" w:eastAsia="Gisha" w:hAnsi="David" w:cs="David"/>
-                <w:sz w:val="24"/>
-                <w:szCs w:val="24"/>
-                <w:rtl/>
-              </w:rPr>
-              <w:t>16549</w:t>
+              <w:jc w:val="center"/>
+              <w:rPr>
+                <w:rFonts w:ascii="David" w:eastAsia="Gisha" w:hAnsi="David" w:cs="David"/>
+                <w:sz w:val="24"/>
+                <w:szCs w:val="24"/>
+                <w:rtl/>
+              </w:rPr>
+            </w:pPr>
+            <w:r>
+              <w:rPr>
+                <w:rFonts w:ascii="David" w:eastAsia="Gisha" w:hAnsi="David" w:cs="David"/>
+                <w:sz w:val="24"/>
+                <w:szCs w:val="24"/>
+                <w:rtl/>
+              </w:rPr>
+              <w:t>55030</w:t>
             </w:r>
           </w:p>
         </w:tc>
@@ -14871,20 +14892,21 @@
           <w:p>
             <w:pPr>
               <w:spacing w:line="360" w:lineRule="auto"/>
-              <w:rPr>
-                <w:rFonts w:ascii="David" w:eastAsia="Gisha" w:hAnsi="David" w:cs="David"/>
-                <w:sz w:val="24"/>
-                <w:szCs w:val="24"/>
-              </w:rPr>
-            </w:pPr>
-            <w:r>
-              <w:rPr>
-                <w:rFonts w:ascii="David" w:eastAsia="Gisha" w:hAnsi="David" w:cs="David"/>
-                <w:sz w:val="24"/>
-                <w:szCs w:val="24"/>
-                <w:rtl/>
-              </w:rPr>
-              <w:t>318723</w:t>
+              <w:jc w:val="center"/>
+              <w:rPr>
+                <w:rFonts w:ascii="David" w:eastAsia="Gisha" w:hAnsi="David" w:cs="David"/>
+                <w:sz w:val="24"/>
+                <w:szCs w:val="24"/>
+              </w:rPr>
+            </w:pPr>
+            <w:r>
+              <w:rPr>
+                <w:rFonts w:ascii="David" w:eastAsia="Gisha" w:hAnsi="David" w:cs="David"/>
+                <w:sz w:val="24"/>
+                <w:szCs w:val="24"/>
+                <w:rtl/>
+              </w:rPr>
+              <w:t>318022</w:t>
             </w:r>
           </w:p>
         </w:tc>
@@ -14901,20 +14923,21 @@
           <w:p>
             <w:pPr>
               <w:spacing w:line="360" w:lineRule="auto"/>
-              <w:rPr>
-                <w:rFonts w:ascii="David" w:eastAsia="Gisha" w:hAnsi="David" w:cs="David"/>
-                <w:sz w:val="24"/>
-                <w:szCs w:val="24"/>
-              </w:rPr>
-            </w:pPr>
-            <w:r>
-              <w:rPr>
-                <w:rFonts w:ascii="David" w:eastAsia="Gisha" w:hAnsi="David" w:cs="David"/>
-                <w:sz w:val="24"/>
-                <w:szCs w:val="24"/>
-                <w:rtl/>
-              </w:rPr>
-              <w:t>455099</w:t>
+              <w:jc w:val="center"/>
+              <w:rPr>
+                <w:rFonts w:ascii="David" w:eastAsia="Gisha" w:hAnsi="David" w:cs="David"/>
+                <w:sz w:val="24"/>
+                <w:szCs w:val="24"/>
+              </w:rPr>
+            </w:pPr>
+            <w:r>
+              <w:rPr>
+                <w:rFonts w:ascii="David" w:eastAsia="Gisha" w:hAnsi="David" w:cs="David"/>
+                <w:sz w:val="24"/>
+                <w:szCs w:val="24"/>
+                <w:rtl/>
+              </w:rPr>
+              <w:t>136532</w:t>
             </w:r>
           </w:p>
         </w:tc>
@@ -14931,21 +14954,22 @@
           <w:p>
             <w:pPr>
               <w:spacing w:line="360" w:lineRule="auto"/>
-              <w:rPr>
-                <w:rFonts w:ascii="David" w:eastAsia="Gisha" w:hAnsi="David" w:cs="David"/>
-                <w:sz w:val="24"/>
-                <w:szCs w:val="24"/>
-                <w:rtl/>
-              </w:rPr>
-            </w:pPr>
-            <w:r>
-              <w:rPr>
-                <w:rFonts w:ascii="David" w:eastAsia="Gisha" w:hAnsi="David" w:cs="David"/>
-                <w:sz w:val="24"/>
-                <w:szCs w:val="24"/>
-                <w:rtl/>
-              </w:rPr>
-              <w:t>33000</w:t>
+              <w:jc w:val="center"/>
+              <w:rPr>
+                <w:rFonts w:ascii="David" w:eastAsia="Gisha" w:hAnsi="David" w:cs="David"/>
+                <w:sz w:val="24"/>
+                <w:szCs w:val="24"/>
+                <w:rtl/>
+              </w:rPr>
+            </w:pPr>
+            <w:r>
+              <w:rPr>
+                <w:rFonts w:ascii="David" w:eastAsia="Gisha" w:hAnsi="David" w:cs="David"/>
+                <w:sz w:val="24"/>
+                <w:szCs w:val="24"/>
+                <w:rtl/>
+              </w:rPr>
+              <w:t>110282</w:t>
             </w:r>
           </w:p>
         </w:tc>
@@ -14997,20 +15021,21 @@
           <w:p>
             <w:pPr>
               <w:spacing w:line="360" w:lineRule="auto"/>
-              <w:rPr>
-                <w:rFonts w:ascii="David" w:eastAsia="Gisha" w:hAnsi="David" w:cs="David"/>
-                <w:sz w:val="24"/>
-                <w:szCs w:val="24"/>
-              </w:rPr>
-            </w:pPr>
-            <w:r>
-              <w:rPr>
-                <w:rFonts w:ascii="David" w:eastAsia="Gisha" w:hAnsi="David" w:cs="David"/>
-                <w:sz w:val="24"/>
-                <w:szCs w:val="24"/>
-                <w:rtl/>
-              </w:rPr>
-              <w:t>636624</w:t>
+              <w:jc w:val="center"/>
+              <w:rPr>
+                <w:rFonts w:ascii="David" w:eastAsia="Gisha" w:hAnsi="David" w:cs="David"/>
+                <w:sz w:val="24"/>
+                <w:szCs w:val="24"/>
+              </w:rPr>
+            </w:pPr>
+            <w:r>
+              <w:rPr>
+                <w:rFonts w:ascii="David" w:eastAsia="Gisha" w:hAnsi="David" w:cs="David"/>
+                <w:sz w:val="24"/>
+                <w:szCs w:val="24"/>
+                <w:rtl/>
+              </w:rPr>
+              <w:t>636806</w:t>
             </w:r>
           </w:p>
         </w:tc>
@@ -15027,20 +15052,21 @@
           <w:p>
             <w:pPr>
               <w:spacing w:line="360" w:lineRule="auto"/>
-              <w:rPr>
-                <w:rFonts w:ascii="David" w:eastAsia="Gisha" w:hAnsi="David" w:cs="David"/>
-                <w:sz w:val="24"/>
-                <w:szCs w:val="24"/>
-              </w:rPr>
-            </w:pPr>
-            <w:r>
-              <w:rPr>
-                <w:rFonts w:ascii="David" w:eastAsia="Gisha" w:hAnsi="David" w:cs="David"/>
-                <w:sz w:val="24"/>
-                <w:szCs w:val="24"/>
-                <w:rtl/>
-              </w:rPr>
-              <w:t>909012</w:t>
+              <w:jc w:val="center"/>
+              <w:rPr>
+                <w:rFonts w:ascii="David" w:eastAsia="Gisha" w:hAnsi="David" w:cs="David"/>
+                <w:sz w:val="24"/>
+                <w:szCs w:val="24"/>
+              </w:rPr>
+            </w:pPr>
+            <w:r>
+              <w:rPr>
+                <w:rFonts w:ascii="David" w:eastAsia="Gisha" w:hAnsi="David" w:cs="David"/>
+                <w:sz w:val="24"/>
+                <w:szCs w:val="24"/>
+                <w:rtl/>
+              </w:rPr>
+              <w:t>272863</w:t>
             </w:r>
           </w:p>
         </w:tc>
@@ -15057,21 +15083,22 @@
           <w:p>
             <w:pPr>
               <w:spacing w:line="360" w:lineRule="auto"/>
-              <w:rPr>
-                <w:rFonts w:ascii="David" w:eastAsia="Gisha" w:hAnsi="David" w:cs="David"/>
-                <w:sz w:val="24"/>
-                <w:szCs w:val="24"/>
-                <w:rtl/>
-              </w:rPr>
-            </w:pPr>
-            <w:r>
-              <w:rPr>
-                <w:rFonts w:ascii="David" w:eastAsia="Gisha" w:hAnsi="David" w:cs="David"/>
-                <w:sz w:val="24"/>
-                <w:szCs w:val="24"/>
-                <w:rtl/>
-              </w:rPr>
-              <w:t>65170</w:t>
+              <w:jc w:val="center"/>
+              <w:rPr>
+                <w:rFonts w:ascii="David" w:eastAsia="Gisha" w:hAnsi="David" w:cs="David"/>
+                <w:sz w:val="24"/>
+                <w:szCs w:val="24"/>
+                <w:rtl/>
+              </w:rPr>
+            </w:pPr>
+            <w:r>
+              <w:rPr>
+                <w:rFonts w:ascii="David" w:eastAsia="Gisha" w:hAnsi="David" w:cs="David"/>
+                <w:sz w:val="24"/>
+                <w:szCs w:val="24"/>
+                <w:rtl/>
+              </w:rPr>
+              <w:t>220760</w:t>
             </w:r>
           </w:p>
         </w:tc>
@@ -15123,20 +15150,21 @@
           <w:p>
             <w:pPr>
               <w:spacing w:line="360" w:lineRule="auto"/>
-              <w:rPr>
-                <w:rFonts w:ascii="David" w:eastAsia="Gisha" w:hAnsi="David" w:cs="David"/>
-                <w:sz w:val="24"/>
-                <w:szCs w:val="24"/>
-              </w:rPr>
-            </w:pPr>
-            <w:r>
-              <w:rPr>
-                <w:rFonts w:ascii="David" w:eastAsia="Gisha" w:hAnsi="David" w:cs="David"/>
-                <w:sz w:val="24"/>
-                <w:szCs w:val="24"/>
-                <w:rtl/>
-              </w:rPr>
-              <w:t>1271533</w:t>
+              <w:jc w:val="center"/>
+              <w:rPr>
+                <w:rFonts w:ascii="David" w:eastAsia="Gisha" w:hAnsi="David" w:cs="David"/>
+                <w:sz w:val="24"/>
+                <w:szCs w:val="24"/>
+              </w:rPr>
+            </w:pPr>
+            <w:r>
+              <w:rPr>
+                <w:rFonts w:ascii="David" w:eastAsia="Gisha" w:hAnsi="David" w:cs="David"/>
+                <w:sz w:val="24"/>
+                <w:szCs w:val="24"/>
+                <w:rtl/>
+              </w:rPr>
+              <w:t>1269953</w:t>
             </w:r>
           </w:p>
         </w:tc>
@@ -15153,20 +15181,21 @@
           <w:p>
             <w:pPr>
               <w:spacing w:line="360" w:lineRule="auto"/>
-              <w:rPr>
-                <w:rFonts w:ascii="David" w:eastAsia="Gisha" w:hAnsi="David" w:cs="David"/>
-                <w:sz w:val="24"/>
-                <w:szCs w:val="24"/>
-              </w:rPr>
-            </w:pPr>
-            <w:r>
-              <w:rPr>
-                <w:rFonts w:ascii="David" w:eastAsia="Gisha" w:hAnsi="David" w:cs="David"/>
-                <w:sz w:val="24"/>
-                <w:szCs w:val="24"/>
-                <w:rtl/>
-              </w:rPr>
-              <w:t>1816968</w:t>
+              <w:jc w:val="center"/>
+              <w:rPr>
+                <w:rFonts w:ascii="David" w:eastAsia="Gisha" w:hAnsi="David" w:cs="David"/>
+                <w:sz w:val="24"/>
+                <w:szCs w:val="24"/>
+              </w:rPr>
+            </w:pPr>
+            <w:r>
+              <w:rPr>
+                <w:rFonts w:ascii="David" w:eastAsia="Gisha" w:hAnsi="David" w:cs="David"/>
+                <w:sz w:val="24"/>
+                <w:szCs w:val="24"/>
+                <w:rtl/>
+              </w:rPr>
+              <w:t>545712</w:t>
             </w:r>
           </w:p>
         </w:tc>
@@ -15183,21 +15212,22 @@
           <w:p>
             <w:pPr>
               <w:spacing w:line="360" w:lineRule="auto"/>
-              <w:rPr>
-                <w:rFonts w:ascii="David" w:eastAsia="Gisha" w:hAnsi="David" w:cs="David"/>
-                <w:sz w:val="24"/>
-                <w:szCs w:val="24"/>
-                <w:rtl/>
-              </w:rPr>
-            </w:pPr>
-            <w:r>
-              <w:rPr>
-                <w:rFonts w:ascii="David" w:eastAsia="Gisha" w:hAnsi="David" w:cs="David"/>
-                <w:sz w:val="24"/>
-                <w:szCs w:val="24"/>
-                <w:rtl/>
-              </w:rPr>
-              <w:t>130262</w:t>
+              <w:jc w:val="center"/>
+              <w:rPr>
+                <w:rFonts w:ascii="David" w:eastAsia="Gisha" w:hAnsi="David" w:cs="David"/>
+                <w:sz w:val="24"/>
+                <w:szCs w:val="24"/>
+                <w:rtl/>
+              </w:rPr>
+            </w:pPr>
+            <w:r>
+              <w:rPr>
+                <w:rFonts w:ascii="David" w:eastAsia="Gisha" w:hAnsi="David" w:cs="David"/>
+                <w:sz w:val="24"/>
+                <w:szCs w:val="24"/>
+                <w:rtl/>
+              </w:rPr>
+              <w:t>442745</w:t>
             </w:r>
           </w:p>
         </w:tc>
@@ -15249,20 +15279,21 @@
           <w:p>
             <w:pPr>
               <w:spacing w:line="360" w:lineRule="auto"/>
-              <w:rPr>
-                <w:rFonts w:ascii="David" w:eastAsia="Gisha" w:hAnsi="David" w:cs="David"/>
-                <w:sz w:val="24"/>
-                <w:szCs w:val="24"/>
-              </w:rPr>
-            </w:pPr>
-            <w:r>
-              <w:rPr>
-                <w:rFonts w:ascii="David" w:eastAsia="Gisha" w:hAnsi="David" w:cs="David"/>
-                <w:sz w:val="24"/>
-                <w:szCs w:val="24"/>
-                <w:rtl/>
-              </w:rPr>
-              <w:t>2543067</w:t>
+              <w:jc w:val="center"/>
+              <w:rPr>
+                <w:rFonts w:ascii="David" w:eastAsia="Gisha" w:hAnsi="David" w:cs="David"/>
+                <w:sz w:val="24"/>
+                <w:szCs w:val="24"/>
+              </w:rPr>
+            </w:pPr>
+            <w:r>
+              <w:rPr>
+                <w:rFonts w:ascii="David" w:eastAsia="Gisha" w:hAnsi="David" w:cs="David"/>
+                <w:sz w:val="24"/>
+                <w:szCs w:val="24"/>
+                <w:rtl/>
+              </w:rPr>
+              <w:t>2542596</w:t>
             </w:r>
           </w:p>
         </w:tc>
@@ -15279,20 +15310,21 @@
           <w:p>
             <w:pPr>
               <w:spacing w:line="360" w:lineRule="auto"/>
-              <w:rPr>
-                <w:rFonts w:ascii="David" w:eastAsia="Gisha" w:hAnsi="David" w:cs="David"/>
-                <w:sz w:val="24"/>
-                <w:szCs w:val="24"/>
-              </w:rPr>
-            </w:pPr>
-            <w:r>
-              <w:rPr>
-                <w:rFonts w:ascii="David" w:eastAsia="Gisha" w:hAnsi="David" w:cs="David"/>
-                <w:sz w:val="24"/>
-                <w:szCs w:val="24"/>
-                <w:rtl/>
-              </w:rPr>
-              <w:t>3635283</w:t>
+              <w:jc w:val="center"/>
+              <w:rPr>
+                <w:rFonts w:ascii="David" w:eastAsia="Gisha" w:hAnsi="David" w:cs="David"/>
+                <w:sz w:val="24"/>
+                <w:szCs w:val="24"/>
+              </w:rPr>
+            </w:pPr>
+            <w:r>
+              <w:rPr>
+                <w:rFonts w:ascii="David" w:eastAsia="Gisha" w:hAnsi="David" w:cs="David"/>
+                <w:sz w:val="24"/>
+                <w:szCs w:val="24"/>
+                <w:rtl/>
+              </w:rPr>
+              <w:t>1090789</w:t>
             </w:r>
           </w:p>
         </w:tc>
@@ -15309,21 +15341,22 @@
           <w:p>
             <w:pPr>
               <w:spacing w:line="360" w:lineRule="auto"/>
-              <w:rPr>
-                <w:rFonts w:ascii="David" w:eastAsia="Gisha" w:hAnsi="David" w:cs="David"/>
-                <w:sz w:val="24"/>
-                <w:szCs w:val="24"/>
-                <w:rtl/>
-              </w:rPr>
-            </w:pPr>
-            <w:r>
-              <w:rPr>
-                <w:rFonts w:ascii="David" w:eastAsia="Gisha" w:hAnsi="David" w:cs="David"/>
-                <w:sz w:val="24"/>
-                <w:szCs w:val="24"/>
-                <w:rtl/>
-              </w:rPr>
-              <w:t>262579</w:t>
+              <w:jc w:val="center"/>
+              <w:rPr>
+                <w:rFonts w:ascii="David" w:eastAsia="Gisha" w:hAnsi="David" w:cs="David"/>
+                <w:sz w:val="24"/>
+                <w:szCs w:val="24"/>
+                <w:rtl/>
+              </w:rPr>
+            </w:pPr>
+            <w:r>
+              <w:rPr>
+                <w:rFonts w:ascii="David" w:eastAsia="Gisha" w:hAnsi="David" w:cs="David"/>
+                <w:sz w:val="24"/>
+                <w:szCs w:val="24"/>
+                <w:rtl/>
+              </w:rPr>
+              <w:t>881209</w:t>
             </w:r>
           </w:p>
         </w:tc>
@@ -15345,6 +15378,7 @@
         <w:spacing w:line="360" w:lineRule="auto"/>
         <w:rPr>
           <w:rFonts w:ascii="David" w:hAnsi="David" w:cs="David"/>
+          <w:noProof/>
           <w:sz w:val="24"/>
           <w:szCs w:val="24"/>
           <w:rtl/>
@@ -15360,10 +15394,10 @@
         </w:rPr>
         <w:lastRenderedPageBreak/>
         <w:drawing>
-          <wp:inline distT="0" distB="0" distL="0" distR="0" wp14:anchorId="02EC01F9" wp14:editId="33145E3D">
-            <wp:extent cx="4553585" cy="2705478"/>
-            <wp:effectExtent l="0" t="0" r="0" b="0"/>
-            <wp:docPr id="11" name="תמונה 11"/>
+          <wp:inline distT="0" distB="0" distL="0" distR="0" wp14:anchorId="69A678D3" wp14:editId="32762ADE">
+            <wp:extent cx="4572638" cy="2676899"/>
+            <wp:effectExtent l="0" t="0" r="0" b="9525"/>
+            <wp:docPr id="5" name="תמונה 5"/>
             <wp:cNvGraphicFramePr>
               <a:graphicFrameLocks xmlns:a="http://schemas.openxmlformats.org/drawingml/2006/main" noChangeAspect="1"/>
             </wp:cNvGraphicFramePr>
@@ -15383,7 +15417,7 @@
                   <pic:spPr>
                     <a:xfrm>
                       <a:off x="0" y="0"/>
-                      <a:ext cx="4553585" cy="2705478"/>
+                      <a:ext cx="4572638" cy="2676899"/>
                     </a:xfrm>
                     <a:prstGeom prst="rect">
                       <a:avLst/>
@@ -15395,7 +15429,10 @@
           </wp:inline>
         </w:drawing>
       </w:r>
-      <w:r>
+    </w:p>
+    <w:p>
+      <w:pPr>
+        <w:spacing w:line="360" w:lineRule="auto"/>
         <w:rPr>
           <w:rFonts w:ascii="David" w:hAnsi="David" w:cs="David"/>
           <w:noProof/>
@@ -15403,11 +15440,32 @@
           <w:szCs w:val="24"/>
           <w:rtl/>
         </w:rPr>
+      </w:pPr>
+    </w:p>
+    <w:p>
+      <w:pPr>
+        <w:spacing w:line="360" w:lineRule="auto"/>
+        <w:rPr>
+          <w:rFonts w:ascii="David" w:hAnsi="David" w:cs="David"/>
+          <w:noProof/>
+          <w:sz w:val="24"/>
+          <w:szCs w:val="24"/>
+          <w:rtl/>
+        </w:rPr>
+      </w:pPr>
+      <w:r>
+        <w:rPr>
+          <w:rFonts w:ascii="David" w:hAnsi="David" w:cs="David"/>
+          <w:noProof/>
+          <w:sz w:val="24"/>
+          <w:szCs w:val="24"/>
+          <w:rtl/>
+        </w:rPr>
         <w:drawing>
-          <wp:inline distT="0" distB="0" distL="0" distR="0" wp14:anchorId="7CB4DC72" wp14:editId="417A09EF">
-            <wp:extent cx="4563112" cy="2715004"/>
-            <wp:effectExtent l="0" t="0" r="8890" b="9525"/>
-            <wp:docPr id="12" name="תמונה 12"/>
+          <wp:inline distT="0" distB="0" distL="0" distR="0" wp14:anchorId="2DAF74F1" wp14:editId="3F261AB7">
+            <wp:extent cx="4544059" cy="2743583"/>
+            <wp:effectExtent l="0" t="0" r="9525" b="0"/>
+            <wp:docPr id="6" name="תמונה 6"/>
             <wp:cNvGraphicFramePr>
               <a:graphicFrameLocks xmlns:a="http://schemas.openxmlformats.org/drawingml/2006/main" noChangeAspect="1"/>
             </wp:cNvGraphicFramePr>
@@ -15427,7 +15485,7 @@
                   <pic:spPr>
                     <a:xfrm>
                       <a:off x="0" y="0"/>
-                      <a:ext cx="4563112" cy="2715004"/>
+                      <a:ext cx="4544059" cy="2743583"/>
                     </a:xfrm>
                     <a:prstGeom prst="rect">
                       <a:avLst/>
@@ -15439,7 +15497,10 @@
           </wp:inline>
         </w:drawing>
       </w:r>
-      <w:r>
+    </w:p>
+    <w:p>
+      <w:pPr>
+        <w:spacing w:line="360" w:lineRule="auto"/>
         <w:rPr>
           <w:rFonts w:ascii="David" w:hAnsi="David" w:cs="David"/>
           <w:noProof/>
@@ -15447,11 +15508,45 @@
           <w:szCs w:val="24"/>
           <w:rtl/>
         </w:rPr>
+      </w:pPr>
+    </w:p>
+    <w:p>
+      <w:pPr>
+        <w:spacing w:line="360" w:lineRule="auto"/>
+        <w:rPr>
+          <w:rFonts w:ascii="David" w:hAnsi="David" w:cs="David"/>
+          <w:noProof/>
+          <w:sz w:val="24"/>
+          <w:szCs w:val="24"/>
+          <w:rtl/>
+        </w:rPr>
+      </w:pPr>
+    </w:p>
+    <w:p>
+      <w:pPr>
+        <w:spacing w:line="360" w:lineRule="auto"/>
+        <w:rPr>
+          <w:rFonts w:ascii="David" w:hAnsi="David" w:cs="David"/>
+          <w:noProof/>
+          <w:sz w:val="24"/>
+          <w:szCs w:val="24"/>
+          <w:rtl/>
+        </w:rPr>
+      </w:pPr>
+      <w:r>
+        <w:rPr>
+          <w:rFonts w:ascii="David" w:hAnsi="David" w:cs="David"/>
+          <w:noProof/>
+          <w:sz w:val="24"/>
+          <w:szCs w:val="24"/>
+          <w:rtl/>
+        </w:rPr>
+        <w:lastRenderedPageBreak/>
         <w:drawing>
-          <wp:inline distT="0" distB="0" distL="0" distR="0" wp14:anchorId="5BA6ACAE" wp14:editId="243B76D7">
-            <wp:extent cx="4553585" cy="2724530"/>
+          <wp:inline distT="0" distB="0" distL="0" distR="0" wp14:anchorId="5EA2D79C" wp14:editId="28365969">
+            <wp:extent cx="4572638" cy="2762636"/>
             <wp:effectExtent l="0" t="0" r="0" b="0"/>
-            <wp:docPr id="13" name="תמונה 13"/>
+            <wp:docPr id="7" name="תמונה 7"/>
             <wp:cNvGraphicFramePr>
               <a:graphicFrameLocks xmlns:a="http://schemas.openxmlformats.org/drawingml/2006/main" noChangeAspect="1"/>
             </wp:cNvGraphicFramePr>
@@ -15471,7 +15566,7 @@
                   <pic:spPr>
                     <a:xfrm>
                       <a:off x="0" y="0"/>
-                      <a:ext cx="4553585" cy="2724530"/>
+                      <a:ext cx="4572638" cy="2762636"/>
                     </a:xfrm>
                     <a:prstGeom prst="rect">
                       <a:avLst/>
@@ -16036,6 +16131,19 @@
           <w:p>
             <w:pPr>
               <w:spacing w:line="360" w:lineRule="auto"/>
+              <w:jc w:val="center"/>
+              <w:rPr>
+                <w:rFonts w:ascii="David" w:eastAsia="Gisha" w:hAnsi="David" w:cs="David"/>
+                <w:sz w:val="24"/>
+                <w:szCs w:val="24"/>
+                <w:rtl/>
+              </w:rPr>
+            </w:pPr>
+          </w:p>
+          <w:p>
+            <w:pPr>
+              <w:spacing w:line="360" w:lineRule="auto"/>
+              <w:jc w:val="center"/>
               <w:rPr>
                 <w:rFonts w:ascii="David" w:eastAsia="Gisha" w:hAnsi="David" w:cs="David"/>
                 <w:sz w:val="24"/>
@@ -16077,6 +16185,19 @@
           <w:p>
             <w:pPr>
               <w:spacing w:line="360" w:lineRule="auto"/>
+              <w:jc w:val="center"/>
+              <w:rPr>
+                <w:rFonts w:ascii="David" w:eastAsia="Gisha" w:hAnsi="David" w:cs="David"/>
+                <w:sz w:val="24"/>
+                <w:szCs w:val="24"/>
+                <w:rtl/>
+              </w:rPr>
+            </w:pPr>
+          </w:p>
+          <w:p>
+            <w:pPr>
+              <w:spacing w:line="360" w:lineRule="auto"/>
+              <w:jc w:val="center"/>
               <w:rPr>
                 <w:rFonts w:ascii="David" w:eastAsia="Gisha" w:hAnsi="David" w:cs="David"/>
                 <w:sz w:val="24"/>
@@ -16172,6 +16293,19 @@
           <w:p>
             <w:pPr>
               <w:spacing w:line="360" w:lineRule="auto"/>
+              <w:jc w:val="center"/>
+              <w:rPr>
+                <w:rFonts w:ascii="David" w:eastAsia="Gisha" w:hAnsi="David" w:cs="David"/>
+                <w:sz w:val="24"/>
+                <w:szCs w:val="24"/>
+                <w:rtl/>
+              </w:rPr>
+            </w:pPr>
+          </w:p>
+          <w:p>
+            <w:pPr>
+              <w:spacing w:line="360" w:lineRule="auto"/>
+              <w:jc w:val="center"/>
               <w:rPr>
                 <w:rFonts w:ascii="David" w:eastAsia="Gisha" w:hAnsi="David" w:cs="David"/>
                 <w:sz w:val="24"/>
@@ -16267,6 +16401,19 @@
           <w:p>
             <w:pPr>
               <w:spacing w:line="360" w:lineRule="auto"/>
+              <w:jc w:val="center"/>
+              <w:rPr>
+                <w:rFonts w:ascii="David" w:eastAsia="Gisha" w:hAnsi="David" w:cs="David"/>
+                <w:sz w:val="24"/>
+                <w:szCs w:val="24"/>
+                <w:rtl/>
+              </w:rPr>
+            </w:pPr>
+          </w:p>
+          <w:p>
+            <w:pPr>
+              <w:spacing w:line="360" w:lineRule="auto"/>
+              <w:jc w:val="center"/>
               <w:rPr>
                 <w:rFonts w:ascii="David" w:eastAsia="Gisha" w:hAnsi="David" w:cs="David"/>
                 <w:sz w:val="24"/>
@@ -16371,6 +16518,19 @@
           <w:p>
             <w:pPr>
               <w:spacing w:line="360" w:lineRule="auto"/>
+              <w:jc w:val="center"/>
+              <w:rPr>
+                <w:rFonts w:ascii="David" w:eastAsia="Gisha" w:hAnsi="David" w:cs="David"/>
+                <w:sz w:val="24"/>
+                <w:szCs w:val="24"/>
+                <w:rtl/>
+              </w:rPr>
+            </w:pPr>
+          </w:p>
+          <w:p>
+            <w:pPr>
+              <w:spacing w:line="360" w:lineRule="auto"/>
+              <w:jc w:val="center"/>
               <w:rPr>
                 <w:rFonts w:ascii="David" w:eastAsia="Gisha" w:hAnsi="David" w:cs="David"/>
                 <w:sz w:val="24"/>
@@ -16477,6 +16637,7 @@
           <w:p>
             <w:pPr>
               <w:spacing w:line="360" w:lineRule="auto"/>
+              <w:jc w:val="center"/>
               <w:rPr>
                 <w:rFonts w:ascii="David" w:eastAsia="Gisha" w:hAnsi="David" w:cs="David"/>
                 <w:sz w:val="24"/>
@@ -16633,6 +16794,7 @@
           <w:p>
             <w:pPr>
               <w:spacing w:line="360" w:lineRule="auto"/>
+              <w:jc w:val="center"/>
               <w:rPr>
                 <w:rFonts w:ascii="David" w:eastAsia="Gisha" w:hAnsi="David" w:cs="David"/>
                 <w:sz w:val="24"/>
@@ -16789,6 +16951,7 @@
           <w:p>
             <w:pPr>
               <w:spacing w:line="360" w:lineRule="auto"/>
+              <w:jc w:val="center"/>
               <w:rPr>
                 <w:rFonts w:ascii="David" w:eastAsia="Gisha" w:hAnsi="David" w:cs="David"/>
                 <w:sz w:val="24"/>
@@ -16945,6 +17108,7 @@
           <w:p>
             <w:pPr>
               <w:spacing w:line="360" w:lineRule="auto"/>
+              <w:jc w:val="center"/>
               <w:rPr>
                 <w:rFonts w:ascii="David" w:eastAsia="Gisha" w:hAnsi="David" w:cs="David"/>
                 <w:sz w:val="24"/>
@@ -17101,6 +17265,7 @@
           <w:p>
             <w:pPr>
               <w:spacing w:line="360" w:lineRule="auto"/>
+              <w:jc w:val="center"/>
               <w:rPr>
                 <w:rFonts w:ascii="David" w:eastAsia="Gisha" w:hAnsi="David" w:cs="David"/>
                 <w:sz w:val="24"/>
@@ -17269,6 +17434,7 @@
           <w:p>
             <w:pPr>
               <w:spacing w:line="360" w:lineRule="auto"/>
+              <w:jc w:val="center"/>
               <w:rPr>
                 <w:rFonts w:ascii="David" w:eastAsia="Gisha" w:hAnsi="David" w:cs="David"/>
                 <w:sz w:val="24"/>
@@ -17425,6 +17591,7 @@
           <w:p>
             <w:pPr>
               <w:spacing w:line="360" w:lineRule="auto"/>
+              <w:jc w:val="center"/>
               <w:rPr>
                 <w:rFonts w:ascii="David" w:eastAsia="Gisha" w:hAnsi="David" w:cs="David"/>
                 <w:sz w:val="24"/>
@@ -17581,6 +17748,7 @@
           <w:p>
             <w:pPr>
               <w:spacing w:line="360" w:lineRule="auto"/>
+              <w:jc w:val="center"/>
               <w:rPr>
                 <w:rFonts w:ascii="David" w:eastAsia="Gisha" w:hAnsi="David" w:cs="David"/>
                 <w:sz w:val="24"/>
@@ -17737,6 +17905,7 @@
           <w:p>
             <w:pPr>
               <w:spacing w:line="360" w:lineRule="auto"/>
+              <w:jc w:val="center"/>
               <w:rPr>
                 <w:rFonts w:ascii="David" w:eastAsia="Gisha" w:hAnsi="David" w:cs="David"/>
                 <w:sz w:val="24"/>
@@ -17894,6 +18063,7 @@
           <w:p>
             <w:pPr>
               <w:spacing w:line="360" w:lineRule="auto"/>
+              <w:jc w:val="center"/>
               <w:rPr>
                 <w:rFonts w:ascii="David" w:eastAsia="Gisha" w:hAnsi="David" w:cs="David"/>
                 <w:sz w:val="24"/>
@@ -18230,7 +18400,6 @@
           <w:bCs/>
           <w:sz w:val="24"/>
           <w:szCs w:val="24"/>
-          <w:rtl/>
         </w:rPr>
       </w:pPr>
       <w:r>
@@ -19297,8 +19466,10 @@
     </w:p>
     <w:tbl>
       <w:tblPr>
+        <w:tblpPr w:leftFromText="180" w:rightFromText="180" w:vertAnchor="text" w:tblpXSpec="right" w:tblpY="1"/>
+        <w:tblOverlap w:val="never"/>
         <w:bidiVisual/>
-        <w:tblW w:w="8085" w:type="dxa"/>
+        <w:tblW w:w="9668" w:type="dxa"/>
         <w:tblBorders>
           <w:top w:val="single" w:sz="4" w:space="0" w:color="000000"/>
           <w:left w:val="single" w:sz="4" w:space="0" w:color="000000"/>
@@ -19311,21 +19482,21 @@
         <w:tblLook w:val="0400" w:firstRow="0" w:lastRow="0" w:firstColumn="0" w:lastColumn="0" w:noHBand="0" w:noVBand="1"/>
       </w:tblPr>
       <w:tblGrid>
-        <w:gridCol w:w="2102"/>
-        <w:gridCol w:w="997"/>
-        <w:gridCol w:w="998"/>
-        <w:gridCol w:w="997"/>
-        <w:gridCol w:w="997"/>
-        <w:gridCol w:w="997"/>
-        <w:gridCol w:w="997"/>
+        <w:gridCol w:w="1885"/>
+        <w:gridCol w:w="894"/>
+        <w:gridCol w:w="895"/>
+        <w:gridCol w:w="894"/>
+        <w:gridCol w:w="894"/>
+        <w:gridCol w:w="894"/>
+        <w:gridCol w:w="3312"/>
       </w:tblGrid>
       <w:tr>
         <w:trPr>
-          <w:trHeight w:val="1041"/>
+          <w:trHeight w:val="1020"/>
         </w:trPr>
         <w:tc>
           <w:tcPr>
-            <w:tcW w:w="2100" w:type="dxa"/>
+            <w:tcW w:w="1885" w:type="dxa"/>
             <w:tcBorders>
               <w:top w:val="single" w:sz="4" w:space="0" w:color="000000"/>
               <w:left w:val="single" w:sz="4" w:space="0" w:color="000000"/>
@@ -19353,7 +19524,7 @@
               <mc:AlternateContent>
                 <mc:Choice Requires="wps">
                   <w:drawing>
-                    <wp:anchor distT="114300" distB="114300" distL="114300" distR="114300" simplePos="0" relativeHeight="251661312" behindDoc="0" locked="0" layoutInCell="1" allowOverlap="1" wp14:anchorId="739147E7" wp14:editId="47A41F3E">
+                    <wp:anchor distT="114300" distB="114300" distL="114300" distR="114300" simplePos="0" relativeHeight="251665408" behindDoc="0" locked="0" layoutInCell="1" allowOverlap="1" wp14:anchorId="739147E7" wp14:editId="47A41F3E">
                       <wp:simplePos x="0" y="0"/>
                       <wp:positionH relativeFrom="column">
                         <wp:posOffset>-59055</wp:posOffset>
@@ -19404,11 +19575,11 @@
                 </mc:Choice>
                 <mc:Fallback>
                   <w:pict>
-                    <v:shapetype w14:anchorId="1C4621BC" id="_x0000_t32" coordsize="21600,21600" o:spt="32" o:oned="t" path="m,l21600,21600e" filled="f">
+                    <v:shapetype w14:anchorId="08588C51" id="_x0000_t32" coordsize="21600,21600" o:spt="32" o:oned="t" path="m,l21600,21600e" filled="f">
                       <v:path arrowok="t" fillok="f" o:connecttype="none"/>
                       <o:lock v:ext="edit" shapetype="t"/>
                     </v:shapetype>
-                    <v:shape id="מחבר חץ ישר 1" o:spid="_x0000_s1026" type="#_x0000_t32" style="position:absolute;left:0;text-align:left;margin-left:-4.65pt;margin-top:.6pt;width:103pt;height:96.75pt;rotation:180;flip:x;z-index:251661312;visibility:visible;mso-wrap-style:square;mso-width-percent:0;mso-height-percent:0;mso-wrap-distance-left:9pt;mso-wrap-distance-top:9pt;mso-wrap-distance-right:9pt;mso-wrap-distance-bottom:9pt;mso-position-horizontal:absolute;mso-position-horizontal-relative:text;mso-position-vertical:absolute;mso-position-vertical-relative:text;mso-width-percent:0;mso-height-percent:0;mso-width-relative:page;mso-height-relative:page" o:gfxdata="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"/>
+                    <v:shape id="מחבר חץ ישר 1" o:spid="_x0000_s1026" type="#_x0000_t32" style="position:absolute;left:0;text-align:left;margin-left:-4.65pt;margin-top:.6pt;width:103pt;height:96.75pt;rotation:180;flip:x;z-index:251665408;visibility:visible;mso-wrap-style:square;mso-width-percent:0;mso-height-percent:0;mso-wrap-distance-left:9pt;mso-wrap-distance-top:9pt;mso-wrap-distance-right:9pt;mso-wrap-distance-bottom:9pt;mso-position-horizontal:absolute;mso-position-horizontal-relative:text;mso-position-vertical:absolute;mso-position-vertical-relative:text;mso-width-percent:0;mso-height-percent:0;mso-width-relative:page;mso-height-relative:page" o:gfxdata="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"/>
                   </w:pict>
                 </mc:Fallback>
               </mc:AlternateContent>
@@ -19465,7 +19636,7 @@
         </w:tc>
         <w:tc>
           <w:tcPr>
-            <w:tcW w:w="996" w:type="dxa"/>
+            <w:tcW w:w="894" w:type="dxa"/>
             <w:tcBorders>
               <w:top w:val="single" w:sz="4" w:space="0" w:color="000000"/>
               <w:left w:val="single" w:sz="4" w:space="0" w:color="000000"/>
@@ -19532,13 +19703,33 @@
                 <w:szCs w:val="24"/>
                 <w:rtl/>
               </w:rPr>
-              <w:t xml:space="preserve">סדרה חשבונית </w:t>
-            </w:r>
-          </w:p>
-        </w:tc>
-        <w:tc>
-          <w:tcPr>
-            <w:tcW w:w="997" w:type="dxa"/>
+              <w:t>סדרה חשבונית</w:t>
+            </w:r>
+            <w:r>
+              <w:rPr>
+                <w:rFonts w:ascii="David" w:eastAsia="Gisha" w:hAnsi="David" w:cs="David" w:hint="cs"/>
+                <w:color w:val="222222"/>
+                <w:sz w:val="24"/>
+                <w:szCs w:val="24"/>
+                <w:rtl/>
+              </w:rPr>
+              <w:t xml:space="preserve"> (הכנסות בהתחלה)</w:t>
+            </w:r>
+            <w:r>
+              <w:rPr>
+                <w:rFonts w:ascii="David" w:eastAsia="Gisha" w:hAnsi="David" w:cs="David"/>
+                <w:color w:val="222222"/>
+                <w:sz w:val="24"/>
+                <w:szCs w:val="24"/>
+                <w:rtl/>
+              </w:rPr>
+              <w:t xml:space="preserve"> </w:t>
+            </w:r>
+          </w:p>
+        </w:tc>
+        <w:tc>
+          <w:tcPr>
+            <w:tcW w:w="895" w:type="dxa"/>
             <w:tcBorders>
               <w:top w:val="single" w:sz="4" w:space="0" w:color="000000"/>
               <w:left w:val="single" w:sz="4" w:space="0" w:color="000000"/>
@@ -19576,6 +19767,7 @@
                 <w:color w:val="222222"/>
                 <w:sz w:val="24"/>
                 <w:szCs w:val="24"/>
+                <w:rtl/>
               </w:rPr>
             </w:pPr>
             <w:r>
@@ -19589,10 +19781,31 @@
               <w:t>סדרה חשבונית</w:t>
             </w:r>
           </w:p>
-        </w:tc>
-        <w:tc>
-          <w:tcPr>
-            <w:tcW w:w="997" w:type="dxa"/>
+          <w:p>
+            <w:pPr>
+              <w:spacing w:line="360" w:lineRule="auto"/>
+              <w:rPr>
+                <w:rFonts w:ascii="David" w:eastAsia="Gisha" w:hAnsi="David" w:cs="David"/>
+                <w:color w:val="222222"/>
+                <w:sz w:val="24"/>
+                <w:szCs w:val="24"/>
+              </w:rPr>
+            </w:pPr>
+            <w:r>
+              <w:rPr>
+                <w:rFonts w:ascii="David" w:eastAsia="Gisha" w:hAnsi="David" w:cs="David" w:hint="cs"/>
+                <w:color w:val="222222"/>
+                <w:sz w:val="24"/>
+                <w:szCs w:val="24"/>
+                <w:rtl/>
+              </w:rPr>
+              <w:t>(הכנסות בהתחלה)</w:t>
+            </w:r>
+          </w:p>
+        </w:tc>
+        <w:tc>
+          <w:tcPr>
+            <w:tcW w:w="894" w:type="dxa"/>
             <w:tcBorders>
               <w:top w:val="single" w:sz="4" w:space="0" w:color="000000"/>
               <w:left w:val="single" w:sz="4" w:space="0" w:color="000000"/>
@@ -19655,7 +19868,7 @@
         </w:tc>
         <w:tc>
           <w:tcPr>
-            <w:tcW w:w="997" w:type="dxa"/>
+            <w:tcW w:w="894" w:type="dxa"/>
             <w:tcBorders>
               <w:top w:val="single" w:sz="4" w:space="0" w:color="000000"/>
               <w:left w:val="single" w:sz="4" w:space="0" w:color="000000"/>
@@ -19709,7 +19922,7 @@
         </w:tc>
         <w:tc>
           <w:tcPr>
-            <w:tcW w:w="997" w:type="dxa"/>
+            <w:tcW w:w="894" w:type="dxa"/>
             <w:tcBorders>
               <w:top w:val="single" w:sz="4" w:space="0" w:color="000000"/>
               <w:left w:val="single" w:sz="4" w:space="0" w:color="000000"/>
@@ -19772,7 +19985,7 @@
         </w:tc>
         <w:tc>
           <w:tcPr>
-            <w:tcW w:w="997" w:type="dxa"/>
+            <w:tcW w:w="3312" w:type="dxa"/>
             <w:tcBorders>
               <w:top w:val="single" w:sz="4" w:space="0" w:color="000000"/>
               <w:left w:val="single" w:sz="4" w:space="0" w:color="000000"/>
@@ -19806,10 +20019,11 @@
             <w:pPr>
               <w:spacing w:line="360" w:lineRule="auto"/>
               <w:rPr>
-                <w:rFonts w:ascii="David" w:eastAsia="Gisha" w:hAnsi="David" w:cs="David"/>
+                <w:rFonts w:ascii="David" w:eastAsia="Gisha" w:hAnsi="David" w:cs="David" w:hint="cs"/>
                 <w:color w:val="222222"/>
                 <w:sz w:val="24"/>
                 <w:szCs w:val="24"/>
+                <w:rtl/>
               </w:rPr>
             </w:pPr>
             <w:r>
@@ -19827,11 +20041,11 @@
       </w:tr>
       <w:tr>
         <w:trPr>
-          <w:trHeight w:val="350"/>
+          <w:trHeight w:val="343"/>
         </w:trPr>
         <w:tc>
           <w:tcPr>
-            <w:tcW w:w="2100" w:type="dxa"/>
+            <w:tcW w:w="1885" w:type="dxa"/>
             <w:tcBorders>
               <w:top w:val="single" w:sz="4" w:space="0" w:color="000000"/>
               <w:left w:val="single" w:sz="4" w:space="0" w:color="000000"/>
@@ -19861,7 +20075,7 @@
         </w:tc>
         <w:tc>
           <w:tcPr>
-            <w:tcW w:w="996" w:type="dxa"/>
+            <w:tcW w:w="894" w:type="dxa"/>
             <w:tcBorders>
               <w:top w:val="single" w:sz="4" w:space="0" w:color="000000"/>
               <w:left w:val="single" w:sz="4" w:space="0" w:color="000000"/>
@@ -19878,11 +20092,20 @@
                 <w:szCs w:val="24"/>
               </w:rPr>
             </w:pPr>
-          </w:p>
-        </w:tc>
-        <w:tc>
-          <w:tcPr>
-            <w:tcW w:w="997" w:type="dxa"/>
+            <w:r>
+              <w:rPr>
+                <w:rFonts w:ascii="David" w:eastAsia="Gisha" w:hAnsi="David" w:cs="David"/>
+                <w:sz w:val="24"/>
+                <w:szCs w:val="24"/>
+                <w:rtl/>
+              </w:rPr>
+              <w:t>2.974</w:t>
+            </w:r>
+          </w:p>
+        </w:tc>
+        <w:tc>
+          <w:tcPr>
+            <w:tcW w:w="895" w:type="dxa"/>
             <w:tcBorders>
               <w:top w:val="single" w:sz="4" w:space="0" w:color="000000"/>
               <w:left w:val="single" w:sz="4" w:space="0" w:color="000000"/>
@@ -19899,11 +20122,20 @@
                 <w:szCs w:val="24"/>
               </w:rPr>
             </w:pPr>
-          </w:p>
-        </w:tc>
-        <w:tc>
-          <w:tcPr>
-            <w:tcW w:w="997" w:type="dxa"/>
+            <w:r>
+              <w:rPr>
+                <w:rFonts w:ascii="David" w:eastAsia="Gisha" w:hAnsi="David" w:cs="David"/>
+                <w:sz w:val="24"/>
+                <w:szCs w:val="24"/>
+                <w:rtl/>
+              </w:rPr>
+              <w:t>499.5</w:t>
+            </w:r>
+          </w:p>
+        </w:tc>
+        <w:tc>
+          <w:tcPr>
+            <w:tcW w:w="894" w:type="dxa"/>
             <w:tcBorders>
               <w:top w:val="single" w:sz="4" w:space="0" w:color="000000"/>
               <w:left w:val="single" w:sz="4" w:space="0" w:color="000000"/>
@@ -19920,11 +20152,20 @@
                 <w:szCs w:val="24"/>
               </w:rPr>
             </w:pPr>
-          </w:p>
-        </w:tc>
-        <w:tc>
-          <w:tcPr>
-            <w:tcW w:w="997" w:type="dxa"/>
+            <w:r>
+              <w:rPr>
+                <w:rFonts w:ascii="David" w:eastAsia="Gisha" w:hAnsi="David" w:cs="David"/>
+                <w:sz w:val="24"/>
+                <w:szCs w:val="24"/>
+                <w:rtl/>
+              </w:rPr>
+              <w:t>1.053</w:t>
+            </w:r>
+          </w:p>
+        </w:tc>
+        <w:tc>
+          <w:tcPr>
+            <w:tcW w:w="894" w:type="dxa"/>
             <w:tcBorders>
               <w:top w:val="single" w:sz="4" w:space="0" w:color="000000"/>
               <w:left w:val="single" w:sz="4" w:space="0" w:color="000000"/>
@@ -19941,11 +20182,20 @@
                 <w:szCs w:val="24"/>
               </w:rPr>
             </w:pPr>
-          </w:p>
-        </w:tc>
-        <w:tc>
-          <w:tcPr>
-            <w:tcW w:w="997" w:type="dxa"/>
+            <w:r>
+              <w:rPr>
+                <w:rFonts w:ascii="David" w:eastAsia="Gisha" w:hAnsi="David" w:cs="David"/>
+                <w:sz w:val="24"/>
+                <w:szCs w:val="24"/>
+                <w:rtl/>
+              </w:rPr>
+              <w:t>1.068</w:t>
+            </w:r>
+          </w:p>
+        </w:tc>
+        <w:tc>
+          <w:tcPr>
+            <w:tcW w:w="894" w:type="dxa"/>
             <w:tcBorders>
               <w:top w:val="single" w:sz="4" w:space="0" w:color="000000"/>
               <w:left w:val="single" w:sz="4" w:space="0" w:color="000000"/>
@@ -19962,11 +20212,20 @@
                 <w:szCs w:val="24"/>
               </w:rPr>
             </w:pPr>
-          </w:p>
-        </w:tc>
-        <w:tc>
-          <w:tcPr>
-            <w:tcW w:w="997" w:type="dxa"/>
+            <w:r>
+              <w:rPr>
+                <w:rFonts w:ascii="David" w:eastAsia="Gisha" w:hAnsi="David" w:cs="David"/>
+                <w:sz w:val="24"/>
+                <w:szCs w:val="24"/>
+                <w:rtl/>
+              </w:rPr>
+              <w:t>2.426</w:t>
+            </w:r>
+          </w:p>
+        </w:tc>
+        <w:tc>
+          <w:tcPr>
+            <w:tcW w:w="3312" w:type="dxa"/>
             <w:tcBorders>
               <w:top w:val="single" w:sz="4" w:space="0" w:color="000000"/>
               <w:left w:val="single" w:sz="4" w:space="0" w:color="000000"/>
@@ -19983,16 +20242,25 @@
                 <w:szCs w:val="24"/>
               </w:rPr>
             </w:pPr>
+            <w:r>
+              <w:rPr>
+                <w:rFonts w:ascii="David" w:eastAsia="Gisha" w:hAnsi="David" w:cs="David"/>
+                <w:sz w:val="24"/>
+                <w:szCs w:val="24"/>
+                <w:rtl/>
+              </w:rPr>
+              <w:t>2.509</w:t>
+            </w:r>
           </w:p>
         </w:tc>
       </w:tr>
       <w:tr>
         <w:trPr>
-          <w:trHeight w:val="350"/>
+          <w:trHeight w:val="343"/>
         </w:trPr>
         <w:tc>
           <w:tcPr>
-            <w:tcW w:w="2100" w:type="dxa"/>
+            <w:tcW w:w="1885" w:type="dxa"/>
             <w:tcBorders>
               <w:top w:val="single" w:sz="4" w:space="0" w:color="000000"/>
               <w:left w:val="single" w:sz="4" w:space="0" w:color="000000"/>
@@ -20022,7 +20290,7 @@
         </w:tc>
         <w:tc>
           <w:tcPr>
-            <w:tcW w:w="996" w:type="dxa"/>
+            <w:tcW w:w="894" w:type="dxa"/>
             <w:tcBorders>
               <w:top w:val="single" w:sz="4" w:space="0" w:color="000000"/>
               <w:left w:val="single" w:sz="4" w:space="0" w:color="000000"/>
@@ -20039,11 +20307,20 @@
                 <w:szCs w:val="24"/>
               </w:rPr>
             </w:pPr>
-          </w:p>
-        </w:tc>
-        <w:tc>
-          <w:tcPr>
-            <w:tcW w:w="997" w:type="dxa"/>
+            <w:r>
+              <w:rPr>
+                <w:rFonts w:ascii="David" w:eastAsia="Gisha" w:hAnsi="David" w:cs="David"/>
+                <w:sz w:val="24"/>
+                <w:szCs w:val="24"/>
+                <w:rtl/>
+              </w:rPr>
+              <w:t>2.986</w:t>
+            </w:r>
+          </w:p>
+        </w:tc>
+        <w:tc>
+          <w:tcPr>
+            <w:tcW w:w="895" w:type="dxa"/>
             <w:tcBorders>
               <w:top w:val="single" w:sz="4" w:space="0" w:color="000000"/>
               <w:left w:val="single" w:sz="4" w:space="0" w:color="000000"/>
@@ -20060,11 +20337,20 @@
                 <w:szCs w:val="24"/>
               </w:rPr>
             </w:pPr>
-          </w:p>
-        </w:tc>
-        <w:tc>
-          <w:tcPr>
-            <w:tcW w:w="997" w:type="dxa"/>
+            <w:r>
+              <w:rPr>
+                <w:rFonts w:ascii="David" w:eastAsia="Gisha" w:hAnsi="David" w:cs="David"/>
+                <w:sz w:val="24"/>
+                <w:szCs w:val="24"/>
+                <w:rtl/>
+              </w:rPr>
+              <w:t>999.5</w:t>
+            </w:r>
+          </w:p>
+        </w:tc>
+        <w:tc>
+          <w:tcPr>
+            <w:tcW w:w="894" w:type="dxa"/>
             <w:tcBorders>
               <w:top w:val="single" w:sz="4" w:space="0" w:color="000000"/>
               <w:left w:val="single" w:sz="4" w:space="0" w:color="000000"/>
@@ -20081,11 +20367,20 @@
                 <w:szCs w:val="24"/>
               </w:rPr>
             </w:pPr>
-          </w:p>
-        </w:tc>
-        <w:tc>
-          <w:tcPr>
-            <w:tcW w:w="997" w:type="dxa"/>
+            <w:r>
+              <w:rPr>
+                <w:rFonts w:ascii="David" w:eastAsia="Gisha" w:hAnsi="David" w:cs="David"/>
+                <w:sz w:val="24"/>
+                <w:szCs w:val="24"/>
+                <w:rtl/>
+              </w:rPr>
+              <w:t>1.0405</w:t>
+            </w:r>
+          </w:p>
+        </w:tc>
+        <w:tc>
+          <w:tcPr>
+            <w:tcW w:w="894" w:type="dxa"/>
             <w:tcBorders>
               <w:top w:val="single" w:sz="4" w:space="0" w:color="000000"/>
               <w:left w:val="single" w:sz="4" w:space="0" w:color="000000"/>
@@ -20102,11 +20397,20 @@
                 <w:szCs w:val="24"/>
               </w:rPr>
             </w:pPr>
-          </w:p>
-        </w:tc>
-        <w:tc>
-          <w:tcPr>
-            <w:tcW w:w="997" w:type="dxa"/>
+            <w:r>
+              <w:rPr>
+                <w:rFonts w:ascii="David" w:eastAsia="Gisha" w:hAnsi="David" w:cs="David"/>
+                <w:sz w:val="24"/>
+                <w:szCs w:val="24"/>
+                <w:rtl/>
+              </w:rPr>
+              <w:t xml:space="preserve">1.051        </w:t>
+            </w:r>
+          </w:p>
+        </w:tc>
+        <w:tc>
+          <w:tcPr>
+            <w:tcW w:w="894" w:type="dxa"/>
             <w:tcBorders>
               <w:top w:val="single" w:sz="4" w:space="0" w:color="000000"/>
               <w:left w:val="single" w:sz="4" w:space="0" w:color="000000"/>
@@ -20123,11 +20427,20 @@
                 <w:szCs w:val="24"/>
               </w:rPr>
             </w:pPr>
-          </w:p>
-        </w:tc>
-        <w:tc>
-          <w:tcPr>
-            <w:tcW w:w="997" w:type="dxa"/>
+            <w:r>
+              <w:rPr>
+                <w:rFonts w:ascii="David" w:eastAsia="Gisha" w:hAnsi="David" w:cs="David"/>
+                <w:sz w:val="24"/>
+                <w:szCs w:val="24"/>
+                <w:rtl/>
+              </w:rPr>
+              <w:t>2.424</w:t>
+            </w:r>
+          </w:p>
+        </w:tc>
+        <w:tc>
+          <w:tcPr>
+            <w:tcW w:w="3312" w:type="dxa"/>
             <w:tcBorders>
               <w:top w:val="single" w:sz="4" w:space="0" w:color="000000"/>
               <w:left w:val="single" w:sz="4" w:space="0" w:color="000000"/>
@@ -20144,16 +20457,25 @@
                 <w:szCs w:val="24"/>
               </w:rPr>
             </w:pPr>
+            <w:r>
+              <w:rPr>
+                <w:rFonts w:ascii="David" w:eastAsia="Gisha" w:hAnsi="David" w:cs="David"/>
+                <w:sz w:val="24"/>
+                <w:szCs w:val="24"/>
+                <w:rtl/>
+              </w:rPr>
+              <w:t>2.414</w:t>
+            </w:r>
           </w:p>
         </w:tc>
       </w:tr>
       <w:tr>
         <w:trPr>
-          <w:trHeight w:val="350"/>
+          <w:trHeight w:val="343"/>
         </w:trPr>
         <w:tc>
           <w:tcPr>
-            <w:tcW w:w="2100" w:type="dxa"/>
+            <w:tcW w:w="1885" w:type="dxa"/>
             <w:tcBorders>
               <w:top w:val="single" w:sz="4" w:space="0" w:color="000000"/>
               <w:left w:val="single" w:sz="4" w:space="0" w:color="000000"/>
@@ -20184,7 +20506,7 @@
         </w:tc>
         <w:tc>
           <w:tcPr>
-            <w:tcW w:w="996" w:type="dxa"/>
+            <w:tcW w:w="894" w:type="dxa"/>
             <w:tcBorders>
               <w:top w:val="single" w:sz="4" w:space="0" w:color="000000"/>
               <w:left w:val="single" w:sz="4" w:space="0" w:color="000000"/>
@@ -20201,11 +20523,20 @@
                 <w:szCs w:val="24"/>
               </w:rPr>
             </w:pPr>
-          </w:p>
-        </w:tc>
-        <w:tc>
-          <w:tcPr>
-            <w:tcW w:w="997" w:type="dxa"/>
+            <w:r>
+              <w:rPr>
+                <w:rFonts w:ascii="David" w:eastAsia="Gisha" w:hAnsi="David" w:cs="David"/>
+                <w:sz w:val="24"/>
+                <w:szCs w:val="24"/>
+                <w:rtl/>
+              </w:rPr>
+              <w:t>2.9896666666666665</w:t>
+            </w:r>
+          </w:p>
+        </w:tc>
+        <w:tc>
+          <w:tcPr>
+            <w:tcW w:w="895" w:type="dxa"/>
             <w:tcBorders>
               <w:top w:val="single" w:sz="4" w:space="0" w:color="000000"/>
               <w:left w:val="single" w:sz="4" w:space="0" w:color="000000"/>
@@ -20222,11 +20553,20 @@
                 <w:szCs w:val="24"/>
               </w:rPr>
             </w:pPr>
-          </w:p>
-        </w:tc>
-        <w:tc>
-          <w:tcPr>
-            <w:tcW w:w="997" w:type="dxa"/>
+            <w:r>
+              <w:rPr>
+                <w:rFonts w:ascii="David" w:eastAsia="Gisha" w:hAnsi="David" w:cs="David"/>
+                <w:sz w:val="24"/>
+                <w:szCs w:val="24"/>
+                <w:rtl/>
+              </w:rPr>
+              <w:t xml:space="preserve">1499.5        </w:t>
+            </w:r>
+          </w:p>
+        </w:tc>
+        <w:tc>
+          <w:tcPr>
+            <w:tcW w:w="894" w:type="dxa"/>
             <w:tcBorders>
               <w:top w:val="single" w:sz="4" w:space="0" w:color="000000"/>
               <w:left w:val="single" w:sz="4" w:space="0" w:color="000000"/>
@@ -20243,11 +20583,20 @@
                 <w:szCs w:val="24"/>
               </w:rPr>
             </w:pPr>
-          </w:p>
-        </w:tc>
-        <w:tc>
-          <w:tcPr>
-            <w:tcW w:w="997" w:type="dxa"/>
+            <w:r>
+              <w:rPr>
+                <w:rFonts w:ascii="David" w:eastAsia="Gisha" w:hAnsi="David" w:cs="David"/>
+                <w:sz w:val="24"/>
+                <w:szCs w:val="24"/>
+                <w:rtl/>
+              </w:rPr>
+              <w:t>1.3783333333333334</w:t>
+            </w:r>
+          </w:p>
+        </w:tc>
+        <w:tc>
+          <w:tcPr>
+            <w:tcW w:w="894" w:type="dxa"/>
             <w:tcBorders>
               <w:top w:val="single" w:sz="4" w:space="0" w:color="000000"/>
               <w:left w:val="single" w:sz="4" w:space="0" w:color="000000"/>
@@ -20264,11 +20613,20 @@
                 <w:szCs w:val="24"/>
               </w:rPr>
             </w:pPr>
-          </w:p>
-        </w:tc>
-        <w:tc>
-          <w:tcPr>
-            <w:tcW w:w="997" w:type="dxa"/>
+            <w:r>
+              <w:rPr>
+                <w:rFonts w:ascii="David" w:eastAsia="Gisha" w:hAnsi="David" w:cs="David"/>
+                <w:sz w:val="24"/>
+                <w:szCs w:val="24"/>
+                <w:rtl/>
+              </w:rPr>
+              <w:t>1.387</w:t>
+            </w:r>
+          </w:p>
+        </w:tc>
+        <w:tc>
+          <w:tcPr>
+            <w:tcW w:w="894" w:type="dxa"/>
             <w:tcBorders>
               <w:top w:val="single" w:sz="4" w:space="0" w:color="000000"/>
               <w:left w:val="single" w:sz="4" w:space="0" w:color="000000"/>
@@ -20285,11 +20643,20 @@
                 <w:szCs w:val="24"/>
               </w:rPr>
             </w:pPr>
-          </w:p>
-        </w:tc>
-        <w:tc>
-          <w:tcPr>
-            <w:tcW w:w="997" w:type="dxa"/>
+            <w:r>
+              <w:rPr>
+                <w:rFonts w:ascii="David" w:eastAsia="Gisha" w:hAnsi="David" w:cs="David"/>
+                <w:sz w:val="24"/>
+                <w:szCs w:val="24"/>
+                <w:rtl/>
+              </w:rPr>
+              <w:t>2.4753333333333334</w:t>
+            </w:r>
+          </w:p>
+        </w:tc>
+        <w:tc>
+          <w:tcPr>
+            <w:tcW w:w="3312" w:type="dxa"/>
             <w:tcBorders>
               <w:top w:val="single" w:sz="4" w:space="0" w:color="000000"/>
               <w:left w:val="single" w:sz="4" w:space="0" w:color="000000"/>
@@ -20306,16 +20673,25 @@
                 <w:szCs w:val="24"/>
               </w:rPr>
             </w:pPr>
+            <w:r>
+              <w:rPr>
+                <w:rFonts w:ascii="David" w:eastAsia="Gisha" w:hAnsi="David" w:cs="David"/>
+                <w:sz w:val="24"/>
+                <w:szCs w:val="24"/>
+                <w:rtl/>
+              </w:rPr>
+              <w:t>2.383</w:t>
+            </w:r>
           </w:p>
         </w:tc>
       </w:tr>
       <w:tr>
         <w:trPr>
-          <w:trHeight w:val="350"/>
+          <w:trHeight w:val="343"/>
         </w:trPr>
         <w:tc>
           <w:tcPr>
-            <w:tcW w:w="2100" w:type="dxa"/>
+            <w:tcW w:w="1885" w:type="dxa"/>
             <w:tcBorders>
               <w:top w:val="single" w:sz="4" w:space="0" w:color="000000"/>
               <w:left w:val="single" w:sz="4" w:space="0" w:color="000000"/>
@@ -20345,7 +20721,7 @@
         </w:tc>
         <w:tc>
           <w:tcPr>
-            <w:tcW w:w="996" w:type="dxa"/>
+            <w:tcW w:w="894" w:type="dxa"/>
             <w:tcBorders>
               <w:top w:val="single" w:sz="4" w:space="0" w:color="000000"/>
               <w:left w:val="single" w:sz="4" w:space="0" w:color="000000"/>
@@ -20362,11 +20738,20 @@
                 <w:szCs w:val="24"/>
               </w:rPr>
             </w:pPr>
-          </w:p>
-        </w:tc>
-        <w:tc>
-          <w:tcPr>
-            <w:tcW w:w="997" w:type="dxa"/>
+            <w:r>
+              <w:rPr>
+                <w:rFonts w:ascii="David" w:eastAsia="Gisha" w:hAnsi="David" w:cs="David"/>
+                <w:sz w:val="24"/>
+                <w:szCs w:val="24"/>
+                <w:rtl/>
+              </w:rPr>
+              <w:t>2.9925</w:t>
+            </w:r>
+          </w:p>
+        </w:tc>
+        <w:tc>
+          <w:tcPr>
+            <w:tcW w:w="895" w:type="dxa"/>
             <w:tcBorders>
               <w:top w:val="single" w:sz="4" w:space="0" w:color="000000"/>
               <w:left w:val="single" w:sz="4" w:space="0" w:color="000000"/>
@@ -20383,11 +20768,20 @@
                 <w:szCs w:val="24"/>
               </w:rPr>
             </w:pPr>
-          </w:p>
-        </w:tc>
-        <w:tc>
-          <w:tcPr>
-            <w:tcW w:w="997" w:type="dxa"/>
+            <w:r>
+              <w:rPr>
+                <w:rFonts w:ascii="David" w:eastAsia="Gisha" w:hAnsi="David" w:cs="David"/>
+                <w:sz w:val="24"/>
+                <w:szCs w:val="24"/>
+                <w:rtl/>
+              </w:rPr>
+              <w:t>1999.5</w:t>
+            </w:r>
+          </w:p>
+        </w:tc>
+        <w:tc>
+          <w:tcPr>
+            <w:tcW w:w="894" w:type="dxa"/>
             <w:tcBorders>
               <w:top w:val="single" w:sz="4" w:space="0" w:color="000000"/>
               <w:left w:val="single" w:sz="4" w:space="0" w:color="000000"/>
@@ -20404,11 +20798,20 @@
                 <w:szCs w:val="24"/>
               </w:rPr>
             </w:pPr>
-          </w:p>
-        </w:tc>
-        <w:tc>
-          <w:tcPr>
-            <w:tcW w:w="997" w:type="dxa"/>
+            <w:r>
+              <w:rPr>
+                <w:rFonts w:ascii="David" w:eastAsia="Gisha" w:hAnsi="David" w:cs="David"/>
+                <w:sz w:val="24"/>
+                <w:szCs w:val="24"/>
+                <w:rtl/>
+              </w:rPr>
+              <w:t>1.03375</w:t>
+            </w:r>
+          </w:p>
+        </w:tc>
+        <w:tc>
+          <w:tcPr>
+            <w:tcW w:w="894" w:type="dxa"/>
             <w:tcBorders>
               <w:top w:val="single" w:sz="4" w:space="0" w:color="000000"/>
               <w:left w:val="single" w:sz="4" w:space="0" w:color="000000"/>
@@ -20425,11 +20828,20 @@
                 <w:szCs w:val="24"/>
               </w:rPr>
             </w:pPr>
-          </w:p>
-        </w:tc>
-        <w:tc>
-          <w:tcPr>
-            <w:tcW w:w="997" w:type="dxa"/>
+            <w:r>
+              <w:rPr>
+                <w:rFonts w:ascii="David" w:eastAsia="Gisha" w:hAnsi="David" w:cs="David"/>
+                <w:sz w:val="24"/>
+                <w:szCs w:val="24"/>
+                <w:rtl/>
+              </w:rPr>
+              <w:t>1.04025</w:t>
+            </w:r>
+          </w:p>
+        </w:tc>
+        <w:tc>
+          <w:tcPr>
+            <w:tcW w:w="894" w:type="dxa"/>
             <w:tcBorders>
               <w:top w:val="single" w:sz="4" w:space="0" w:color="000000"/>
               <w:left w:val="single" w:sz="4" w:space="0" w:color="000000"/>
@@ -20446,11 +20858,20 @@
                 <w:szCs w:val="24"/>
               </w:rPr>
             </w:pPr>
-          </w:p>
-        </w:tc>
-        <w:tc>
-          <w:tcPr>
-            <w:tcW w:w="997" w:type="dxa"/>
+            <w:r>
+              <w:rPr>
+                <w:rFonts w:ascii="David" w:eastAsia="Gisha" w:hAnsi="David" w:cs="David"/>
+                <w:sz w:val="24"/>
+                <w:szCs w:val="24"/>
+                <w:rtl/>
+              </w:rPr>
+              <w:t>2.49675</w:t>
+            </w:r>
+          </w:p>
+        </w:tc>
+        <w:tc>
+          <w:tcPr>
+            <w:tcW w:w="3312" w:type="dxa"/>
             <w:tcBorders>
               <w:top w:val="single" w:sz="4" w:space="0" w:color="000000"/>
               <w:left w:val="single" w:sz="4" w:space="0" w:color="000000"/>
@@ -20467,16 +20888,25 @@
                 <w:szCs w:val="24"/>
               </w:rPr>
             </w:pPr>
+            <w:r>
+              <w:rPr>
+                <w:rFonts w:ascii="David" w:eastAsia="Gisha" w:hAnsi="David" w:cs="David"/>
+                <w:sz w:val="24"/>
+                <w:szCs w:val="24"/>
+                <w:rtl/>
+              </w:rPr>
+              <w:t>2.437</w:t>
+            </w:r>
           </w:p>
         </w:tc>
       </w:tr>
       <w:tr>
         <w:trPr>
-          <w:trHeight w:val="350"/>
+          <w:trHeight w:val="343"/>
         </w:trPr>
         <w:tc>
           <w:tcPr>
-            <w:tcW w:w="2100" w:type="dxa"/>
+            <w:tcW w:w="1885" w:type="dxa"/>
             <w:tcBorders>
               <w:top w:val="single" w:sz="4" w:space="0" w:color="000000"/>
               <w:left w:val="single" w:sz="4" w:space="0" w:color="000000"/>
@@ -20506,7 +20936,7 @@
         </w:tc>
         <w:tc>
           <w:tcPr>
-            <w:tcW w:w="996" w:type="dxa"/>
+            <w:tcW w:w="894" w:type="dxa"/>
             <w:tcBorders>
               <w:top w:val="single" w:sz="4" w:space="0" w:color="000000"/>
               <w:left w:val="single" w:sz="4" w:space="0" w:color="000000"/>
@@ -20523,11 +20953,20 @@
                 <w:szCs w:val="24"/>
               </w:rPr>
             </w:pPr>
-          </w:p>
-        </w:tc>
-        <w:tc>
-          <w:tcPr>
-            <w:tcW w:w="997" w:type="dxa"/>
+            <w:r>
+              <w:rPr>
+                <w:rFonts w:ascii="David" w:eastAsia="Gisha" w:hAnsi="David" w:cs="David"/>
+                <w:sz w:val="24"/>
+                <w:szCs w:val="24"/>
+                <w:rtl/>
+              </w:rPr>
+              <w:t>2.9938</w:t>
+            </w:r>
+          </w:p>
+        </w:tc>
+        <w:tc>
+          <w:tcPr>
+            <w:tcW w:w="895" w:type="dxa"/>
             <w:tcBorders>
               <w:top w:val="single" w:sz="4" w:space="0" w:color="000000"/>
               <w:left w:val="single" w:sz="4" w:space="0" w:color="000000"/>
@@ -20544,11 +20983,20 @@
                 <w:szCs w:val="24"/>
               </w:rPr>
             </w:pPr>
-          </w:p>
-        </w:tc>
-        <w:tc>
-          <w:tcPr>
-            <w:tcW w:w="997" w:type="dxa"/>
+            <w:r>
+              <w:rPr>
+                <w:rFonts w:ascii="David" w:eastAsia="Gisha" w:hAnsi="David" w:cs="David"/>
+                <w:sz w:val="24"/>
+                <w:szCs w:val="24"/>
+                <w:rtl/>
+              </w:rPr>
+              <w:t>2499.5</w:t>
+            </w:r>
+          </w:p>
+        </w:tc>
+        <w:tc>
+          <w:tcPr>
+            <w:tcW w:w="894" w:type="dxa"/>
             <w:tcBorders>
               <w:top w:val="single" w:sz="4" w:space="0" w:color="000000"/>
               <w:left w:val="single" w:sz="4" w:space="0" w:color="000000"/>
@@ -20565,11 +21013,20 @@
                 <w:szCs w:val="24"/>
               </w:rPr>
             </w:pPr>
-          </w:p>
-        </w:tc>
-        <w:tc>
-          <w:tcPr>
-            <w:tcW w:w="997" w:type="dxa"/>
+            <w:r>
+              <w:rPr>
+                <w:rFonts w:ascii="David" w:eastAsia="Gisha" w:hAnsi="David" w:cs="David"/>
+                <w:sz w:val="24"/>
+                <w:szCs w:val="24"/>
+                <w:rtl/>
+              </w:rPr>
+              <w:t>1.647</w:t>
+            </w:r>
+          </w:p>
+        </w:tc>
+        <w:tc>
+          <w:tcPr>
+            <w:tcW w:w="894" w:type="dxa"/>
             <w:tcBorders>
               <w:top w:val="single" w:sz="4" w:space="0" w:color="000000"/>
               <w:left w:val="single" w:sz="4" w:space="0" w:color="000000"/>
@@ -20586,11 +21043,20 @@
                 <w:szCs w:val="24"/>
               </w:rPr>
             </w:pPr>
-          </w:p>
-        </w:tc>
-        <w:tc>
-          <w:tcPr>
-            <w:tcW w:w="997" w:type="dxa"/>
+            <w:r>
+              <w:rPr>
+                <w:rFonts w:ascii="David" w:eastAsia="Gisha" w:hAnsi="David" w:cs="David"/>
+                <w:sz w:val="24"/>
+                <w:szCs w:val="24"/>
+                <w:rtl/>
+              </w:rPr>
+              <w:t>1.6538</w:t>
+            </w:r>
+          </w:p>
+        </w:tc>
+        <w:tc>
+          <w:tcPr>
+            <w:tcW w:w="894" w:type="dxa"/>
             <w:tcBorders>
               <w:top w:val="single" w:sz="4" w:space="0" w:color="000000"/>
               <w:left w:val="single" w:sz="4" w:space="0" w:color="000000"/>
@@ -20607,11 +21073,20 @@
                 <w:szCs w:val="24"/>
               </w:rPr>
             </w:pPr>
-          </w:p>
-        </w:tc>
-        <w:tc>
-          <w:tcPr>
-            <w:tcW w:w="997" w:type="dxa"/>
+            <w:r>
+              <w:rPr>
+                <w:rFonts w:ascii="David" w:eastAsia="Gisha" w:hAnsi="David" w:cs="David"/>
+                <w:sz w:val="24"/>
+                <w:szCs w:val="24"/>
+                <w:rtl/>
+              </w:rPr>
+              <w:t>2.4628</w:t>
+            </w:r>
+          </w:p>
+        </w:tc>
+        <w:tc>
+          <w:tcPr>
+            <w:tcW w:w="3312" w:type="dxa"/>
             <w:tcBorders>
               <w:top w:val="single" w:sz="4" w:space="0" w:color="000000"/>
               <w:left w:val="single" w:sz="4" w:space="0" w:color="000000"/>
@@ -20628,16 +21103,25 @@
                 <w:szCs w:val="24"/>
               </w:rPr>
             </w:pPr>
+            <w:r>
+              <w:rPr>
+                <w:rFonts w:ascii="David" w:eastAsia="Gisha" w:hAnsi="David" w:cs="David"/>
+                <w:sz w:val="24"/>
+                <w:szCs w:val="24"/>
+                <w:rtl/>
+              </w:rPr>
+              <w:t>2.4728</w:t>
+            </w:r>
           </w:p>
         </w:tc>
       </w:tr>
       <w:tr>
         <w:trPr>
-          <w:trHeight w:val="350"/>
+          <w:trHeight w:val="343"/>
         </w:trPr>
         <w:tc>
           <w:tcPr>
-            <w:tcW w:w="2100" w:type="dxa"/>
+            <w:tcW w:w="1885" w:type="dxa"/>
             <w:tcBorders>
               <w:top w:val="single" w:sz="4" w:space="0" w:color="000000"/>
               <w:left w:val="single" w:sz="4" w:space="0" w:color="000000"/>
@@ -20667,7 +21151,7 @@
         </w:tc>
         <w:tc>
           <w:tcPr>
-            <w:tcW w:w="996" w:type="dxa"/>
+            <w:tcW w:w="894" w:type="dxa"/>
             <w:tcBorders>
               <w:top w:val="single" w:sz="4" w:space="0" w:color="000000"/>
               <w:left w:val="single" w:sz="4" w:space="0" w:color="000000"/>
@@ -20684,11 +21168,20 @@
                 <w:szCs w:val="24"/>
               </w:rPr>
             </w:pPr>
-          </w:p>
-        </w:tc>
-        <w:tc>
-          <w:tcPr>
-            <w:tcW w:w="997" w:type="dxa"/>
+            <w:r>
+              <w:rPr>
+                <w:rFonts w:ascii="David" w:eastAsia="Gisha" w:hAnsi="David" w:cs="David"/>
+                <w:sz w:val="24"/>
+                <w:szCs w:val="24"/>
+                <w:rtl/>
+              </w:rPr>
+              <w:t>2.9945</w:t>
+            </w:r>
+          </w:p>
+        </w:tc>
+        <w:tc>
+          <w:tcPr>
+            <w:tcW w:w="895" w:type="dxa"/>
             <w:tcBorders>
               <w:top w:val="single" w:sz="4" w:space="0" w:color="000000"/>
               <w:left w:val="single" w:sz="4" w:space="0" w:color="000000"/>
@@ -20705,11 +21198,20 @@
                 <w:szCs w:val="24"/>
               </w:rPr>
             </w:pPr>
-          </w:p>
-        </w:tc>
-        <w:tc>
-          <w:tcPr>
-            <w:tcW w:w="997" w:type="dxa"/>
+            <w:r>
+              <w:rPr>
+                <w:rFonts w:ascii="David" w:eastAsia="Gisha" w:hAnsi="David" w:cs="David"/>
+                <w:sz w:val="24"/>
+                <w:szCs w:val="24"/>
+                <w:rtl/>
+              </w:rPr>
+              <w:t>2999.5</w:t>
+            </w:r>
+          </w:p>
+        </w:tc>
+        <w:tc>
+          <w:tcPr>
+            <w:tcW w:w="894" w:type="dxa"/>
             <w:tcBorders>
               <w:top w:val="single" w:sz="4" w:space="0" w:color="000000"/>
               <w:left w:val="single" w:sz="4" w:space="0" w:color="000000"/>
@@ -20726,11 +21228,20 @@
                 <w:szCs w:val="24"/>
               </w:rPr>
             </w:pPr>
-          </w:p>
-        </w:tc>
-        <w:tc>
-          <w:tcPr>
-            <w:tcW w:w="997" w:type="dxa"/>
+            <w:r>
+              <w:rPr>
+                <w:rFonts w:ascii="David" w:eastAsia="Gisha" w:hAnsi="David" w:cs="David"/>
+                <w:sz w:val="24"/>
+                <w:szCs w:val="24"/>
+                <w:rtl/>
+              </w:rPr>
+              <w:t>1.3725</w:t>
+            </w:r>
+          </w:p>
+        </w:tc>
+        <w:tc>
+          <w:tcPr>
+            <w:tcW w:w="894" w:type="dxa"/>
             <w:tcBorders>
               <w:top w:val="single" w:sz="4" w:space="0" w:color="000000"/>
               <w:left w:val="single" w:sz="4" w:space="0" w:color="000000"/>
@@ -20747,11 +21258,20 @@
                 <w:szCs w:val="24"/>
               </w:rPr>
             </w:pPr>
-          </w:p>
-        </w:tc>
-        <w:tc>
-          <w:tcPr>
-            <w:tcW w:w="997" w:type="dxa"/>
+            <w:r>
+              <w:rPr>
+                <w:rFonts w:ascii="David" w:eastAsia="Gisha" w:hAnsi="David" w:cs="David"/>
+                <w:sz w:val="24"/>
+                <w:szCs w:val="24"/>
+                <w:rtl/>
+              </w:rPr>
+              <w:t>1.3781666666666668</w:t>
+            </w:r>
+          </w:p>
+        </w:tc>
+        <w:tc>
+          <w:tcPr>
+            <w:tcW w:w="894" w:type="dxa"/>
             <w:tcBorders>
               <w:top w:val="single" w:sz="4" w:space="0" w:color="000000"/>
               <w:left w:val="single" w:sz="4" w:space="0" w:color="000000"/>
@@ -20768,11 +21288,20 @@
                 <w:szCs w:val="24"/>
               </w:rPr>
             </w:pPr>
-          </w:p>
-        </w:tc>
-        <w:tc>
-          <w:tcPr>
-            <w:tcW w:w="997" w:type="dxa"/>
+            <w:r>
+              <w:rPr>
+                <w:rFonts w:ascii="David" w:eastAsia="Gisha" w:hAnsi="David" w:cs="David"/>
+                <w:sz w:val="24"/>
+                <w:szCs w:val="24"/>
+                <w:rtl/>
+              </w:rPr>
+              <w:t>2.493333333333333</w:t>
+            </w:r>
+          </w:p>
+        </w:tc>
+        <w:tc>
+          <w:tcPr>
+            <w:tcW w:w="3312" w:type="dxa"/>
             <w:tcBorders>
               <w:top w:val="single" w:sz="4" w:space="0" w:color="000000"/>
               <w:left w:val="single" w:sz="4" w:space="0" w:color="000000"/>
@@ -20789,16 +21318,25 @@
                 <w:szCs w:val="24"/>
               </w:rPr>
             </w:pPr>
+            <w:r>
+              <w:rPr>
+                <w:rFonts w:ascii="David" w:eastAsia="Gisha" w:hAnsi="David" w:cs="David"/>
+                <w:sz w:val="24"/>
+                <w:szCs w:val="24"/>
+                <w:rtl/>
+              </w:rPr>
+              <w:t>2.4568333333333334</w:t>
+            </w:r>
           </w:p>
         </w:tc>
       </w:tr>
       <w:tr>
         <w:trPr>
-          <w:trHeight w:val="350"/>
+          <w:trHeight w:val="343"/>
         </w:trPr>
         <w:tc>
           <w:tcPr>
-            <w:tcW w:w="2100" w:type="dxa"/>
+            <w:tcW w:w="1885" w:type="dxa"/>
             <w:tcBorders>
               <w:top w:val="single" w:sz="4" w:space="0" w:color="000000"/>
               <w:left w:val="single" w:sz="4" w:space="0" w:color="000000"/>
@@ -20828,7 +21366,7 @@
         </w:tc>
         <w:tc>
           <w:tcPr>
-            <w:tcW w:w="996" w:type="dxa"/>
+            <w:tcW w:w="894" w:type="dxa"/>
             <w:tcBorders>
               <w:top w:val="single" w:sz="4" w:space="0" w:color="000000"/>
               <w:left w:val="single" w:sz="4" w:space="0" w:color="000000"/>
@@ -20845,11 +21383,20 @@
                 <w:szCs w:val="24"/>
               </w:rPr>
             </w:pPr>
-          </w:p>
-        </w:tc>
-        <w:tc>
-          <w:tcPr>
-            <w:tcW w:w="997" w:type="dxa"/>
+            <w:r>
+              <w:rPr>
+                <w:rFonts w:ascii="David" w:eastAsia="Gisha" w:hAnsi="David" w:cs="David"/>
+                <w:sz w:val="24"/>
+                <w:szCs w:val="24"/>
+                <w:rtl/>
+              </w:rPr>
+              <w:t>2.995285714285714</w:t>
+            </w:r>
+          </w:p>
+        </w:tc>
+        <w:tc>
+          <w:tcPr>
+            <w:tcW w:w="895" w:type="dxa"/>
             <w:tcBorders>
               <w:top w:val="single" w:sz="4" w:space="0" w:color="000000"/>
               <w:left w:val="single" w:sz="4" w:space="0" w:color="000000"/>
@@ -20866,11 +21413,20 @@
                 <w:szCs w:val="24"/>
               </w:rPr>
             </w:pPr>
-          </w:p>
-        </w:tc>
-        <w:tc>
-          <w:tcPr>
-            <w:tcW w:w="997" w:type="dxa"/>
+            <w:r>
+              <w:rPr>
+                <w:rFonts w:ascii="David" w:eastAsia="Gisha" w:hAnsi="David" w:cs="David"/>
+                <w:sz w:val="24"/>
+                <w:szCs w:val="24"/>
+                <w:rtl/>
+              </w:rPr>
+              <w:t>3499.5</w:t>
+            </w:r>
+          </w:p>
+        </w:tc>
+        <w:tc>
+          <w:tcPr>
+            <w:tcW w:w="894" w:type="dxa"/>
             <w:tcBorders>
               <w:top w:val="single" w:sz="4" w:space="0" w:color="000000"/>
               <w:left w:val="single" w:sz="4" w:space="0" w:color="000000"/>
@@ -20887,11 +21443,20 @@
                 <w:szCs w:val="24"/>
               </w:rPr>
             </w:pPr>
-          </w:p>
-        </w:tc>
-        <w:tc>
-          <w:tcPr>
-            <w:tcW w:w="997" w:type="dxa"/>
+            <w:r>
+              <w:rPr>
+                <w:rFonts w:ascii="David" w:eastAsia="Gisha" w:hAnsi="David" w:cs="David"/>
+                <w:sz w:val="24"/>
+                <w:szCs w:val="24"/>
+                <w:rtl/>
+              </w:rPr>
+              <w:t>1.1764285714285714</w:t>
+            </w:r>
+          </w:p>
+        </w:tc>
+        <w:tc>
+          <w:tcPr>
+            <w:tcW w:w="894" w:type="dxa"/>
             <w:tcBorders>
               <w:top w:val="single" w:sz="4" w:space="0" w:color="000000"/>
               <w:left w:val="single" w:sz="4" w:space="0" w:color="000000"/>
@@ -20908,11 +21473,20 @@
                 <w:szCs w:val="24"/>
               </w:rPr>
             </w:pPr>
-          </w:p>
-        </w:tc>
-        <w:tc>
-          <w:tcPr>
-            <w:tcW w:w="997" w:type="dxa"/>
+            <w:r>
+              <w:rPr>
+                <w:rFonts w:ascii="David" w:eastAsia="Gisha" w:hAnsi="David" w:cs="David"/>
+                <w:sz w:val="24"/>
+                <w:szCs w:val="24"/>
+                <w:rtl/>
+              </w:rPr>
+              <w:t>1.1812857142857143</w:t>
+            </w:r>
+          </w:p>
+        </w:tc>
+        <w:tc>
+          <w:tcPr>
+            <w:tcW w:w="894" w:type="dxa"/>
             <w:tcBorders>
               <w:top w:val="single" w:sz="4" w:space="0" w:color="000000"/>
               <w:left w:val="single" w:sz="4" w:space="0" w:color="000000"/>
@@ -20929,11 +21503,20 @@
                 <w:szCs w:val="24"/>
               </w:rPr>
             </w:pPr>
-          </w:p>
-        </w:tc>
-        <w:tc>
-          <w:tcPr>
-            <w:tcW w:w="997" w:type="dxa"/>
+            <w:r>
+              <w:rPr>
+                <w:rFonts w:ascii="David" w:eastAsia="Gisha" w:hAnsi="David" w:cs="David"/>
+                <w:sz w:val="24"/>
+                <w:szCs w:val="24"/>
+                <w:rtl/>
+              </w:rPr>
+              <w:t>2.4867142857142857</w:t>
+            </w:r>
+          </w:p>
+        </w:tc>
+        <w:tc>
+          <w:tcPr>
+            <w:tcW w:w="3312" w:type="dxa"/>
             <w:tcBorders>
               <w:top w:val="single" w:sz="4" w:space="0" w:color="000000"/>
               <w:left w:val="single" w:sz="4" w:space="0" w:color="000000"/>
@@ -20950,16 +21533,25 @@
                 <w:szCs w:val="24"/>
               </w:rPr>
             </w:pPr>
+            <w:r>
+              <w:rPr>
+                <w:rFonts w:ascii="David" w:eastAsia="Gisha" w:hAnsi="David" w:cs="David"/>
+                <w:sz w:val="24"/>
+                <w:szCs w:val="24"/>
+                <w:rtl/>
+              </w:rPr>
+              <w:t>2.446142857142857</w:t>
+            </w:r>
           </w:p>
         </w:tc>
       </w:tr>
       <w:tr>
         <w:trPr>
-          <w:trHeight w:val="350"/>
+          <w:trHeight w:val="343"/>
         </w:trPr>
         <w:tc>
           <w:tcPr>
-            <w:tcW w:w="2100" w:type="dxa"/>
+            <w:tcW w:w="1885" w:type="dxa"/>
             <w:tcBorders>
               <w:top w:val="single" w:sz="4" w:space="0" w:color="000000"/>
               <w:left w:val="single" w:sz="4" w:space="0" w:color="000000"/>
@@ -20989,7 +21581,7 @@
         </w:tc>
         <w:tc>
           <w:tcPr>
-            <w:tcW w:w="996" w:type="dxa"/>
+            <w:tcW w:w="894" w:type="dxa"/>
             <w:tcBorders>
               <w:top w:val="single" w:sz="4" w:space="0" w:color="000000"/>
               <w:left w:val="single" w:sz="4" w:space="0" w:color="000000"/>
@@ -21006,11 +21598,20 @@
                 <w:szCs w:val="24"/>
               </w:rPr>
             </w:pPr>
-          </w:p>
-        </w:tc>
-        <w:tc>
-          <w:tcPr>
-            <w:tcW w:w="997" w:type="dxa"/>
+            <w:r>
+              <w:rPr>
+                <w:rFonts w:ascii="David" w:eastAsia="Gisha" w:hAnsi="David" w:cs="David"/>
+                <w:sz w:val="24"/>
+                <w:szCs w:val="24"/>
+                <w:rtl/>
+              </w:rPr>
+              <w:t>2.996</w:t>
+            </w:r>
+          </w:p>
+        </w:tc>
+        <w:tc>
+          <w:tcPr>
+            <w:tcW w:w="895" w:type="dxa"/>
             <w:tcBorders>
               <w:top w:val="single" w:sz="4" w:space="0" w:color="000000"/>
               <w:left w:val="single" w:sz="4" w:space="0" w:color="000000"/>
@@ -21027,11 +21628,20 @@
                 <w:szCs w:val="24"/>
               </w:rPr>
             </w:pPr>
-          </w:p>
-        </w:tc>
-        <w:tc>
-          <w:tcPr>
-            <w:tcW w:w="997" w:type="dxa"/>
+            <w:r>
+              <w:rPr>
+                <w:rFonts w:ascii="David" w:eastAsia="Gisha" w:hAnsi="David" w:cs="David"/>
+                <w:sz w:val="24"/>
+                <w:szCs w:val="24"/>
+                <w:rtl/>
+              </w:rPr>
+              <w:t>3999.5</w:t>
+            </w:r>
+          </w:p>
+        </w:tc>
+        <w:tc>
+          <w:tcPr>
+            <w:tcW w:w="894" w:type="dxa"/>
             <w:tcBorders>
               <w:top w:val="single" w:sz="4" w:space="0" w:color="000000"/>
               <w:left w:val="single" w:sz="4" w:space="0" w:color="000000"/>
@@ -21048,11 +21658,20 @@
                 <w:szCs w:val="24"/>
               </w:rPr>
             </w:pPr>
-          </w:p>
-        </w:tc>
-        <w:tc>
-          <w:tcPr>
-            <w:tcW w:w="997" w:type="dxa"/>
+            <w:r>
+              <w:rPr>
+                <w:rFonts w:ascii="David" w:eastAsia="Gisha" w:hAnsi="David" w:cs="David"/>
+                <w:sz w:val="24"/>
+                <w:szCs w:val="24"/>
+                <w:rtl/>
+              </w:rPr>
+              <w:t>1.029375</w:t>
+            </w:r>
+          </w:p>
+        </w:tc>
+        <w:tc>
+          <w:tcPr>
+            <w:tcW w:w="894" w:type="dxa"/>
             <w:tcBorders>
               <w:top w:val="single" w:sz="4" w:space="0" w:color="000000"/>
               <w:left w:val="single" w:sz="4" w:space="0" w:color="000000"/>
@@ -21069,11 +21688,20 @@
                 <w:szCs w:val="24"/>
               </w:rPr>
             </w:pPr>
-          </w:p>
-        </w:tc>
-        <w:tc>
-          <w:tcPr>
-            <w:tcW w:w="997" w:type="dxa"/>
+            <w:r>
+              <w:rPr>
+                <w:rFonts w:ascii="David" w:eastAsia="Gisha" w:hAnsi="David" w:cs="David"/>
+                <w:sz w:val="24"/>
+                <w:szCs w:val="24"/>
+                <w:rtl/>
+              </w:rPr>
+              <w:t>1.033625</w:t>
+            </w:r>
+          </w:p>
+        </w:tc>
+        <w:tc>
+          <w:tcPr>
+            <w:tcW w:w="894" w:type="dxa"/>
             <w:tcBorders>
               <w:top w:val="single" w:sz="4" w:space="0" w:color="000000"/>
               <w:left w:val="single" w:sz="4" w:space="0" w:color="000000"/>
@@ -21090,11 +21718,20 @@
                 <w:szCs w:val="24"/>
               </w:rPr>
             </w:pPr>
-          </w:p>
-        </w:tc>
-        <w:tc>
-          <w:tcPr>
-            <w:tcW w:w="997" w:type="dxa"/>
+            <w:r>
+              <w:rPr>
+                <w:rFonts w:ascii="David" w:eastAsia="Gisha" w:hAnsi="David" w:cs="David"/>
+                <w:sz w:val="24"/>
+                <w:szCs w:val="24"/>
+                <w:rtl/>
+              </w:rPr>
+              <w:t>2.483875</w:t>
+            </w:r>
+          </w:p>
+        </w:tc>
+        <w:tc>
+          <w:tcPr>
+            <w:tcW w:w="3312" w:type="dxa"/>
             <w:tcBorders>
               <w:top w:val="single" w:sz="4" w:space="0" w:color="000000"/>
               <w:left w:val="single" w:sz="4" w:space="0" w:color="000000"/>
@@ -21111,16 +21748,25 @@
                 <w:szCs w:val="24"/>
               </w:rPr>
             </w:pPr>
+            <w:r>
+              <w:rPr>
+                <w:rFonts w:ascii="David" w:eastAsia="Gisha" w:hAnsi="David" w:cs="David"/>
+                <w:sz w:val="24"/>
+                <w:szCs w:val="24"/>
+                <w:rtl/>
+              </w:rPr>
+              <w:t>2.448125</w:t>
+            </w:r>
           </w:p>
         </w:tc>
       </w:tr>
       <w:tr>
         <w:trPr>
-          <w:trHeight w:val="350"/>
+          <w:trHeight w:val="343"/>
         </w:trPr>
         <w:tc>
           <w:tcPr>
-            <w:tcW w:w="2100" w:type="dxa"/>
+            <w:tcW w:w="1885" w:type="dxa"/>
             <w:tcBorders>
               <w:top w:val="single" w:sz="4" w:space="0" w:color="000000"/>
               <w:left w:val="single" w:sz="4" w:space="0" w:color="000000"/>
@@ -21150,7 +21796,7 @@
         </w:tc>
         <w:tc>
           <w:tcPr>
-            <w:tcW w:w="996" w:type="dxa"/>
+            <w:tcW w:w="894" w:type="dxa"/>
             <w:tcBorders>
               <w:top w:val="single" w:sz="4" w:space="0" w:color="000000"/>
               <w:left w:val="single" w:sz="4" w:space="0" w:color="000000"/>
@@ -21167,11 +21813,20 @@
                 <w:szCs w:val="24"/>
               </w:rPr>
             </w:pPr>
-          </w:p>
-        </w:tc>
-        <w:tc>
-          <w:tcPr>
-            <w:tcW w:w="997" w:type="dxa"/>
+            <w:r>
+              <w:rPr>
+                <w:rFonts w:ascii="David" w:eastAsia="Gisha" w:hAnsi="David" w:cs="David"/>
+                <w:sz w:val="24"/>
+                <w:szCs w:val="24"/>
+                <w:rtl/>
+              </w:rPr>
+              <w:t>2.9963333333333333</w:t>
+            </w:r>
+          </w:p>
+        </w:tc>
+        <w:tc>
+          <w:tcPr>
+            <w:tcW w:w="895" w:type="dxa"/>
             <w:tcBorders>
               <w:top w:val="single" w:sz="4" w:space="0" w:color="000000"/>
               <w:left w:val="single" w:sz="4" w:space="0" w:color="000000"/>
@@ -21188,11 +21843,20 @@
                 <w:szCs w:val="24"/>
               </w:rPr>
             </w:pPr>
-          </w:p>
-        </w:tc>
-        <w:tc>
-          <w:tcPr>
-            <w:tcW w:w="997" w:type="dxa"/>
+            <w:r>
+              <w:rPr>
+                <w:rFonts w:ascii="David" w:eastAsia="Gisha" w:hAnsi="David" w:cs="David"/>
+                <w:sz w:val="24"/>
+                <w:szCs w:val="24"/>
+                <w:rtl/>
+              </w:rPr>
+              <w:t>4499.5</w:t>
+            </w:r>
+          </w:p>
+        </w:tc>
+        <w:tc>
+          <w:tcPr>
+            <w:tcW w:w="894" w:type="dxa"/>
             <w:tcBorders>
               <w:top w:val="single" w:sz="4" w:space="0" w:color="000000"/>
               <w:left w:val="single" w:sz="4" w:space="0" w:color="000000"/>
@@ -21209,11 +21873,20 @@
                 <w:szCs w:val="24"/>
               </w:rPr>
             </w:pPr>
-          </w:p>
-        </w:tc>
-        <w:tc>
-          <w:tcPr>
-            <w:tcW w:w="997" w:type="dxa"/>
+            <w:r>
+              <w:rPr>
+                <w:rFonts w:ascii="David" w:eastAsia="Gisha" w:hAnsi="David" w:cs="David"/>
+                <w:sz w:val="24"/>
+                <w:szCs w:val="24"/>
+                <w:rtl/>
+              </w:rPr>
+              <w:t>1.8257777777777777</w:t>
+            </w:r>
+          </w:p>
+        </w:tc>
+        <w:tc>
+          <w:tcPr>
+            <w:tcW w:w="894" w:type="dxa"/>
             <w:tcBorders>
               <w:top w:val="single" w:sz="4" w:space="0" w:color="000000"/>
               <w:left w:val="single" w:sz="4" w:space="0" w:color="000000"/>
@@ -21230,11 +21903,20 @@
                 <w:szCs w:val="24"/>
               </w:rPr>
             </w:pPr>
-          </w:p>
-        </w:tc>
-        <w:tc>
-          <w:tcPr>
-            <w:tcW w:w="997" w:type="dxa"/>
+            <w:r>
+              <w:rPr>
+                <w:rFonts w:ascii="David" w:eastAsia="Gisha" w:hAnsi="David" w:cs="David"/>
+                <w:sz w:val="24"/>
+                <w:szCs w:val="24"/>
+                <w:rtl/>
+              </w:rPr>
+              <w:t>1.8304444444444445</w:t>
+            </w:r>
+          </w:p>
+        </w:tc>
+        <w:tc>
+          <w:tcPr>
+            <w:tcW w:w="894" w:type="dxa"/>
             <w:tcBorders>
               <w:top w:val="single" w:sz="4" w:space="0" w:color="000000"/>
               <w:left w:val="single" w:sz="4" w:space="0" w:color="000000"/>
@@ -21251,11 +21933,20 @@
                 <w:szCs w:val="24"/>
               </w:rPr>
             </w:pPr>
-          </w:p>
-        </w:tc>
-        <w:tc>
-          <w:tcPr>
-            <w:tcW w:w="997" w:type="dxa"/>
+            <w:r>
+              <w:rPr>
+                <w:rFonts w:ascii="David" w:eastAsia="Gisha" w:hAnsi="David" w:cs="David"/>
+                <w:sz w:val="24"/>
+                <w:szCs w:val="24"/>
+                <w:rtl/>
+              </w:rPr>
+              <w:t>2.4945555555555554</w:t>
+            </w:r>
+          </w:p>
+        </w:tc>
+        <w:tc>
+          <w:tcPr>
+            <w:tcW w:w="3312" w:type="dxa"/>
             <w:tcBorders>
               <w:top w:val="single" w:sz="4" w:space="0" w:color="000000"/>
               <w:left w:val="single" w:sz="4" w:space="0" w:color="000000"/>
@@ -21270,18 +21961,49 @@
                 <w:rFonts w:ascii="David" w:eastAsia="Gisha" w:hAnsi="David" w:cs="David"/>
                 <w:sz w:val="24"/>
                 <w:szCs w:val="24"/>
-              </w:rPr>
-            </w:pPr>
+                <w:rtl/>
+              </w:rPr>
+            </w:pPr>
+            <w:r>
+              <w:rPr>
+                <w:rFonts w:ascii="David" w:eastAsia="Gisha" w:hAnsi="David" w:cs="David"/>
+                <w:sz w:val="24"/>
+                <w:szCs w:val="24"/>
+                <w:rtl/>
+              </w:rPr>
+              <w:t>2.4674444444444443</w:t>
+            </w:r>
+          </w:p>
+          <w:p>
+            <w:pPr>
+              <w:tabs>
+                <w:tab w:val="left" w:pos="1282"/>
+              </w:tabs>
+              <w:rPr>
+                <w:rFonts w:ascii="David" w:eastAsia="Gisha" w:hAnsi="David" w:cs="David"/>
+                <w:sz w:val="24"/>
+                <w:szCs w:val="24"/>
+              </w:rPr>
+            </w:pPr>
+            <w:r>
+              <w:rPr>
+                <w:rFonts w:ascii="David" w:eastAsia="Gisha" w:hAnsi="David" w:cs="David"/>
+                <w:sz w:val="24"/>
+                <w:szCs w:val="24"/>
+                <w:rtl/>
+              </w:rPr>
+              <w:tab/>
+            </w:r>
           </w:p>
         </w:tc>
       </w:tr>
       <w:tr>
         <w:trPr>
-          <w:trHeight w:val="350"/>
+          <w:trHeight w:val="343"/>
         </w:trPr>
         <w:tc>
           <w:tcPr>
-            <w:tcW w:w="2100" w:type="dxa"/>
+            <w:tcW w:w="1885" w:type="dxa"/>
             <w:tcBorders>
               <w:top w:val="single" w:sz="4" w:space="0" w:color="000000"/>
               <w:left w:val="single" w:sz="4" w:space="0" w:color="000000"/>
@@ -21311,7 +22033,7 @@
         </w:tc>
         <w:tc>
           <w:tcPr>
-            <w:tcW w:w="996" w:type="dxa"/>
+            <w:tcW w:w="894" w:type="dxa"/>
             <w:tcBorders>
               <w:top w:val="single" w:sz="4" w:space="0" w:color="000000"/>
               <w:left w:val="single" w:sz="4" w:space="0" w:color="000000"/>
@@ -21328,11 +22050,20 @@
                 <w:szCs w:val="24"/>
               </w:rPr>
             </w:pPr>
-          </w:p>
-        </w:tc>
-        <w:tc>
-          <w:tcPr>
-            <w:tcW w:w="997" w:type="dxa"/>
+            <w:r>
+              <w:rPr>
+                <w:rFonts w:ascii="David" w:eastAsia="Gisha" w:hAnsi="David" w:cs="David"/>
+                <w:sz w:val="24"/>
+                <w:szCs w:val="24"/>
+                <w:rtl/>
+              </w:rPr>
+              <w:t>2.9967</w:t>
+            </w:r>
+          </w:p>
+        </w:tc>
+        <w:tc>
+          <w:tcPr>
+            <w:tcW w:w="895" w:type="dxa"/>
             <w:tcBorders>
               <w:top w:val="single" w:sz="4" w:space="0" w:color="000000"/>
               <w:left w:val="single" w:sz="4" w:space="0" w:color="000000"/>
@@ -21349,11 +22080,20 @@
                 <w:szCs w:val="24"/>
               </w:rPr>
             </w:pPr>
-          </w:p>
-        </w:tc>
-        <w:tc>
-          <w:tcPr>
-            <w:tcW w:w="997" w:type="dxa"/>
+            <w:r>
+              <w:rPr>
+                <w:rFonts w:ascii="David" w:eastAsia="Gisha" w:hAnsi="David" w:cs="David"/>
+                <w:sz w:val="24"/>
+                <w:szCs w:val="24"/>
+                <w:rtl/>
+              </w:rPr>
+              <w:t>4999.5</w:t>
+            </w:r>
+          </w:p>
+        </w:tc>
+        <w:tc>
+          <w:tcPr>
+            <w:tcW w:w="894" w:type="dxa"/>
             <w:tcBorders>
               <w:top w:val="single" w:sz="4" w:space="0" w:color="000000"/>
               <w:left w:val="single" w:sz="4" w:space="0" w:color="000000"/>
@@ -21370,11 +22110,20 @@
                 <w:szCs w:val="24"/>
               </w:rPr>
             </w:pPr>
-          </w:p>
-        </w:tc>
-        <w:tc>
-          <w:tcPr>
-            <w:tcW w:w="997" w:type="dxa"/>
+            <w:r>
+              <w:rPr>
+                <w:rFonts w:ascii="David" w:eastAsia="Gisha" w:hAnsi="David" w:cs="David"/>
+                <w:sz w:val="24"/>
+                <w:szCs w:val="24"/>
+                <w:rtl/>
+              </w:rPr>
+              <w:t>1.6432</w:t>
+            </w:r>
+          </w:p>
+        </w:tc>
+        <w:tc>
+          <w:tcPr>
+            <w:tcW w:w="894" w:type="dxa"/>
             <w:tcBorders>
               <w:top w:val="single" w:sz="4" w:space="0" w:color="000000"/>
               <w:left w:val="single" w:sz="4" w:space="0" w:color="000000"/>
@@ -21391,11 +22140,20 @@
                 <w:szCs w:val="24"/>
               </w:rPr>
             </w:pPr>
-          </w:p>
-        </w:tc>
-        <w:tc>
-          <w:tcPr>
-            <w:tcW w:w="997" w:type="dxa"/>
+            <w:r>
+              <w:rPr>
+                <w:rFonts w:ascii="David" w:eastAsia="Gisha" w:hAnsi="David" w:cs="David"/>
+                <w:sz w:val="24"/>
+                <w:szCs w:val="24"/>
+                <w:rtl/>
+              </w:rPr>
+              <w:t>1.6474</w:t>
+            </w:r>
+          </w:p>
+        </w:tc>
+        <w:tc>
+          <w:tcPr>
+            <w:tcW w:w="894" w:type="dxa"/>
             <w:tcBorders>
               <w:top w:val="single" w:sz="4" w:space="0" w:color="000000"/>
               <w:left w:val="single" w:sz="4" w:space="0" w:color="000000"/>
@@ -21412,11 +22170,20 @@
                 <w:szCs w:val="24"/>
               </w:rPr>
             </w:pPr>
-          </w:p>
-        </w:tc>
-        <w:tc>
-          <w:tcPr>
-            <w:tcW w:w="997" w:type="dxa"/>
+            <w:r>
+              <w:rPr>
+                <w:rFonts w:ascii="David" w:eastAsia="Gisha" w:hAnsi="David" w:cs="David"/>
+                <w:sz w:val="24"/>
+                <w:szCs w:val="24"/>
+                <w:rtl/>
+              </w:rPr>
+              <w:t>2.4925</w:t>
+            </w:r>
+          </w:p>
+        </w:tc>
+        <w:tc>
+          <w:tcPr>
+            <w:tcW w:w="3312" w:type="dxa"/>
             <w:tcBorders>
               <w:top w:val="single" w:sz="4" w:space="0" w:color="000000"/>
               <w:left w:val="single" w:sz="4" w:space="0" w:color="000000"/>
@@ -21433,6 +22200,15 @@
                 <w:szCs w:val="24"/>
               </w:rPr>
             </w:pPr>
+            <w:r>
+              <w:rPr>
+                <w:rFonts w:ascii="David" w:eastAsia="Gisha" w:hAnsi="David" w:cs="David"/>
+                <w:sz w:val="24"/>
+                <w:szCs w:val="24"/>
+                <w:rtl/>
+              </w:rPr>
+              <w:t>2.4604</w:t>
+            </w:r>
           </w:p>
         </w:tc>
       </w:tr>
@@ -21446,6 +22222,15 @@
           <w:szCs w:val="24"/>
         </w:rPr>
       </w:pPr>
+      <w:r>
+        <w:rPr>
+          <w:rFonts w:ascii="David" w:eastAsia="Gisha" w:hAnsi="David" w:cs="David"/>
+          <w:sz w:val="24"/>
+          <w:szCs w:val="24"/>
+        </w:rPr>
+        <w:lastRenderedPageBreak/>
+        <w:br w:type="textWrapping" w:clear="all"/>
+      </w:r>
     </w:p>
     <w:p>
       <w:pPr>
@@ -21691,6 +22476,7 @@
                 <w:color w:val="222222"/>
                 <w:sz w:val="24"/>
                 <w:szCs w:val="24"/>
+                <w:rtl/>
               </w:rPr>
             </w:pPr>
             <w:r>
@@ -21702,6 +22488,27 @@
                 <w:rtl/>
               </w:rPr>
               <w:t xml:space="preserve">סדרה חשבונית </w:t>
+            </w:r>
+          </w:p>
+          <w:p>
+            <w:pPr>
+              <w:spacing w:line="360" w:lineRule="auto"/>
+              <w:rPr>
+                <w:rFonts w:ascii="David" w:eastAsia="Gisha" w:hAnsi="David" w:cs="David"/>
+                <w:color w:val="222222"/>
+                <w:sz w:val="24"/>
+                <w:szCs w:val="24"/>
+              </w:rPr>
+            </w:pPr>
+            <w:r>
+              <w:rPr>
+                <w:rFonts w:ascii="David" w:eastAsia="Gisha" w:hAnsi="David" w:cs="David" w:hint="cs"/>
+                <w:color w:val="222222"/>
+                <w:sz w:val="24"/>
+                <w:szCs w:val="24"/>
+                <w:rtl/>
+              </w:rPr>
+              <w:t>(הכנסות בהתחלה)</w:t>
             </w:r>
           </w:p>
         </w:tc>
@@ -21745,6 +22552,7 @@
                 <w:color w:val="222222"/>
                 <w:sz w:val="24"/>
                 <w:szCs w:val="24"/>
+                <w:rtl/>
               </w:rPr>
             </w:pPr>
             <w:r>
@@ -21756,6 +22564,27 @@
                 <w:rtl/>
               </w:rPr>
               <w:t>סדרה חשבונית</w:t>
+            </w:r>
+          </w:p>
+          <w:p>
+            <w:pPr>
+              <w:spacing w:line="360" w:lineRule="auto"/>
+              <w:rPr>
+                <w:rFonts w:ascii="David" w:eastAsia="Gisha" w:hAnsi="David" w:cs="David"/>
+                <w:color w:val="222222"/>
+                <w:sz w:val="24"/>
+                <w:szCs w:val="24"/>
+              </w:rPr>
+            </w:pPr>
+            <w:r>
+              <w:rPr>
+                <w:rFonts w:ascii="David" w:eastAsia="Gisha" w:hAnsi="David" w:cs="David" w:hint="cs"/>
+                <w:color w:val="222222"/>
+                <w:sz w:val="24"/>
+                <w:szCs w:val="24"/>
+                <w:rtl/>
+              </w:rPr>
+              <w:t>(הכנסות בהתחלה)</w:t>
             </w:r>
           </w:p>
         </w:tc>
@@ -21954,10 +22783,11 @@
             <w:pPr>
               <w:spacing w:line="360" w:lineRule="auto"/>
               <w:rPr>
-                <w:rFonts w:ascii="David" w:eastAsia="Gisha" w:hAnsi="David" w:cs="David"/>
+                <w:rFonts w:ascii="David" w:eastAsia="Gisha" w:hAnsi="David" w:cs="David" w:hint="cs"/>
                 <w:color w:val="222222"/>
                 <w:sz w:val="24"/>
                 <w:szCs w:val="24"/>
+                <w:rtl/>
               </w:rPr>
             </w:pPr>
             <w:r>
@@ -22047,6 +22877,15 @@
                 <w:szCs w:val="24"/>
               </w:rPr>
             </w:pPr>
+            <w:r>
+              <w:rPr>
+                <w:rFonts w:ascii="David" w:eastAsia="Gisha" w:hAnsi="David" w:cs="David"/>
+                <w:sz w:val="24"/>
+                <w:szCs w:val="24"/>
+                <w:rtl/>
+              </w:rPr>
+              <w:t>7.987</w:t>
+            </w:r>
           </w:p>
         </w:tc>
         <w:tc>
@@ -22068,6 +22907,15 @@
                 <w:szCs w:val="24"/>
               </w:rPr>
             </w:pPr>
+            <w:r>
+              <w:rPr>
+                <w:rFonts w:ascii="David" w:eastAsia="Gisha" w:hAnsi="David" w:cs="David"/>
+                <w:sz w:val="24"/>
+                <w:szCs w:val="24"/>
+                <w:rtl/>
+              </w:rPr>
+              <w:t>499.5</w:t>
+            </w:r>
           </w:p>
         </w:tc>
         <w:tc>
@@ -22089,6 +22937,15 @@
                 <w:szCs w:val="24"/>
               </w:rPr>
             </w:pPr>
+            <w:r>
+              <w:rPr>
+                <w:rFonts w:ascii="David" w:eastAsia="Gisha" w:hAnsi="David" w:cs="David"/>
+                <w:sz w:val="24"/>
+                <w:szCs w:val="24"/>
+                <w:rtl/>
+              </w:rPr>
+              <w:t>8.318</w:t>
+            </w:r>
           </w:p>
         </w:tc>
         <w:tc>
@@ -22110,6 +22967,15 @@
                 <w:szCs w:val="24"/>
               </w:rPr>
             </w:pPr>
+            <w:r>
+              <w:rPr>
+                <w:rFonts w:ascii="David" w:eastAsia="Gisha" w:hAnsi="David" w:cs="David"/>
+                <w:sz w:val="24"/>
+                <w:szCs w:val="24"/>
+                <w:rtl/>
+              </w:rPr>
+              <w:t>2.054</w:t>
+            </w:r>
           </w:p>
         </w:tc>
         <w:tc>
@@ -22131,6 +22997,15 @@
                 <w:szCs w:val="24"/>
               </w:rPr>
             </w:pPr>
+            <w:r>
+              <w:rPr>
+                <w:rFonts w:ascii="David" w:eastAsia="Gisha" w:hAnsi="David" w:cs="David"/>
+                <w:sz w:val="24"/>
+                <w:szCs w:val="24"/>
+                <w:rtl/>
+              </w:rPr>
+              <w:t>9.288</w:t>
+            </w:r>
           </w:p>
         </w:tc>
         <w:tc>
@@ -22152,6 +23027,15 @@
                 <w:szCs w:val="24"/>
               </w:rPr>
             </w:pPr>
+            <w:r>
+              <w:rPr>
+                <w:rFonts w:ascii="David" w:eastAsia="Gisha" w:hAnsi="David" w:cs="David"/>
+                <w:sz w:val="24"/>
+                <w:szCs w:val="24"/>
+                <w:rtl/>
+              </w:rPr>
+              <w:t>18.623</w:t>
+            </w:r>
           </w:p>
         </w:tc>
       </w:tr>
@@ -22208,6 +23092,15 @@
                 <w:szCs w:val="24"/>
               </w:rPr>
             </w:pPr>
+            <w:r>
+              <w:rPr>
+                <w:rFonts w:ascii="David" w:eastAsia="Gisha" w:hAnsi="David" w:cs="David"/>
+                <w:sz w:val="24"/>
+                <w:szCs w:val="24"/>
+                <w:rtl/>
+              </w:rPr>
+              <w:t>8.982</w:t>
+            </w:r>
           </w:p>
         </w:tc>
         <w:tc>
@@ -22229,6 +23122,15 @@
                 <w:szCs w:val="24"/>
               </w:rPr>
             </w:pPr>
+            <w:r>
+              <w:rPr>
+                <w:rFonts w:ascii="David" w:eastAsia="Gisha" w:hAnsi="David" w:cs="David"/>
+                <w:sz w:val="24"/>
+                <w:szCs w:val="24"/>
+                <w:rtl/>
+              </w:rPr>
+              <w:t>999.5</w:t>
+            </w:r>
           </w:p>
         </w:tc>
         <w:tc>
@@ -22250,6 +23152,15 @@
                 <w:szCs w:val="24"/>
               </w:rPr>
             </w:pPr>
+            <w:r>
+              <w:rPr>
+                <w:rFonts w:ascii="David" w:eastAsia="Gisha" w:hAnsi="David" w:cs="David"/>
+                <w:sz w:val="24"/>
+                <w:szCs w:val="24"/>
+                <w:rtl/>
+              </w:rPr>
+              <w:t xml:space="preserve">9.2925       </w:t>
+            </w:r>
           </w:p>
         </w:tc>
         <w:tc>
@@ -22271,6 +23182,15 @@
                 <w:szCs w:val="24"/>
               </w:rPr>
             </w:pPr>
+            <w:r>
+              <w:rPr>
+                <w:rFonts w:ascii="David" w:eastAsia="Gisha" w:hAnsi="David" w:cs="David"/>
+                <w:sz w:val="24"/>
+                <w:szCs w:val="24"/>
+                <w:rtl/>
+              </w:rPr>
+              <w:t xml:space="preserve">2.0515       </w:t>
+            </w:r>
           </w:p>
         </w:tc>
         <w:tc>
@@ -22292,6 +23212,15 @@
                 <w:szCs w:val="24"/>
               </w:rPr>
             </w:pPr>
+            <w:r>
+              <w:rPr>
+                <w:rFonts w:ascii="David" w:eastAsia="Gisha" w:hAnsi="David" w:cs="David"/>
+                <w:sz w:val="24"/>
+                <w:szCs w:val="24"/>
+                <w:rtl/>
+              </w:rPr>
+              <w:t>10.3145</w:t>
+            </w:r>
           </w:p>
         </w:tc>
         <w:tc>
@@ -22313,6 +23242,15 @@
                 <w:szCs w:val="24"/>
               </w:rPr>
             </w:pPr>
+            <w:r>
+              <w:rPr>
+                <w:rFonts w:ascii="David" w:eastAsia="Gisha" w:hAnsi="David" w:cs="David"/>
+                <w:sz w:val="24"/>
+                <w:szCs w:val="24"/>
+                <w:rtl/>
+              </w:rPr>
+              <w:t>18.2515</w:t>
+            </w:r>
           </w:p>
         </w:tc>
       </w:tr>
@@ -22369,6 +23307,15 @@
                 <w:szCs w:val="24"/>
               </w:rPr>
             </w:pPr>
+            <w:r>
+              <w:rPr>
+                <w:rFonts w:ascii="David" w:eastAsia="Gisha" w:hAnsi="David" w:cs="David"/>
+                <w:sz w:val="24"/>
+                <w:szCs w:val="24"/>
+                <w:rtl/>
+              </w:rPr>
+              <w:t>9.639</w:t>
+            </w:r>
           </w:p>
         </w:tc>
         <w:tc>
@@ -22390,6 +23337,15 @@
                 <w:szCs w:val="24"/>
               </w:rPr>
             </w:pPr>
+            <w:r>
+              <w:rPr>
+                <w:rFonts w:ascii="David" w:eastAsia="Gisha" w:hAnsi="David" w:cs="David"/>
+                <w:sz w:val="24"/>
+                <w:szCs w:val="24"/>
+                <w:rtl/>
+              </w:rPr>
+              <w:t xml:space="preserve">1499.5        </w:t>
+            </w:r>
           </w:p>
         </w:tc>
         <w:tc>
@@ -22411,6 +23367,15 @@
                 <w:szCs w:val="24"/>
               </w:rPr>
             </w:pPr>
+            <w:r>
+              <w:rPr>
+                <w:rFonts w:ascii="David" w:eastAsia="Gisha" w:hAnsi="David" w:cs="David"/>
+                <w:sz w:val="24"/>
+                <w:szCs w:val="24"/>
+                <w:rtl/>
+              </w:rPr>
+              <w:t>13.713666666666667</w:t>
+            </w:r>
           </w:p>
         </w:tc>
         <w:tc>
@@ -22432,6 +23397,15 @@
                 <w:szCs w:val="24"/>
               </w:rPr>
             </w:pPr>
+            <w:r>
+              <w:rPr>
+                <w:rFonts w:ascii="David" w:eastAsia="Gisha" w:hAnsi="David" w:cs="David"/>
+                <w:sz w:val="24"/>
+                <w:szCs w:val="24"/>
+                <w:rtl/>
+              </w:rPr>
+              <w:t>2.7333333333333334</w:t>
+            </w:r>
           </w:p>
         </w:tc>
         <w:tc>
@@ -22453,6 +23427,15 @@
                 <w:szCs w:val="24"/>
               </w:rPr>
             </w:pPr>
+            <w:r>
+              <w:rPr>
+                <w:rFonts w:ascii="David" w:eastAsia="Gisha" w:hAnsi="David" w:cs="David"/>
+                <w:sz w:val="24"/>
+                <w:szCs w:val="24"/>
+                <w:rtl/>
+              </w:rPr>
+              <w:t>11.147</w:t>
+            </w:r>
           </w:p>
         </w:tc>
         <w:tc>
@@ -22474,6 +23457,15 @@
                 <w:szCs w:val="24"/>
               </w:rPr>
             </w:pPr>
+            <w:r>
+              <w:rPr>
+                <w:rFonts w:ascii="David" w:eastAsia="Gisha" w:hAnsi="David" w:cs="David"/>
+                <w:sz w:val="24"/>
+                <w:szCs w:val="24"/>
+                <w:rtl/>
+              </w:rPr>
+              <w:t>20.088666666666665</w:t>
+            </w:r>
           </w:p>
         </w:tc>
       </w:tr>
@@ -22530,6 +23522,15 @@
                 <w:szCs w:val="24"/>
               </w:rPr>
             </w:pPr>
+            <w:r>
+              <w:rPr>
+                <w:rFonts w:ascii="David" w:eastAsia="Gisha" w:hAnsi="David" w:cs="David"/>
+                <w:sz w:val="24"/>
+                <w:szCs w:val="24"/>
+                <w:rtl/>
+              </w:rPr>
+              <w:t>9.97925</w:t>
+            </w:r>
           </w:p>
         </w:tc>
         <w:tc>
@@ -22551,6 +23552,15 @@
                 <w:szCs w:val="24"/>
               </w:rPr>
             </w:pPr>
+            <w:r>
+              <w:rPr>
+                <w:rFonts w:ascii="David" w:eastAsia="Gisha" w:hAnsi="David" w:cs="David"/>
+                <w:sz w:val="24"/>
+                <w:szCs w:val="24"/>
+                <w:rtl/>
+              </w:rPr>
+              <w:t>1999.5</w:t>
+            </w:r>
           </w:p>
         </w:tc>
         <w:tc>
@@ -22572,6 +23582,15 @@
                 <w:szCs w:val="24"/>
               </w:rPr>
             </w:pPr>
+            <w:r>
+              <w:rPr>
+                <w:rFonts w:ascii="David" w:eastAsia="Gisha" w:hAnsi="David" w:cs="David"/>
+                <w:sz w:val="24"/>
+                <w:szCs w:val="24"/>
+                <w:rtl/>
+              </w:rPr>
+              <w:t>10.28525</w:t>
+            </w:r>
           </w:p>
         </w:tc>
         <w:tc>
@@ -22593,6 +23612,15 @@
                 <w:szCs w:val="24"/>
               </w:rPr>
             </w:pPr>
+            <w:r>
+              <w:rPr>
+                <w:rFonts w:ascii="David" w:eastAsia="Gisha" w:hAnsi="David" w:cs="David"/>
+                <w:sz w:val="24"/>
+                <w:szCs w:val="24"/>
+                <w:rtl/>
+              </w:rPr>
+              <w:t>2.05</w:t>
+            </w:r>
           </w:p>
         </w:tc>
         <w:tc>
@@ -22614,6 +23642,15 @@
                 <w:szCs w:val="24"/>
               </w:rPr>
             </w:pPr>
+            <w:r>
+              <w:rPr>
+                <w:rFonts w:ascii="David" w:eastAsia="Gisha" w:hAnsi="David" w:cs="David"/>
+                <w:sz w:val="24"/>
+                <w:szCs w:val="24"/>
+                <w:rtl/>
+              </w:rPr>
+              <w:t>11.59975</w:t>
+            </w:r>
           </w:p>
         </w:tc>
         <w:tc>
@@ -22635,6 +23672,15 @@
                 <w:szCs w:val="24"/>
               </w:rPr>
             </w:pPr>
+            <w:r>
+              <w:rPr>
+                <w:rFonts w:ascii="David" w:eastAsia="Gisha" w:hAnsi="David" w:cs="David"/>
+                <w:sz w:val="24"/>
+                <w:szCs w:val="24"/>
+                <w:rtl/>
+              </w:rPr>
+              <w:t>21.51925</w:t>
+            </w:r>
           </w:p>
         </w:tc>
       </w:tr>
@@ -22668,7 +23714,6 @@
                 <w:szCs w:val="24"/>
                 <w:rtl/>
               </w:rPr>
-              <w:lastRenderedPageBreak/>
               <w:t>5</w:t>
             </w:r>
           </w:p>
@@ -22692,6 +23737,15 @@
                 <w:szCs w:val="24"/>
               </w:rPr>
             </w:pPr>
+            <w:r>
+              <w:rPr>
+                <w:rFonts w:ascii="David" w:eastAsia="Gisha" w:hAnsi="David" w:cs="David"/>
+                <w:sz w:val="24"/>
+                <w:szCs w:val="24"/>
+                <w:rtl/>
+              </w:rPr>
+              <w:t>10.3644</w:t>
+            </w:r>
           </w:p>
         </w:tc>
         <w:tc>
@@ -22713,6 +23767,15 @@
                 <w:szCs w:val="24"/>
               </w:rPr>
             </w:pPr>
+            <w:r>
+              <w:rPr>
+                <w:rFonts w:ascii="David" w:eastAsia="Gisha" w:hAnsi="David" w:cs="David"/>
+                <w:sz w:val="24"/>
+                <w:szCs w:val="24"/>
+                <w:rtl/>
+              </w:rPr>
+              <w:t>2499.5</w:t>
+            </w:r>
           </w:p>
         </w:tc>
         <w:tc>
@@ -22734,6 +23797,15 @@
                 <w:szCs w:val="24"/>
               </w:rPr>
             </w:pPr>
+            <w:r>
+              <w:rPr>
+                <w:rFonts w:ascii="David" w:eastAsia="Gisha" w:hAnsi="David" w:cs="David"/>
+                <w:sz w:val="24"/>
+                <w:szCs w:val="24"/>
+                <w:rtl/>
+              </w:rPr>
+              <w:t>18.0644</w:t>
+            </w:r>
           </w:p>
         </w:tc>
         <w:tc>
@@ -22755,6 +23827,15 @@
                 <w:szCs w:val="24"/>
               </w:rPr>
             </w:pPr>
+            <w:r>
+              <w:rPr>
+                <w:rFonts w:ascii="David" w:eastAsia="Gisha" w:hAnsi="David" w:cs="David"/>
+                <w:sz w:val="24"/>
+                <w:szCs w:val="24"/>
+                <w:rtl/>
+              </w:rPr>
+              <w:t>3.2786</w:t>
+            </w:r>
           </w:p>
         </w:tc>
         <w:tc>
@@ -22776,6 +23857,15 @@
                 <w:szCs w:val="24"/>
               </w:rPr>
             </w:pPr>
+            <w:r>
+              <w:rPr>
+                <w:rFonts w:ascii="David" w:eastAsia="Gisha" w:hAnsi="David" w:cs="David"/>
+                <w:sz w:val="24"/>
+                <w:szCs w:val="24"/>
+                <w:rtl/>
+              </w:rPr>
+              <w:t>11.8276</w:t>
+            </w:r>
           </w:p>
         </w:tc>
         <w:tc>
@@ -22797,6 +23887,15 @@
                 <w:szCs w:val="24"/>
               </w:rPr>
             </w:pPr>
+            <w:r>
+              <w:rPr>
+                <w:rFonts w:ascii="David" w:eastAsia="Gisha" w:hAnsi="David" w:cs="David"/>
+                <w:sz w:val="24"/>
+                <w:szCs w:val="24"/>
+                <w:rtl/>
+              </w:rPr>
+              <w:t>23.36</w:t>
+            </w:r>
           </w:p>
         </w:tc>
       </w:tr>
@@ -22853,6 +23952,15 @@
                 <w:szCs w:val="24"/>
               </w:rPr>
             </w:pPr>
+            <w:r>
+              <w:rPr>
+                <w:rFonts w:ascii="David" w:eastAsia="Gisha" w:hAnsi="David" w:cs="David"/>
+                <w:sz w:val="24"/>
+                <w:szCs w:val="24"/>
+                <w:rtl/>
+              </w:rPr>
+              <w:t>10.637</w:t>
+            </w:r>
           </w:p>
         </w:tc>
         <w:tc>
@@ -22874,6 +23982,15 @@
                 <w:szCs w:val="24"/>
               </w:rPr>
             </w:pPr>
+            <w:r>
+              <w:rPr>
+                <w:rFonts w:ascii="David" w:eastAsia="Gisha" w:hAnsi="David" w:cs="David"/>
+                <w:sz w:val="24"/>
+                <w:szCs w:val="24"/>
+                <w:rtl/>
+              </w:rPr>
+              <w:t>2999.5</w:t>
+            </w:r>
           </w:p>
         </w:tc>
         <w:tc>
@@ -22895,6 +24012,15 @@
                 <w:szCs w:val="24"/>
               </w:rPr>
             </w:pPr>
+            <w:r>
+              <w:rPr>
+                <w:rFonts w:ascii="David" w:eastAsia="Gisha" w:hAnsi="David" w:cs="David"/>
+                <w:sz w:val="24"/>
+                <w:szCs w:val="24"/>
+                <w:rtl/>
+              </w:rPr>
+              <w:t>15.053666666666667</w:t>
+            </w:r>
           </w:p>
         </w:tc>
         <w:tc>
@@ -22916,6 +24042,15 @@
                 <w:szCs w:val="24"/>
               </w:rPr>
             </w:pPr>
+            <w:r>
+              <w:rPr>
+                <w:rFonts w:ascii="David" w:eastAsia="Gisha" w:hAnsi="David" w:cs="David"/>
+                <w:sz w:val="24"/>
+                <w:szCs w:val="24"/>
+                <w:rtl/>
+              </w:rPr>
+              <w:t>2.7321666666666666</w:t>
+            </w:r>
           </w:p>
         </w:tc>
         <w:tc>
@@ -22937,6 +24072,15 @@
                 <w:szCs w:val="24"/>
               </w:rPr>
             </w:pPr>
+            <w:r>
+              <w:rPr>
+                <w:rFonts w:ascii="David" w:eastAsia="Gisha" w:hAnsi="David" w:cs="David"/>
+                <w:sz w:val="24"/>
+                <w:szCs w:val="24"/>
+                <w:rtl/>
+              </w:rPr>
+              <w:t>12.2435</w:t>
+            </w:r>
           </w:p>
         </w:tc>
         <w:tc>
@@ -22958,6 +24102,15 @@
                 <w:szCs w:val="24"/>
               </w:rPr>
             </w:pPr>
+            <w:r>
+              <w:rPr>
+                <w:rFonts w:ascii="David" w:eastAsia="Gisha" w:hAnsi="David" w:cs="David"/>
+                <w:sz w:val="24"/>
+                <w:szCs w:val="24"/>
+                <w:rtl/>
+              </w:rPr>
+              <w:t>25.152333333333335</w:t>
+            </w:r>
           </w:p>
         </w:tc>
       </w:tr>
@@ -23014,6 +24167,15 @@
                 <w:szCs w:val="24"/>
               </w:rPr>
             </w:pPr>
+            <w:r>
+              <w:rPr>
+                <w:rFonts w:ascii="David" w:eastAsia="Gisha" w:hAnsi="David" w:cs="David"/>
+                <w:sz w:val="24"/>
+                <w:szCs w:val="24"/>
+                <w:rtl/>
+              </w:rPr>
+              <w:t>10.831714285714286</w:t>
+            </w:r>
           </w:p>
         </w:tc>
         <w:tc>
@@ -23035,6 +24197,15 @@
                 <w:szCs w:val="24"/>
               </w:rPr>
             </w:pPr>
+            <w:r>
+              <w:rPr>
+                <w:rFonts w:ascii="David" w:eastAsia="Gisha" w:hAnsi="David" w:cs="David"/>
+                <w:sz w:val="24"/>
+                <w:szCs w:val="24"/>
+                <w:rtl/>
+              </w:rPr>
+              <w:t>3499.5</w:t>
+            </w:r>
           </w:p>
         </w:tc>
         <w:tc>
@@ -23056,6 +24227,15 @@
                 <w:szCs w:val="24"/>
               </w:rPr>
             </w:pPr>
+            <w:r>
+              <w:rPr>
+                <w:rFonts w:ascii="David" w:eastAsia="Gisha" w:hAnsi="David" w:cs="David"/>
+                <w:sz w:val="24"/>
+                <w:szCs w:val="24"/>
+                <w:rtl/>
+              </w:rPr>
+              <w:t>12.903142857142857</w:t>
+            </w:r>
           </w:p>
         </w:tc>
         <w:tc>
@@ -23077,6 +24257,15 @@
                 <w:szCs w:val="24"/>
               </w:rPr>
             </w:pPr>
+            <w:r>
+              <w:rPr>
+                <w:rFonts w:ascii="David" w:eastAsia="Gisha" w:hAnsi="David" w:cs="David"/>
+                <w:sz w:val="24"/>
+                <w:szCs w:val="24"/>
+                <w:rtl/>
+              </w:rPr>
+              <w:t>2.3418571428571426</w:t>
+            </w:r>
           </w:p>
         </w:tc>
         <w:tc>
@@ -23098,6 +24287,15 @@
                 <w:szCs w:val="24"/>
               </w:rPr>
             </w:pPr>
+            <w:r>
+              <w:rPr>
+                <w:rFonts w:ascii="David" w:eastAsia="Gisha" w:hAnsi="David" w:cs="David"/>
+                <w:sz w:val="24"/>
+                <w:szCs w:val="24"/>
+                <w:rtl/>
+              </w:rPr>
+              <w:t>12.638428571428571</w:t>
+            </w:r>
           </w:p>
         </w:tc>
         <w:tc>
@@ -23119,6 +24317,15 @@
                 <w:szCs w:val="24"/>
               </w:rPr>
             </w:pPr>
+            <w:r>
+              <w:rPr>
+                <w:rFonts w:ascii="David" w:eastAsia="Gisha" w:hAnsi="David" w:cs="David"/>
+                <w:sz w:val="24"/>
+                <w:szCs w:val="24"/>
+                <w:rtl/>
+              </w:rPr>
+              <w:t>22.77042857142857</w:t>
+            </w:r>
           </w:p>
         </w:tc>
       </w:tr>
@@ -23175,6 +24382,15 @@
                 <w:szCs w:val="24"/>
               </w:rPr>
             </w:pPr>
+            <w:r>
+              <w:rPr>
+                <w:rFonts w:ascii="David" w:eastAsia="Gisha" w:hAnsi="David" w:cs="David"/>
+                <w:sz w:val="24"/>
+                <w:szCs w:val="24"/>
+                <w:rtl/>
+              </w:rPr>
+              <w:t>10.97775</w:t>
+            </w:r>
           </w:p>
         </w:tc>
         <w:tc>
@@ -23196,6 +24412,15 @@
                 <w:szCs w:val="24"/>
               </w:rPr>
             </w:pPr>
+            <w:r>
+              <w:rPr>
+                <w:rFonts w:ascii="David" w:eastAsia="Gisha" w:hAnsi="David" w:cs="David"/>
+                <w:sz w:val="24"/>
+                <w:szCs w:val="24"/>
+                <w:rtl/>
+              </w:rPr>
+              <w:t>3999.5</w:t>
+            </w:r>
           </w:p>
         </w:tc>
         <w:tc>
@@ -23217,6 +24442,15 @@
                 <w:szCs w:val="24"/>
               </w:rPr>
             </w:pPr>
+            <w:r>
+              <w:rPr>
+                <w:rFonts w:ascii="David" w:eastAsia="Gisha" w:hAnsi="David" w:cs="David"/>
+                <w:sz w:val="24"/>
+                <w:szCs w:val="24"/>
+                <w:rtl/>
+              </w:rPr>
+              <w:t>11.29025</w:t>
+            </w:r>
           </w:p>
         </w:tc>
         <w:tc>
@@ -23238,6 +24472,15 @@
                 <w:szCs w:val="24"/>
               </w:rPr>
             </w:pPr>
+            <w:r>
+              <w:rPr>
+                <w:rFonts w:ascii="David" w:eastAsia="Gisha" w:hAnsi="David" w:cs="David"/>
+                <w:sz w:val="24"/>
+                <w:szCs w:val="24"/>
+                <w:rtl/>
+              </w:rPr>
+              <w:t>2.049125</w:t>
+            </w:r>
           </w:p>
         </w:tc>
         <w:tc>
@@ -23259,6 +24502,15 @@
                 <w:szCs w:val="24"/>
               </w:rPr>
             </w:pPr>
+            <w:r>
+              <w:rPr>
+                <w:rFonts w:ascii="David" w:eastAsia="Gisha" w:hAnsi="David" w:cs="David"/>
+                <w:sz w:val="24"/>
+                <w:szCs w:val="24"/>
+                <w:rtl/>
+              </w:rPr>
+              <w:t>12.725625</w:t>
+            </w:r>
           </w:p>
         </w:tc>
         <w:tc>
@@ -23280,6 +24532,15 @@
                 <w:szCs w:val="24"/>
               </w:rPr>
             </w:pPr>
+            <w:r>
+              <w:rPr>
+                <w:rFonts w:ascii="David" w:eastAsia="Gisha" w:hAnsi="David" w:cs="David"/>
+                <w:sz w:val="24"/>
+                <w:szCs w:val="24"/>
+                <w:rtl/>
+              </w:rPr>
+              <w:t>22.05575</w:t>
+            </w:r>
           </w:p>
         </w:tc>
       </w:tr>
@@ -23336,6 +24597,15 @@
                 <w:szCs w:val="24"/>
               </w:rPr>
             </w:pPr>
+            <w:r>
+              <w:rPr>
+                <w:rFonts w:ascii="David" w:eastAsia="Gisha" w:hAnsi="David" w:cs="David"/>
+                <w:sz w:val="24"/>
+                <w:szCs w:val="24"/>
+                <w:rtl/>
+              </w:rPr>
+              <w:t>11.181222222222223</w:t>
+            </w:r>
           </w:p>
         </w:tc>
         <w:tc>
@@ -23355,6 +24625,25 @@
                 <w:rFonts w:ascii="David" w:eastAsia="Gisha" w:hAnsi="David" w:cs="David"/>
                 <w:sz w:val="24"/>
                 <w:szCs w:val="24"/>
+                <w:rtl/>
+              </w:rPr>
+            </w:pPr>
+            <w:r>
+              <w:rPr>
+                <w:rFonts w:ascii="David" w:eastAsia="Gisha" w:hAnsi="David" w:cs="David"/>
+                <w:sz w:val="24"/>
+                <w:szCs w:val="24"/>
+                <w:rtl/>
+              </w:rPr>
+              <w:t>4499.5</w:t>
+            </w:r>
+          </w:p>
+          <w:p>
+            <w:pPr>
+              <w:rPr>
+                <w:rFonts w:ascii="David" w:eastAsia="Gisha" w:hAnsi="David" w:cs="David"/>
+                <w:sz w:val="24"/>
+                <w:szCs w:val="24"/>
               </w:rPr>
             </w:pPr>
           </w:p>
@@ -23376,8 +24665,27 @@
                 <w:rFonts w:ascii="David" w:eastAsia="Gisha" w:hAnsi="David" w:cs="David"/>
                 <w:sz w:val="24"/>
                 <w:szCs w:val="24"/>
-              </w:rPr>
-            </w:pPr>
+                <w:rtl/>
+              </w:rPr>
+            </w:pPr>
+          </w:p>
+          <w:p>
+            <w:pPr>
+              <w:rPr>
+                <w:rFonts w:ascii="David" w:eastAsia="Gisha" w:hAnsi="David" w:cs="David"/>
+                <w:sz w:val="24"/>
+                <w:szCs w:val="24"/>
+              </w:rPr>
+            </w:pPr>
+            <w:r>
+              <w:rPr>
+                <w:rFonts w:ascii="David" w:eastAsia="Gisha" w:hAnsi="David" w:cs="David"/>
+                <w:sz w:val="24"/>
+                <w:szCs w:val="24"/>
+                <w:rtl/>
+              </w:rPr>
+              <w:t>21.872</w:t>
+            </w:r>
           </w:p>
         </w:tc>
         <w:tc>
@@ -23399,6 +24707,15 @@
                 <w:szCs w:val="24"/>
               </w:rPr>
             </w:pPr>
+            <w:r>
+              <w:rPr>
+                <w:rFonts w:ascii="David" w:eastAsia="Gisha" w:hAnsi="David" w:cs="David"/>
+                <w:sz w:val="24"/>
+                <w:szCs w:val="24"/>
+                <w:rtl/>
+              </w:rPr>
+              <w:t>3.642</w:t>
+            </w:r>
           </w:p>
         </w:tc>
         <w:tc>
@@ -23420,6 +24737,15 @@
                 <w:szCs w:val="24"/>
               </w:rPr>
             </w:pPr>
+            <w:r>
+              <w:rPr>
+                <w:rFonts w:ascii="David" w:eastAsia="Gisha" w:hAnsi="David" w:cs="David"/>
+                <w:sz w:val="24"/>
+                <w:szCs w:val="24"/>
+                <w:rtl/>
+              </w:rPr>
+              <w:t>13.109111111111112</w:t>
+            </w:r>
           </w:p>
         </w:tc>
         <w:tc>
@@ -23441,6 +24767,15 @@
                 <w:szCs w:val="24"/>
               </w:rPr>
             </w:pPr>
+            <w:r>
+              <w:rPr>
+                <w:rFonts w:ascii="David" w:eastAsia="Gisha" w:hAnsi="David" w:cs="David"/>
+                <w:sz w:val="24"/>
+                <w:szCs w:val="24"/>
+                <w:rtl/>
+              </w:rPr>
+              <w:t>25.307111111111112</w:t>
+            </w:r>
           </w:p>
         </w:tc>
       </w:tr>
@@ -23497,6 +24832,15 @@
                 <w:szCs w:val="24"/>
               </w:rPr>
             </w:pPr>
+            <w:r>
+              <w:rPr>
+                <w:rFonts w:ascii="David" w:eastAsia="Gisha" w:hAnsi="David" w:cs="David"/>
+                <w:sz w:val="24"/>
+                <w:szCs w:val="24"/>
+                <w:rtl/>
+              </w:rPr>
+              <w:t>11.3631</w:t>
+            </w:r>
           </w:p>
         </w:tc>
         <w:tc>
@@ -23518,6 +24862,15 @@
                 <w:szCs w:val="24"/>
               </w:rPr>
             </w:pPr>
+            <w:r>
+              <w:rPr>
+                <w:rFonts w:ascii="David" w:eastAsia="Gisha" w:hAnsi="David" w:cs="David"/>
+                <w:sz w:val="24"/>
+                <w:szCs w:val="24"/>
+                <w:rtl/>
+              </w:rPr>
+              <w:t>4999.5</w:t>
+            </w:r>
           </w:p>
         </w:tc>
         <w:tc>
@@ -23539,6 +24892,15 @@
                 <w:szCs w:val="24"/>
               </w:rPr>
             </w:pPr>
+            <w:r>
+              <w:rPr>
+                <w:rFonts w:ascii="David" w:eastAsia="Gisha" w:hAnsi="David" w:cs="David"/>
+                <w:sz w:val="24"/>
+                <w:szCs w:val="24"/>
+                <w:rtl/>
+              </w:rPr>
+              <w:t>19.6848</w:t>
+            </w:r>
           </w:p>
         </w:tc>
         <w:tc>
@@ -23560,6 +24922,15 @@
                 <w:szCs w:val="24"/>
               </w:rPr>
             </w:pPr>
+            <w:r>
+              <w:rPr>
+                <w:rFonts w:ascii="David" w:eastAsia="Gisha" w:hAnsi="David" w:cs="David"/>
+                <w:sz w:val="24"/>
+                <w:szCs w:val="24"/>
+                <w:rtl/>
+              </w:rPr>
+              <w:t>3.2778</w:t>
+            </w:r>
           </w:p>
         </w:tc>
         <w:tc>
@@ -23581,6 +24952,15 @@
                 <w:szCs w:val="24"/>
               </w:rPr>
             </w:pPr>
+            <w:r>
+              <w:rPr>
+                <w:rFonts w:ascii="David" w:eastAsia="Gisha" w:hAnsi="David" w:cs="David"/>
+                <w:sz w:val="24"/>
+                <w:szCs w:val="24"/>
+                <w:rtl/>
+              </w:rPr>
+              <w:t>12.8231</w:t>
+            </w:r>
           </w:p>
         </w:tc>
         <w:tc>
@@ -23602,6 +24982,15 @@
                 <w:szCs w:val="24"/>
               </w:rPr>
             </w:pPr>
+            <w:r>
+              <w:rPr>
+                <w:rFonts w:ascii="David" w:eastAsia="Gisha" w:hAnsi="David" w:cs="David"/>
+                <w:sz w:val="24"/>
+                <w:szCs w:val="24"/>
+                <w:rtl/>
+              </w:rPr>
+              <w:t>25.9474</w:t>
+            </w:r>
           </w:p>
         </w:tc>
       </w:tr>
@@ -23634,6 +25023,7 @@
           <w:highlight w:val="cyan"/>
           <w:rtl/>
         </w:rPr>
+        <w:lastRenderedPageBreak/>
         <w:t>מה הייתם מצפים שתהיינה התוצאות, והאם התוצאות האמיתיות מסתדרות עם ציפייה זו? הסבירו.</w:t>
       </w:r>
       <w:r>
@@ -24941,20 +26331,20 @@
     <w:lsdException w:name="Unresolved Mention" w:semiHidden="1" w:unhideWhenUsed="1"/>
     <w:lsdException w:name="Smart Link" w:semiHidden="1" w:unhideWhenUsed="1"/>
   </w:latentStyles>
-  <w:style w:type="paragraph" w:default="1" w:styleId="Normal">
+  <w:style w:type="paragraph" w:default="1" w:styleId="a">
     <w:name w:val="Normal"/>
     <w:qFormat/>
     <w:pPr>
       <w:bidi/>
     </w:pPr>
   </w:style>
-  <w:style w:type="character" w:default="1" w:styleId="DefaultParagraphFont">
+  <w:style w:type="character" w:default="1" w:styleId="a0">
     <w:name w:val="Default Paragraph Font"/>
     <w:uiPriority w:val="1"/>
     <w:semiHidden/>
     <w:unhideWhenUsed/>
   </w:style>
-  <w:style w:type="table" w:default="1" w:styleId="TableNormal">
+  <w:style w:type="table" w:default="1" w:styleId="a1">
     <w:name w:val="Normal Table"/>
     <w:uiPriority w:val="99"/>
     <w:semiHidden/>
@@ -24969,15 +26359,15 @@
       </w:tblCellMar>
     </w:tblPr>
   </w:style>
-  <w:style w:type="numbering" w:default="1" w:styleId="NoList">
+  <w:style w:type="numbering" w:default="1" w:styleId="a2">
     <w:name w:val="No List"/>
     <w:uiPriority w:val="99"/>
     <w:semiHidden/>
     <w:unhideWhenUsed/>
   </w:style>
-  <w:style w:type="table" w:styleId="TableGrid">
+  <w:style w:type="table" w:styleId="a3">
     <w:name w:val="Table Grid"/>
-    <w:basedOn w:val="TableNormal"/>
+    <w:basedOn w:val="a1"/>
     <w:uiPriority w:val="39"/>
     <w:rsid w:val="00352870"/>
     <w:pPr>
@@ -24994,10 +26384,10 @@
       </w:tblBorders>
     </w:tblPr>
   </w:style>
-  <w:style w:type="paragraph" w:styleId="Header">
+  <w:style w:type="paragraph" w:styleId="a4">
     <w:name w:val="header"/>
-    <w:basedOn w:val="Normal"/>
-    <w:link w:val="HeaderChar"/>
+    <w:basedOn w:val="a"/>
+    <w:link w:val="a5"/>
     <w:uiPriority w:val="99"/>
     <w:unhideWhenUsed/>
     <w:rsid w:val="001A5763"/>
@@ -25009,17 +26399,17 @@
       <w:spacing w:after="0" w:line="240" w:lineRule="auto"/>
     </w:pPr>
   </w:style>
-  <w:style w:type="character" w:customStyle="1" w:styleId="HeaderChar">
-    <w:name w:val="Header Char"/>
-    <w:basedOn w:val="DefaultParagraphFont"/>
-    <w:link w:val="Header"/>
+  <w:style w:type="character" w:customStyle="1" w:styleId="a5">
+    <w:name w:val="כותרת עליונה תו"/>
+    <w:basedOn w:val="a0"/>
+    <w:link w:val="a4"/>
     <w:uiPriority w:val="99"/>
     <w:rsid w:val="001A5763"/>
   </w:style>
-  <w:style w:type="paragraph" w:styleId="Footer">
+  <w:style w:type="paragraph" w:styleId="a6">
     <w:name w:val="footer"/>
-    <w:basedOn w:val="Normal"/>
-    <w:link w:val="FooterChar"/>
+    <w:basedOn w:val="a"/>
+    <w:link w:val="a7"/>
     <w:uiPriority w:val="99"/>
     <w:unhideWhenUsed/>
     <w:rsid w:val="001A5763"/>
@@ -25031,16 +26421,16 @@
       <w:spacing w:after="0" w:line="240" w:lineRule="auto"/>
     </w:pPr>
   </w:style>
-  <w:style w:type="character" w:customStyle="1" w:styleId="FooterChar">
-    <w:name w:val="Footer Char"/>
-    <w:basedOn w:val="DefaultParagraphFont"/>
-    <w:link w:val="Footer"/>
+  <w:style w:type="character" w:customStyle="1" w:styleId="a7">
+    <w:name w:val="כותרת תחתונה תו"/>
+    <w:basedOn w:val="a0"/>
+    <w:link w:val="a6"/>
     <w:uiPriority w:val="99"/>
     <w:rsid w:val="001A5763"/>
   </w:style>
-  <w:style w:type="paragraph" w:styleId="ListParagraph">
+  <w:style w:type="paragraph" w:styleId="a8">
     <w:name w:val="List Paragraph"/>
-    <w:basedOn w:val="Normal"/>
+    <w:basedOn w:val="a"/>
     <w:uiPriority w:val="34"/>
     <w:qFormat/>
     <w:rsid w:val="00D01A4B"/>

</xml_diff>

<commit_message>
wrote all of my functions except join
</commit_message>
<xml_diff>
--- a/assignment_notes.docx
+++ b/assignment_notes.docx
@@ -561,7 +561,7 @@
     </w:p>
     <w:p>
       <w:pPr>
-        <w:pStyle w:val="a8"/>
+        <w:pStyle w:val="ListParagraph"/>
         <w:numPr>
           <w:ilvl w:val="0"/>
           <w:numId w:val="4"/>
@@ -585,7 +585,7 @@
     </w:p>
     <w:p>
       <w:pPr>
-        <w:pStyle w:val="a8"/>
+        <w:pStyle w:val="ListParagraph"/>
         <w:numPr>
           <w:ilvl w:val="0"/>
           <w:numId w:val="4"/>
@@ -630,7 +630,7 @@
     </w:p>
     <w:p>
       <w:pPr>
-        <w:pStyle w:val="a8"/>
+        <w:pStyle w:val="ListParagraph"/>
         <w:numPr>
           <w:ilvl w:val="0"/>
           <w:numId w:val="4"/>
@@ -654,7 +654,7 @@
     </w:p>
     <w:p>
       <w:pPr>
-        <w:pStyle w:val="a8"/>
+        <w:pStyle w:val="ListParagraph"/>
         <w:numPr>
           <w:ilvl w:val="0"/>
           <w:numId w:val="4"/>
@@ -1054,7 +1054,7 @@
     </w:p>
     <w:p>
       <w:pPr>
-        <w:pStyle w:val="a8"/>
+        <w:pStyle w:val="ListParagraph"/>
         <w:numPr>
           <w:ilvl w:val="0"/>
           <w:numId w:val="1"/>
@@ -1104,7 +1104,7 @@
     </w:p>
     <w:p>
       <w:pPr>
-        <w:pStyle w:val="a8"/>
+        <w:pStyle w:val="ListParagraph"/>
         <w:numPr>
           <w:ilvl w:val="0"/>
           <w:numId w:val="1"/>
@@ -1162,7 +1162,7 @@
     </w:p>
     <w:p>
       <w:pPr>
-        <w:pStyle w:val="a8"/>
+        <w:pStyle w:val="ListParagraph"/>
         <w:numPr>
           <w:ilvl w:val="0"/>
           <w:numId w:val="1"/>
@@ -1220,7 +1220,7 @@
     </w:p>
     <w:p>
       <w:pPr>
-        <w:pStyle w:val="a8"/>
+        <w:pStyle w:val="ListParagraph"/>
         <w:numPr>
           <w:ilvl w:val="0"/>
           <w:numId w:val="1"/>
@@ -1260,7 +1260,7 @@
     </w:p>
     <w:p>
       <w:pPr>
-        <w:pStyle w:val="a8"/>
+        <w:pStyle w:val="ListParagraph"/>
         <w:numPr>
           <w:ilvl w:val="0"/>
           <w:numId w:val="1"/>
@@ -1310,7 +1310,7 @@
     </w:p>
     <w:p>
       <w:pPr>
-        <w:pStyle w:val="a8"/>
+        <w:pStyle w:val="ListParagraph"/>
         <w:numPr>
           <w:ilvl w:val="0"/>
           <w:numId w:val="1"/>
@@ -1342,7 +1342,7 @@
     </w:p>
     <w:p>
       <w:pPr>
-        <w:pStyle w:val="a8"/>
+        <w:pStyle w:val="ListParagraph"/>
         <w:numPr>
           <w:ilvl w:val="0"/>
           <w:numId w:val="1"/>
@@ -1503,7 +1503,7 @@
     </w:p>
     <w:p>
       <w:pPr>
-        <w:pStyle w:val="a8"/>
+        <w:pStyle w:val="ListParagraph"/>
         <w:numPr>
           <w:ilvl w:val="0"/>
           <w:numId w:val="1"/>
@@ -1578,7 +1578,7 @@
     </w:p>
     <w:p>
       <w:pPr>
-        <w:pStyle w:val="a8"/>
+        <w:pStyle w:val="ListParagraph"/>
         <w:numPr>
           <w:ilvl w:val="0"/>
           <w:numId w:val="1"/>
@@ -1644,7 +1644,7 @@
     </w:p>
     <w:p>
       <w:pPr>
-        <w:pStyle w:val="a8"/>
+        <w:pStyle w:val="ListParagraph"/>
         <w:numPr>
           <w:ilvl w:val="0"/>
           <w:numId w:val="1"/>
@@ -1710,7 +1710,7 @@
     </w:p>
     <w:p>
       <w:pPr>
-        <w:pStyle w:val="a8"/>
+        <w:pStyle w:val="ListParagraph"/>
         <w:numPr>
           <w:ilvl w:val="0"/>
           <w:numId w:val="1"/>
@@ -1758,7 +1758,7 @@
     </w:p>
     <w:p>
       <w:pPr>
-        <w:pStyle w:val="a8"/>
+        <w:pStyle w:val="ListParagraph"/>
         <w:numPr>
           <w:ilvl w:val="0"/>
           <w:numId w:val="1"/>
@@ -1816,7 +1816,7 @@
     </w:p>
     <w:p>
       <w:pPr>
-        <w:pStyle w:val="a8"/>
+        <w:pStyle w:val="ListParagraph"/>
         <w:numPr>
           <w:ilvl w:val="0"/>
           <w:numId w:val="1"/>
@@ -1848,7 +1848,7 @@
     </w:p>
     <w:p>
       <w:pPr>
-        <w:pStyle w:val="a8"/>
+        <w:pStyle w:val="ListParagraph"/>
         <w:numPr>
           <w:ilvl w:val="0"/>
           <w:numId w:val="1"/>
@@ -1956,7 +1956,7 @@
     </w:p>
     <w:tbl>
       <w:tblPr>
-        <w:tblStyle w:val="a3"/>
+        <w:tblStyle w:val="TableGrid"/>
         <w:bidiVisual/>
         <w:tblW w:w="0" w:type="auto"/>
         <w:tblLook w:val="04A0" w:firstRow="1" w:lastRow="0" w:firstColumn="1" w:lastColumn="0" w:noHBand="0" w:noVBand="1"/>
@@ -4948,7 +4948,7 @@
     </w:p>
     <w:p>
       <w:pPr>
-        <w:pStyle w:val="a8"/>
+        <w:pStyle w:val="ListParagraph"/>
         <w:numPr>
           <w:ilvl w:val="0"/>
           <w:numId w:val="3"/>
@@ -4998,7 +4998,7 @@
     </w:p>
     <w:p>
       <w:pPr>
-        <w:pStyle w:val="a8"/>
+        <w:pStyle w:val="ListParagraph"/>
         <w:numPr>
           <w:ilvl w:val="0"/>
           <w:numId w:val="3"/>
@@ -5065,7 +5065,7 @@
     </w:p>
     <w:p>
       <w:pPr>
-        <w:pStyle w:val="a8"/>
+        <w:pStyle w:val="ListParagraph"/>
         <w:numPr>
           <w:ilvl w:val="0"/>
           <w:numId w:val="3"/>
@@ -5241,7 +5241,7 @@
     </w:p>
     <w:p>
       <w:pPr>
-        <w:pStyle w:val="a8"/>
+        <w:pStyle w:val="ListParagraph"/>
         <w:numPr>
           <w:ilvl w:val="0"/>
           <w:numId w:val="3"/>
@@ -5317,7 +5317,7 @@
     </w:p>
     <w:p>
       <w:pPr>
-        <w:pStyle w:val="a8"/>
+        <w:pStyle w:val="ListParagraph"/>
         <w:numPr>
           <w:ilvl w:val="0"/>
           <w:numId w:val="3"/>
@@ -5367,7 +5367,7 @@
     </w:p>
     <w:p>
       <w:pPr>
-        <w:pStyle w:val="a8"/>
+        <w:pStyle w:val="ListParagraph"/>
         <w:numPr>
           <w:ilvl w:val="0"/>
           <w:numId w:val="3"/>
@@ -5455,7 +5455,7 @@
     </w:p>
     <w:tbl>
       <w:tblPr>
-        <w:tblStyle w:val="a3"/>
+        <w:tblStyle w:val="TableGrid"/>
         <w:bidiVisual/>
         <w:tblW w:w="0" w:type="auto"/>
         <w:tblLook w:val="04A0" w:firstRow="1" w:lastRow="0" w:firstColumn="1" w:lastColumn="0" w:noHBand="0" w:noVBand="1"/>
@@ -5795,14 +5795,10 @@
                 <w:rFonts w:ascii="David" w:hAnsi="David" w:cs="David"/>
                 <w:sz w:val="24"/>
                 <w:szCs w:val="24"/>
-                <w:highlight w:val="magenta"/>
-                <w:rtl/>
-              </w:rPr>
-            </w:pPr>
-            <w:r>
-              <w:rPr>
-                <w:highlight w:val="magenta"/>
-              </w:rPr>
+                <w:rtl/>
+              </w:rPr>
+            </w:pPr>
+            <w:r>
               <w:t>insert</w:t>
             </w:r>
           </w:p>
@@ -5818,7 +5814,6 @@
                 <w:rFonts w:ascii="David" w:hAnsi="David" w:cs="David"/>
                 <w:sz w:val="24"/>
                 <w:szCs w:val="24"/>
-                <w:highlight w:val="magenta"/>
                 <w:rtl/>
               </w:rPr>
             </w:pPr>
@@ -5831,6 +5826,24 @@
               </w:rPr>
               <w:t>מבצע הכנסת צומת לפי האלגוריתם מהשיעור</w:t>
             </w:r>
+            <w:r>
+              <w:rPr>
+                <w:rFonts w:ascii="David" w:hAnsi="David" w:cs="David" w:hint="cs"/>
+                <w:sz w:val="24"/>
+                <w:szCs w:val="24"/>
+                <w:rtl/>
+              </w:rPr>
+              <w:t xml:space="preserve">. </w:t>
+            </w:r>
+            <w:r>
+              <w:rPr>
+                <w:rFonts w:ascii="David" w:hAnsi="David" w:cs="David" w:hint="cs"/>
+                <w:sz w:val="24"/>
+                <w:szCs w:val="24"/>
+                <w:rtl/>
+              </w:rPr>
+              <w:t>מחזיר כמות הפעולות איזון</w:t>
+            </w:r>
           </w:p>
         </w:tc>
         <w:tc>
@@ -5854,47 +5867,108 @@
                 <w:szCs w:val="24"/>
                 <w:rtl/>
               </w:rPr>
-              <w:t>-אם העץ ריק, מתבצע פעולות שלוקחות זמן קבוע</w:t>
-            </w:r>
-          </w:p>
-          <w:p>
-            <w:pPr>
-              <w:spacing w:line="360" w:lineRule="auto"/>
-              <w:rPr>
-                <w:rFonts w:ascii="David" w:hAnsi="David" w:cs="David"/>
-                <w:sz w:val="24"/>
-                <w:szCs w:val="24"/>
-                <w:rtl/>
-              </w:rPr>
-            </w:pPr>
-            <w:r>
-              <w:rPr>
-                <w:rFonts w:ascii="David" w:hAnsi="David" w:cs="David" w:hint="cs"/>
-                <w:sz w:val="24"/>
-                <w:szCs w:val="24"/>
-                <w:rtl/>
-              </w:rPr>
-              <w:t>-אחרת:</w:t>
-            </w:r>
-          </w:p>
-          <w:p>
-            <w:pPr>
-              <w:spacing w:line="360" w:lineRule="auto"/>
-              <w:rPr>
-                <w:rFonts w:ascii="David" w:hAnsi="David" w:cs="David"/>
-                <w:sz w:val="24"/>
-                <w:szCs w:val="24"/>
-                <w:rtl/>
-              </w:rPr>
-            </w:pPr>
-            <w:r>
-              <w:rPr>
-                <w:rFonts w:ascii="David" w:hAnsi="David" w:cs="David" w:hint="cs"/>
-                <w:sz w:val="24"/>
-                <w:szCs w:val="24"/>
-                <w:rtl/>
-              </w:rPr>
-              <w:t>-אם האינדקס 0 או אורך הרשימה, מבעצים הכנסה בעזרת מינימום ומקסימום- זמן קבוע</w:t>
+              <w:t>אם העץ ריק, מתבצע פעולות שלוקחות זמן קבוע</w:t>
+            </w:r>
+            <w:r>
+              <w:rPr>
+                <w:rFonts w:ascii="David" w:hAnsi="David" w:cs="David"/>
+                <w:sz w:val="24"/>
+                <w:szCs w:val="24"/>
+              </w:rPr>
+              <w:t>.</w:t>
+            </w:r>
+          </w:p>
+          <w:p>
+            <w:pPr>
+              <w:spacing w:line="360" w:lineRule="auto"/>
+              <w:rPr>
+                <w:rFonts w:ascii="David" w:hAnsi="David" w:cs="David"/>
+                <w:sz w:val="24"/>
+                <w:szCs w:val="24"/>
+                <w:rtl/>
+              </w:rPr>
+            </w:pPr>
+            <w:r>
+              <w:rPr>
+                <w:rFonts w:ascii="David" w:hAnsi="David" w:cs="David" w:hint="cs"/>
+                <w:sz w:val="24"/>
+                <w:szCs w:val="24"/>
+                <w:rtl/>
+              </w:rPr>
+              <w:t>אחרת:</w:t>
+            </w:r>
+          </w:p>
+          <w:p>
+            <w:pPr>
+              <w:spacing w:line="360" w:lineRule="auto"/>
+              <w:rPr>
+                <w:rFonts w:ascii="David" w:hAnsi="David" w:cs="David"/>
+                <w:sz w:val="24"/>
+                <w:szCs w:val="24"/>
+                <w:rtl/>
+              </w:rPr>
+            </w:pPr>
+            <w:r>
+              <w:rPr>
+                <w:rFonts w:ascii="David" w:hAnsi="David" w:cs="David" w:hint="cs"/>
+                <w:sz w:val="24"/>
+                <w:szCs w:val="24"/>
+                <w:rtl/>
+              </w:rPr>
+              <w:t>-אם האינדקס 0 או אורך הרשימה, מ</w:t>
+            </w:r>
+            <w:r>
+              <w:rPr>
+                <w:rFonts w:ascii="David" w:hAnsi="David" w:cs="David"/>
+                <w:sz w:val="24"/>
+                <w:szCs w:val="24"/>
+              </w:rPr>
+              <w:t>,</w:t>
+            </w:r>
+            <w:r>
+              <w:rPr>
+                <w:rFonts w:ascii="David" w:hAnsi="David" w:cs="David" w:hint="cs"/>
+                <w:sz w:val="24"/>
+                <w:szCs w:val="24"/>
+                <w:rtl/>
+              </w:rPr>
+              <w:t xml:space="preserve">תבצע </w:t>
+            </w:r>
+            <w:r>
+              <w:rPr>
+                <w:rFonts w:ascii="David" w:hAnsi="David" w:cs="David" w:hint="cs"/>
+                <w:sz w:val="24"/>
+                <w:szCs w:val="24"/>
+                <w:rtl/>
+              </w:rPr>
+              <w:t xml:space="preserve">הכנסה בעזרת מינימום </w:t>
+            </w:r>
+            <w:r>
+              <w:rPr>
+                <w:rFonts w:ascii="David" w:hAnsi="David" w:cs="David" w:hint="cs"/>
+                <w:sz w:val="24"/>
+                <w:szCs w:val="24"/>
+                <w:rtl/>
+              </w:rPr>
+              <w:t xml:space="preserve">או </w:t>
+            </w:r>
+            <w:r>
+              <w:rPr>
+                <w:rFonts w:ascii="David" w:hAnsi="David" w:cs="David" w:hint="cs"/>
+                <w:sz w:val="24"/>
+                <w:szCs w:val="24"/>
+                <w:rtl/>
+              </w:rPr>
+              <w:t>מקסימום- זמן קבוע</w:t>
+            </w:r>
+            <w:r>
+              <w:rPr>
+                <w:rFonts w:ascii="David" w:hAnsi="David" w:cs="David" w:hint="cs"/>
+                <w:sz w:val="24"/>
+                <w:szCs w:val="24"/>
+                <w:rtl/>
+              </w:rPr>
+              <w:t>.</w:t>
             </w:r>
           </w:p>
           <w:p>
@@ -5976,7 +6050,61 @@
                 <w:szCs w:val="24"/>
                 <w:rtl/>
               </w:rPr>
-              <w:t xml:space="preserve"> שיכולה לעבור על גובה העץ בזמן גרוע, לפי הצורך תבצע גלגול יחיד (סיבוכיות </w:t>
+              <w:t xml:space="preserve"> שיכולה לעבור על גובה העץ ב</w:t>
+            </w:r>
+            <w:r>
+              <w:rPr>
+                <w:rFonts w:ascii="David" w:hAnsi="David" w:cs="David" w:hint="cs"/>
+                <w:sz w:val="24"/>
+                <w:szCs w:val="24"/>
+                <w:rtl/>
+              </w:rPr>
+              <w:t>מקרה ה</w:t>
+            </w:r>
+            <w:r>
+              <w:rPr>
+                <w:rFonts w:ascii="David" w:hAnsi="David" w:cs="David" w:hint="cs"/>
+                <w:sz w:val="24"/>
+                <w:szCs w:val="24"/>
+                <w:rtl/>
+              </w:rPr>
+              <w:t>גרוע</w:t>
+            </w:r>
+            <w:r>
+              <w:rPr>
+                <w:rFonts w:ascii="David" w:hAnsi="David" w:cs="David" w:hint="cs"/>
+                <w:sz w:val="24"/>
+                <w:szCs w:val="24"/>
+                <w:rtl/>
+              </w:rPr>
+              <w:t>.</w:t>
+            </w:r>
+            <w:r>
+              <w:rPr>
+                <w:rFonts w:ascii="David" w:hAnsi="David" w:cs="David" w:hint="cs"/>
+                <w:sz w:val="24"/>
+                <w:szCs w:val="24"/>
+                <w:rtl/>
+              </w:rPr>
+              <w:t xml:space="preserve"> לפי הצורך </w:t>
+            </w:r>
+            <w:r>
+              <w:rPr>
+                <w:rFonts w:ascii="David" w:hAnsi="David" w:cs="David" w:hint="cs"/>
+                <w:sz w:val="24"/>
+                <w:szCs w:val="24"/>
+                <w:rtl/>
+              </w:rPr>
+              <w:t>י</w:t>
+            </w:r>
+            <w:r>
+              <w:rPr>
+                <w:rFonts w:ascii="David" w:hAnsi="David" w:cs="David" w:hint="cs"/>
+                <w:sz w:val="24"/>
+                <w:szCs w:val="24"/>
+                <w:rtl/>
+              </w:rPr>
+              <w:t xml:space="preserve">תבצע גלגול יחיד (סיבוכיות </w:t>
             </w:r>
             <w:r>
               <w:rPr>
@@ -6012,7 +6140,52 @@
                 <w:szCs w:val="24"/>
                 <w:rtl/>
               </w:rPr>
-              <w:t xml:space="preserve">אם נכנסים לאיטרציה של לולאה, אתקיים </w:t>
+              <w:t xml:space="preserve">אם נכנסים </w:t>
+            </w:r>
+            <w:r>
+              <w:rPr>
+                <w:rFonts w:ascii="David" w:hAnsi="David" w:cs="David" w:hint="cs"/>
+                <w:sz w:val="24"/>
+                <w:szCs w:val="24"/>
+                <w:rtl/>
+              </w:rPr>
+              <w:t>לא</w:t>
+            </w:r>
+            <w:r>
+              <w:rPr>
+                <w:rFonts w:ascii="David" w:hAnsi="David" w:cs="David" w:hint="cs"/>
+                <w:sz w:val="24"/>
+                <w:szCs w:val="24"/>
+                <w:rtl/>
+              </w:rPr>
+              <w:t xml:space="preserve">יטרציה </w:t>
+            </w:r>
+            <w:r>
+              <w:rPr>
+                <w:rFonts w:ascii="David" w:hAnsi="David" w:cs="David" w:hint="cs"/>
+                <w:sz w:val="24"/>
+                <w:szCs w:val="24"/>
+                <w:rtl/>
+              </w:rPr>
+              <w:t xml:space="preserve">של </w:t>
+            </w:r>
+            <w:r>
+              <w:rPr>
+                <w:rFonts w:ascii="David" w:hAnsi="David" w:cs="David" w:hint="cs"/>
+                <w:sz w:val="24"/>
+                <w:szCs w:val="24"/>
+                <w:rtl/>
+              </w:rPr>
+              <w:t>ה</w:t>
+            </w:r>
+            <w:r>
+              <w:rPr>
+                <w:rFonts w:ascii="David" w:hAnsi="David" w:cs="David" w:hint="cs"/>
+                <w:sz w:val="24"/>
+                <w:szCs w:val="24"/>
+                <w:rtl/>
+              </w:rPr>
+              <w:t xml:space="preserve">לולאה, אתקיים </w:t>
             </w:r>
             <w:r>
               <w:rPr>
@@ -6046,7 +6219,42 @@
                 <w:szCs w:val="24"/>
                 <w:rtl/>
               </w:rPr>
-              <w:t xml:space="preserve"> אם ה</w:t>
+              <w:t xml:space="preserve"> </w:t>
+            </w:r>
+            <w:r>
+              <w:rPr>
+                <w:rFonts w:ascii="David" w:hAnsi="David" w:cs="David" w:hint="cs"/>
+                <w:sz w:val="24"/>
+                <w:szCs w:val="24"/>
+                <w:rtl/>
+              </w:rPr>
+              <w:t>(</w:t>
+            </w:r>
+            <w:r>
+              <w:rPr>
+                <w:rFonts w:ascii="David" w:hAnsi="David" w:cs="David"/>
+                <w:sz w:val="24"/>
+                <w:szCs w:val="24"/>
+              </w:rPr>
+              <w:t>O(1)</w:t>
+            </w:r>
+            <w:r>
+              <w:rPr>
+                <w:rFonts w:ascii="David" w:hAnsi="David" w:cs="David" w:hint="cs"/>
+                <w:sz w:val="24"/>
+                <w:szCs w:val="24"/>
+                <w:rtl/>
+              </w:rPr>
+              <w:t xml:space="preserve">) </w:t>
+            </w:r>
+            <w:r>
+              <w:rPr>
+                <w:rFonts w:ascii="David" w:hAnsi="David" w:cs="David" w:hint="cs"/>
+                <w:sz w:val="24"/>
+                <w:szCs w:val="24"/>
+                <w:rtl/>
+              </w:rPr>
+              <w:t>אם ה</w:t>
             </w:r>
             <w:r>
               <w:rPr>
@@ -6063,65 +6271,60 @@
                 <w:szCs w:val="24"/>
                 <w:rtl/>
               </w:rPr>
-              <w:t xml:space="preserve"> גדול מ1.</w:t>
-            </w:r>
-          </w:p>
-          <w:p>
-            <w:pPr>
-              <w:pStyle w:val="a8"/>
-              <w:numPr>
-                <w:ilvl w:val="0"/>
-                <w:numId w:val="7"/>
-              </w:numPr>
-              <w:spacing w:line="360" w:lineRule="auto"/>
-              <w:rPr>
-                <w:rFonts w:ascii="David" w:hAnsi="David" w:cs="David"/>
-                <w:sz w:val="24"/>
-                <w:szCs w:val="24"/>
-              </w:rPr>
-            </w:pPr>
-            <w:r>
-              <w:rPr>
-                <w:rFonts w:ascii="David" w:hAnsi="David" w:cs="David" w:hint="cs"/>
-                <w:sz w:val="24"/>
-                <w:szCs w:val="24"/>
-              </w:rPr>
-              <w:t>I</w:t>
-            </w:r>
-            <w:r>
-              <w:rPr>
-                <w:rFonts w:ascii="David" w:hAnsi="David" w:cs="David"/>
-                <w:sz w:val="24"/>
-                <w:szCs w:val="24"/>
-              </w:rPr>
-              <w:t>mplement</w:t>
-            </w:r>
-            <w:r>
-              <w:rPr>
-                <w:rFonts w:ascii="David" w:hAnsi="David" w:cs="David"/>
-                <w:sz w:val="24"/>
-                <w:szCs w:val="24"/>
-              </w:rPr>
-              <w:t>Rotation</w:t>
-            </w:r>
-            <w:r>
-              <w:rPr>
-                <w:rFonts w:ascii="David" w:hAnsi="David" w:cs="David" w:hint="cs"/>
-                <w:sz w:val="24"/>
-                <w:szCs w:val="24"/>
-                <w:rtl/>
-              </w:rPr>
-              <w:t xml:space="preserve"> מתקיים בזמן קבוע</w:t>
-            </w:r>
-          </w:p>
-          <w:p>
-            <w:pPr>
-              <w:spacing w:line="360" w:lineRule="auto"/>
-              <w:rPr>
-                <w:rFonts w:ascii="David" w:hAnsi="David" w:cs="David"/>
-                <w:sz w:val="24"/>
-                <w:szCs w:val="24"/>
-                <w:highlight w:val="magenta"/>
+              <w:t xml:space="preserve"> גדול מ1</w:t>
+            </w:r>
+            <w:r>
+              <w:rPr>
+                <w:rFonts w:ascii="David" w:hAnsi="David" w:cs="David" w:hint="cs"/>
+                <w:sz w:val="24"/>
+                <w:szCs w:val="24"/>
+                <w:rtl/>
+              </w:rPr>
+              <w:t xml:space="preserve"> </w:t>
+            </w:r>
+            <w:r>
+              <w:rPr>
+                <w:rFonts w:ascii="David" w:hAnsi="David" w:cs="David" w:hint="cs"/>
+                <w:sz w:val="24"/>
+                <w:szCs w:val="24"/>
+                <w:rtl/>
+              </w:rPr>
+              <w:t>(</w:t>
+            </w:r>
+            <w:r>
+              <w:rPr>
+                <w:rFonts w:ascii="David" w:hAnsi="David" w:cs="David"/>
+                <w:sz w:val="24"/>
+                <w:szCs w:val="24"/>
+              </w:rPr>
+              <w:t>O(1)</w:t>
+            </w:r>
+            <w:r>
+              <w:rPr>
+                <w:rFonts w:ascii="David" w:hAnsi="David" w:cs="David" w:hint="cs"/>
+                <w:sz w:val="24"/>
+                <w:szCs w:val="24"/>
+                <w:rtl/>
+              </w:rPr>
+              <w:t>)</w:t>
+            </w:r>
+            <w:r>
+              <w:rPr>
+                <w:rFonts w:ascii="David" w:hAnsi="David" w:cs="David" w:hint="cs"/>
+                <w:sz w:val="24"/>
+                <w:szCs w:val="24"/>
+                <w:rtl/>
+              </w:rPr>
+              <w:t>.</w:t>
+            </w:r>
+          </w:p>
+          <w:p>
+            <w:pPr>
+              <w:spacing w:line="360" w:lineRule="auto"/>
+              <w:rPr>
+                <w:rFonts w:ascii="David" w:hAnsi="David" w:cs="David"/>
+                <w:sz w:val="24"/>
+                <w:szCs w:val="24"/>
                 <w:rtl/>
               </w:rPr>
             </w:pPr>
@@ -6157,14 +6360,11 @@
                 <w:rFonts w:ascii="David" w:hAnsi="David" w:cs="David"/>
                 <w:sz w:val="24"/>
                 <w:szCs w:val="24"/>
-                <w:highlight w:val="magenta"/>
-                <w:rtl/>
-              </w:rPr>
-            </w:pPr>
-            <w:r>
-              <w:rPr>
-                <w:highlight w:val="magenta"/>
-              </w:rPr>
+                <w:rtl/>
+              </w:rPr>
+            </w:pPr>
+            <w:r>
+              <w:lastRenderedPageBreak/>
               <w:t>ImplementRotation</w:t>
             </w:r>
           </w:p>
@@ -6177,13 +6377,56 @@
             <w:pPr>
               <w:spacing w:line="360" w:lineRule="auto"/>
               <w:rPr>
-                <w:rFonts w:ascii="David" w:hAnsi="David" w:cs="David"/>
-                <w:sz w:val="24"/>
-                <w:szCs w:val="24"/>
-                <w:highlight w:val="magenta"/>
-                <w:rtl/>
-              </w:rPr>
-            </w:pPr>
+                <w:rFonts w:ascii="David" w:hAnsi="David" w:cs="David" w:hint="cs"/>
+                <w:sz w:val="24"/>
+                <w:szCs w:val="24"/>
+                <w:rtl/>
+              </w:rPr>
+            </w:pPr>
+            <w:r>
+              <w:rPr>
+                <w:rFonts w:ascii="David" w:hAnsi="David" w:cs="David" w:hint="cs"/>
+                <w:sz w:val="24"/>
+                <w:szCs w:val="24"/>
+                <w:rtl/>
+              </w:rPr>
+              <w:t xml:space="preserve">קובע איזה </w:t>
+            </w:r>
+            <w:r>
+              <w:rPr>
+                <w:rFonts w:ascii="David" w:hAnsi="David" w:cs="David" w:hint="cs"/>
+                <w:sz w:val="24"/>
+                <w:szCs w:val="24"/>
+                <w:rtl/>
+              </w:rPr>
+              <w:t xml:space="preserve">סוג של רוטציה לבצע על בסיס </w:t>
+            </w:r>
+            <w:r>
+              <w:rPr>
+                <w:rFonts w:ascii="David" w:hAnsi="David" w:cs="David" w:hint="cs"/>
+                <w:sz w:val="24"/>
+                <w:szCs w:val="24"/>
+                <w:rtl/>
+              </w:rPr>
+              <w:t>ה</w:t>
+            </w:r>
+            <w:r>
+              <w:rPr>
+                <w:rFonts w:ascii="David" w:hAnsi="David" w:cs="David"/>
+                <w:sz w:val="24"/>
+                <w:szCs w:val="24"/>
+              </w:rPr>
+              <w:t>balance factor</w:t>
+            </w:r>
+            <w:r>
+              <w:rPr>
+                <w:rFonts w:ascii="David" w:hAnsi="David" w:cs="David" w:hint="cs"/>
+                <w:sz w:val="24"/>
+                <w:szCs w:val="24"/>
+                <w:rtl/>
+              </w:rPr>
+              <w:t xml:space="preserve"> של הצומת הנתונה ובניו.</w:t>
+            </w:r>
           </w:p>
         </w:tc>
         <w:tc>
@@ -6194,13 +6437,104 @@
             <w:pPr>
               <w:spacing w:line="360" w:lineRule="auto"/>
               <w:rPr>
-                <w:rFonts w:ascii="David" w:hAnsi="David" w:cs="David"/>
-                <w:sz w:val="24"/>
-                <w:szCs w:val="24"/>
-                <w:highlight w:val="magenta"/>
-                <w:rtl/>
-              </w:rPr>
-            </w:pPr>
+                <w:rFonts w:ascii="David" w:hAnsi="David" w:cs="David" w:hint="cs"/>
+                <w:sz w:val="24"/>
+                <w:szCs w:val="24"/>
+                <w:rtl/>
+              </w:rPr>
+            </w:pPr>
+            <w:r>
+              <w:rPr>
+                <w:rFonts w:ascii="David" w:hAnsi="David" w:cs="David"/>
+                <w:sz w:val="24"/>
+                <w:szCs w:val="24"/>
+              </w:rPr>
+              <w:t>getBF</w:t>
+            </w:r>
+            <w:r>
+              <w:rPr>
+                <w:rFonts w:ascii="David" w:hAnsi="David" w:cs="David" w:hint="cs"/>
+                <w:sz w:val="24"/>
+                <w:szCs w:val="24"/>
+                <w:rtl/>
+              </w:rPr>
+              <w:t xml:space="preserve"> בעל סיבוכיות קבוע, ו</w:t>
+            </w:r>
+            <w:r>
+              <w:rPr>
+                <w:rFonts w:ascii="David" w:hAnsi="David" w:cs="David" w:hint="cs"/>
+                <w:sz w:val="24"/>
+                <w:szCs w:val="24"/>
+              </w:rPr>
+              <w:t>R</w:t>
+            </w:r>
+            <w:r>
+              <w:rPr>
+                <w:rFonts w:ascii="David" w:hAnsi="David" w:cs="David"/>
+                <w:sz w:val="24"/>
+                <w:szCs w:val="24"/>
+              </w:rPr>
+              <w:t>ightRotation</w:t>
+            </w:r>
+            <w:r>
+              <w:rPr>
+                <w:rFonts w:ascii="David" w:hAnsi="David" w:cs="David" w:hint="cs"/>
+                <w:sz w:val="24"/>
+                <w:szCs w:val="24"/>
+                <w:rtl/>
+              </w:rPr>
+              <w:t xml:space="preserve"> ו</w:t>
+            </w:r>
+            <w:r>
+              <w:rPr>
+                <w:rFonts w:ascii="David" w:hAnsi="David" w:cs="David" w:hint="cs"/>
+                <w:sz w:val="24"/>
+                <w:szCs w:val="24"/>
+              </w:rPr>
+              <w:t>L</w:t>
+            </w:r>
+            <w:r>
+              <w:rPr>
+                <w:rFonts w:ascii="David" w:hAnsi="David" w:cs="David"/>
+                <w:sz w:val="24"/>
+                <w:szCs w:val="24"/>
+              </w:rPr>
+              <w:t>eftRotation</w:t>
+            </w:r>
+            <w:r>
+              <w:rPr>
+                <w:rFonts w:ascii="David" w:hAnsi="David" w:cs="David" w:hint="cs"/>
+                <w:sz w:val="24"/>
+                <w:szCs w:val="24"/>
+                <w:rtl/>
+              </w:rPr>
+              <w:t xml:space="preserve"> בעלי סיבוכיות קבוע. לכן סיבוכיות קבוע</w:t>
+            </w:r>
+            <w:r>
+              <w:rPr>
+                <w:rFonts w:ascii="David" w:hAnsi="David" w:cs="David" w:hint="cs"/>
+                <w:sz w:val="24"/>
+                <w:szCs w:val="24"/>
+                <w:rtl/>
+              </w:rPr>
+              <w:t xml:space="preserve"> </w:t>
+            </w:r>
+            <w:r>
+              <w:rPr>
+                <w:rFonts w:ascii="David" w:hAnsi="David" w:cs="David" w:hint="cs"/>
+                <w:sz w:val="24"/>
+                <w:szCs w:val="24"/>
+              </w:rPr>
+              <w:t>O</w:t>
+            </w:r>
+            <w:r>
+              <w:rPr>
+                <w:rFonts w:ascii="David" w:hAnsi="David" w:cs="David"/>
+                <w:sz w:val="24"/>
+                <w:szCs w:val="24"/>
+              </w:rPr>
+              <w:t>(1)</w:t>
+            </w:r>
           </w:p>
         </w:tc>
       </w:tr>
@@ -6216,15 +6550,10 @@
                 <w:rFonts w:ascii="David" w:hAnsi="David" w:cs="David"/>
                 <w:sz w:val="24"/>
                 <w:szCs w:val="24"/>
-                <w:highlight w:val="magenta"/>
-                <w:rtl/>
-              </w:rPr>
-            </w:pPr>
-            <w:r>
-              <w:rPr>
-                <w:highlight w:val="magenta"/>
-              </w:rPr>
-              <w:lastRenderedPageBreak/>
+                <w:rtl/>
+              </w:rPr>
+            </w:pPr>
+            <w:r>
               <w:t>RightRotation</w:t>
             </w:r>
           </w:p>
@@ -6237,13 +6566,57 @@
             <w:pPr>
               <w:spacing w:line="360" w:lineRule="auto"/>
               <w:rPr>
-                <w:rFonts w:ascii="David" w:hAnsi="David" w:cs="David"/>
-                <w:sz w:val="24"/>
-                <w:szCs w:val="24"/>
-                <w:highlight w:val="magenta"/>
-                <w:rtl/>
-              </w:rPr>
-            </w:pPr>
+                <w:rFonts w:ascii="David" w:hAnsi="David" w:cs="David" w:hint="cs"/>
+                <w:sz w:val="24"/>
+                <w:szCs w:val="24"/>
+                <w:rtl/>
+              </w:rPr>
+            </w:pPr>
+            <w:r>
+              <w:rPr>
+                <w:rFonts w:ascii="David" w:hAnsi="David" w:cs="David" w:hint="cs"/>
+                <w:sz w:val="24"/>
+                <w:szCs w:val="24"/>
+                <w:rtl/>
+              </w:rPr>
+              <w:t>משנה מצביעים</w:t>
+            </w:r>
+            <w:r>
+              <w:rPr>
+                <w:rFonts w:ascii="David" w:hAnsi="David" w:cs="David" w:hint="cs"/>
+                <w:sz w:val="24"/>
+                <w:szCs w:val="24"/>
+                <w:rtl/>
+              </w:rPr>
+              <w:t xml:space="preserve"> ומעדכן </w:t>
+            </w:r>
+            <w:r>
+              <w:rPr>
+                <w:rFonts w:ascii="David" w:hAnsi="David" w:cs="David" w:hint="cs"/>
+                <w:sz w:val="24"/>
+                <w:szCs w:val="24"/>
+                <w:rtl/>
+              </w:rPr>
+              <w:t>גבהים</w:t>
+            </w:r>
+            <w:r>
+              <w:rPr>
+                <w:rFonts w:ascii="David" w:hAnsi="David" w:cs="David" w:hint="cs"/>
+                <w:sz w:val="24"/>
+                <w:szCs w:val="24"/>
+                <w:rtl/>
+              </w:rPr>
+              <w:t xml:space="preserve"> וגדלים על מנת לבצע </w:t>
+            </w:r>
+            <w:r>
+              <w:rPr>
+                <w:rFonts w:ascii="David" w:hAnsi="David" w:cs="David" w:hint="cs"/>
+                <w:sz w:val="24"/>
+                <w:szCs w:val="24"/>
+                <w:rtl/>
+              </w:rPr>
+              <w:t>סיבוב ימין כי שלמדנו בכיתה</w:t>
+            </w:r>
           </w:p>
         </w:tc>
         <w:tc>
@@ -6254,13 +6627,38 @@
             <w:pPr>
               <w:spacing w:line="360" w:lineRule="auto"/>
               <w:rPr>
-                <w:rFonts w:ascii="David" w:hAnsi="David" w:cs="David"/>
-                <w:sz w:val="24"/>
-                <w:szCs w:val="24"/>
-                <w:highlight w:val="magenta"/>
-                <w:rtl/>
-              </w:rPr>
-            </w:pPr>
+                <w:rFonts w:ascii="David" w:hAnsi="David" w:cs="David" w:hint="cs"/>
+                <w:sz w:val="24"/>
+                <w:szCs w:val="24"/>
+                <w:rtl/>
+              </w:rPr>
+            </w:pPr>
+            <w:r>
+              <w:rPr>
+                <w:rFonts w:ascii="David" w:hAnsi="David" w:cs="David" w:hint="cs"/>
+                <w:sz w:val="24"/>
+                <w:szCs w:val="24"/>
+                <w:rtl/>
+              </w:rPr>
+              <w:t xml:space="preserve">מתקיים רק שינוי של מצבעים ע"י פונקציות שפועלות בזמן קבוע. לכן </w:t>
+            </w:r>
+            <w:r>
+              <w:rPr>
+                <w:rFonts w:ascii="David" w:hAnsi="David" w:cs="David" w:hint="cs"/>
+                <w:sz w:val="24"/>
+                <w:szCs w:val="24"/>
+                <w:rtl/>
+              </w:rPr>
+              <w:t xml:space="preserve">סיבוכיות הפונקציה הינו קבוע </w:t>
+            </w:r>
+            <w:r>
+              <w:rPr>
+                <w:rFonts w:ascii="David" w:hAnsi="David" w:cs="David"/>
+                <w:sz w:val="24"/>
+                <w:szCs w:val="24"/>
+              </w:rPr>
+              <w:t>O(1)</w:t>
+            </w:r>
           </w:p>
         </w:tc>
       </w:tr>
@@ -6276,14 +6674,10 @@
                 <w:rFonts w:ascii="David" w:hAnsi="David" w:cs="David"/>
                 <w:sz w:val="24"/>
                 <w:szCs w:val="24"/>
-                <w:highlight w:val="magenta"/>
-                <w:rtl/>
-              </w:rPr>
-            </w:pPr>
-            <w:r>
-              <w:rPr>
-                <w:highlight w:val="magenta"/>
-              </w:rPr>
+                <w:rtl/>
+              </w:rPr>
+            </w:pPr>
+            <w:r>
               <w:t>LeftRotation</w:t>
             </w:r>
           </w:p>
@@ -6296,13 +6690,38 @@
             <w:pPr>
               <w:spacing w:line="360" w:lineRule="auto"/>
               <w:rPr>
-                <w:rFonts w:ascii="David" w:hAnsi="David" w:cs="David"/>
-                <w:sz w:val="24"/>
-                <w:szCs w:val="24"/>
-                <w:highlight w:val="magenta"/>
-                <w:rtl/>
-              </w:rPr>
-            </w:pPr>
+                <w:rFonts w:ascii="David" w:hAnsi="David" w:cs="David" w:hint="cs"/>
+                <w:sz w:val="24"/>
+                <w:szCs w:val="24"/>
+                <w:rtl/>
+              </w:rPr>
+            </w:pPr>
+            <w:r>
+              <w:rPr>
+                <w:rFonts w:ascii="David" w:hAnsi="David" w:cs="David" w:hint="cs"/>
+                <w:sz w:val="24"/>
+                <w:szCs w:val="24"/>
+                <w:rtl/>
+              </w:rPr>
+              <w:t xml:space="preserve">ממש כמו </w:t>
+            </w:r>
+            <w:r>
+              <w:rPr>
+                <w:rFonts w:ascii="David" w:hAnsi="David" w:cs="David"/>
+                <w:sz w:val="24"/>
+                <w:szCs w:val="24"/>
+              </w:rPr>
+              <w:t>RightRotation</w:t>
+            </w:r>
+            <w:r>
+              <w:rPr>
+                <w:rFonts w:ascii="David" w:hAnsi="David" w:cs="David" w:hint="cs"/>
+                <w:sz w:val="24"/>
+                <w:szCs w:val="24"/>
+                <w:rtl/>
+              </w:rPr>
+              <w:t xml:space="preserve"> רק בכיוון שמאל</w:t>
+            </w:r>
           </w:p>
         </w:tc>
         <w:tc>
@@ -6316,10 +6735,34 @@
                 <w:rFonts w:ascii="David" w:hAnsi="David" w:cs="David"/>
                 <w:sz w:val="24"/>
                 <w:szCs w:val="24"/>
-                <w:highlight w:val="magenta"/>
-                <w:rtl/>
-              </w:rPr>
-            </w:pPr>
+                <w:rtl/>
+              </w:rPr>
+            </w:pPr>
+            <w:r>
+              <w:rPr>
+                <w:rFonts w:ascii="David" w:hAnsi="David" w:cs="David"/>
+                <w:sz w:val="24"/>
+                <w:szCs w:val="24"/>
+              </w:rPr>
+              <w:t>O(1)</w:t>
+            </w:r>
+            <w:r>
+              <w:rPr>
+                <w:rFonts w:ascii="David" w:hAnsi="David" w:cs="David" w:hint="cs"/>
+                <w:sz w:val="24"/>
+                <w:szCs w:val="24"/>
+              </w:rPr>
+              <w:t xml:space="preserve"> </w:t>
+            </w:r>
+            <w:r>
+              <w:rPr>
+                <w:rFonts w:ascii="David" w:hAnsi="David" w:cs="David" w:hint="cs"/>
+                <w:sz w:val="24"/>
+                <w:szCs w:val="24"/>
+                <w:rtl/>
+              </w:rPr>
+              <w:t xml:space="preserve"> - זמן קבוע</w:t>
+            </w:r>
           </w:p>
         </w:tc>
       </w:tr>
@@ -6335,14 +6778,10 @@
                 <w:rFonts w:ascii="David" w:hAnsi="David" w:cs="David"/>
                 <w:sz w:val="24"/>
                 <w:szCs w:val="24"/>
-                <w:highlight w:val="magenta"/>
-                <w:rtl/>
-              </w:rPr>
-            </w:pPr>
-            <w:r>
-              <w:rPr>
-                <w:highlight w:val="magenta"/>
-              </w:rPr>
+                <w:rtl/>
+              </w:rPr>
+            </w:pPr>
+            <w:r>
               <w:t>delete</w:t>
             </w:r>
           </w:p>
@@ -6355,13 +6794,73 @@
             <w:pPr>
               <w:spacing w:line="360" w:lineRule="auto"/>
               <w:rPr>
-                <w:rFonts w:ascii="David" w:hAnsi="David" w:cs="David"/>
-                <w:sz w:val="24"/>
-                <w:szCs w:val="24"/>
-                <w:highlight w:val="magenta"/>
-                <w:rtl/>
-              </w:rPr>
-            </w:pPr>
+                <w:rFonts w:ascii="David" w:hAnsi="David" w:cs="David" w:hint="cs"/>
+                <w:sz w:val="24"/>
+                <w:szCs w:val="24"/>
+                <w:rtl/>
+              </w:rPr>
+            </w:pPr>
+            <w:r>
+              <w:rPr>
+                <w:rFonts w:ascii="David" w:hAnsi="David" w:cs="David" w:hint="cs"/>
+                <w:sz w:val="24"/>
+                <w:szCs w:val="24"/>
+                <w:rtl/>
+              </w:rPr>
+              <w:t>בהינתן</w:t>
+            </w:r>
+            <w:r>
+              <w:rPr>
+                <w:rFonts w:ascii="David" w:hAnsi="David" w:cs="David" w:hint="cs"/>
+                <w:sz w:val="24"/>
+                <w:szCs w:val="24"/>
+                <w:rtl/>
+              </w:rPr>
+              <w:t xml:space="preserve"> אינדקס </w:t>
+            </w:r>
+            <w:r>
+              <w:rPr>
+                <w:rFonts w:ascii="David" w:hAnsi="David" w:cs="David"/>
+                <w:sz w:val="24"/>
+                <w:szCs w:val="24"/>
+              </w:rPr>
+              <w:t>i</w:t>
+            </w:r>
+            <w:r>
+              <w:rPr>
+                <w:rFonts w:ascii="David" w:hAnsi="David" w:cs="David" w:hint="cs"/>
+                <w:sz w:val="24"/>
+                <w:szCs w:val="24"/>
+                <w:rtl/>
+              </w:rPr>
+              <w:t xml:space="preserve"> ועץ, מוחק את איבר ה-</w:t>
+            </w:r>
+            <w:r>
+              <w:rPr>
+                <w:rFonts w:ascii="David" w:hAnsi="David" w:cs="David"/>
+                <w:sz w:val="24"/>
+                <w:szCs w:val="24"/>
+              </w:rPr>
+              <w:t>i</w:t>
+            </w:r>
+            <w:r>
+              <w:rPr>
+                <w:rFonts w:ascii="David" w:hAnsi="David" w:cs="David" w:hint="cs"/>
+                <w:sz w:val="24"/>
+                <w:szCs w:val="24"/>
+                <w:rtl/>
+              </w:rPr>
+              <w:t>.</w:t>
+            </w:r>
+            <w:r>
+              <w:rPr>
+                <w:rFonts w:ascii="David" w:hAnsi="David" w:cs="David" w:hint="cs"/>
+                <w:sz w:val="24"/>
+                <w:szCs w:val="24"/>
+                <w:rtl/>
+              </w:rPr>
+              <w:t xml:space="preserve"> מחזיר כמות הפעולות איזון</w:t>
+            </w:r>
           </w:p>
         </w:tc>
         <w:tc>
@@ -6375,10 +6874,430 @@
                 <w:rFonts w:ascii="David" w:hAnsi="David" w:cs="David"/>
                 <w:sz w:val="24"/>
                 <w:szCs w:val="24"/>
-                <w:highlight w:val="magenta"/>
-                <w:rtl/>
-              </w:rPr>
-            </w:pPr>
+                <w:rtl/>
+              </w:rPr>
+            </w:pPr>
+            <w:r>
+              <w:rPr>
+                <w:rFonts w:ascii="David" w:hAnsi="David" w:cs="David" w:hint="cs"/>
+                <w:sz w:val="24"/>
+                <w:szCs w:val="24"/>
+                <w:rtl/>
+              </w:rPr>
+              <w:t>קודם מחפש את הצומת שעלינו למ</w:t>
+            </w:r>
+            <w:r>
+              <w:rPr>
+                <w:rFonts w:ascii="David" w:hAnsi="David" w:cs="David" w:hint="cs"/>
+                <w:sz w:val="24"/>
+                <w:szCs w:val="24"/>
+                <w:rtl/>
+              </w:rPr>
+              <w:t xml:space="preserve">חוק בעזרת </w:t>
+            </w:r>
+            <w:r>
+              <w:rPr>
+                <w:rFonts w:ascii="David" w:hAnsi="David" w:cs="David" w:hint="cs"/>
+                <w:sz w:val="24"/>
+                <w:szCs w:val="24"/>
+              </w:rPr>
+              <w:t>T</w:t>
+            </w:r>
+            <w:r>
+              <w:rPr>
+                <w:rFonts w:ascii="David" w:hAnsi="David" w:cs="David"/>
+                <w:sz w:val="24"/>
+                <w:szCs w:val="24"/>
+              </w:rPr>
+              <w:t>reeSelect</w:t>
+            </w:r>
+            <w:r>
+              <w:rPr>
+                <w:rFonts w:ascii="David" w:hAnsi="David" w:cs="David" w:hint="cs"/>
+                <w:sz w:val="24"/>
+                <w:szCs w:val="24"/>
+                <w:rtl/>
+              </w:rPr>
+              <w:t xml:space="preserve">, </w:t>
+            </w:r>
+            <w:r>
+              <w:rPr>
+                <w:rFonts w:ascii="David" w:hAnsi="David" w:cs="David" w:hint="cs"/>
+                <w:sz w:val="24"/>
+                <w:szCs w:val="24"/>
+              </w:rPr>
+              <w:t>O</w:t>
+            </w:r>
+            <w:r>
+              <w:rPr>
+                <w:rFonts w:ascii="David" w:hAnsi="David" w:cs="David"/>
+                <w:sz w:val="24"/>
+                <w:szCs w:val="24"/>
+              </w:rPr>
+              <w:t>(log(n))</w:t>
+            </w:r>
+            <w:r>
+              <w:rPr>
+                <w:rFonts w:ascii="David" w:hAnsi="David" w:cs="David" w:hint="cs"/>
+                <w:sz w:val="24"/>
+                <w:szCs w:val="24"/>
+                <w:rtl/>
+              </w:rPr>
+              <w:t xml:space="preserve">. </w:t>
+            </w:r>
+          </w:p>
+          <w:p>
+            <w:pPr>
+              <w:spacing w:line="360" w:lineRule="auto"/>
+              <w:rPr>
+                <w:rFonts w:ascii="David" w:hAnsi="David" w:cs="David"/>
+                <w:sz w:val="24"/>
+                <w:szCs w:val="24"/>
+                <w:rtl/>
+              </w:rPr>
+            </w:pPr>
+            <w:r>
+              <w:rPr>
+                <w:rFonts w:ascii="David" w:hAnsi="David" w:cs="David" w:hint="cs"/>
+                <w:sz w:val="24"/>
+                <w:szCs w:val="24"/>
+                <w:rtl/>
+              </w:rPr>
+              <w:t>אז מוחק את הצומת לפי האלגוריתם שלמדנו:</w:t>
+            </w:r>
+          </w:p>
+          <w:p>
+            <w:pPr>
+              <w:spacing w:line="360" w:lineRule="auto"/>
+              <w:rPr>
+                <w:rFonts w:ascii="David" w:hAnsi="David" w:cs="David"/>
+                <w:sz w:val="24"/>
+                <w:szCs w:val="24"/>
+                <w:rtl/>
+              </w:rPr>
+            </w:pPr>
+            <w:r>
+              <w:rPr>
+                <w:rFonts w:ascii="David" w:hAnsi="David" w:cs="David" w:hint="cs"/>
+                <w:sz w:val="24"/>
+                <w:szCs w:val="24"/>
+                <w:rtl/>
+              </w:rPr>
+              <w:t xml:space="preserve">-מקרה 1: </w:t>
+            </w:r>
+            <w:r>
+              <w:rPr>
+                <w:rFonts w:ascii="David" w:hAnsi="David" w:cs="David" w:hint="cs"/>
+                <w:sz w:val="24"/>
+                <w:szCs w:val="24"/>
+                <w:rtl/>
+              </w:rPr>
+              <w:t>מ</w:t>
+            </w:r>
+            <w:r>
+              <w:rPr>
+                <w:rFonts w:ascii="David" w:hAnsi="David" w:cs="David" w:hint="cs"/>
+                <w:sz w:val="24"/>
+                <w:szCs w:val="24"/>
+                <w:rtl/>
+              </w:rPr>
+              <w:t>וחקים את הצומת בעזרת</w:t>
+            </w:r>
+            <w:r>
+              <w:rPr>
+                <w:rFonts w:ascii="David" w:hAnsi="David" w:cs="David" w:hint="cs"/>
+                <w:sz w:val="24"/>
+                <w:szCs w:val="24"/>
+                <w:rtl/>
+              </w:rPr>
+              <w:t xml:space="preserve"> בפונק</w:t>
+            </w:r>
+            <w:r>
+              <w:rPr>
+                <w:rFonts w:ascii="David" w:hAnsi="David" w:cs="David" w:hint="cs"/>
+                <w:sz w:val="24"/>
+                <w:szCs w:val="24"/>
+                <w:rtl/>
+              </w:rPr>
+              <w:t>צ</w:t>
+            </w:r>
+            <w:r>
+              <w:rPr>
+                <w:rFonts w:ascii="David" w:hAnsi="David" w:cs="David" w:hint="cs"/>
+                <w:sz w:val="24"/>
+                <w:szCs w:val="24"/>
+                <w:rtl/>
+              </w:rPr>
+              <w:t>יות קבועות</w:t>
+            </w:r>
+            <w:r>
+              <w:rPr>
+                <w:rFonts w:ascii="David" w:hAnsi="David" w:cs="David" w:hint="cs"/>
+                <w:sz w:val="24"/>
+                <w:szCs w:val="24"/>
+                <w:rtl/>
+              </w:rPr>
+              <w:t xml:space="preserve">, </w:t>
+            </w:r>
+            <w:r>
+              <w:rPr>
+                <w:rFonts w:ascii="David" w:hAnsi="David" w:cs="David"/>
+                <w:sz w:val="24"/>
+                <w:szCs w:val="24"/>
+              </w:rPr>
+              <w:t>O(1)</w:t>
+            </w:r>
+          </w:p>
+          <w:p>
+            <w:pPr>
+              <w:spacing w:line="360" w:lineRule="auto"/>
+              <w:rPr>
+                <w:rFonts w:ascii="David" w:hAnsi="David" w:cs="David"/>
+                <w:sz w:val="24"/>
+                <w:szCs w:val="24"/>
+                <w:rtl/>
+              </w:rPr>
+            </w:pPr>
+            <w:r>
+              <w:rPr>
+                <w:rFonts w:ascii="David" w:hAnsi="David" w:cs="David" w:hint="cs"/>
+                <w:sz w:val="24"/>
+                <w:szCs w:val="24"/>
+                <w:rtl/>
+              </w:rPr>
+              <w:t>-מקרה 2:</w:t>
+            </w:r>
+            <w:r>
+              <w:rPr>
+                <w:rFonts w:ascii="David" w:hAnsi="David" w:cs="David" w:hint="cs"/>
+                <w:sz w:val="24"/>
+                <w:szCs w:val="24"/>
+                <w:rtl/>
+              </w:rPr>
+              <w:t xml:space="preserve"> מתבצע מחיקה על בסיס </w:t>
+            </w:r>
+            <w:r>
+              <w:rPr>
+                <w:rFonts w:ascii="David" w:hAnsi="David" w:cs="David" w:hint="cs"/>
+                <w:sz w:val="24"/>
+                <w:szCs w:val="24"/>
+                <w:rtl/>
+              </w:rPr>
+              <w:t xml:space="preserve">מיקום הבן שלו. בכל מקרה מתקיים מחיקה בעזרת פונקציות קבועות, </w:t>
+            </w:r>
+            <w:r>
+              <w:rPr>
+                <w:rFonts w:ascii="David" w:hAnsi="David" w:cs="David"/>
+                <w:sz w:val="24"/>
+                <w:szCs w:val="24"/>
+              </w:rPr>
+              <w:t>O(1)</w:t>
+            </w:r>
+          </w:p>
+          <w:p>
+            <w:pPr>
+              <w:spacing w:line="360" w:lineRule="auto"/>
+              <w:rPr>
+                <w:rFonts w:ascii="David" w:hAnsi="David" w:cs="David"/>
+                <w:sz w:val="24"/>
+                <w:szCs w:val="24"/>
+                <w:rtl/>
+              </w:rPr>
+            </w:pPr>
+            <w:r>
+              <w:rPr>
+                <w:rFonts w:ascii="David" w:hAnsi="David" w:cs="David" w:hint="cs"/>
+                <w:sz w:val="24"/>
+                <w:szCs w:val="24"/>
+                <w:rtl/>
+              </w:rPr>
+              <w:t xml:space="preserve">-מקרה 3: </w:t>
+            </w:r>
+            <w:r>
+              <w:rPr>
+                <w:rFonts w:ascii="David" w:hAnsi="David" w:cs="David" w:hint="cs"/>
+                <w:sz w:val="24"/>
+                <w:szCs w:val="24"/>
+                <w:rtl/>
+              </w:rPr>
+              <w:t xml:space="preserve">מפעילים פעם אחת </w:t>
+            </w:r>
+            <w:r>
+              <w:rPr>
+                <w:rFonts w:ascii="David" w:hAnsi="David" w:cs="David"/>
+                <w:sz w:val="24"/>
+                <w:szCs w:val="24"/>
+              </w:rPr>
+              <w:t>getSuccessor</w:t>
+            </w:r>
+            <w:r>
+              <w:rPr>
+                <w:rFonts w:ascii="David" w:hAnsi="David" w:cs="David" w:hint="cs"/>
+                <w:sz w:val="24"/>
+                <w:szCs w:val="24"/>
+                <w:rtl/>
+              </w:rPr>
+              <w:t xml:space="preserve">, בעלת סיבוכיות </w:t>
+            </w:r>
+            <w:r>
+              <w:rPr>
+                <w:rFonts w:ascii="David" w:hAnsi="David" w:cs="David" w:hint="cs"/>
+                <w:sz w:val="24"/>
+                <w:szCs w:val="24"/>
+              </w:rPr>
+              <w:t>O</w:t>
+            </w:r>
+            <w:r>
+              <w:rPr>
+                <w:rFonts w:ascii="David" w:hAnsi="David" w:cs="David"/>
+                <w:sz w:val="24"/>
+                <w:szCs w:val="24"/>
+              </w:rPr>
+              <w:t>(log(n))</w:t>
+            </w:r>
+            <w:r>
+              <w:rPr>
+                <w:rFonts w:ascii="David" w:hAnsi="David" w:cs="David" w:hint="cs"/>
+                <w:sz w:val="24"/>
+                <w:szCs w:val="24"/>
+                <w:rtl/>
+              </w:rPr>
+              <w:t>. אחר כך מוחקים עם</w:t>
+            </w:r>
+            <w:r>
+              <w:rPr>
+                <w:rFonts w:ascii="David" w:hAnsi="David" w:cs="David" w:hint="cs"/>
+                <w:sz w:val="24"/>
+                <w:szCs w:val="24"/>
+                <w:rtl/>
+              </w:rPr>
+              <w:t xml:space="preserve"> פונקציות קבועות.</w:t>
+            </w:r>
+          </w:p>
+          <w:p>
+            <w:pPr>
+              <w:spacing w:line="360" w:lineRule="auto"/>
+              <w:rPr>
+                <w:rFonts w:ascii="David" w:hAnsi="David" w:cs="David"/>
+                <w:sz w:val="24"/>
+                <w:szCs w:val="24"/>
+                <w:rtl/>
+              </w:rPr>
+            </w:pPr>
+            <w:r>
+              <w:rPr>
+                <w:rFonts w:ascii="David" w:hAnsi="David" w:cs="David" w:hint="cs"/>
+                <w:sz w:val="24"/>
+                <w:szCs w:val="24"/>
+                <w:rtl/>
+              </w:rPr>
+              <w:t xml:space="preserve">אחר כך מפעילים </w:t>
+            </w:r>
+            <w:r>
+              <w:rPr>
+                <w:rFonts w:ascii="David" w:hAnsi="David" w:cs="David"/>
+                <w:sz w:val="24"/>
+                <w:szCs w:val="24"/>
+              </w:rPr>
+              <w:t>delete_style_balancing</w:t>
+            </w:r>
+            <w:r>
+              <w:rPr>
+                <w:rFonts w:ascii="David" w:hAnsi="David" w:cs="David" w:hint="cs"/>
+                <w:sz w:val="24"/>
+                <w:szCs w:val="24"/>
+                <w:rtl/>
+              </w:rPr>
+              <w:t>,</w:t>
+            </w:r>
+            <w:r>
+              <w:rPr>
+                <w:rFonts w:ascii="David" w:hAnsi="David" w:cs="David"/>
+                <w:sz w:val="24"/>
+                <w:szCs w:val="24"/>
+              </w:rPr>
+              <w:t xml:space="preserve"> </w:t>
+            </w:r>
+            <w:r>
+              <w:rPr>
+                <w:rFonts w:ascii="David" w:hAnsi="David" w:cs="David" w:hint="cs"/>
+                <w:sz w:val="24"/>
+                <w:szCs w:val="24"/>
+                <w:rtl/>
+              </w:rPr>
+              <w:t xml:space="preserve"> סיבוכיות </w:t>
+            </w:r>
+            <w:r>
+              <w:rPr>
+                <w:rFonts w:ascii="David" w:hAnsi="David" w:cs="David"/>
+                <w:sz w:val="24"/>
+                <w:szCs w:val="24"/>
+              </w:rPr>
+              <w:t>log(n)</w:t>
+            </w:r>
+          </w:p>
+          <w:p>
+            <w:pPr>
+              <w:spacing w:line="360" w:lineRule="auto"/>
+              <w:rPr>
+                <w:rFonts w:ascii="David" w:hAnsi="David" w:cs="David"/>
+                <w:sz w:val="24"/>
+                <w:szCs w:val="24"/>
+              </w:rPr>
+            </w:pPr>
+            <w:r>
+              <w:rPr>
+                <w:rFonts w:ascii="David" w:hAnsi="David" w:cs="David" w:hint="cs"/>
+                <w:sz w:val="24"/>
+                <w:szCs w:val="24"/>
+                <w:rtl/>
+              </w:rPr>
+              <w:t>סה"כ במקרה הגרוע:</w:t>
+            </w:r>
+            <w:r>
+              <w:rPr>
+                <w:rFonts w:ascii="David" w:hAnsi="David" w:cs="David" w:hint="cs"/>
+                <w:sz w:val="24"/>
+                <w:szCs w:val="24"/>
+                <w:rtl/>
+              </w:rPr>
+              <w:t xml:space="preserve"> </w:t>
+            </w:r>
+            <w:r>
+              <w:rPr>
+                <w:rFonts w:ascii="David" w:hAnsi="David" w:cs="David"/>
+                <w:sz w:val="24"/>
+                <w:szCs w:val="24"/>
+              </w:rPr>
+              <w:t>3log(n)</w:t>
+            </w:r>
+          </w:p>
+          <w:p>
+            <w:pPr>
+              <w:spacing w:line="360" w:lineRule="auto"/>
+              <w:rPr>
+                <w:rFonts w:ascii="David" w:hAnsi="David" w:cs="David"/>
+                <w:sz w:val="24"/>
+                <w:szCs w:val="24"/>
+              </w:rPr>
+            </w:pPr>
+            <w:r>
+              <w:rPr>
+                <w:rFonts w:ascii="David" w:hAnsi="David" w:cs="David" w:hint="cs"/>
+                <w:sz w:val="24"/>
+                <w:szCs w:val="24"/>
+                <w:rtl/>
+              </w:rPr>
+              <w:t xml:space="preserve">= </w:t>
+            </w:r>
+            <w:r>
+              <w:rPr>
+                <w:rFonts w:ascii="David" w:hAnsi="David" w:cs="David"/>
+                <w:sz w:val="24"/>
+                <w:szCs w:val="24"/>
+              </w:rPr>
+              <w:t xml:space="preserve"> O(log(n))</w:t>
+            </w:r>
           </w:p>
         </w:tc>
       </w:tr>
@@ -6394,14 +7313,10 @@
                 <w:rFonts w:ascii="David" w:hAnsi="David" w:cs="David"/>
                 <w:sz w:val="24"/>
                 <w:szCs w:val="24"/>
-                <w:highlight w:val="magenta"/>
-                <w:rtl/>
-              </w:rPr>
-            </w:pPr>
-            <w:r>
-              <w:rPr>
-                <w:highlight w:val="magenta"/>
-              </w:rPr>
+                <w:rtl/>
+              </w:rPr>
+            </w:pPr>
+            <w:r>
               <w:t>delete_style_balancing</w:t>
             </w:r>
           </w:p>
@@ -6414,13 +7329,64 @@
             <w:pPr>
               <w:spacing w:line="360" w:lineRule="auto"/>
               <w:rPr>
-                <w:rFonts w:ascii="David" w:hAnsi="David" w:cs="David"/>
-                <w:sz w:val="24"/>
-                <w:szCs w:val="24"/>
-                <w:highlight w:val="magenta"/>
-                <w:rtl/>
-              </w:rPr>
-            </w:pPr>
+                <w:rFonts w:ascii="David" w:hAnsi="David" w:cs="David" w:hint="cs"/>
+                <w:sz w:val="24"/>
+                <w:szCs w:val="24"/>
+                <w:rtl/>
+              </w:rPr>
+            </w:pPr>
+            <w:r>
+              <w:rPr>
+                <w:rFonts w:ascii="David" w:hAnsi="David" w:cs="David" w:hint="cs"/>
+                <w:sz w:val="24"/>
+                <w:szCs w:val="24"/>
+                <w:rtl/>
+              </w:rPr>
+              <w:t>מבצע גלגולים</w:t>
+            </w:r>
+            <w:r>
+              <w:rPr>
+                <w:rFonts w:ascii="David" w:hAnsi="David" w:cs="David" w:hint="cs"/>
+                <w:sz w:val="24"/>
+                <w:szCs w:val="24"/>
+                <w:rtl/>
+              </w:rPr>
+              <w:t xml:space="preserve"> ועדכונים מהצומת הנתונה עד לשורש (עבור </w:t>
+            </w:r>
+            <w:r>
+              <w:rPr>
+                <w:rFonts w:ascii="David" w:hAnsi="David" w:cs="David"/>
+                <w:sz w:val="24"/>
+                <w:szCs w:val="24"/>
+              </w:rPr>
+              <w:t>delete</w:t>
+            </w:r>
+            <w:r>
+              <w:rPr>
+                <w:rFonts w:ascii="David" w:hAnsi="David" w:cs="David" w:hint="cs"/>
+                <w:sz w:val="24"/>
+                <w:szCs w:val="24"/>
+                <w:rtl/>
+              </w:rPr>
+              <w:t xml:space="preserve"> ו-</w:t>
+            </w:r>
+            <w:r>
+              <w:rPr>
+                <w:rFonts w:ascii="David" w:hAnsi="David" w:cs="David"/>
+                <w:sz w:val="24"/>
+                <w:szCs w:val="24"/>
+              </w:rPr>
+              <w:t>join/split</w:t>
+            </w:r>
+            <w:r>
+              <w:rPr>
+                <w:rFonts w:ascii="David" w:hAnsi="David" w:cs="David" w:hint="cs"/>
+                <w:sz w:val="24"/>
+                <w:szCs w:val="24"/>
+                <w:rtl/>
+              </w:rPr>
+              <w:t>)</w:t>
+            </w:r>
           </w:p>
         </w:tc>
         <w:tc>
@@ -6434,10 +7400,239 @@
                 <w:rFonts w:ascii="David" w:hAnsi="David" w:cs="David"/>
                 <w:sz w:val="24"/>
                 <w:szCs w:val="24"/>
-                <w:highlight w:val="magenta"/>
-                <w:rtl/>
-              </w:rPr>
-            </w:pPr>
+                <w:rtl/>
+              </w:rPr>
+            </w:pPr>
+            <w:r>
+              <w:rPr>
+                <w:rFonts w:ascii="David" w:hAnsi="David" w:cs="David" w:hint="cs"/>
+                <w:sz w:val="24"/>
+                <w:szCs w:val="24"/>
+                <w:rtl/>
+              </w:rPr>
+              <w:t xml:space="preserve">יש לולאת </w:t>
+            </w:r>
+            <w:r>
+              <w:rPr>
+                <w:rFonts w:ascii="David" w:hAnsi="David" w:cs="David"/>
+                <w:sz w:val="24"/>
+                <w:szCs w:val="24"/>
+              </w:rPr>
+              <w:t>while</w:t>
+            </w:r>
+            <w:r>
+              <w:rPr>
+                <w:rFonts w:ascii="David" w:hAnsi="David" w:cs="David" w:hint="cs"/>
+                <w:sz w:val="24"/>
+                <w:szCs w:val="24"/>
+                <w:rtl/>
+              </w:rPr>
+              <w:t xml:space="preserve"> שעוברת מה</w:t>
+            </w:r>
+            <w:r>
+              <w:rPr>
+                <w:rFonts w:ascii="David" w:hAnsi="David" w:cs="David" w:hint="cs"/>
+                <w:sz w:val="24"/>
+                <w:szCs w:val="24"/>
+                <w:rtl/>
+              </w:rPr>
+              <w:t xml:space="preserve">צומת עד השורש, במקרה הכי גרוע </w:t>
+            </w:r>
+            <w:r>
+              <w:rPr>
+                <w:rFonts w:ascii="David" w:hAnsi="David" w:cs="David"/>
+                <w:sz w:val="24"/>
+                <w:szCs w:val="24"/>
+              </w:rPr>
+              <w:t>log(n)</w:t>
+            </w:r>
+            <w:r>
+              <w:rPr>
+                <w:rFonts w:ascii="David" w:hAnsi="David" w:cs="David" w:hint="cs"/>
+                <w:sz w:val="24"/>
+                <w:szCs w:val="24"/>
+                <w:rtl/>
+              </w:rPr>
+              <w:t xml:space="preserve"> איטרציות. בכל איטרציה </w:t>
+            </w:r>
+            <w:r>
+              <w:rPr>
+                <w:rFonts w:ascii="David" w:hAnsi="David" w:cs="David" w:hint="cs"/>
+                <w:sz w:val="24"/>
+                <w:szCs w:val="24"/>
+                <w:rtl/>
+              </w:rPr>
+              <w:t xml:space="preserve">מפעילים </w:t>
+            </w:r>
+            <w:r>
+              <w:rPr>
+                <w:rFonts w:ascii="David" w:hAnsi="David" w:cs="David"/>
+                <w:sz w:val="24"/>
+                <w:szCs w:val="24"/>
+              </w:rPr>
+              <w:t>updatemeasurements</w:t>
+            </w:r>
+            <w:r>
+              <w:rPr>
+                <w:rFonts w:ascii="David" w:hAnsi="David" w:cs="David" w:hint="cs"/>
+                <w:sz w:val="24"/>
+                <w:szCs w:val="24"/>
+                <w:rtl/>
+              </w:rPr>
+              <w:t xml:space="preserve">, ולפי הצורך מופעל </w:t>
+            </w:r>
+            <w:r>
+              <w:rPr>
+                <w:rFonts w:ascii="David" w:hAnsi="David" w:cs="David"/>
+                <w:sz w:val="24"/>
+                <w:szCs w:val="24"/>
+              </w:rPr>
+              <w:t>ImplementRotation</w:t>
+            </w:r>
+            <w:r>
+              <w:rPr>
+                <w:rFonts w:ascii="David" w:hAnsi="David" w:cs="David" w:hint="cs"/>
+                <w:sz w:val="24"/>
+                <w:szCs w:val="24"/>
+                <w:rtl/>
+              </w:rPr>
+              <w:t xml:space="preserve"> (שניהם  </w:t>
+            </w:r>
+            <w:r>
+              <w:rPr>
+                <w:rFonts w:ascii="David" w:hAnsi="David" w:cs="David"/>
+                <w:sz w:val="24"/>
+                <w:szCs w:val="24"/>
+              </w:rPr>
+              <w:t>O(1)</w:t>
+            </w:r>
+            <w:r>
+              <w:rPr>
+                <w:rFonts w:ascii="David" w:hAnsi="David" w:cs="David" w:hint="cs"/>
+                <w:sz w:val="24"/>
+                <w:szCs w:val="24"/>
+                <w:rtl/>
+              </w:rPr>
+              <w:t xml:space="preserve">) </w:t>
+            </w:r>
+          </w:p>
+          <w:p>
+            <w:pPr>
+              <w:spacing w:line="360" w:lineRule="auto"/>
+              <w:rPr>
+                <w:rFonts w:ascii="David" w:hAnsi="David" w:cs="David"/>
+                <w:sz w:val="24"/>
+                <w:szCs w:val="24"/>
+                <w:rtl/>
+              </w:rPr>
+            </w:pPr>
+            <w:r>
+              <w:rPr>
+                <w:rFonts w:ascii="David" w:hAnsi="David" w:cs="David" w:hint="cs"/>
+                <w:sz w:val="24"/>
+                <w:szCs w:val="24"/>
+                <w:rtl/>
+              </w:rPr>
+              <w:lastRenderedPageBreak/>
+              <w:t xml:space="preserve">בסוף אם לא הגענו לשורש, אז </w:t>
+            </w:r>
+            <w:r>
+              <w:rPr>
+                <w:rFonts w:ascii="David" w:hAnsi="David" w:cs="David" w:hint="cs"/>
+                <w:sz w:val="24"/>
+                <w:szCs w:val="24"/>
+                <w:rtl/>
+              </w:rPr>
+              <w:t xml:space="preserve">מפעילים </w:t>
+            </w:r>
+            <w:r>
+              <w:rPr>
+                <w:rFonts w:ascii="David" w:hAnsi="David" w:cs="David"/>
+                <w:sz w:val="24"/>
+                <w:szCs w:val="24"/>
+              </w:rPr>
+              <w:t>fix_size_rec</w:t>
+            </w:r>
+            <w:r>
+              <w:rPr>
+                <w:rFonts w:ascii="David" w:hAnsi="David" w:cs="David" w:hint="cs"/>
+                <w:sz w:val="24"/>
+                <w:szCs w:val="24"/>
+                <w:rtl/>
+              </w:rPr>
+              <w:t xml:space="preserve"> על מנת לתקן שדה ה</w:t>
+            </w:r>
+            <w:r>
+              <w:rPr>
+                <w:rFonts w:ascii="David" w:hAnsi="David" w:cs="David"/>
+                <w:sz w:val="24"/>
+                <w:szCs w:val="24"/>
+              </w:rPr>
+              <w:t>size</w:t>
+            </w:r>
+            <w:r>
+              <w:rPr>
+                <w:rFonts w:ascii="David" w:hAnsi="David" w:cs="David" w:hint="cs"/>
+                <w:sz w:val="24"/>
+                <w:szCs w:val="24"/>
+                <w:rtl/>
+              </w:rPr>
+              <w:t xml:space="preserve">- </w:t>
+            </w:r>
+            <w:r>
+              <w:rPr>
+                <w:rFonts w:ascii="David" w:hAnsi="David" w:cs="David"/>
+                <w:sz w:val="24"/>
+                <w:szCs w:val="24"/>
+              </w:rPr>
+              <w:t>O(log(n))</w:t>
+            </w:r>
+            <w:r>
+              <w:rPr>
+                <w:rFonts w:ascii="David" w:hAnsi="David" w:cs="David" w:hint="cs"/>
+                <w:sz w:val="24"/>
+                <w:szCs w:val="24"/>
+                <w:rtl/>
+              </w:rPr>
+              <w:t>.</w:t>
+            </w:r>
+          </w:p>
+          <w:p>
+            <w:pPr>
+              <w:spacing w:line="360" w:lineRule="auto"/>
+              <w:rPr>
+                <w:rFonts w:ascii="David" w:hAnsi="David" w:cs="David" w:hint="cs"/>
+                <w:sz w:val="24"/>
+                <w:szCs w:val="24"/>
+                <w:rtl/>
+              </w:rPr>
+            </w:pPr>
+            <w:r>
+              <w:rPr>
+                <w:rFonts w:ascii="David" w:hAnsi="David" w:cs="David" w:hint="cs"/>
+                <w:sz w:val="24"/>
+                <w:szCs w:val="24"/>
+                <w:rtl/>
+              </w:rPr>
+              <w:t xml:space="preserve">אז סה"כ </w:t>
+            </w:r>
+            <w:r>
+              <w:rPr>
+                <w:rFonts w:ascii="David" w:hAnsi="David" w:cs="David"/>
+                <w:sz w:val="24"/>
+                <w:szCs w:val="24"/>
+              </w:rPr>
+              <w:t>O(log(n))</w:t>
+            </w:r>
+            <w:r>
+              <w:rPr>
+                <w:rFonts w:ascii="David" w:hAnsi="David" w:cs="David" w:hint="cs"/>
+                <w:sz w:val="24"/>
+                <w:szCs w:val="24"/>
+                <w:rtl/>
+              </w:rPr>
+              <w:t>.</w:t>
+            </w:r>
           </w:p>
         </w:tc>
       </w:tr>
@@ -6453,14 +7648,11 @@
                 <w:rFonts w:ascii="David" w:hAnsi="David" w:cs="David"/>
                 <w:sz w:val="24"/>
                 <w:szCs w:val="24"/>
-                <w:highlight w:val="magenta"/>
-                <w:rtl/>
-              </w:rPr>
-            </w:pPr>
-            <w:r>
-              <w:rPr>
-                <w:highlight w:val="magenta"/>
-              </w:rPr>
+                <w:rtl/>
+              </w:rPr>
+            </w:pPr>
+            <w:r>
+              <w:lastRenderedPageBreak/>
               <w:t>first</w:t>
             </w:r>
           </w:p>
@@ -6476,10 +7668,44 @@
                 <w:rFonts w:ascii="David" w:hAnsi="David" w:cs="David"/>
                 <w:sz w:val="24"/>
                 <w:szCs w:val="24"/>
-                <w:highlight w:val="magenta"/>
-                <w:rtl/>
-              </w:rPr>
-            </w:pPr>
+                <w:rtl/>
+              </w:rPr>
+            </w:pPr>
+            <w:r>
+              <w:rPr>
+                <w:rFonts w:ascii="David" w:hAnsi="David" w:cs="David" w:hint="cs"/>
+                <w:sz w:val="24"/>
+                <w:szCs w:val="24"/>
+                <w:rtl/>
+              </w:rPr>
+              <w:t xml:space="preserve">מחזיר את </w:t>
+            </w:r>
+            <w:r>
+              <w:rPr>
+                <w:rFonts w:ascii="David" w:hAnsi="David" w:cs="David" w:hint="cs"/>
+                <w:sz w:val="24"/>
+                <w:szCs w:val="24"/>
+                <w:rtl/>
+              </w:rPr>
+              <w:t xml:space="preserve">שדה </w:t>
+            </w:r>
+            <w:r>
+              <w:rPr>
+                <w:rFonts w:ascii="David" w:hAnsi="David" w:cs="David"/>
+                <w:sz w:val="24"/>
+                <w:szCs w:val="24"/>
+              </w:rPr>
+              <w:t>value</w:t>
+            </w:r>
+            <w:r>
+              <w:rPr>
+                <w:rFonts w:ascii="David" w:hAnsi="David" w:cs="David" w:hint="cs"/>
+                <w:sz w:val="24"/>
+                <w:szCs w:val="24"/>
+                <w:rtl/>
+              </w:rPr>
+              <w:t xml:space="preserve"> של איבר הראשון</w:t>
+            </w:r>
           </w:p>
         </w:tc>
         <w:tc>
@@ -6490,13 +7716,62 @@
             <w:pPr>
               <w:spacing w:line="360" w:lineRule="auto"/>
               <w:rPr>
-                <w:rFonts w:ascii="David" w:hAnsi="David" w:cs="David"/>
-                <w:sz w:val="24"/>
-                <w:szCs w:val="24"/>
-                <w:highlight w:val="magenta"/>
-                <w:rtl/>
-              </w:rPr>
-            </w:pPr>
+                <w:rFonts w:ascii="David" w:hAnsi="David" w:cs="David" w:hint="cs"/>
+                <w:sz w:val="24"/>
+                <w:szCs w:val="24"/>
+              </w:rPr>
+            </w:pPr>
+            <w:r>
+              <w:rPr>
+                <w:rFonts w:ascii="David" w:hAnsi="David" w:cs="David"/>
+                <w:sz w:val="24"/>
+                <w:szCs w:val="24"/>
+              </w:rPr>
+              <w:t>O(1)</w:t>
+            </w:r>
+            <w:r>
+              <w:rPr>
+                <w:rFonts w:ascii="David" w:hAnsi="David" w:cs="David" w:hint="cs"/>
+                <w:sz w:val="24"/>
+                <w:szCs w:val="24"/>
+                <w:rtl/>
+              </w:rPr>
+              <w:t xml:space="preserve"> כי אנחנו מתחזקות שדה </w:t>
+            </w:r>
+            <w:r>
+              <w:rPr>
+                <w:rFonts w:ascii="David" w:hAnsi="David" w:cs="David"/>
+                <w:sz w:val="24"/>
+                <w:szCs w:val="24"/>
+              </w:rPr>
+              <w:t>min</w:t>
+            </w:r>
+            <w:r>
+              <w:rPr>
+                <w:rFonts w:ascii="David" w:hAnsi="David" w:cs="David" w:hint="cs"/>
+                <w:sz w:val="24"/>
+                <w:szCs w:val="24"/>
+                <w:rtl/>
+              </w:rPr>
+              <w:t xml:space="preserve"> ב</w:t>
+            </w:r>
+            <w:r>
+              <w:rPr>
+                <w:rFonts w:ascii="David" w:hAnsi="David" w:cs="David" w:hint="cs"/>
+                <w:sz w:val="24"/>
+                <w:szCs w:val="24"/>
+                <w:rtl/>
+              </w:rPr>
+              <w:t>-</w:t>
+            </w:r>
+            <w:r>
+              <w:rPr>
+                <w:rFonts w:ascii="David" w:hAnsi="David" w:cs="David"/>
+                <w:sz w:val="24"/>
+                <w:szCs w:val="24"/>
+              </w:rPr>
+              <w:t>AVLTreeList</w:t>
+            </w:r>
           </w:p>
         </w:tc>
       </w:tr>
@@ -6512,14 +7787,10 @@
                 <w:rFonts w:ascii="David" w:hAnsi="David" w:cs="David"/>
                 <w:sz w:val="24"/>
                 <w:szCs w:val="24"/>
-                <w:highlight w:val="magenta"/>
-                <w:rtl/>
-              </w:rPr>
-            </w:pPr>
-            <w:r>
-              <w:rPr>
-                <w:highlight w:val="magenta"/>
-              </w:rPr>
+                <w:rtl/>
+              </w:rPr>
+            </w:pPr>
+            <w:r>
               <w:t>last</w:t>
             </w:r>
           </w:p>
@@ -6532,13 +7803,47 @@
             <w:pPr>
               <w:spacing w:line="360" w:lineRule="auto"/>
               <w:rPr>
-                <w:rFonts w:ascii="David" w:hAnsi="David" w:cs="David"/>
-                <w:sz w:val="24"/>
-                <w:szCs w:val="24"/>
-                <w:highlight w:val="magenta"/>
-                <w:rtl/>
-              </w:rPr>
-            </w:pPr>
+                <w:rFonts w:ascii="David" w:hAnsi="David" w:cs="David" w:hint="cs"/>
+                <w:sz w:val="24"/>
+                <w:szCs w:val="24"/>
+                <w:rtl/>
+              </w:rPr>
+            </w:pPr>
+            <w:r>
+              <w:rPr>
+                <w:rFonts w:ascii="David" w:hAnsi="David" w:cs="David" w:hint="cs"/>
+                <w:sz w:val="24"/>
+                <w:szCs w:val="24"/>
+                <w:rtl/>
+              </w:rPr>
+              <w:t xml:space="preserve">מחזיר </w:t>
+            </w:r>
+            <w:r>
+              <w:rPr>
+                <w:rFonts w:ascii="David" w:hAnsi="David" w:cs="David" w:hint="cs"/>
+                <w:sz w:val="24"/>
+                <w:szCs w:val="24"/>
+                <w:rtl/>
+              </w:rPr>
+              <w:t xml:space="preserve">את שדה </w:t>
+            </w:r>
+            <w:r>
+              <w:rPr>
+                <w:rFonts w:ascii="David" w:hAnsi="David" w:cs="David"/>
+                <w:sz w:val="24"/>
+                <w:szCs w:val="24"/>
+              </w:rPr>
+              <w:t>value</w:t>
+            </w:r>
+            <w:r>
+              <w:rPr>
+                <w:rFonts w:ascii="David" w:hAnsi="David" w:cs="David" w:hint="cs"/>
+                <w:sz w:val="24"/>
+                <w:szCs w:val="24"/>
+                <w:rtl/>
+              </w:rPr>
+              <w:t xml:space="preserve"> של איבר האחרון</w:t>
+            </w:r>
           </w:p>
         </w:tc>
         <w:tc>
@@ -6552,10 +7857,59 @@
                 <w:rFonts w:ascii="David" w:hAnsi="David" w:cs="David"/>
                 <w:sz w:val="24"/>
                 <w:szCs w:val="24"/>
-                <w:highlight w:val="magenta"/>
-                <w:rtl/>
-              </w:rPr>
-            </w:pPr>
+                <w:rtl/>
+              </w:rPr>
+            </w:pPr>
+            <w:r>
+              <w:rPr>
+                <w:rFonts w:ascii="David" w:hAnsi="David" w:cs="David"/>
+                <w:sz w:val="24"/>
+                <w:szCs w:val="24"/>
+              </w:rPr>
+              <w:t>O(1)</w:t>
+            </w:r>
+            <w:r>
+              <w:rPr>
+                <w:rFonts w:ascii="David" w:hAnsi="David" w:cs="David" w:hint="cs"/>
+                <w:sz w:val="24"/>
+                <w:szCs w:val="24"/>
+                <w:rtl/>
+              </w:rPr>
+              <w:t xml:space="preserve"> כי אנחנו מתחזקות שדה </w:t>
+            </w:r>
+            <w:r>
+              <w:rPr>
+                <w:rFonts w:ascii="David" w:hAnsi="David" w:cs="David"/>
+                <w:sz w:val="24"/>
+                <w:szCs w:val="24"/>
+              </w:rPr>
+              <w:t>m</w:t>
+            </w:r>
+            <w:r>
+              <w:rPr>
+                <w:rFonts w:ascii="David" w:hAnsi="David" w:cs="David"/>
+                <w:sz w:val="24"/>
+                <w:szCs w:val="24"/>
+              </w:rPr>
+              <w:t>ax</w:t>
+            </w:r>
+            <w:r>
+              <w:rPr>
+                <w:rFonts w:ascii="David" w:hAnsi="David" w:cs="David" w:hint="cs"/>
+                <w:sz w:val="24"/>
+                <w:szCs w:val="24"/>
+                <w:rtl/>
+              </w:rPr>
+              <w:t xml:space="preserve"> ב-</w:t>
+            </w:r>
+            <w:r>
+              <w:rPr>
+                <w:rFonts w:ascii="David" w:hAnsi="David" w:cs="David"/>
+                <w:sz w:val="24"/>
+                <w:szCs w:val="24"/>
+              </w:rPr>
+              <w:t>AVLTreeList</w:t>
+            </w:r>
           </w:p>
         </w:tc>
       </w:tr>
@@ -6571,27 +7925,24 @@
                 <w:rFonts w:ascii="David" w:hAnsi="David" w:cs="David"/>
                 <w:sz w:val="24"/>
                 <w:szCs w:val="24"/>
-                <w:highlight w:val="magenta"/>
-                <w:rtl/>
-              </w:rPr>
-            </w:pPr>
-          </w:p>
-          <w:p>
-            <w:pPr>
-              <w:spacing w:line="360" w:lineRule="auto"/>
-              <w:rPr>
-                <w:rFonts w:ascii="David" w:hAnsi="David" w:cs="David"/>
-                <w:sz w:val="24"/>
-                <w:szCs w:val="24"/>
-                <w:highlight w:val="magenta"/>
-              </w:rPr>
-            </w:pPr>
-            <w:r>
-              <w:rPr>
-                <w:rFonts w:ascii="David" w:hAnsi="David" w:cs="David"/>
-                <w:sz w:val="24"/>
-                <w:szCs w:val="24"/>
-                <w:highlight w:val="magenta"/>
+                <w:rtl/>
+              </w:rPr>
+            </w:pPr>
+          </w:p>
+          <w:p>
+            <w:pPr>
+              <w:spacing w:line="360" w:lineRule="auto"/>
+              <w:rPr>
+                <w:rFonts w:ascii="David" w:hAnsi="David" w:cs="David"/>
+                <w:sz w:val="24"/>
+                <w:szCs w:val="24"/>
+              </w:rPr>
+            </w:pPr>
+            <w:r>
+              <w:rPr>
+                <w:rFonts w:ascii="David" w:hAnsi="David" w:cs="David"/>
+                <w:sz w:val="24"/>
+                <w:szCs w:val="24"/>
               </w:rPr>
               <w:t>listToArray</w:t>
             </w:r>
@@ -6603,25 +7954,54 @@
                 <w:rFonts w:ascii="David" w:hAnsi="David" w:cs="David"/>
                 <w:sz w:val="24"/>
                 <w:szCs w:val="24"/>
-                <w:highlight w:val="magenta"/>
-                <w:rtl/>
-              </w:rPr>
-            </w:pPr>
-            <w:r>
-              <w:rPr>
-                <w:rFonts w:ascii="David" w:hAnsi="David" w:cs="David"/>
-                <w:sz w:val="24"/>
-                <w:szCs w:val="24"/>
-                <w:highlight w:val="magenta"/>
-              </w:rPr>
-              <w:t>listtoArray_rec</w:t>
-            </w:r>
-            <w:r>
-              <w:rPr>
-                <w:rFonts w:ascii="David" w:hAnsi="David" w:cs="David"/>
-                <w:sz w:val="24"/>
-                <w:szCs w:val="24"/>
-                <w:highlight w:val="magenta"/>
+                <w:rtl/>
+              </w:rPr>
+            </w:pPr>
+            <w:r>
+              <w:rPr>
+                <w:rFonts w:ascii="David" w:hAnsi="David" w:cs="David"/>
+                <w:sz w:val="24"/>
+                <w:szCs w:val="24"/>
+              </w:rPr>
+              <w:t>l</w:t>
+            </w:r>
+            <w:r>
+              <w:rPr>
+                <w:rFonts w:ascii="David" w:hAnsi="David" w:cs="David"/>
+                <w:sz w:val="24"/>
+                <w:szCs w:val="24"/>
+              </w:rPr>
+              <w:t>i</w:t>
+            </w:r>
+            <w:r>
+              <w:rPr>
+                <w:rFonts w:ascii="David" w:hAnsi="David" w:cs="David"/>
+                <w:sz w:val="24"/>
+                <w:szCs w:val="24"/>
+              </w:rPr>
+              <w:t>st</w:t>
+            </w:r>
+            <w:r>
+              <w:rPr>
+                <w:rFonts w:ascii="David" w:hAnsi="David" w:cs="David"/>
+                <w:sz w:val="24"/>
+                <w:szCs w:val="24"/>
+              </w:rPr>
+              <w:t>T</w:t>
+            </w:r>
+            <w:r>
+              <w:rPr>
+                <w:rFonts w:ascii="David" w:hAnsi="David" w:cs="David"/>
+                <w:sz w:val="24"/>
+                <w:szCs w:val="24"/>
+              </w:rPr>
+              <w:t>oArray_rec</w:t>
+            </w:r>
+            <w:r>
+              <w:rPr>
+                <w:rFonts w:ascii="David" w:hAnsi="David" w:cs="David"/>
+                <w:sz w:val="24"/>
+                <w:szCs w:val="24"/>
                 <w:rtl/>
               </w:rPr>
               <w:t xml:space="preserve"> - פונקציה פנימית של </w:t>
@@ -6631,7 +8011,6 @@
                 <w:rFonts w:ascii="David" w:hAnsi="David" w:cs="David"/>
                 <w:sz w:val="24"/>
                 <w:szCs w:val="24"/>
-                <w:highlight w:val="magenta"/>
               </w:rPr>
               <w:t>listToArray</w:t>
             </w:r>
@@ -6648,10 +8027,36 @@
                 <w:rFonts w:ascii="David" w:hAnsi="David" w:cs="David"/>
                 <w:sz w:val="24"/>
                 <w:szCs w:val="24"/>
-                <w:highlight w:val="magenta"/>
-                <w:rtl/>
-              </w:rPr>
-            </w:pPr>
+                <w:rtl/>
+              </w:rPr>
+            </w:pPr>
+            <w:r>
+              <w:rPr>
+                <w:rFonts w:ascii="David" w:hAnsi="David" w:cs="David" w:hint="cs"/>
+                <w:sz w:val="24"/>
+                <w:szCs w:val="24"/>
+                <w:rtl/>
+              </w:rPr>
+              <w:t xml:space="preserve">הופך את העץ לרשימה </w:t>
+            </w:r>
+            <w:r>
+              <w:rPr>
+                <w:rFonts w:ascii="David" w:hAnsi="David" w:cs="David" w:hint="cs"/>
+                <w:sz w:val="24"/>
+                <w:szCs w:val="24"/>
+                <w:rtl/>
+              </w:rPr>
+              <w:t>של פייתון</w:t>
+            </w:r>
+            <w:r>
+              <w:rPr>
+                <w:rFonts w:ascii="David" w:hAnsi="David" w:cs="David" w:hint="cs"/>
+                <w:sz w:val="24"/>
+                <w:szCs w:val="24"/>
+                <w:rtl/>
+              </w:rPr>
+              <w:t xml:space="preserve"> באופן רקורסיבי</w:t>
+            </w:r>
           </w:p>
         </w:tc>
         <w:tc>
@@ -6662,13 +8067,124 @@
             <w:pPr>
               <w:spacing w:line="360" w:lineRule="auto"/>
               <w:rPr>
-                <w:rFonts w:ascii="David" w:hAnsi="David" w:cs="David"/>
-                <w:sz w:val="24"/>
-                <w:szCs w:val="24"/>
-                <w:highlight w:val="magenta"/>
-                <w:rtl/>
-              </w:rPr>
-            </w:pPr>
+                <w:rFonts w:ascii="David" w:hAnsi="David" w:cs="David" w:hint="cs"/>
+                <w:sz w:val="24"/>
+                <w:szCs w:val="24"/>
+              </w:rPr>
+            </w:pPr>
+            <w:r>
+              <w:rPr>
+                <w:rFonts w:ascii="David" w:hAnsi="David" w:cs="David" w:hint="cs"/>
+                <w:sz w:val="24"/>
+                <w:szCs w:val="24"/>
+                <w:rtl/>
+              </w:rPr>
+              <w:t xml:space="preserve">בונים רשימה ריקה ואז </w:t>
+            </w:r>
+            <w:r>
+              <w:rPr>
+                <w:rFonts w:ascii="David" w:hAnsi="David" w:cs="David" w:hint="cs"/>
+                <w:sz w:val="24"/>
+                <w:szCs w:val="24"/>
+                <w:rtl/>
+              </w:rPr>
+              <w:t>שולח</w:t>
+            </w:r>
+            <w:r>
+              <w:rPr>
+                <w:rFonts w:ascii="David" w:hAnsi="David" w:cs="David" w:hint="cs"/>
+                <w:sz w:val="24"/>
+                <w:szCs w:val="24"/>
+                <w:rtl/>
+              </w:rPr>
+              <w:t>ים</w:t>
+            </w:r>
+            <w:r>
+              <w:rPr>
+                <w:rFonts w:ascii="David" w:hAnsi="David" w:cs="David" w:hint="cs"/>
+                <w:sz w:val="24"/>
+                <w:szCs w:val="24"/>
+                <w:rtl/>
+              </w:rPr>
+              <w:t xml:space="preserve"> את השורש לפונקציה פנימית </w:t>
+            </w:r>
+            <w:r>
+              <w:rPr>
+                <w:rFonts w:ascii="David" w:hAnsi="David" w:cs="David"/>
+                <w:sz w:val="24"/>
+                <w:szCs w:val="24"/>
+              </w:rPr>
+              <w:t>listToArray_rec</w:t>
+            </w:r>
+            <w:r>
+              <w:rPr>
+                <w:rFonts w:ascii="David" w:hAnsi="David" w:cs="David" w:hint="cs"/>
+                <w:sz w:val="24"/>
+                <w:szCs w:val="24"/>
+                <w:rtl/>
+              </w:rPr>
+              <w:t>. שם</w:t>
+            </w:r>
+            <w:r>
+              <w:rPr>
+                <w:rFonts w:ascii="David" w:hAnsi="David" w:cs="David" w:hint="cs"/>
+                <w:sz w:val="24"/>
+                <w:szCs w:val="24"/>
+                <w:rtl/>
+              </w:rPr>
+              <w:t xml:space="preserve"> עושים אלגוריתם דומה ל</w:t>
+            </w:r>
+            <w:r>
+              <w:rPr>
+                <w:rFonts w:ascii="David" w:hAnsi="David" w:cs="David"/>
+                <w:sz w:val="24"/>
+                <w:szCs w:val="24"/>
+              </w:rPr>
+              <w:t>treewalk</w:t>
+            </w:r>
+            <w:r>
+              <w:rPr>
+                <w:rFonts w:ascii="David" w:hAnsi="David" w:cs="David" w:hint="cs"/>
+                <w:sz w:val="24"/>
+                <w:szCs w:val="24"/>
+                <w:rtl/>
+              </w:rPr>
+              <w:t>, רק כל פעם שולח את ה</w:t>
+            </w:r>
+            <w:r>
+              <w:rPr>
+                <w:rFonts w:ascii="David" w:hAnsi="David" w:cs="David"/>
+                <w:sz w:val="24"/>
+                <w:szCs w:val="24"/>
+              </w:rPr>
+              <w:t>value</w:t>
+            </w:r>
+            <w:r>
+              <w:rPr>
+                <w:rFonts w:ascii="David" w:hAnsi="David" w:cs="David" w:hint="cs"/>
+                <w:sz w:val="24"/>
+                <w:szCs w:val="24"/>
+                <w:rtl/>
+              </w:rPr>
+              <w:t xml:space="preserve"> של הצומת לרשימה. עוברים על כל העץ לכן </w:t>
+            </w:r>
+            <w:r>
+              <w:rPr>
+                <w:rFonts w:ascii="David" w:hAnsi="David" w:cs="David" w:hint="cs"/>
+                <w:sz w:val="24"/>
+                <w:szCs w:val="24"/>
+                <w:rtl/>
+              </w:rPr>
+              <w:t xml:space="preserve">סיבוכיות </w:t>
+            </w:r>
+            <w:r>
+              <w:rPr>
+                <w:rFonts w:ascii="David" w:hAnsi="David" w:cs="David"/>
+                <w:sz w:val="24"/>
+                <w:szCs w:val="24"/>
+              </w:rPr>
+              <w:t>O(n)</w:t>
+            </w:r>
           </w:p>
         </w:tc>
       </w:tr>
@@ -6684,14 +8200,10 @@
                 <w:rFonts w:ascii="David" w:hAnsi="David" w:cs="David"/>
                 <w:sz w:val="24"/>
                 <w:szCs w:val="24"/>
-                <w:highlight w:val="magenta"/>
-                <w:rtl/>
-              </w:rPr>
-            </w:pPr>
-            <w:r>
-              <w:rPr>
-                <w:highlight w:val="magenta"/>
-              </w:rPr>
+                <w:rtl/>
+              </w:rPr>
+            </w:pPr>
+            <w:r>
               <w:t>length</w:t>
             </w:r>
           </w:p>
@@ -6704,13 +8216,39 @@
             <w:pPr>
               <w:spacing w:line="360" w:lineRule="auto"/>
               <w:rPr>
-                <w:rFonts w:ascii="David" w:hAnsi="David" w:cs="David"/>
-                <w:sz w:val="24"/>
-                <w:szCs w:val="24"/>
-                <w:highlight w:val="magenta"/>
-                <w:rtl/>
-              </w:rPr>
-            </w:pPr>
+                <w:rFonts w:ascii="David" w:hAnsi="David" w:cs="David" w:hint="cs"/>
+                <w:sz w:val="24"/>
+                <w:szCs w:val="24"/>
+                <w:rtl/>
+              </w:rPr>
+            </w:pPr>
+            <w:r>
+              <w:rPr>
+                <w:rFonts w:ascii="David" w:hAnsi="David" w:cs="David" w:hint="cs"/>
+                <w:sz w:val="24"/>
+                <w:szCs w:val="24"/>
+                <w:rtl/>
+              </w:rPr>
+              <w:t>מ</w:t>
+            </w:r>
+            <w:r>
+              <w:rPr>
+                <w:rFonts w:ascii="David" w:hAnsi="David" w:cs="David" w:hint="cs"/>
+                <w:sz w:val="24"/>
+                <w:szCs w:val="24"/>
+                <w:rtl/>
+              </w:rPr>
+              <w:t>חזיר אור</w:t>
+            </w:r>
+            <w:r>
+              <w:rPr>
+                <w:rFonts w:ascii="David" w:hAnsi="David" w:cs="David" w:hint="cs"/>
+                <w:sz w:val="24"/>
+                <w:szCs w:val="24"/>
+                <w:rtl/>
+              </w:rPr>
+              <w:t>ך הרשימה</w:t>
+            </w:r>
           </w:p>
         </w:tc>
         <w:tc>
@@ -6724,10 +8262,25 @@
                 <w:rFonts w:ascii="David" w:hAnsi="David" w:cs="David"/>
                 <w:sz w:val="24"/>
                 <w:szCs w:val="24"/>
-                <w:highlight w:val="magenta"/>
-                <w:rtl/>
-              </w:rPr>
-            </w:pPr>
+              </w:rPr>
+            </w:pPr>
+            <w:r>
+              <w:rPr>
+                <w:rFonts w:ascii="David" w:hAnsi="David" w:cs="David" w:hint="cs"/>
+                <w:sz w:val="24"/>
+                <w:szCs w:val="24"/>
+                <w:rtl/>
+              </w:rPr>
+              <w:t xml:space="preserve">מחזירים פשוט את שדה גודל של השורש- זמן קבוע </w:t>
+            </w:r>
+            <w:r>
+              <w:rPr>
+                <w:rFonts w:ascii="David" w:hAnsi="David" w:cs="David"/>
+                <w:sz w:val="24"/>
+                <w:szCs w:val="24"/>
+              </w:rPr>
+              <w:t>O(1)</w:t>
+            </w:r>
           </w:p>
         </w:tc>
       </w:tr>
@@ -6743,14 +8296,10 @@
                 <w:rFonts w:ascii="David" w:hAnsi="David" w:cs="David"/>
                 <w:sz w:val="24"/>
                 <w:szCs w:val="24"/>
-                <w:highlight w:val="magenta"/>
-                <w:rtl/>
-              </w:rPr>
-            </w:pPr>
-            <w:r>
-              <w:rPr>
-                <w:highlight w:val="magenta"/>
-              </w:rPr>
+                <w:rtl/>
+              </w:rPr>
+            </w:pPr>
+            <w:r>
               <w:t>split</w:t>
             </w:r>
           </w:p>
@@ -6763,13 +8312,101 @@
             <w:pPr>
               <w:spacing w:line="360" w:lineRule="auto"/>
               <w:rPr>
-                <w:rFonts w:ascii="David" w:hAnsi="David" w:cs="David"/>
-                <w:sz w:val="24"/>
-                <w:szCs w:val="24"/>
-                <w:highlight w:val="magenta"/>
-                <w:rtl/>
-              </w:rPr>
-            </w:pPr>
+                <w:rFonts w:ascii="David" w:hAnsi="David" w:cs="David" w:hint="cs"/>
+                <w:sz w:val="24"/>
+                <w:szCs w:val="24"/>
+              </w:rPr>
+            </w:pPr>
+            <w:r>
+              <w:rPr>
+                <w:rFonts w:ascii="David" w:hAnsi="David" w:cs="David" w:hint="cs"/>
+                <w:sz w:val="24"/>
+                <w:szCs w:val="24"/>
+                <w:rtl/>
+              </w:rPr>
+              <w:t xml:space="preserve">מפצל רשימה </w:t>
+            </w:r>
+            <w:r>
+              <w:rPr>
+                <w:rFonts w:ascii="David" w:hAnsi="David" w:cs="David" w:hint="cs"/>
+                <w:sz w:val="24"/>
+                <w:szCs w:val="24"/>
+                <w:rtl/>
+              </w:rPr>
+              <w:t>לשני  רשימות</w:t>
+            </w:r>
+            <w:r>
+              <w:rPr>
+                <w:rFonts w:ascii="David" w:hAnsi="David" w:cs="David" w:hint="cs"/>
+                <w:sz w:val="24"/>
+                <w:szCs w:val="24"/>
+                <w:rtl/>
+              </w:rPr>
+              <w:t xml:space="preserve"> על ב</w:t>
+            </w:r>
+            <w:r>
+              <w:rPr>
+                <w:rFonts w:ascii="David" w:hAnsi="David" w:cs="David" w:hint="cs"/>
+                <w:sz w:val="24"/>
+                <w:szCs w:val="24"/>
+                <w:rtl/>
+              </w:rPr>
+              <w:t>מקום</w:t>
+            </w:r>
+            <w:r>
+              <w:rPr>
+                <w:rFonts w:ascii="David" w:hAnsi="David" w:cs="David" w:hint="cs"/>
+                <w:sz w:val="24"/>
+                <w:szCs w:val="24"/>
+                <w:rtl/>
+              </w:rPr>
+              <w:t xml:space="preserve"> </w:t>
+            </w:r>
+            <w:r>
+              <w:rPr>
+                <w:rFonts w:ascii="David" w:hAnsi="David" w:cs="David" w:hint="cs"/>
+                <w:sz w:val="24"/>
+                <w:szCs w:val="24"/>
+                <w:rtl/>
+              </w:rPr>
+              <w:t>ה</w:t>
+            </w:r>
+            <w:r>
+              <w:rPr>
+                <w:rFonts w:ascii="David" w:hAnsi="David" w:cs="David" w:hint="cs"/>
+                <w:sz w:val="24"/>
+                <w:szCs w:val="24"/>
+                <w:rtl/>
+              </w:rPr>
+              <w:t xml:space="preserve">אינדקס שנתון, </w:t>
+            </w:r>
+            <w:r>
+              <w:rPr>
+                <w:rFonts w:ascii="David" w:hAnsi="David" w:cs="David" w:hint="cs"/>
+                <w:sz w:val="24"/>
+                <w:szCs w:val="24"/>
+                <w:rtl/>
+              </w:rPr>
+              <w:t>ו</w:t>
+            </w:r>
+            <w:r>
+              <w:rPr>
+                <w:rFonts w:ascii="David" w:hAnsi="David" w:cs="David" w:hint="cs"/>
+                <w:sz w:val="24"/>
+                <w:szCs w:val="24"/>
+                <w:rtl/>
+              </w:rPr>
+              <w:t>מחזיר רשימה עם שני הרשימות החדשות ו את האיבר ב</w:t>
+            </w:r>
+            <w:r>
+              <w:rPr>
+                <w:rFonts w:ascii="David" w:hAnsi="David" w:cs="David" w:hint="cs"/>
+                <w:sz w:val="24"/>
+                <w:szCs w:val="24"/>
+                <w:rtl/>
+              </w:rPr>
+              <w:t>מקום האינדקס</w:t>
+            </w:r>
           </w:p>
         </w:tc>
         <w:tc>
@@ -6783,10 +8420,536 @@
                 <w:rFonts w:ascii="David" w:hAnsi="David" w:cs="David"/>
                 <w:sz w:val="24"/>
                 <w:szCs w:val="24"/>
-                <w:highlight w:val="magenta"/>
-                <w:rtl/>
-              </w:rPr>
-            </w:pPr>
+                <w:rtl/>
+              </w:rPr>
+            </w:pPr>
+            <w:r>
+              <w:rPr>
+                <w:rFonts w:ascii="David" w:hAnsi="David" w:cs="David" w:hint="cs"/>
+                <w:sz w:val="24"/>
+                <w:szCs w:val="24"/>
+                <w:rtl/>
+              </w:rPr>
+              <w:t xml:space="preserve">קודם, </w:t>
+            </w:r>
+            <w:r>
+              <w:rPr>
+                <w:rFonts w:ascii="David" w:hAnsi="David" w:cs="David" w:hint="cs"/>
+                <w:sz w:val="24"/>
+                <w:szCs w:val="24"/>
+                <w:rtl/>
+              </w:rPr>
+              <w:t xml:space="preserve">נמצא את הצומת בעזרת </w:t>
+            </w:r>
+            <w:r>
+              <w:rPr>
+                <w:rFonts w:ascii="David" w:hAnsi="David" w:cs="David" w:hint="cs"/>
+                <w:sz w:val="24"/>
+                <w:szCs w:val="24"/>
+              </w:rPr>
+              <w:t>T</w:t>
+            </w:r>
+            <w:r>
+              <w:rPr>
+                <w:rFonts w:ascii="David" w:hAnsi="David" w:cs="David"/>
+                <w:sz w:val="24"/>
+                <w:szCs w:val="24"/>
+              </w:rPr>
+              <w:t>reeSelect</w:t>
+            </w:r>
+            <w:r>
+              <w:rPr>
+                <w:rFonts w:ascii="David" w:hAnsi="David" w:cs="David" w:hint="cs"/>
+                <w:sz w:val="24"/>
+                <w:szCs w:val="24"/>
+                <w:rtl/>
+              </w:rPr>
+              <w:t xml:space="preserve">, </w:t>
+            </w:r>
+            <w:r>
+              <w:rPr>
+                <w:rFonts w:ascii="David" w:hAnsi="David" w:cs="David"/>
+                <w:sz w:val="24"/>
+                <w:szCs w:val="24"/>
+              </w:rPr>
+              <w:t>O(log(</w:t>
+            </w:r>
+            <w:r>
+              <w:rPr>
+                <w:rFonts w:ascii="David" w:hAnsi="David" w:cs="David"/>
+                <w:sz w:val="24"/>
+                <w:szCs w:val="24"/>
+              </w:rPr>
+              <w:t>n))</w:t>
+            </w:r>
+          </w:p>
+          <w:p>
+            <w:pPr>
+              <w:spacing w:line="360" w:lineRule="auto"/>
+              <w:rPr>
+                <w:rFonts w:ascii="David" w:hAnsi="David" w:cs="David"/>
+                <w:sz w:val="24"/>
+                <w:szCs w:val="24"/>
+                <w:rtl/>
+              </w:rPr>
+            </w:pPr>
+          </w:p>
+          <w:p>
+            <w:pPr>
+              <w:spacing w:line="360" w:lineRule="auto"/>
+              <w:rPr>
+                <w:rFonts w:ascii="David" w:hAnsi="David" w:cs="David"/>
+                <w:sz w:val="24"/>
+                <w:szCs w:val="24"/>
+              </w:rPr>
+            </w:pPr>
+            <w:r>
+              <w:rPr>
+                <w:rFonts w:ascii="David" w:hAnsi="David" w:cs="David" w:hint="cs"/>
+                <w:sz w:val="24"/>
+                <w:szCs w:val="24"/>
+                <w:rtl/>
+              </w:rPr>
+              <w:t xml:space="preserve">אם </w:t>
+            </w:r>
+            <w:r>
+              <w:rPr>
+                <w:rFonts w:ascii="David" w:hAnsi="David" w:cs="David"/>
+                <w:sz w:val="24"/>
+                <w:szCs w:val="24"/>
+              </w:rPr>
+              <w:t>i=0</w:t>
+            </w:r>
+            <w:r>
+              <w:rPr>
+                <w:rFonts w:ascii="David" w:hAnsi="David" w:cs="David" w:hint="cs"/>
+                <w:sz w:val="24"/>
+                <w:szCs w:val="24"/>
+                <w:rtl/>
+              </w:rPr>
+              <w:t xml:space="preserve"> או האיבר האחרון, אז פשוט נבצע מחיקה רגילה ונחזיר</w:t>
+            </w:r>
+            <w:r>
+              <w:rPr>
+                <w:rFonts w:ascii="David" w:hAnsi="David" w:cs="David" w:hint="cs"/>
+                <w:sz w:val="24"/>
+                <w:szCs w:val="24"/>
+                <w:rtl/>
+              </w:rPr>
+              <w:t xml:space="preserve"> עץ ריק, ואת הרשימה המעודכנת. </w:t>
+            </w:r>
+            <w:r>
+              <w:rPr>
+                <w:rFonts w:ascii="David" w:hAnsi="David" w:cs="David"/>
+                <w:sz w:val="24"/>
+                <w:szCs w:val="24"/>
+              </w:rPr>
+              <w:t>O(log(n))</w:t>
+            </w:r>
+          </w:p>
+          <w:p>
+            <w:pPr>
+              <w:spacing w:line="360" w:lineRule="auto"/>
+              <w:rPr>
+                <w:rFonts w:ascii="David" w:hAnsi="David" w:cs="David"/>
+                <w:sz w:val="24"/>
+                <w:szCs w:val="24"/>
+                <w:rtl/>
+              </w:rPr>
+            </w:pPr>
+          </w:p>
+          <w:p>
+            <w:pPr>
+              <w:spacing w:line="360" w:lineRule="auto"/>
+              <w:rPr>
+                <w:rFonts w:ascii="David" w:hAnsi="David" w:cs="David"/>
+                <w:sz w:val="24"/>
+                <w:szCs w:val="24"/>
+                <w:rtl/>
+              </w:rPr>
+            </w:pPr>
+            <w:r>
+              <w:rPr>
+                <w:rFonts w:ascii="David" w:hAnsi="David" w:cs="David" w:hint="cs"/>
+                <w:sz w:val="24"/>
+                <w:szCs w:val="24"/>
+                <w:rtl/>
+              </w:rPr>
+              <w:t>אחרת, נ</w:t>
+            </w:r>
+            <w:r>
+              <w:rPr>
+                <w:rFonts w:ascii="David" w:hAnsi="David" w:cs="David" w:hint="cs"/>
+                <w:sz w:val="24"/>
+                <w:szCs w:val="24"/>
+                <w:rtl/>
+              </w:rPr>
+              <w:t>אתחל את העצים</w:t>
+            </w:r>
+            <w:r>
+              <w:rPr>
+                <w:rFonts w:ascii="David" w:hAnsi="David" w:cs="David" w:hint="cs"/>
+                <w:sz w:val="24"/>
+                <w:szCs w:val="24"/>
+                <w:rtl/>
+              </w:rPr>
+              <w:t xml:space="preserve"> </w:t>
+            </w:r>
+            <w:r>
+              <w:rPr>
+                <w:rFonts w:ascii="David" w:hAnsi="David" w:cs="David"/>
+                <w:sz w:val="24"/>
+                <w:szCs w:val="24"/>
+              </w:rPr>
+              <w:t>large</w:t>
+            </w:r>
+            <w:r>
+              <w:rPr>
+                <w:rFonts w:ascii="David" w:hAnsi="David" w:cs="David" w:hint="cs"/>
+                <w:sz w:val="24"/>
+                <w:szCs w:val="24"/>
+                <w:rtl/>
+              </w:rPr>
+              <w:t xml:space="preserve"> ו</w:t>
+            </w:r>
+            <w:r>
+              <w:rPr>
+                <w:rFonts w:ascii="David" w:hAnsi="David" w:cs="David" w:hint="cs"/>
+                <w:sz w:val="24"/>
+                <w:szCs w:val="24"/>
+                <w:rtl/>
+              </w:rPr>
+              <w:t xml:space="preserve"> </w:t>
+            </w:r>
+            <w:r>
+              <w:rPr>
+                <w:rFonts w:ascii="David" w:hAnsi="David" w:cs="David"/>
+                <w:sz w:val="24"/>
+                <w:szCs w:val="24"/>
+              </w:rPr>
+              <w:t>small</w:t>
+            </w:r>
+            <w:r>
+              <w:rPr>
+                <w:rFonts w:ascii="David" w:hAnsi="David" w:cs="David" w:hint="cs"/>
+                <w:sz w:val="24"/>
+                <w:szCs w:val="24"/>
+                <w:rtl/>
+              </w:rPr>
+              <w:t xml:space="preserve"> עם </w:t>
+            </w:r>
+            <w:r>
+              <w:rPr>
+                <w:rFonts w:ascii="David" w:hAnsi="David" w:cs="David" w:hint="cs"/>
+                <w:sz w:val="24"/>
+                <w:szCs w:val="24"/>
+                <w:rtl/>
+              </w:rPr>
+              <w:t>התת עץ השמאלי וימני</w:t>
+            </w:r>
+            <w:r>
+              <w:rPr>
+                <w:rFonts w:ascii="David" w:hAnsi="David" w:cs="David" w:hint="cs"/>
+                <w:sz w:val="24"/>
+                <w:szCs w:val="24"/>
+                <w:rtl/>
+              </w:rPr>
+              <w:t xml:space="preserve">, וזה עניין של </w:t>
+            </w:r>
+            <w:r>
+              <w:rPr>
+                <w:rFonts w:ascii="David" w:hAnsi="David" w:cs="David" w:hint="cs"/>
+                <w:sz w:val="24"/>
+                <w:szCs w:val="24"/>
+                <w:rtl/>
+              </w:rPr>
+              <w:t xml:space="preserve">הפעלת </w:t>
+            </w:r>
+            <w:r>
+              <w:rPr>
+                <w:rFonts w:ascii="David" w:hAnsi="David" w:cs="David" w:hint="cs"/>
+                <w:sz w:val="24"/>
+                <w:szCs w:val="24"/>
+                <w:rtl/>
+              </w:rPr>
+              <w:t>מספר פ</w:t>
+            </w:r>
+            <w:r>
+              <w:rPr>
+                <w:rFonts w:ascii="David" w:hAnsi="David" w:cs="David" w:hint="cs"/>
+                <w:sz w:val="24"/>
+                <w:szCs w:val="24"/>
+                <w:rtl/>
+              </w:rPr>
+              <w:t>ונקציות</w:t>
+            </w:r>
+            <w:r>
+              <w:rPr>
+                <w:rFonts w:ascii="David" w:hAnsi="David" w:cs="David" w:hint="cs"/>
+                <w:sz w:val="24"/>
+                <w:szCs w:val="24"/>
+                <w:rtl/>
+              </w:rPr>
+              <w:t xml:space="preserve"> קבו</w:t>
+            </w:r>
+            <w:r>
+              <w:rPr>
+                <w:rFonts w:ascii="David" w:hAnsi="David" w:cs="David" w:hint="cs"/>
+                <w:sz w:val="24"/>
+                <w:szCs w:val="24"/>
+                <w:rtl/>
+              </w:rPr>
+              <w:t>עות.</w:t>
+            </w:r>
+          </w:p>
+          <w:p>
+            <w:pPr>
+              <w:spacing w:line="360" w:lineRule="auto"/>
+              <w:rPr>
+                <w:rFonts w:ascii="David" w:hAnsi="David" w:cs="David"/>
+                <w:sz w:val="24"/>
+                <w:szCs w:val="24"/>
+                <w:rtl/>
+              </w:rPr>
+            </w:pPr>
+          </w:p>
+          <w:p>
+            <w:pPr>
+              <w:spacing w:line="360" w:lineRule="auto"/>
+              <w:rPr>
+                <w:rFonts w:ascii="David" w:hAnsi="David" w:cs="David"/>
+                <w:sz w:val="24"/>
+                <w:szCs w:val="24"/>
+                <w:rtl/>
+              </w:rPr>
+            </w:pPr>
+            <w:r>
+              <w:rPr>
+                <w:rFonts w:ascii="David" w:hAnsi="David" w:cs="David" w:hint="cs"/>
+                <w:sz w:val="24"/>
+                <w:szCs w:val="24"/>
+                <w:rtl/>
+              </w:rPr>
+              <w:t xml:space="preserve">אז בעזרת לולאת </w:t>
+            </w:r>
+            <w:r>
+              <w:rPr>
+                <w:rFonts w:ascii="David" w:hAnsi="David" w:cs="David"/>
+                <w:sz w:val="24"/>
+                <w:szCs w:val="24"/>
+              </w:rPr>
+              <w:t>while</w:t>
+            </w:r>
+            <w:r>
+              <w:rPr>
+                <w:rFonts w:ascii="David" w:hAnsi="David" w:cs="David" w:hint="cs"/>
+                <w:sz w:val="24"/>
+                <w:szCs w:val="24"/>
+                <w:rtl/>
+              </w:rPr>
+              <w:t xml:space="preserve"> נעבור מהצומת עד לשורש ונפעיל </w:t>
+            </w:r>
+            <w:r>
+              <w:rPr>
+                <w:rFonts w:ascii="David" w:hAnsi="David" w:cs="David"/>
+                <w:sz w:val="24"/>
+                <w:szCs w:val="24"/>
+              </w:rPr>
+              <w:t>join</w:t>
+            </w:r>
+            <w:r>
+              <w:rPr>
+                <w:rFonts w:ascii="David" w:hAnsi="David" w:cs="David" w:hint="cs"/>
+                <w:sz w:val="24"/>
+                <w:szCs w:val="24"/>
+                <w:rtl/>
+              </w:rPr>
+              <w:t xml:space="preserve"> </w:t>
+            </w:r>
+            <w:r>
+              <w:rPr>
+                <w:rFonts w:ascii="David" w:hAnsi="David" w:cs="David" w:hint="cs"/>
+                <w:sz w:val="24"/>
+                <w:szCs w:val="24"/>
+                <w:rtl/>
+              </w:rPr>
+              <w:t xml:space="preserve">על התת עץ </w:t>
+            </w:r>
+            <w:r>
+              <w:rPr>
+                <w:rFonts w:ascii="David" w:hAnsi="David" w:cs="David" w:hint="cs"/>
+                <w:sz w:val="24"/>
+                <w:szCs w:val="24"/>
+                <w:rtl/>
+              </w:rPr>
+              <w:t>שממנו לא "עלינו" והעץ הרלוונטי. יש לנו מש</w:t>
+            </w:r>
+            <w:r>
+              <w:rPr>
+                <w:rFonts w:ascii="David" w:hAnsi="David" w:cs="David" w:hint="cs"/>
+                <w:sz w:val="24"/>
+                <w:szCs w:val="24"/>
+                <w:rtl/>
+              </w:rPr>
+              <w:t xml:space="preserve">תנה בולאני </w:t>
+            </w:r>
+            <w:r>
+              <w:rPr>
+                <w:rFonts w:ascii="David" w:hAnsi="David" w:cs="David"/>
+                <w:sz w:val="24"/>
+                <w:szCs w:val="24"/>
+              </w:rPr>
+              <w:t>come_from_left</w:t>
+            </w:r>
+            <w:r>
+              <w:rPr>
+                <w:rFonts w:ascii="David" w:hAnsi="David" w:cs="David" w:hint="cs"/>
+                <w:sz w:val="24"/>
+                <w:szCs w:val="24"/>
+                <w:rtl/>
+              </w:rPr>
+              <w:t xml:space="preserve"> ששומר אם עלינו אליו מצד שמאל או ימין, ובעזרתו הפונקציה מבחינה אם להפעיל </w:t>
+            </w:r>
+            <w:r>
+              <w:rPr>
+                <w:rFonts w:ascii="David" w:hAnsi="David" w:cs="David"/>
+                <w:sz w:val="24"/>
+                <w:szCs w:val="24"/>
+              </w:rPr>
+              <w:t xml:space="preserve">join </w:t>
+            </w:r>
+            <w:r>
+              <w:rPr>
+                <w:rFonts w:ascii="David" w:hAnsi="David" w:cs="David" w:hint="cs"/>
+                <w:sz w:val="24"/>
+                <w:szCs w:val="24"/>
+                <w:rtl/>
+              </w:rPr>
+              <w:t xml:space="preserve"> על העץ </w:t>
+            </w:r>
+            <w:r>
+              <w:rPr>
+                <w:rFonts w:ascii="David" w:hAnsi="David" w:cs="David"/>
+                <w:sz w:val="24"/>
+                <w:szCs w:val="24"/>
+              </w:rPr>
+              <w:t>small</w:t>
+            </w:r>
+            <w:r>
+              <w:rPr>
+                <w:rFonts w:ascii="David" w:hAnsi="David" w:cs="David" w:hint="cs"/>
+                <w:sz w:val="24"/>
+                <w:szCs w:val="24"/>
+                <w:rtl/>
+              </w:rPr>
+              <w:t xml:space="preserve"> או </w:t>
+            </w:r>
+            <w:r>
+              <w:rPr>
+                <w:rFonts w:ascii="David" w:hAnsi="David" w:cs="David"/>
+                <w:sz w:val="24"/>
+                <w:szCs w:val="24"/>
+              </w:rPr>
+              <w:t>large</w:t>
+            </w:r>
+            <w:r>
+              <w:rPr>
+                <w:rFonts w:ascii="David" w:hAnsi="David" w:cs="David" w:hint="cs"/>
+                <w:sz w:val="24"/>
+                <w:szCs w:val="24"/>
+                <w:rtl/>
+              </w:rPr>
+              <w:t xml:space="preserve">. </w:t>
+            </w:r>
+            <w:r>
+              <w:rPr>
+                <w:rFonts w:ascii="David" w:hAnsi="David" w:cs="David" w:hint="cs"/>
+                <w:sz w:val="24"/>
+                <w:szCs w:val="24"/>
+                <w:rtl/>
+              </w:rPr>
+              <w:lastRenderedPageBreak/>
+              <w:t>עלות המצטברת של ה</w:t>
+            </w:r>
+            <w:r>
+              <w:rPr>
+                <w:rFonts w:ascii="David" w:hAnsi="David" w:cs="David"/>
+                <w:sz w:val="24"/>
+                <w:szCs w:val="24"/>
+              </w:rPr>
+              <w:t>join</w:t>
+            </w:r>
+            <w:r>
+              <w:rPr>
+                <w:rFonts w:ascii="David" w:hAnsi="David" w:cs="David" w:hint="cs"/>
+                <w:sz w:val="24"/>
+                <w:szCs w:val="24"/>
+                <w:rtl/>
+              </w:rPr>
+              <w:t xml:space="preserve"> זה </w:t>
+            </w:r>
+            <w:r>
+              <w:rPr>
+                <w:rFonts w:ascii="David" w:hAnsi="David" w:cs="David"/>
+                <w:sz w:val="24"/>
+                <w:szCs w:val="24"/>
+              </w:rPr>
+              <w:t>log(n)</w:t>
+            </w:r>
+            <w:r>
+              <w:rPr>
+                <w:rFonts w:ascii="David" w:hAnsi="David" w:cs="David" w:hint="cs"/>
+                <w:sz w:val="24"/>
+                <w:szCs w:val="24"/>
+                <w:rtl/>
+              </w:rPr>
+              <w:t xml:space="preserve"> כפי שלמדנו בשיעור.</w:t>
+            </w:r>
+          </w:p>
+          <w:p>
+            <w:pPr>
+              <w:spacing w:line="360" w:lineRule="auto"/>
+              <w:rPr>
+                <w:rFonts w:ascii="David" w:hAnsi="David" w:cs="David" w:hint="cs"/>
+                <w:sz w:val="24"/>
+                <w:szCs w:val="24"/>
+              </w:rPr>
+            </w:pPr>
+            <w:r>
+              <w:rPr>
+                <w:rFonts w:ascii="David" w:hAnsi="David" w:cs="David" w:hint="cs"/>
+                <w:sz w:val="24"/>
+                <w:szCs w:val="24"/>
+                <w:rtl/>
+              </w:rPr>
+              <w:t xml:space="preserve">לכן סה"כ </w:t>
+            </w:r>
+            <w:r>
+              <w:rPr>
+                <w:rFonts w:ascii="David" w:hAnsi="David" w:cs="David" w:hint="cs"/>
+                <w:sz w:val="24"/>
+                <w:szCs w:val="24"/>
+                <w:rtl/>
+              </w:rPr>
+              <w:t>במקרה הגרוע הסיבוכיות הינו</w:t>
+            </w:r>
+            <w:r>
+              <w:rPr>
+                <w:rFonts w:ascii="David" w:hAnsi="David" w:cs="David" w:hint="cs"/>
+                <w:sz w:val="24"/>
+                <w:szCs w:val="24"/>
+                <w:rtl/>
+              </w:rPr>
+              <w:t xml:space="preserve"> </w:t>
+            </w:r>
+            <w:r>
+              <w:rPr>
+                <w:rFonts w:ascii="David" w:hAnsi="David" w:cs="David"/>
+                <w:sz w:val="24"/>
+                <w:szCs w:val="24"/>
+              </w:rPr>
+              <w:t>O(log(n))</w:t>
+            </w:r>
           </w:p>
         </w:tc>
       </w:tr>
@@ -6813,6 +8976,7 @@
                 <w:szCs w:val="24"/>
                 <w:highlight w:val="magenta"/>
               </w:rPr>
+              <w:lastRenderedPageBreak/>
               <w:t>concat</w:t>
             </w:r>
           </w:p>
@@ -7124,12 +9288,38 @@
             <w:pPr>
               <w:spacing w:line="360" w:lineRule="auto"/>
               <w:rPr>
-                <w:rFonts w:ascii="David" w:hAnsi="David" w:cs="David"/>
-                <w:sz w:val="24"/>
-                <w:szCs w:val="24"/>
-                <w:rtl/>
-              </w:rPr>
-            </w:pPr>
+                <w:rFonts w:ascii="David" w:hAnsi="David" w:cs="David" w:hint="cs"/>
+                <w:sz w:val="24"/>
+                <w:szCs w:val="24"/>
+                <w:rtl/>
+              </w:rPr>
+            </w:pPr>
+            <w:r>
+              <w:rPr>
+                <w:rFonts w:ascii="David" w:hAnsi="David" w:cs="David" w:hint="cs"/>
+                <w:sz w:val="24"/>
+                <w:szCs w:val="24"/>
+                <w:rtl/>
+              </w:rPr>
+              <w:t>בהינתן ערך, מחפשים אם קיים צומת עם הערך הז</w:t>
+            </w:r>
+            <w:r>
+              <w:rPr>
+                <w:rFonts w:ascii="David" w:hAnsi="David" w:cs="David" w:hint="cs"/>
+                <w:sz w:val="24"/>
+                <w:szCs w:val="24"/>
+                <w:rtl/>
+              </w:rPr>
+              <w:t xml:space="preserve">ה ומחזירים את האינדקס של המקרה הראשון שלו ברשימה. אם לא נמצא מחזירים </w:t>
+            </w:r>
+            <w:r>
+              <w:rPr>
+                <w:rFonts w:ascii="David" w:hAnsi="David" w:cs="David"/>
+                <w:sz w:val="24"/>
+                <w:szCs w:val="24"/>
+              </w:rPr>
+              <w:t>-1</w:t>
+            </w:r>
           </w:p>
         </w:tc>
         <w:tc>
@@ -7143,9 +9333,206 @@
                 <w:rFonts w:ascii="David" w:hAnsi="David" w:cs="David"/>
                 <w:sz w:val="24"/>
                 <w:szCs w:val="24"/>
-                <w:rtl/>
-              </w:rPr>
-            </w:pPr>
+                <w:highlight w:val="lightGray"/>
+                <w:rtl/>
+              </w:rPr>
+            </w:pPr>
+            <w:r>
+              <w:rPr>
+                <w:rFonts w:ascii="David" w:hAnsi="David" w:cs="David"/>
+                <w:sz w:val="24"/>
+                <w:szCs w:val="24"/>
+                <w:highlight w:val="lightGray"/>
+                <w:rtl/>
+              </w:rPr>
+              <w:t xml:space="preserve">עוברים על כל הצמתים בעץ בפונקציה רקורסיבית פנימית </w:t>
+            </w:r>
+            <w:r>
+              <w:rPr>
+                <w:rFonts w:ascii="David" w:hAnsi="David" w:cs="David" w:hint="cs"/>
+                <w:sz w:val="24"/>
+                <w:szCs w:val="24"/>
+                <w:highlight w:val="lightGray"/>
+                <w:rtl/>
+              </w:rPr>
+              <w:t xml:space="preserve">  </w:t>
+            </w:r>
+            <w:r>
+              <w:rPr>
+                <w:rFonts w:ascii="David" w:hAnsi="David" w:cs="David"/>
+                <w:sz w:val="24"/>
+                <w:szCs w:val="24"/>
+                <w:highlight w:val="lightGray"/>
+              </w:rPr>
+              <w:t>search_rec</w:t>
+            </w:r>
+            <w:r>
+              <w:rPr>
+                <w:rFonts w:ascii="David" w:hAnsi="David" w:cs="David" w:hint="cs"/>
+                <w:sz w:val="24"/>
+                <w:szCs w:val="24"/>
+                <w:highlight w:val="lightGray"/>
+                <w:rtl/>
+              </w:rPr>
+              <w:t xml:space="preserve"> </w:t>
+            </w:r>
+            <w:r>
+              <w:rPr>
+                <w:rFonts w:ascii="David" w:hAnsi="David" w:cs="David"/>
+                <w:sz w:val="24"/>
+                <w:szCs w:val="24"/>
+                <w:highlight w:val="lightGray"/>
+                <w:rtl/>
+              </w:rPr>
+              <w:t xml:space="preserve">ובכל קריאה רקורסיבית יש פעולות שמתקיימות בזמן קבוע. לכן יש </w:t>
+            </w:r>
+            <w:r>
+              <w:rPr>
+                <w:rFonts w:ascii="David" w:hAnsi="David" w:cs="David"/>
+                <w:sz w:val="24"/>
+                <w:szCs w:val="24"/>
+                <w:highlight w:val="lightGray"/>
+              </w:rPr>
+              <w:t>n</w:t>
+            </w:r>
+            <w:r>
+              <w:rPr>
+                <w:rFonts w:ascii="David" w:hAnsi="David" w:cs="David"/>
+                <w:sz w:val="24"/>
+                <w:szCs w:val="24"/>
+                <w:highlight w:val="lightGray"/>
+                <w:rtl/>
+              </w:rPr>
+              <w:t xml:space="preserve"> קריאות של </w:t>
+            </w:r>
+            <w:r>
+              <w:rPr>
+                <w:rFonts w:ascii="David" w:hAnsi="David" w:cs="David"/>
+                <w:sz w:val="24"/>
+                <w:szCs w:val="24"/>
+                <w:highlight w:val="lightGray"/>
+              </w:rPr>
+              <w:t>O(1)</w:t>
+            </w:r>
+            <w:r>
+              <w:rPr>
+                <w:rFonts w:ascii="David" w:hAnsi="David" w:cs="David"/>
+                <w:sz w:val="24"/>
+                <w:szCs w:val="24"/>
+                <w:highlight w:val="lightGray"/>
+                <w:rtl/>
+              </w:rPr>
+              <w:t xml:space="preserve">. לכן סיבוכיות הרקורסיה הינה </w:t>
+            </w:r>
+            <w:r>
+              <w:rPr>
+                <w:rFonts w:ascii="David" w:hAnsi="David" w:cs="David"/>
+                <w:sz w:val="24"/>
+                <w:szCs w:val="24"/>
+                <w:highlight w:val="lightGray"/>
+              </w:rPr>
+              <w:t>O(n)</w:t>
+            </w:r>
+            <w:r>
+              <w:rPr>
+                <w:rFonts w:ascii="David" w:hAnsi="David" w:cs="David"/>
+                <w:sz w:val="24"/>
+                <w:szCs w:val="24"/>
+                <w:highlight w:val="lightGray"/>
+                <w:rtl/>
+              </w:rPr>
+              <w:t>.</w:t>
+            </w:r>
+          </w:p>
+          <w:p>
+            <w:pPr>
+              <w:spacing w:line="360" w:lineRule="auto"/>
+              <w:rPr>
+                <w:rFonts w:ascii="David" w:hAnsi="David" w:cs="David"/>
+                <w:sz w:val="24"/>
+                <w:szCs w:val="24"/>
+                <w:highlight w:val="lightGray"/>
+                <w:rtl/>
+              </w:rPr>
+            </w:pPr>
+          </w:p>
+          <w:p>
+            <w:pPr>
+              <w:spacing w:line="360" w:lineRule="auto"/>
+              <w:rPr>
+                <w:rFonts w:ascii="David" w:hAnsi="David" w:cs="David"/>
+                <w:sz w:val="24"/>
+                <w:szCs w:val="24"/>
+                <w:rtl/>
+              </w:rPr>
+            </w:pPr>
+            <w:r>
+              <w:rPr>
+                <w:rFonts w:ascii="David" w:hAnsi="David" w:cs="David"/>
+                <w:sz w:val="24"/>
+                <w:szCs w:val="24"/>
+                <w:highlight w:val="lightGray"/>
+                <w:rtl/>
+              </w:rPr>
+              <w:t>בסוף קוראים ל</w:t>
+            </w:r>
+            <w:r>
+              <w:rPr>
+                <w:rFonts w:ascii="David" w:hAnsi="David" w:cs="David"/>
+                <w:sz w:val="24"/>
+                <w:szCs w:val="24"/>
+                <w:highlight w:val="lightGray"/>
+              </w:rPr>
+              <w:t>tree_rank</w:t>
+            </w:r>
+            <w:r>
+              <w:rPr>
+                <w:rFonts w:ascii="David" w:hAnsi="David" w:cs="David"/>
+                <w:sz w:val="24"/>
+                <w:szCs w:val="24"/>
+                <w:highlight w:val="lightGray"/>
+                <w:rtl/>
+              </w:rPr>
+              <w:t xml:space="preserve"> אם נמצא הערך המבוקש. סיבוכיות הקריאה הינה </w:t>
+            </w:r>
+            <w:r>
+              <w:rPr>
+                <w:rFonts w:ascii="David" w:hAnsi="David" w:cs="David"/>
+                <w:sz w:val="24"/>
+                <w:szCs w:val="24"/>
+                <w:highlight w:val="lightGray"/>
+              </w:rPr>
+              <w:t>O(log(n))</w:t>
+            </w:r>
+            <w:r>
+              <w:rPr>
+                <w:rFonts w:ascii="David" w:hAnsi="David" w:cs="David"/>
+                <w:sz w:val="24"/>
+                <w:szCs w:val="24"/>
+                <w:highlight w:val="lightGray"/>
+                <w:rtl/>
+              </w:rPr>
+              <w:t xml:space="preserve">. אז מטענה הסיבוכיות הכוללת זה </w:t>
+            </w:r>
+            <w:r>
+              <w:rPr>
+                <w:rFonts w:ascii="David" w:hAnsi="David" w:cs="David"/>
+                <w:sz w:val="24"/>
+                <w:szCs w:val="24"/>
+                <w:highlight w:val="lightGray"/>
+              </w:rPr>
+              <w:t>O(n)</w:t>
+            </w:r>
+            <w:r>
+              <w:rPr>
+                <w:rFonts w:ascii="David" w:hAnsi="David" w:cs="David"/>
+                <w:sz w:val="24"/>
+                <w:szCs w:val="24"/>
+                <w:highlight w:val="lightGray"/>
+                <w:rtl/>
+              </w:rPr>
+              <w:t>.</w:t>
+            </w:r>
           </w:p>
         </w:tc>
       </w:tr>
@@ -7185,9 +9572,25 @@
                 <w:rFonts w:ascii="David" w:hAnsi="David" w:cs="David"/>
                 <w:sz w:val="24"/>
                 <w:szCs w:val="24"/>
-                <w:rtl/>
-              </w:rPr>
-            </w:pPr>
+              </w:rPr>
+            </w:pPr>
+            <w:r>
+              <w:rPr>
+                <w:rFonts w:ascii="David" w:hAnsi="David" w:cs="David" w:hint="cs"/>
+                <w:sz w:val="24"/>
+                <w:szCs w:val="24"/>
+                <w:rtl/>
+              </w:rPr>
+              <w:t xml:space="preserve">מחזיר את השורש אם הרשימה לא ריקה, אחרת </w:t>
+            </w:r>
+            <w:r>
+              <w:rPr>
+                <w:rFonts w:ascii="David" w:hAnsi="David" w:cs="David"/>
+                <w:sz w:val="24"/>
+                <w:szCs w:val="24"/>
+              </w:rPr>
+              <w:t>None</w:t>
+            </w:r>
           </w:p>
         </w:tc>
         <w:tc>
@@ -7201,9 +9604,25 @@
                 <w:rFonts w:ascii="David" w:hAnsi="David" w:cs="David"/>
                 <w:sz w:val="24"/>
                 <w:szCs w:val="24"/>
-                <w:rtl/>
-              </w:rPr>
-            </w:pPr>
+              </w:rPr>
+            </w:pPr>
+            <w:r>
+              <w:rPr>
+                <w:rFonts w:ascii="David" w:hAnsi="David" w:cs="David" w:hint="cs"/>
+                <w:sz w:val="24"/>
+                <w:szCs w:val="24"/>
+                <w:rtl/>
+              </w:rPr>
+              <w:t xml:space="preserve">זמן קבוע </w:t>
+            </w:r>
+            <w:r>
+              <w:rPr>
+                <w:rFonts w:ascii="David" w:hAnsi="David" w:cs="David"/>
+                <w:sz w:val="24"/>
+                <w:szCs w:val="24"/>
+              </w:rPr>
+              <w:t>O(1)</w:t>
+            </w:r>
           </w:p>
         </w:tc>
       </w:tr>
@@ -7670,7 +10089,7 @@
     </w:p>
     <w:tbl>
       <w:tblPr>
-        <w:tblStyle w:val="a3"/>
+        <w:tblStyle w:val="TableGrid"/>
         <w:tblpPr w:leftFromText="180" w:rightFromText="180" w:vertAnchor="text" w:horzAnchor="margin" w:tblpXSpec="center" w:tblpY="935"/>
         <w:bidiVisual/>
         <w:tblW w:w="10582" w:type="dxa"/>
@@ -18063,7 +20482,7 @@
     </w:p>
     <w:p>
       <w:pPr>
-        <w:pStyle w:val="a8"/>
+        <w:pStyle w:val="ListParagraph"/>
         <w:numPr>
           <w:ilvl w:val="0"/>
           <w:numId w:val="7"/>
@@ -18126,7 +20545,7 @@
     </w:p>
     <w:p>
       <w:pPr>
-        <w:pStyle w:val="a8"/>
+        <w:pStyle w:val="ListParagraph"/>
         <w:spacing w:line="360" w:lineRule="auto"/>
         <w:rPr>
           <w:rFonts w:ascii="David" w:hAnsi="David" w:cs="David"/>
@@ -18249,7 +20668,7 @@
     </w:p>
     <w:p>
       <w:pPr>
-        <w:pStyle w:val="a8"/>
+        <w:pStyle w:val="ListParagraph"/>
         <w:spacing w:line="360" w:lineRule="auto"/>
         <w:rPr>
           <w:rFonts w:ascii="David" w:hAnsi="David" w:cs="David"/>
@@ -18260,7 +20679,7 @@
     </w:p>
     <w:p>
       <w:pPr>
-        <w:pStyle w:val="a8"/>
+        <w:pStyle w:val="ListParagraph"/>
         <w:numPr>
           <w:ilvl w:val="0"/>
           <w:numId w:val="7"/>
@@ -18350,7 +20769,7 @@
     </w:p>
     <w:p>
       <w:pPr>
-        <w:pStyle w:val="a8"/>
+        <w:pStyle w:val="ListParagraph"/>
         <w:spacing w:line="360" w:lineRule="auto"/>
         <w:rPr>
           <w:rFonts w:ascii="David" w:hAnsi="David" w:cs="David"/>
@@ -19034,7 +21453,15 @@
           <w:szCs w:val="24"/>
           <w:rtl/>
         </w:rPr>
-        <w:t xml:space="preserve">ניתן להבחין כי תרחיש זה הנו מקרה פרטי של התרחיש הקודם(איבר מקסימלי בתת העץ השמאלי הוא מקרה פרטי של איבר אקראי בעץ) ולכן </w:t>
+        <w:t xml:space="preserve">ניתן להבחין כי תרחיש זה הנו מקרה פרטי של התרחיש הקודם(איבר מקסימלי בתת העץ השמאלי הוא מקרה פרטי של איבר אקראי בעץ) ולכן העלות הממוצעת של פעולת </w:t>
+      </w:r>
+      <w:r>
+        <w:rPr>
+          <w:rFonts w:ascii="David" w:hAnsi="David" w:cs="David"/>
+          <w:sz w:val="24"/>
+          <w:szCs w:val="24"/>
+        </w:rPr>
+        <w:t>join</w:t>
       </w:r>
       <w:r>
         <w:rPr>
@@ -19043,42 +21470,7 @@
           <w:szCs w:val="24"/>
           <w:rtl/>
         </w:rPr>
-        <w:t xml:space="preserve">העלות הממוצעת של פעולת </w:t>
-      </w:r>
-      <w:r>
-        <w:rPr>
-          <w:rFonts w:ascii="David" w:hAnsi="David" w:cs="David"/>
-          <w:sz w:val="24"/>
-          <w:szCs w:val="24"/>
-        </w:rPr>
-        <w:t>join</w:t>
-      </w:r>
-      <w:r>
-        <w:rPr>
-          <w:rFonts w:ascii="David" w:hAnsi="David" w:cs="David" w:hint="cs"/>
-          <w:sz w:val="24"/>
-          <w:szCs w:val="24"/>
-          <w:rtl/>
-        </w:rPr>
-        <w:t xml:space="preserve"> בודדת תהיה</w:t>
-      </w:r>
-      <w:r>
-        <w:rPr>
-          <w:rFonts w:ascii="David" w:hAnsi="David" w:cs="David" w:hint="cs"/>
-          <w:sz w:val="24"/>
-          <w:szCs w:val="24"/>
-          <w:rtl/>
-        </w:rPr>
-        <w:t xml:space="preserve"> </w:t>
-      </w:r>
-      <w:r>
-        <w:rPr>
-          <w:rFonts w:ascii="David" w:hAnsi="David" w:cs="David" w:hint="cs"/>
-          <w:sz w:val="24"/>
-          <w:szCs w:val="24"/>
-          <w:rtl/>
-        </w:rPr>
-        <w:t>שווה ל-</w:t>
+        <w:t xml:space="preserve"> בודדת תהיה שווה ל-</w:t>
       </w:r>
       <w:r>
         <w:rPr>
@@ -19133,25 +21525,7 @@
           <w:szCs w:val="24"/>
           <w:rtl/>
         </w:rPr>
-        <w:t xml:space="preserve"> בין 1.3 לבין 2</w:t>
-      </w:r>
-      <w:r>
-        <w:rPr>
-          <w:rFonts w:ascii="David" w:hAnsi="David" w:cs="David" w:hint="cs"/>
-          <w:sz w:val="24"/>
-          <w:szCs w:val="24"/>
-          <w:rtl/>
-        </w:rPr>
-        <w:t>.08</w:t>
-      </w:r>
-      <w:r>
-        <w:rPr>
-          <w:rFonts w:ascii="David" w:hAnsi="David" w:cs="David" w:hint="cs"/>
-          <w:sz w:val="24"/>
-          <w:szCs w:val="24"/>
-          <w:rtl/>
-        </w:rPr>
-        <w:t xml:space="preserve"> </w:t>
+        <w:t xml:space="preserve"> בין 1.3 לבין 2.08 </w:t>
       </w:r>
       <w:r>
         <w:rPr>
@@ -19550,7 +21924,7 @@
       <w:pPr>
         <w:spacing w:line="360" w:lineRule="auto"/>
         <w:rPr>
-          <w:rFonts w:ascii="David" w:hAnsi="David" w:cs="David" w:hint="cs"/>
+          <w:rFonts w:ascii="David" w:hAnsi="David" w:cs="David"/>
           <w:sz w:val="24"/>
           <w:szCs w:val="24"/>
           <w:rtl/>
@@ -19659,16 +22033,7 @@
           <w:szCs w:val="24"/>
           <w:rtl/>
         </w:rPr>
-        <w:t xml:space="preserve"> (הולכים מהשורש שמאלה ואז כל הדרך ימינה)</w:t>
-      </w:r>
-      <w:r>
-        <w:rPr>
-          <w:rFonts w:ascii="David" w:hAnsi="David" w:cs="David" w:hint="cs"/>
-          <w:sz w:val="24"/>
-          <w:szCs w:val="24"/>
-          <w:rtl/>
-        </w:rPr>
-        <w:t xml:space="preserve">, </w:t>
+        <w:t xml:space="preserve"> (הולכים מהשורש שמאלה ואז כל הדרך ימינה), </w:t>
       </w:r>
       <w:r>
         <w:rPr>
@@ -19885,16 +22250,7 @@
           <w:szCs w:val="24"/>
           <w:rtl/>
         </w:rPr>
-        <w:t>)</w:t>
-      </w:r>
-      <w:r>
-        <w:rPr>
-          <w:rFonts w:ascii="David" w:hAnsi="David" w:cs="David" w:hint="cs"/>
-          <w:sz w:val="24"/>
-          <w:szCs w:val="24"/>
-          <w:rtl/>
-        </w:rPr>
-        <w:t xml:space="preserve"> ו-</w:t>
+        <w:t>) ו-</w:t>
       </w:r>
       <w:r>
         <w:rPr>
@@ -20149,7 +22505,7 @@
       <w:pPr>
         <w:spacing w:line="360" w:lineRule="auto"/>
         <w:rPr>
-          <w:rFonts w:ascii="David" w:hAnsi="David" w:cs="David" w:hint="cs"/>
+          <w:rFonts w:ascii="David" w:hAnsi="David" w:cs="David"/>
           <w:sz w:val="24"/>
           <w:szCs w:val="24"/>
           <w:rtl/>
@@ -20229,7 +22585,7 @@
       <w:pPr>
         <w:spacing w:line="360" w:lineRule="auto"/>
         <w:rPr>
-          <w:rFonts w:ascii="David" w:hAnsi="David" w:cs="David" w:hint="cs"/>
+          <w:rFonts w:ascii="David" w:hAnsi="David" w:cs="David"/>
           <w:sz w:val="24"/>
           <w:szCs w:val="24"/>
           <w:rtl/>
@@ -20240,7 +22596,7 @@
       <w:pPr>
         <w:spacing w:line="360" w:lineRule="auto"/>
         <w:rPr>
-          <w:rFonts w:ascii="David" w:hAnsi="David" w:cs="David" w:hint="cs"/>
+          <w:rFonts w:ascii="David" w:hAnsi="David" w:cs="David"/>
           <w:sz w:val="24"/>
           <w:szCs w:val="24"/>
           <w:rtl/>
@@ -27295,20 +29651,20 @@
     <w:lsdException w:name="Unresolved Mention" w:semiHidden="1" w:unhideWhenUsed="1"/>
     <w:lsdException w:name="Smart Link" w:semiHidden="1" w:unhideWhenUsed="1"/>
   </w:latentStyles>
-  <w:style w:type="paragraph" w:default="1" w:styleId="a">
+  <w:style w:type="paragraph" w:default="1" w:styleId="Normal">
     <w:name w:val="Normal"/>
     <w:qFormat/>
     <w:pPr>
       <w:bidi/>
     </w:pPr>
   </w:style>
-  <w:style w:type="character" w:default="1" w:styleId="a0">
+  <w:style w:type="character" w:default="1" w:styleId="DefaultParagraphFont">
     <w:name w:val="Default Paragraph Font"/>
     <w:uiPriority w:val="1"/>
     <w:semiHidden/>
     <w:unhideWhenUsed/>
   </w:style>
-  <w:style w:type="table" w:default="1" w:styleId="a1">
+  <w:style w:type="table" w:default="1" w:styleId="TableNormal">
     <w:name w:val="Normal Table"/>
     <w:uiPriority w:val="99"/>
     <w:semiHidden/>
@@ -27323,15 +29679,15 @@
       </w:tblCellMar>
     </w:tblPr>
   </w:style>
-  <w:style w:type="numbering" w:default="1" w:styleId="a2">
+  <w:style w:type="numbering" w:default="1" w:styleId="NoList">
     <w:name w:val="No List"/>
     <w:uiPriority w:val="99"/>
     <w:semiHidden/>
     <w:unhideWhenUsed/>
   </w:style>
-  <w:style w:type="table" w:styleId="a3">
+  <w:style w:type="table" w:styleId="TableGrid">
     <w:name w:val="Table Grid"/>
-    <w:basedOn w:val="a1"/>
+    <w:basedOn w:val="TableNormal"/>
     <w:uiPriority w:val="39"/>
     <w:rsid w:val="00352870"/>
     <w:pPr>
@@ -27348,10 +29704,10 @@
       </w:tblBorders>
     </w:tblPr>
   </w:style>
-  <w:style w:type="paragraph" w:styleId="a4">
+  <w:style w:type="paragraph" w:styleId="Header">
     <w:name w:val="header"/>
-    <w:basedOn w:val="a"/>
-    <w:link w:val="a5"/>
+    <w:basedOn w:val="Normal"/>
+    <w:link w:val="HeaderChar"/>
     <w:uiPriority w:val="99"/>
     <w:unhideWhenUsed/>
     <w:rsid w:val="001A5763"/>
@@ -27363,17 +29719,17 @@
       <w:spacing w:after="0" w:line="240" w:lineRule="auto"/>
     </w:pPr>
   </w:style>
-  <w:style w:type="character" w:customStyle="1" w:styleId="a5">
-    <w:name w:val="כותרת עליונה תו"/>
-    <w:basedOn w:val="a0"/>
-    <w:link w:val="a4"/>
+  <w:style w:type="character" w:customStyle="1" w:styleId="HeaderChar">
+    <w:name w:val="Header Char"/>
+    <w:basedOn w:val="DefaultParagraphFont"/>
+    <w:link w:val="Header"/>
     <w:uiPriority w:val="99"/>
     <w:rsid w:val="001A5763"/>
   </w:style>
-  <w:style w:type="paragraph" w:styleId="a6">
+  <w:style w:type="paragraph" w:styleId="Footer">
     <w:name w:val="footer"/>
-    <w:basedOn w:val="a"/>
-    <w:link w:val="a7"/>
+    <w:basedOn w:val="Normal"/>
+    <w:link w:val="FooterChar"/>
     <w:uiPriority w:val="99"/>
     <w:unhideWhenUsed/>
     <w:rsid w:val="001A5763"/>
@@ -27385,16 +29741,16 @@
       <w:spacing w:after="0" w:line="240" w:lineRule="auto"/>
     </w:pPr>
   </w:style>
-  <w:style w:type="character" w:customStyle="1" w:styleId="a7">
-    <w:name w:val="כותרת תחתונה תו"/>
-    <w:basedOn w:val="a0"/>
-    <w:link w:val="a6"/>
+  <w:style w:type="character" w:customStyle="1" w:styleId="FooterChar">
+    <w:name w:val="Footer Char"/>
+    <w:basedOn w:val="DefaultParagraphFont"/>
+    <w:link w:val="Footer"/>
     <w:uiPriority w:val="99"/>
     <w:rsid w:val="001A5763"/>
   </w:style>
-  <w:style w:type="paragraph" w:styleId="a8">
+  <w:style w:type="paragraph" w:styleId="ListParagraph">
     <w:name w:val="List Paragraph"/>
-    <w:basedOn w:val="a"/>
+    <w:basedOn w:val="Normal"/>
     <w:uiPriority w:val="34"/>
     <w:qFormat/>
     <w:rsid w:val="00D01A4B"/>
@@ -27403,9 +29759,9 @@
       <w:contextualSpacing/>
     </w:pPr>
   </w:style>
-  <w:style w:type="character" w:styleId="a9">
+  <w:style w:type="character" w:styleId="PlaceholderText">
     <w:name w:val="Placeholder Text"/>
-    <w:basedOn w:val="a0"/>
+    <w:basedOn w:val="DefaultParagraphFont"/>
     <w:uiPriority w:val="99"/>
     <w:semiHidden/>
     <w:rsid w:val="00837D8E"/>

</xml_diff>